<commit_message>
sprint retrospective added to s2 report
</commit_message>
<xml_diff>
--- a/documentation/Sprints/Sprint 2 Report.docx
+++ b/documentation/Sprints/Sprint 2 Report.docx
@@ -120,7 +120,15 @@
           <w:sz w:val="32"/>
           <w:szCs w:val="32"/>
         </w:rPr>
-        <w:t>/03/2016 – 11/04</w:t>
+        <w:t>/03/2016 – 12</w:t>
+      </w:r>
+      <w:r>
+        <w:rPr>
+          <w:rFonts w:asciiTheme="majorHAnsi" w:hAnsiTheme="majorHAnsi" w:cs="Calibri"/>
+          <w:sz w:val="32"/>
+          <w:szCs w:val="32"/>
+        </w:rPr>
+        <w:t>/04</w:t>
       </w:r>
       <w:r>
         <w:rPr>
@@ -1903,7 +1911,35 @@
           <w:rFonts w:asciiTheme="majorHAnsi" w:hAnsiTheme="majorHAnsi"/>
           <w:szCs w:val="28"/>
         </w:rPr>
-        <w:t>remove appropriate submissions. Submissions should allow text, as well as images and videos.</w:t>
+        <w:t>remove appropriate submissions. Submissions should allow</w:t>
+      </w:r>
+      <w:r>
+        <w:rPr>
+          <w:rFonts w:asciiTheme="majorHAnsi" w:hAnsiTheme="majorHAnsi"/>
+          <w:szCs w:val="28"/>
+        </w:rPr>
+        <w:t xml:space="preserve"> entry of</w:t>
+      </w:r>
+      <w:r>
+        <w:rPr>
+          <w:rFonts w:asciiTheme="majorHAnsi" w:hAnsiTheme="majorHAnsi"/>
+          <w:szCs w:val="28"/>
+        </w:rPr>
+        <w:t xml:space="preserve"> text, as well as </w:t>
+      </w:r>
+      <w:r>
+        <w:rPr>
+          <w:rFonts w:asciiTheme="majorHAnsi" w:hAnsiTheme="majorHAnsi"/>
+          <w:szCs w:val="28"/>
+        </w:rPr>
+        <w:t xml:space="preserve">both </w:t>
+      </w:r>
+      <w:r>
+        <w:rPr>
+          <w:rFonts w:asciiTheme="majorHAnsi" w:hAnsiTheme="majorHAnsi"/>
+          <w:szCs w:val="28"/>
+        </w:rPr>
+        <w:t>images and videos.</w:t>
       </w:r>
       <w:r>
         <w:rPr>
@@ -2010,6 +2046,14 @@
         </w:rPr>
         <w:t>These tasks must be finished before the user stories can be reviewed, accepted and completed:</w:t>
       </w:r>
+    </w:p>
+    <w:p>
+      <w:pPr>
+        <w:rPr>
+          <w:rFonts w:asciiTheme="majorHAnsi" w:hAnsiTheme="majorHAnsi" w:cs="Calibri"/>
+          <w:bCs/>
+        </w:rPr>
+      </w:pPr>
     </w:p>
     <w:p>
       <w:pPr>
@@ -2026,13 +2070,79 @@
         <w:rPr>
           <w:rFonts w:asciiTheme="majorHAnsi" w:hAnsiTheme="majorHAnsi"/>
         </w:rPr>
-        <w:t>Git good</w:t>
-      </w:r>
-      <w:r>
-        <w:rPr>
-          <w:rFonts w:asciiTheme="majorHAnsi" w:hAnsiTheme="majorHAnsi"/>
-        </w:rPr>
-        <w:t>.</w:t>
+        <w:t>Create Submission template</w:t>
+      </w:r>
+    </w:p>
+    <w:p>
+      <w:pPr>
+        <w:pStyle w:val="ListParagraph"/>
+        <w:numPr>
+          <w:ilvl w:val="0"/>
+          <w:numId w:val="18"/>
+        </w:numPr>
+        <w:rPr>
+          <w:rFonts w:asciiTheme="majorHAnsi" w:hAnsiTheme="majorHAnsi"/>
+        </w:rPr>
+      </w:pPr>
+      <w:r>
+        <w:rPr>
+          <w:rFonts w:asciiTheme="majorHAnsi" w:hAnsiTheme="majorHAnsi"/>
+        </w:rPr>
+        <w:t>Create Submission list page</w:t>
+      </w:r>
+    </w:p>
+    <w:p>
+      <w:pPr>
+        <w:pStyle w:val="ListParagraph"/>
+        <w:numPr>
+          <w:ilvl w:val="0"/>
+          <w:numId w:val="18"/>
+        </w:numPr>
+        <w:rPr>
+          <w:rFonts w:asciiTheme="majorHAnsi" w:hAnsiTheme="majorHAnsi"/>
+        </w:rPr>
+      </w:pPr>
+      <w:r>
+        <w:rPr>
+          <w:rFonts w:asciiTheme="majorHAnsi" w:hAnsiTheme="majorHAnsi"/>
+        </w:rPr>
+        <w:t>Create Submission list mechanism</w:t>
+      </w:r>
+    </w:p>
+    <w:p>
+      <w:pPr>
+        <w:pStyle w:val="ListParagraph"/>
+        <w:numPr>
+          <w:ilvl w:val="0"/>
+          <w:numId w:val="18"/>
+        </w:numPr>
+        <w:rPr>
+          <w:rFonts w:asciiTheme="majorHAnsi" w:hAnsiTheme="majorHAnsi"/>
+        </w:rPr>
+      </w:pPr>
+      <w:r>
+        <w:rPr>
+          <w:rFonts w:asciiTheme="majorHAnsi" w:hAnsiTheme="majorHAnsi"/>
+        </w:rPr>
+        <w:t>Host website via pythonanywhere.com</w:t>
+      </w:r>
+    </w:p>
+    <w:p>
+      <w:pPr>
+        <w:pStyle w:val="ListParagraph"/>
+        <w:numPr>
+          <w:ilvl w:val="0"/>
+          <w:numId w:val="18"/>
+        </w:numPr>
+        <w:rPr>
+          <w:rFonts w:asciiTheme="majorHAnsi" w:hAnsiTheme="majorHAnsi"/>
+        </w:rPr>
+      </w:pPr>
+      <w:r>
+        <w:rPr>
+          <w:rFonts w:asciiTheme="majorHAnsi" w:hAnsiTheme="majorHAnsi"/>
+        </w:rPr>
+        <w:t>Modify user accounts backend to include submissions</w:t>
       </w:r>
     </w:p>
     <w:p>
@@ -2545,13 +2655,32 @@
         <w:rPr>
           <w:rFonts w:asciiTheme="majorHAnsi" w:hAnsiTheme="majorHAnsi"/>
         </w:rPr>
-        <w:t xml:space="preserve"> of difficulty was the integration of images and</w:t>
-      </w:r>
-      <w:r>
-        <w:rPr>
-          <w:rFonts w:asciiTheme="majorHAnsi" w:hAnsiTheme="majorHAnsi"/>
-        </w:rPr>
-        <w:t xml:space="preserve"> videos into a users submi</w:t>
+        <w:t xml:space="preserve"> of </w:t>
+      </w:r>
+      <w:r>
+        <w:rPr>
+          <w:rFonts w:asciiTheme="majorHAnsi" w:hAnsiTheme="majorHAnsi"/>
+        </w:rPr>
+        <w:lastRenderedPageBreak/>
+        <w:t>difficulty was the integration of images and</w:t>
+      </w:r>
+      <w:r>
+        <w:rPr>
+          <w:rFonts w:asciiTheme="majorHAnsi" w:hAnsiTheme="majorHAnsi"/>
+        </w:rPr>
+        <w:t xml:space="preserve"> videos into </w:t>
+      </w:r>
+      <w:r>
+        <w:rPr>
+          <w:rFonts w:asciiTheme="majorHAnsi" w:hAnsiTheme="majorHAnsi"/>
+        </w:rPr>
+        <w:t>a user’s</w:t>
+      </w:r>
+      <w:r>
+        <w:rPr>
+          <w:rFonts w:asciiTheme="majorHAnsi" w:hAnsiTheme="majorHAnsi"/>
+        </w:rPr>
+        <w:t xml:space="preserve"> submi</w:t>
       </w:r>
       <w:r>
         <w:rPr>
@@ -2601,6 +2730,167 @@
         </w:rPr>
         <w:t xml:space="preserve"> of a user profile.</w:t>
       </w:r>
+    </w:p>
+    <w:p>
+      <w:pPr>
+        <w:rPr>
+          <w:rFonts w:asciiTheme="majorHAnsi" w:hAnsiTheme="majorHAnsi"/>
+        </w:rPr>
+      </w:pPr>
+    </w:p>
+    <w:p>
+      <w:pPr>
+        <w:rPr>
+          <w:rFonts w:asciiTheme="majorHAnsi" w:hAnsiTheme="majorHAnsi" w:cs="Calibri"/>
+          <w:b/>
+          <w:bCs/>
+          <w:color w:val="3F6CAF"/>
+          <w:sz w:val="32"/>
+          <w:szCs w:val="32"/>
+        </w:rPr>
+      </w:pPr>
+      <w:r>
+        <w:rPr>
+          <w:rFonts w:asciiTheme="majorHAnsi" w:hAnsiTheme="majorHAnsi" w:cs="Calibri"/>
+          <w:b/>
+          <w:bCs/>
+          <w:color w:val="3F6CAF"/>
+          <w:sz w:val="32"/>
+          <w:szCs w:val="32"/>
+        </w:rPr>
+        <w:t>Hosting</w:t>
+      </w:r>
+      <w:r>
+        <w:rPr>
+          <w:rFonts w:asciiTheme="majorHAnsi" w:hAnsiTheme="majorHAnsi" w:cs="Calibri"/>
+          <w:b/>
+          <w:bCs/>
+          <w:color w:val="3F6CAF"/>
+          <w:sz w:val="32"/>
+          <w:szCs w:val="32"/>
+        </w:rPr>
+        <w:t>:</w:t>
+      </w:r>
+    </w:p>
+    <w:p>
+      <w:pPr>
+        <w:rPr>
+          <w:rFonts w:asciiTheme="majorHAnsi" w:hAnsiTheme="majorHAnsi" w:cs="Calibri"/>
+          <w:b/>
+          <w:bCs/>
+          <w:color w:val="3F6CAF"/>
+          <w:sz w:val="32"/>
+          <w:szCs w:val="32"/>
+        </w:rPr>
+      </w:pPr>
+    </w:p>
+    <w:p>
+      <w:pPr>
+        <w:widowControl w:val="0"/>
+        <w:autoSpaceDE w:val="0"/>
+        <w:autoSpaceDN w:val="0"/>
+        <w:adjustRightInd w:val="0"/>
+        <w:rPr>
+          <w:rFonts w:asciiTheme="majorHAnsi" w:hAnsiTheme="majorHAnsi"/>
+        </w:rPr>
+      </w:pPr>
+      <w:r>
+        <w:rPr>
+          <w:rFonts w:asciiTheme="majorHAnsi" w:hAnsiTheme="majorHAnsi"/>
+        </w:rPr>
+        <w:t>We were notified on the 4</w:t>
+      </w:r>
+      <w:r>
+        <w:rPr>
+          <w:rFonts w:asciiTheme="majorHAnsi" w:hAnsiTheme="majorHAnsi"/>
+          <w:vertAlign w:val="superscript"/>
+        </w:rPr>
+        <w:t>th</w:t>
+      </w:r>
+      <w:r>
+        <w:rPr>
+          <w:rFonts w:asciiTheme="majorHAnsi" w:hAnsiTheme="majorHAnsi"/>
+        </w:rPr>
+        <w:t xml:space="preserve"> April that the project client wishes our project to b</w:t>
+      </w:r>
+      <w:r>
+        <w:rPr>
+          <w:rFonts w:asciiTheme="majorHAnsi" w:hAnsiTheme="majorHAnsi"/>
+        </w:rPr>
+        <w:t>e hosted and accessible online. This was entered as a chore into Pivotal Tracker and completed within the sprint.</w:t>
+      </w:r>
+      <w:r>
+        <w:rPr>
+          <w:rFonts w:asciiTheme="majorHAnsi" w:hAnsiTheme="majorHAnsi"/>
+        </w:rPr>
+        <w:t xml:space="preserve"> The hosting was achieved via pythonanywhere.com, and the project is now ac</w:t>
+      </w:r>
+      <w:r>
+        <w:rPr>
+          <w:rFonts w:asciiTheme="majorHAnsi" w:hAnsiTheme="majorHAnsi"/>
+        </w:rPr>
+        <w:t>cessible via the following links:</w:t>
+      </w:r>
+    </w:p>
+    <w:p>
+      <w:pPr>
+        <w:widowControl w:val="0"/>
+        <w:autoSpaceDE w:val="0"/>
+        <w:autoSpaceDN w:val="0"/>
+        <w:adjustRightInd w:val="0"/>
+        <w:rPr>
+          <w:rFonts w:asciiTheme="majorHAnsi" w:hAnsiTheme="majorHAnsi"/>
+        </w:rPr>
+      </w:pPr>
+    </w:p>
+    <w:p>
+      <w:pPr>
+        <w:widowControl w:val="0"/>
+        <w:autoSpaceDE w:val="0"/>
+        <w:autoSpaceDN w:val="0"/>
+        <w:adjustRightInd w:val="0"/>
+        <w:ind w:firstLine="720"/>
+        <w:rPr>
+          <w:rFonts w:asciiTheme="majorHAnsi" w:hAnsiTheme="majorHAnsi"/>
+          <w:i/>
+        </w:rPr>
+      </w:pPr>
+      <w:r>
+        <w:rPr>
+          <w:rFonts w:asciiTheme="majorHAnsi" w:hAnsiTheme="majorHAnsi"/>
+          <w:i/>
+        </w:rPr>
+        <w:t>c</w:t>
+      </w:r>
+      <w:r>
+        <w:rPr>
+          <w:rFonts w:asciiTheme="majorHAnsi" w:hAnsiTheme="majorHAnsi"/>
+          <w:i/>
+        </w:rPr>
+        <w:t>beardsmore.pythonanywhere.com</w:t>
+      </w:r>
+    </w:p>
+    <w:p>
+      <w:pPr>
+        <w:widowControl w:val="0"/>
+        <w:autoSpaceDE w:val="0"/>
+        <w:autoSpaceDN w:val="0"/>
+        <w:adjustRightInd w:val="0"/>
+        <w:ind w:firstLine="720"/>
+        <w:rPr>
+          <w:rFonts w:asciiTheme="majorHAnsi" w:hAnsiTheme="majorHAnsi"/>
+          <w:i/>
+        </w:rPr>
+      </w:pPr>
+      <w:r>
+        <w:rPr>
+          <w:rFonts w:asciiTheme="majorHAnsi" w:hAnsiTheme="majorHAnsi"/>
+          <w:i/>
+        </w:rPr>
+        <w:t>bit.ly/curtinideas</w:t>
+      </w:r>
+      <w:bookmarkStart w:id="0" w:name="_GoBack"/>
+      <w:bookmarkEnd w:id="0"/>
     </w:p>
     <w:p>
       <w:pPr>
@@ -2610,7 +2900,12 @@
         <w:adjustRightInd w:val="0"/>
         <w:spacing w:after="240" w:line="520" w:lineRule="atLeast"/>
         <w:rPr>
-          <w:rFonts w:asciiTheme="majorHAnsi" w:hAnsiTheme="majorHAnsi"/>
+          <w:rFonts w:ascii="Calibri" w:hAnsi="Calibri" w:cs="Calibri"/>
+          <w:b/>
+          <w:bCs/>
+          <w:color w:val="284677"/>
+          <w:sz w:val="48"/>
+          <w:szCs w:val="48"/>
         </w:rPr>
       </w:pPr>
     </w:p>
@@ -2860,6 +3155,13 @@
         <w:adjustRightInd w:val="0"/>
         <w:spacing w:after="240" w:line="520" w:lineRule="atLeast"/>
         <w:rPr>
+          <w:rFonts w:ascii="Times" w:hAnsi="Times" w:cs="Times"/>
+          <w:sz w:val="48"/>
+          <w:szCs w:val="48"/>
+        </w:rPr>
+      </w:pPr>
+      <w:r>
+        <w:rPr>
           <w:rFonts w:ascii="Calibri" w:hAnsi="Calibri" w:cs="Calibri"/>
           <w:b/>
           <w:bCs/>
@@ -2867,31 +3169,6 @@
           <w:sz w:val="48"/>
           <w:szCs w:val="48"/>
         </w:rPr>
-      </w:pPr>
-    </w:p>
-    <w:p>
-      <w:pPr>
-        <w:widowControl w:val="0"/>
-        <w:autoSpaceDE w:val="0"/>
-        <w:autoSpaceDN w:val="0"/>
-        <w:adjustRightInd w:val="0"/>
-        <w:spacing w:after="240" w:line="520" w:lineRule="atLeast"/>
-        <w:rPr>
-          <w:rFonts w:ascii="Times" w:hAnsi="Times" w:cs="Times"/>
-          <w:sz w:val="48"/>
-          <w:szCs w:val="48"/>
-        </w:rPr>
-      </w:pPr>
-      <w:r>
-        <w:rPr>
-          <w:rFonts w:ascii="Calibri" w:hAnsi="Calibri" w:cs="Calibri"/>
-          <w:b/>
-          <w:bCs/>
-          <w:color w:val="284677"/>
-          <w:sz w:val="48"/>
-          <w:szCs w:val="48"/>
-        </w:rPr>
-        <w:lastRenderedPageBreak/>
         <w:t>2. SCRUM Meeting</w:t>
       </w:r>
     </w:p>
@@ -3897,6 +4174,7 @@
               <w:rPr>
                 <w:rFonts w:asciiTheme="majorHAnsi" w:hAnsiTheme="majorHAnsi"/>
               </w:rPr>
+              <w:lastRenderedPageBreak/>
               <w:t>Adam</w:t>
             </w:r>
           </w:p>
@@ -4075,7 +4353,7 @@
               <w:rPr>
                 <w:rFonts w:asciiTheme="majorHAnsi" w:hAnsiTheme="majorHAnsi"/>
               </w:rPr>
-              <w:t>-</w:t>
+              <w:t>Users can access profile. UI needs finalizing.</w:t>
             </w:r>
           </w:p>
         </w:tc>
@@ -4132,7 +4410,7 @@
               <w:rPr>
                 <w:rFonts w:asciiTheme="majorHAnsi" w:hAnsiTheme="majorHAnsi"/>
               </w:rPr>
-              <w:t>-</w:t>
+              <w:t>(5)</w:t>
             </w:r>
           </w:p>
         </w:tc>
@@ -4158,7 +4436,7 @@
               <w:rPr>
                 <w:rFonts w:asciiTheme="majorHAnsi" w:hAnsiTheme="majorHAnsi"/>
               </w:rPr>
-              <w:t>(5) (6) (7) (8) (9)</w:t>
+              <w:t>(6) (7) (8) (9)</w:t>
             </w:r>
           </w:p>
         </w:tc>
@@ -4183,7 +4461,19 @@
               <w:rPr>
                 <w:rFonts w:asciiTheme="majorHAnsi" w:hAnsiTheme="majorHAnsi"/>
               </w:rPr>
-              <w:t>-</w:t>
+              <w:t>Editing/deleting requires additional work on the user accounts</w:t>
+            </w:r>
+            <w:r>
+              <w:rPr>
+                <w:rFonts w:asciiTheme="majorHAnsi" w:hAnsiTheme="majorHAnsi"/>
+              </w:rPr>
+              <w:t xml:space="preserve"> and submission backend</w:t>
+            </w:r>
+            <w:r>
+              <w:rPr>
+                <w:rFonts w:asciiTheme="majorHAnsi" w:hAnsiTheme="majorHAnsi"/>
+              </w:rPr>
+              <w:t xml:space="preserve"> </w:t>
             </w:r>
           </w:p>
         </w:tc>
@@ -4231,11 +4521,8 @@
           <w:sz w:val="32"/>
           <w:szCs w:val="32"/>
         </w:rPr>
-        <w:lastRenderedPageBreak/>
         <w:t>Meeting #3</w:t>
       </w:r>
-      <w:bookmarkStart w:id="0" w:name="_GoBack"/>
-      <w:bookmarkEnd w:id="0"/>
       <w:r>
         <w:rPr>
           <w:rFonts w:ascii="Calibri" w:hAnsi="Calibri" w:cs="Calibri"/>
@@ -4267,7 +4554,7 @@
           <w:sz w:val="32"/>
           <w:szCs w:val="32"/>
         </w:rPr>
-        <w:t>08</w:t>
+        <w:t>10</w:t>
       </w:r>
       <w:r>
         <w:rPr>
@@ -4687,7 +4974,7 @@
               <w:rPr>
                 <w:rFonts w:asciiTheme="majorHAnsi" w:hAnsiTheme="majorHAnsi"/>
               </w:rPr>
-              <w:t>-</w:t>
+              <w:t>(4)</w:t>
             </w:r>
           </w:p>
         </w:tc>
@@ -4712,7 +4999,7 @@
               <w:rPr>
                 <w:rFonts w:asciiTheme="majorHAnsi" w:hAnsiTheme="majorHAnsi"/>
               </w:rPr>
-              <w:t>(4)</w:t>
+              <w:t>-</w:t>
             </w:r>
           </w:p>
         </w:tc>
@@ -4793,7 +5080,7 @@
               <w:rPr>
                 <w:rFonts w:asciiTheme="majorHAnsi" w:hAnsiTheme="majorHAnsi"/>
               </w:rPr>
-              <w:t>-</w:t>
+              <w:t>(5)</w:t>
             </w:r>
           </w:p>
         </w:tc>
@@ -4819,7 +5106,7 @@
               <w:rPr>
                 <w:rFonts w:asciiTheme="majorHAnsi" w:hAnsiTheme="majorHAnsi"/>
               </w:rPr>
-              <w:t>(5) (6) (7) (8) (9)</w:t>
+              <w:t>(6) (7) (8) (9)</w:t>
             </w:r>
           </w:p>
         </w:tc>
@@ -4844,7 +5131,7 @@
               <w:rPr>
                 <w:rFonts w:asciiTheme="majorHAnsi" w:hAnsiTheme="majorHAnsi"/>
               </w:rPr>
-              <w:t>-</w:t>
+              <w:t>Will push stories (8) and (9) into next sprint for completion.</w:t>
             </w:r>
           </w:p>
         </w:tc>
@@ -4994,12 +5281,611 @@
         <w:adjustRightInd w:val="0"/>
         <w:spacing w:after="240" w:line="520" w:lineRule="atLeast"/>
         <w:rPr>
+          <w:rFonts w:ascii="Times" w:hAnsi="Times" w:cs="Times"/>
+          <w:sz w:val="48"/>
+          <w:szCs w:val="48"/>
+        </w:rPr>
+      </w:pPr>
+      <w:r>
+        <w:rPr>
           <w:rFonts w:ascii="Calibri" w:hAnsi="Calibri" w:cs="Calibri"/>
           <w:b/>
           <w:bCs/>
           <w:color w:val="284677"/>
           <w:sz w:val="48"/>
           <w:szCs w:val="48"/>
+        </w:rPr>
+        <w:t>3</w:t>
+      </w:r>
+      <w:r>
+        <w:rPr>
+          <w:rFonts w:ascii="Calibri" w:hAnsi="Calibri" w:cs="Calibri"/>
+          <w:b/>
+          <w:bCs/>
+          <w:color w:val="284677"/>
+          <w:sz w:val="48"/>
+          <w:szCs w:val="48"/>
+        </w:rPr>
+        <w:t>. Sprint Review</w:t>
+      </w:r>
+    </w:p>
+    <w:p>
+      <w:pPr>
+        <w:rPr>
+          <w:rFonts w:asciiTheme="majorHAnsi" w:hAnsiTheme="majorHAnsi"/>
+          <w:sz w:val="44"/>
+          <w:szCs w:val="48"/>
+        </w:rPr>
+      </w:pPr>
+      <w:r>
+        <w:rPr>
+          <w:rFonts w:ascii="Calibri" w:hAnsi="Calibri" w:cs="Calibri"/>
+          <w:b/>
+          <w:bCs/>
+          <w:color w:val="3F6CAF"/>
+          <w:sz w:val="32"/>
+          <w:szCs w:val="34"/>
+        </w:rPr>
+        <w:t>Completed User Stories:</w:t>
+      </w:r>
+    </w:p>
+    <w:p>
+      <w:pPr>
+        <w:rPr>
+          <w:rFonts w:asciiTheme="majorHAnsi" w:hAnsiTheme="majorHAnsi"/>
+          <w:sz w:val="20"/>
+          <w:szCs w:val="20"/>
+        </w:rPr>
+      </w:pPr>
+    </w:p>
+    <w:p>
+      <w:pPr>
+        <w:pStyle w:val="ListParagraph"/>
+        <w:numPr>
+          <w:ilvl w:val="0"/>
+          <w:numId w:val="16"/>
+        </w:numPr>
+        <w:rPr>
+          <w:rFonts w:asciiTheme="majorHAnsi" w:hAnsiTheme="majorHAnsi"/>
+          <w:sz w:val="28"/>
+          <w:szCs w:val="28"/>
+        </w:rPr>
+      </w:pPr>
+      <w:r>
+        <w:rPr>
+          <w:rFonts w:asciiTheme="majorHAnsi" w:hAnsiTheme="majorHAnsi"/>
+        </w:rPr>
+        <w:t>As an Admin, I want to remove submissions so that I can remove inappropriate submissions.</w:t>
+      </w:r>
+    </w:p>
+    <w:p>
+      <w:pPr>
+        <w:pStyle w:val="ListParagraph"/>
+        <w:numPr>
+          <w:ilvl w:val="0"/>
+          <w:numId w:val="16"/>
+        </w:numPr>
+        <w:rPr>
+          <w:rFonts w:asciiTheme="majorHAnsi" w:hAnsiTheme="majorHAnsi"/>
+          <w:sz w:val="28"/>
+          <w:szCs w:val="28"/>
+        </w:rPr>
+      </w:pPr>
+      <w:r>
+        <w:rPr>
+          <w:rFonts w:asciiTheme="majorHAnsi" w:hAnsiTheme="majorHAnsi"/>
+        </w:rPr>
+        <w:t>As an Admin, I want to edit submissions so that I can remove offensive language.</w:t>
+      </w:r>
+    </w:p>
+    <w:p>
+      <w:pPr>
+        <w:pStyle w:val="ListParagraph"/>
+        <w:numPr>
+          <w:ilvl w:val="0"/>
+          <w:numId w:val="16"/>
+        </w:numPr>
+        <w:rPr>
+          <w:rFonts w:asciiTheme="majorHAnsi" w:hAnsiTheme="majorHAnsi"/>
+          <w:sz w:val="28"/>
+          <w:szCs w:val="28"/>
+        </w:rPr>
+      </w:pPr>
+      <w:r>
+        <w:rPr>
+          <w:rFonts w:asciiTheme="majorHAnsi" w:hAnsiTheme="majorHAnsi"/>
+        </w:rPr>
+        <w:t>As a User, I want to view existing submissions so that I can sell all past submissions posted.</w:t>
+      </w:r>
+    </w:p>
+    <w:p>
+      <w:pPr>
+        <w:pStyle w:val="ListParagraph"/>
+        <w:numPr>
+          <w:ilvl w:val="0"/>
+          <w:numId w:val="16"/>
+        </w:numPr>
+        <w:rPr>
+          <w:rFonts w:asciiTheme="majorHAnsi" w:hAnsiTheme="majorHAnsi"/>
+          <w:sz w:val="28"/>
+          <w:szCs w:val="28"/>
+        </w:rPr>
+      </w:pPr>
+      <w:r>
+        <w:rPr>
+          <w:rFonts w:asciiTheme="majorHAnsi" w:hAnsiTheme="majorHAnsi"/>
+        </w:rPr>
+        <w:t>As a User, I want to access user profiles so that I can view a specific user’s details.</w:t>
+      </w:r>
+    </w:p>
+    <w:p>
+      <w:pPr>
+        <w:pStyle w:val="ListParagraph"/>
+        <w:numPr>
+          <w:ilvl w:val="0"/>
+          <w:numId w:val="16"/>
+        </w:numPr>
+        <w:rPr>
+          <w:rFonts w:asciiTheme="majorHAnsi" w:hAnsiTheme="majorHAnsi"/>
+          <w:sz w:val="28"/>
+          <w:szCs w:val="28"/>
+        </w:rPr>
+      </w:pPr>
+      <w:r>
+        <w:rPr>
+          <w:rFonts w:asciiTheme="majorHAnsi" w:hAnsiTheme="majorHAnsi"/>
+        </w:rPr>
+        <w:t>As a Us</w:t>
+      </w:r>
+      <w:r>
+        <w:rPr>
+          <w:rFonts w:asciiTheme="majorHAnsi" w:hAnsiTheme="majorHAnsi"/>
+        </w:rPr>
+        <w:t>er, I want to post a submission</w:t>
+      </w:r>
+      <w:r>
+        <w:rPr>
+          <w:rFonts w:asciiTheme="majorHAnsi" w:hAnsiTheme="majorHAnsi"/>
+        </w:rPr>
+        <w:t xml:space="preserve"> so that I can put my idea on the platform.</w:t>
+      </w:r>
+    </w:p>
+    <w:p>
+      <w:pPr>
+        <w:rPr>
+          <w:rFonts w:asciiTheme="majorHAnsi" w:hAnsiTheme="majorHAnsi"/>
+          <w:sz w:val="28"/>
+          <w:szCs w:val="28"/>
+        </w:rPr>
+      </w:pPr>
+    </w:p>
+    <w:p>
+      <w:pPr>
+        <w:rPr>
+          <w:rFonts w:ascii="Calibri" w:hAnsi="Calibri" w:cs="Calibri"/>
+          <w:b/>
+          <w:bCs/>
+          <w:color w:val="3F6CAF"/>
+          <w:sz w:val="32"/>
+          <w:szCs w:val="34"/>
+        </w:rPr>
+      </w:pPr>
+      <w:r>
+        <w:rPr>
+          <w:rFonts w:ascii="Calibri" w:hAnsi="Calibri" w:cs="Calibri"/>
+          <w:b/>
+          <w:bCs/>
+          <w:color w:val="3F6CAF"/>
+          <w:sz w:val="32"/>
+          <w:szCs w:val="34"/>
+        </w:rPr>
+        <w:t>Unfinished User Stories:</w:t>
+      </w:r>
+    </w:p>
+    <w:p>
+      <w:pPr>
+        <w:rPr>
+          <w:rFonts w:ascii="Calibri" w:hAnsi="Calibri" w:cs="Calibri"/>
+          <w:b/>
+          <w:bCs/>
+          <w:color w:val="3F6CAF"/>
+          <w:sz w:val="20"/>
+          <w:szCs w:val="20"/>
+        </w:rPr>
+      </w:pPr>
+    </w:p>
+    <w:p>
+      <w:pPr>
+        <w:pStyle w:val="ListParagraph"/>
+        <w:numPr>
+          <w:ilvl w:val="0"/>
+          <w:numId w:val="15"/>
+        </w:numPr>
+        <w:rPr>
+          <w:rFonts w:asciiTheme="majorHAnsi" w:hAnsiTheme="majorHAnsi"/>
+          <w:sz w:val="28"/>
+          <w:szCs w:val="28"/>
+        </w:rPr>
+      </w:pPr>
+      <w:r>
+        <w:rPr>
+          <w:rFonts w:asciiTheme="majorHAnsi" w:hAnsiTheme="majorHAnsi"/>
+        </w:rPr>
+        <w:t>As an Admin, I want to reset passwords so that I can help users regain access to their accounts.</w:t>
+      </w:r>
+    </w:p>
+    <w:p>
+      <w:pPr>
+        <w:pStyle w:val="ListParagraph"/>
+        <w:numPr>
+          <w:ilvl w:val="0"/>
+          <w:numId w:val="15"/>
+        </w:numPr>
+        <w:rPr>
+          <w:rFonts w:asciiTheme="majorHAnsi" w:hAnsiTheme="majorHAnsi"/>
+          <w:sz w:val="28"/>
+          <w:szCs w:val="28"/>
+        </w:rPr>
+      </w:pPr>
+      <w:r>
+        <w:rPr>
+          <w:rFonts w:asciiTheme="majorHAnsi" w:hAnsiTheme="majorHAnsi"/>
+        </w:rPr>
+        <w:t>As a User, I want to edit my submissions so that I can fix spelling errors.</w:t>
+      </w:r>
+    </w:p>
+    <w:p>
+      <w:pPr>
+        <w:pStyle w:val="ListParagraph"/>
+        <w:numPr>
+          <w:ilvl w:val="0"/>
+          <w:numId w:val="15"/>
+        </w:numPr>
+        <w:rPr>
+          <w:rFonts w:asciiTheme="majorHAnsi" w:hAnsiTheme="majorHAnsi"/>
+          <w:sz w:val="28"/>
+          <w:szCs w:val="28"/>
+        </w:rPr>
+      </w:pPr>
+      <w:r>
+        <w:rPr>
+          <w:rFonts w:asciiTheme="majorHAnsi" w:hAnsiTheme="majorHAnsi"/>
+        </w:rPr>
+        <w:t>As a User, I want to delete my submission so that that I can remove my idea from the platform.</w:t>
+      </w:r>
+    </w:p>
+    <w:p>
+      <w:pPr>
+        <w:pStyle w:val="ListParagraph"/>
+        <w:numPr>
+          <w:ilvl w:val="0"/>
+          <w:numId w:val="15"/>
+        </w:numPr>
+        <w:rPr>
+          <w:rFonts w:asciiTheme="majorHAnsi" w:hAnsiTheme="majorHAnsi"/>
+          <w:sz w:val="28"/>
+          <w:szCs w:val="28"/>
+        </w:rPr>
+      </w:pPr>
+      <w:r>
+        <w:rPr>
+          <w:rFonts w:asciiTheme="majorHAnsi" w:hAnsiTheme="majorHAnsi"/>
+        </w:rPr>
+        <w:t>As a User, I want to add images to my submissions so that I can show relevant images to my idea.</w:t>
+      </w:r>
+    </w:p>
+    <w:p>
+      <w:pPr>
+        <w:pStyle w:val="ListParagraph"/>
+        <w:numPr>
+          <w:ilvl w:val="0"/>
+          <w:numId w:val="15"/>
+        </w:numPr>
+        <w:rPr>
+          <w:rFonts w:asciiTheme="majorHAnsi" w:hAnsiTheme="majorHAnsi"/>
+          <w:sz w:val="28"/>
+          <w:szCs w:val="28"/>
+        </w:rPr>
+      </w:pPr>
+      <w:r>
+        <w:rPr>
+          <w:rFonts w:asciiTheme="majorHAnsi" w:hAnsiTheme="majorHAnsi"/>
+        </w:rPr>
+        <w:t>As a User, I want to add videos to my submissions so that I can can show relevant videos to my idea.</w:t>
+      </w:r>
+    </w:p>
+    <w:p>
+      <w:pPr>
+        <w:rPr>
+          <w:rFonts w:asciiTheme="majorHAnsi" w:hAnsiTheme="majorHAnsi"/>
+          <w:sz w:val="28"/>
+          <w:szCs w:val="28"/>
+        </w:rPr>
+      </w:pPr>
+    </w:p>
+    <w:p>
+      <w:pPr>
+        <w:rPr>
+          <w:rFonts w:ascii="Calibri" w:hAnsi="Calibri" w:cs="Calibri"/>
+          <w:b/>
+          <w:bCs/>
+          <w:color w:val="3F6CAF"/>
+          <w:sz w:val="32"/>
+          <w:szCs w:val="34"/>
+        </w:rPr>
+      </w:pPr>
+      <w:r>
+        <w:rPr>
+          <w:rFonts w:ascii="Calibri" w:hAnsi="Calibri" w:cs="Calibri"/>
+          <w:b/>
+          <w:bCs/>
+          <w:color w:val="3F6CAF"/>
+          <w:sz w:val="32"/>
+          <w:szCs w:val="34"/>
+        </w:rPr>
+        <w:t>Review Data:</w:t>
+      </w:r>
+    </w:p>
+    <w:p>
+      <w:pPr>
+        <w:rPr>
+          <w:rFonts w:asciiTheme="majorHAnsi" w:hAnsiTheme="majorHAnsi"/>
+          <w:szCs w:val="28"/>
+        </w:rPr>
+      </w:pPr>
+    </w:p>
+    <w:p>
+      <w:pPr>
+        <w:pStyle w:val="ListParagraph"/>
+        <w:numPr>
+          <w:ilvl w:val="0"/>
+          <w:numId w:val="11"/>
+        </w:numPr>
+        <w:rPr>
+          <w:rFonts w:asciiTheme="majorHAnsi" w:hAnsiTheme="majorHAnsi"/>
+          <w:szCs w:val="28"/>
+        </w:rPr>
+      </w:pPr>
+      <w:r>
+        <w:rPr>
+          <w:rFonts w:asciiTheme="majorHAnsi" w:hAnsiTheme="majorHAnsi"/>
+          <w:szCs w:val="28"/>
+        </w:rPr>
+        <w:t>Total Stories: 45</w:t>
+      </w:r>
+    </w:p>
+    <w:p>
+      <w:pPr>
+        <w:pStyle w:val="ListParagraph"/>
+        <w:numPr>
+          <w:ilvl w:val="0"/>
+          <w:numId w:val="11"/>
+        </w:numPr>
+        <w:rPr>
+          <w:rFonts w:asciiTheme="majorHAnsi" w:hAnsiTheme="majorHAnsi"/>
+          <w:szCs w:val="28"/>
+        </w:rPr>
+      </w:pPr>
+      <w:r>
+        <w:rPr>
+          <w:rFonts w:asciiTheme="majorHAnsi" w:hAnsiTheme="majorHAnsi"/>
+          <w:szCs w:val="28"/>
+        </w:rPr>
+        <w:t>Completed: 11</w:t>
+      </w:r>
+    </w:p>
+    <w:p>
+      <w:pPr>
+        <w:pStyle w:val="ListParagraph"/>
+        <w:numPr>
+          <w:ilvl w:val="0"/>
+          <w:numId w:val="11"/>
+        </w:numPr>
+        <w:rPr>
+          <w:rFonts w:asciiTheme="majorHAnsi" w:hAnsiTheme="majorHAnsi"/>
+          <w:szCs w:val="28"/>
+        </w:rPr>
+      </w:pPr>
+      <w:r>
+        <w:rPr>
+          <w:rFonts w:asciiTheme="majorHAnsi" w:hAnsiTheme="majorHAnsi"/>
+          <w:szCs w:val="28"/>
+        </w:rPr>
+        <w:lastRenderedPageBreak/>
+        <w:t>Uncompleted: 34</w:t>
+      </w:r>
+    </w:p>
+    <w:p>
+      <w:pPr>
+        <w:pStyle w:val="ListParagraph"/>
+        <w:numPr>
+          <w:ilvl w:val="0"/>
+          <w:numId w:val="11"/>
+        </w:numPr>
+        <w:rPr>
+          <w:rFonts w:asciiTheme="majorHAnsi" w:hAnsiTheme="majorHAnsi"/>
+          <w:szCs w:val="28"/>
+        </w:rPr>
+      </w:pPr>
+      <w:r>
+        <w:rPr>
+          <w:rFonts w:asciiTheme="majorHAnsi" w:hAnsiTheme="majorHAnsi"/>
+          <w:szCs w:val="28"/>
+        </w:rPr>
+        <w:t>Total Progress:</w:t>
+      </w:r>
+      <w:r>
+        <w:rPr>
+          <w:rFonts w:asciiTheme="majorHAnsi" w:hAnsiTheme="majorHAnsi"/>
+          <w:szCs w:val="28"/>
+        </w:rPr>
+        <w:t xml:space="preserve"> 24</w:t>
+      </w:r>
+      <w:r>
+        <w:rPr>
+          <w:rFonts w:asciiTheme="majorHAnsi" w:hAnsiTheme="majorHAnsi"/>
+          <w:szCs w:val="28"/>
+        </w:rPr>
+        <w:t>%</w:t>
+      </w:r>
+    </w:p>
+    <w:p>
+      <w:pPr>
+        <w:rPr>
+          <w:rFonts w:asciiTheme="majorHAnsi" w:hAnsiTheme="majorHAnsi"/>
+          <w:sz w:val="28"/>
+          <w:szCs w:val="28"/>
+        </w:rPr>
+      </w:pPr>
+    </w:p>
+    <w:p>
+      <w:pPr>
+        <w:rPr>
+          <w:rFonts w:ascii="Calibri" w:hAnsi="Calibri" w:cs="Calibri"/>
+          <w:b/>
+          <w:bCs/>
+          <w:color w:val="3F6CAF"/>
+          <w:sz w:val="32"/>
+          <w:szCs w:val="34"/>
+        </w:rPr>
+      </w:pPr>
+      <w:r>
+        <w:rPr>
+          <w:rFonts w:ascii="Calibri" w:hAnsi="Calibri" w:cs="Calibri"/>
+          <w:b/>
+          <w:bCs/>
+          <w:color w:val="3F6CAF"/>
+          <w:sz w:val="32"/>
+          <w:szCs w:val="34"/>
+        </w:rPr>
+        <w:t>Review Data:</w:t>
+      </w:r>
+    </w:p>
+    <w:p>
+      <w:pPr>
+        <w:rPr>
+          <w:rFonts w:ascii="Calibri" w:hAnsi="Calibri" w:cs="Calibri"/>
+          <w:b/>
+          <w:bCs/>
+          <w:color w:val="3F6CAF"/>
+          <w:sz w:val="20"/>
+          <w:szCs w:val="34"/>
+        </w:rPr>
+      </w:pPr>
+    </w:p>
+    <w:p>
+      <w:pPr>
+        <w:rPr>
+          <w:rFonts w:asciiTheme="majorHAnsi" w:hAnsiTheme="majorHAnsi"/>
+          <w:szCs w:val="28"/>
+        </w:rPr>
+      </w:pPr>
+      <w:r>
+        <w:rPr>
+          <w:rFonts w:asciiTheme="majorHAnsi" w:hAnsiTheme="majorHAnsi"/>
+          <w:szCs w:val="28"/>
+        </w:rPr>
+        <w:t>The statistics and data within the figures below were produced via the Pivotal Tracker software utilized by the team.</w:t>
+      </w:r>
+      <w:r>
+        <w:rPr>
+          <w:rFonts w:asciiTheme="majorHAnsi" w:hAnsiTheme="majorHAnsi"/>
+          <w:szCs w:val="28"/>
+        </w:rPr>
+        <w:t xml:space="preserve"> They illustrate the progress throughout the current iteration and progress towards the final release.</w:t>
+      </w:r>
+    </w:p>
+    <w:p>
+      <w:pPr>
+        <w:rPr>
+          <w:rFonts w:asciiTheme="majorHAnsi" w:hAnsiTheme="majorHAnsi"/>
+        </w:rPr>
+      </w:pPr>
+    </w:p>
+    <w:p>
+      <w:pPr>
+        <w:rPr>
+          <w:rFonts w:asciiTheme="majorHAnsi" w:hAnsiTheme="majorHAnsi"/>
+        </w:rPr>
+      </w:pPr>
+    </w:p>
+    <w:p>
+      <w:pPr>
+        <w:rPr>
+          <w:rFonts w:asciiTheme="majorHAnsi" w:hAnsiTheme="majorHAnsi"/>
+        </w:rPr>
+      </w:pPr>
+    </w:p>
+    <w:p>
+      <w:pPr>
+        <w:rPr>
+          <w:rFonts w:asciiTheme="majorHAnsi" w:hAnsiTheme="majorHAnsi"/>
+        </w:rPr>
+      </w:pPr>
+    </w:p>
+    <w:p>
+      <w:pPr>
+        <w:rPr>
+          <w:rFonts w:asciiTheme="majorHAnsi" w:hAnsiTheme="majorHAnsi"/>
+        </w:rPr>
+      </w:pPr>
+    </w:p>
+    <w:p>
+      <w:pPr>
+        <w:rPr>
+          <w:rFonts w:asciiTheme="majorHAnsi" w:hAnsiTheme="majorHAnsi"/>
+        </w:rPr>
+      </w:pPr>
+    </w:p>
+    <w:p>
+      <w:pPr>
+        <w:rPr>
+          <w:rFonts w:asciiTheme="majorHAnsi" w:hAnsiTheme="majorHAnsi"/>
+        </w:rPr>
+      </w:pPr>
+    </w:p>
+    <w:p>
+      <w:pPr>
+        <w:rPr>
+          <w:rFonts w:asciiTheme="majorHAnsi" w:hAnsiTheme="majorHAnsi"/>
+          <w:sz w:val="32"/>
+          <w:szCs w:val="32"/>
+        </w:rPr>
+      </w:pPr>
+    </w:p>
+    <w:p>
+      <w:pPr>
+        <w:rPr>
+          <w:rFonts w:asciiTheme="majorHAnsi" w:hAnsiTheme="majorHAnsi"/>
+          <w:sz w:val="32"/>
+          <w:szCs w:val="32"/>
+        </w:rPr>
+      </w:pPr>
+    </w:p>
+    <w:p>
+      <w:pPr>
+        <w:rPr>
+          <w:rFonts w:asciiTheme="majorHAnsi" w:hAnsiTheme="majorHAnsi"/>
+          <w:sz w:val="32"/>
+          <w:szCs w:val="32"/>
+        </w:rPr>
+      </w:pPr>
+    </w:p>
+    <w:p>
+      <w:pPr>
+        <w:rPr>
+          <w:rFonts w:asciiTheme="majorHAnsi" w:hAnsiTheme="majorHAnsi"/>
+          <w:sz w:val="32"/>
+          <w:szCs w:val="32"/>
+        </w:rPr>
+      </w:pPr>
+    </w:p>
+    <w:p>
+      <w:pPr>
+        <w:rPr>
+          <w:rFonts w:asciiTheme="majorHAnsi" w:hAnsiTheme="majorHAnsi"/>
+          <w:sz w:val="32"/>
+          <w:szCs w:val="32"/>
         </w:rPr>
       </w:pPr>
     </w:p>
@@ -5011,599 +5897,12 @@
         <w:adjustRightInd w:val="0"/>
         <w:spacing w:after="240" w:line="520" w:lineRule="atLeast"/>
         <w:rPr>
-          <w:rFonts w:ascii="Times" w:hAnsi="Times" w:cs="Times"/>
-          <w:sz w:val="48"/>
-          <w:szCs w:val="48"/>
-        </w:rPr>
-      </w:pPr>
-      <w:r>
-        <w:rPr>
           <w:rFonts w:ascii="Calibri" w:hAnsi="Calibri" w:cs="Calibri"/>
           <w:b/>
           <w:bCs/>
           <w:color w:val="284677"/>
           <w:sz w:val="48"/>
           <w:szCs w:val="48"/>
-        </w:rPr>
-        <w:lastRenderedPageBreak/>
-        <w:t>3</w:t>
-      </w:r>
-      <w:r>
-        <w:rPr>
-          <w:rFonts w:ascii="Calibri" w:hAnsi="Calibri" w:cs="Calibri"/>
-          <w:b/>
-          <w:bCs/>
-          <w:color w:val="284677"/>
-          <w:sz w:val="48"/>
-          <w:szCs w:val="48"/>
-        </w:rPr>
-        <w:t>. Sprint Review</w:t>
-      </w:r>
-    </w:p>
-    <w:p>
-      <w:pPr>
-        <w:rPr>
-          <w:rFonts w:asciiTheme="majorHAnsi" w:hAnsiTheme="majorHAnsi"/>
-          <w:sz w:val="44"/>
-          <w:szCs w:val="48"/>
-        </w:rPr>
-      </w:pPr>
-      <w:r>
-        <w:rPr>
-          <w:rFonts w:ascii="Calibri" w:hAnsi="Calibri" w:cs="Calibri"/>
-          <w:b/>
-          <w:bCs/>
-          <w:color w:val="3F6CAF"/>
-          <w:sz w:val="32"/>
-          <w:szCs w:val="34"/>
-        </w:rPr>
-        <w:t>Completed User Stories:</w:t>
-      </w:r>
-    </w:p>
-    <w:p>
-      <w:pPr>
-        <w:rPr>
-          <w:rFonts w:asciiTheme="majorHAnsi" w:hAnsiTheme="majorHAnsi"/>
-          <w:sz w:val="20"/>
-          <w:szCs w:val="20"/>
-        </w:rPr>
-      </w:pPr>
-    </w:p>
-    <w:p>
-      <w:pPr>
-        <w:pStyle w:val="ListParagraph"/>
-        <w:numPr>
-          <w:ilvl w:val="0"/>
-          <w:numId w:val="16"/>
-        </w:numPr>
-        <w:rPr>
-          <w:rFonts w:asciiTheme="majorHAnsi" w:hAnsiTheme="majorHAnsi"/>
-          <w:sz w:val="28"/>
-          <w:szCs w:val="28"/>
-        </w:rPr>
-      </w:pPr>
-      <w:r>
-        <w:rPr>
-          <w:rFonts w:asciiTheme="majorHAnsi" w:hAnsiTheme="majorHAnsi"/>
-        </w:rPr>
-        <w:t>As an Admin, I want to remove submissions so that I can remove inappropriate submissions.</w:t>
-      </w:r>
-    </w:p>
-    <w:p>
-      <w:pPr>
-        <w:pStyle w:val="ListParagraph"/>
-        <w:numPr>
-          <w:ilvl w:val="0"/>
-          <w:numId w:val="16"/>
-        </w:numPr>
-        <w:rPr>
-          <w:rFonts w:asciiTheme="majorHAnsi" w:hAnsiTheme="majorHAnsi"/>
-          <w:sz w:val="28"/>
-          <w:szCs w:val="28"/>
-        </w:rPr>
-      </w:pPr>
-      <w:r>
-        <w:rPr>
-          <w:rFonts w:asciiTheme="majorHAnsi" w:hAnsiTheme="majorHAnsi"/>
-        </w:rPr>
-        <w:t>As an Admin, I want to edit submissions so that I can remove offensive language.</w:t>
-      </w:r>
-    </w:p>
-    <w:p>
-      <w:pPr>
-        <w:pStyle w:val="ListParagraph"/>
-        <w:numPr>
-          <w:ilvl w:val="0"/>
-          <w:numId w:val="16"/>
-        </w:numPr>
-        <w:rPr>
-          <w:rFonts w:asciiTheme="majorHAnsi" w:hAnsiTheme="majorHAnsi"/>
-          <w:sz w:val="28"/>
-          <w:szCs w:val="28"/>
-        </w:rPr>
-      </w:pPr>
-      <w:r>
-        <w:rPr>
-          <w:rFonts w:asciiTheme="majorHAnsi" w:hAnsiTheme="majorHAnsi"/>
-        </w:rPr>
-        <w:t>As a User, I want to view existing submissions so that I can sell all past submissions posted.</w:t>
-      </w:r>
-    </w:p>
-    <w:p>
-      <w:pPr>
-        <w:rPr>
-          <w:rFonts w:asciiTheme="majorHAnsi" w:hAnsiTheme="majorHAnsi"/>
-          <w:sz w:val="28"/>
-          <w:szCs w:val="28"/>
-        </w:rPr>
-      </w:pPr>
-    </w:p>
-    <w:p>
-      <w:pPr>
-        <w:rPr>
-          <w:rFonts w:ascii="Calibri" w:hAnsi="Calibri" w:cs="Calibri"/>
-          <w:b/>
-          <w:bCs/>
-          <w:color w:val="3F6CAF"/>
-          <w:sz w:val="32"/>
-          <w:szCs w:val="34"/>
-        </w:rPr>
-      </w:pPr>
-      <w:r>
-        <w:rPr>
-          <w:rFonts w:ascii="Calibri" w:hAnsi="Calibri" w:cs="Calibri"/>
-          <w:b/>
-          <w:bCs/>
-          <w:color w:val="3F6CAF"/>
-          <w:sz w:val="32"/>
-          <w:szCs w:val="34"/>
-        </w:rPr>
-        <w:t>Unfinished User Stories:</w:t>
-      </w:r>
-    </w:p>
-    <w:p>
-      <w:pPr>
-        <w:rPr>
-          <w:rFonts w:ascii="Calibri" w:hAnsi="Calibri" w:cs="Calibri"/>
-          <w:b/>
-          <w:bCs/>
-          <w:color w:val="3F6CAF"/>
-          <w:sz w:val="20"/>
-          <w:szCs w:val="20"/>
-        </w:rPr>
-      </w:pPr>
-    </w:p>
-    <w:p>
-      <w:pPr>
-        <w:pStyle w:val="ListParagraph"/>
-        <w:numPr>
-          <w:ilvl w:val="0"/>
-          <w:numId w:val="15"/>
-        </w:numPr>
-        <w:rPr>
-          <w:rFonts w:asciiTheme="majorHAnsi" w:hAnsiTheme="majorHAnsi"/>
-          <w:sz w:val="28"/>
-          <w:szCs w:val="28"/>
-        </w:rPr>
-      </w:pPr>
-      <w:r>
-        <w:rPr>
-          <w:rFonts w:asciiTheme="majorHAnsi" w:hAnsiTheme="majorHAnsi"/>
-        </w:rPr>
-        <w:t>As an Admin, I want to reset passwords so that I can help users regain access to their accounts.</w:t>
-      </w:r>
-    </w:p>
-    <w:p>
-      <w:pPr>
-        <w:pStyle w:val="ListParagraph"/>
-        <w:numPr>
-          <w:ilvl w:val="0"/>
-          <w:numId w:val="15"/>
-        </w:numPr>
-        <w:rPr>
-          <w:rFonts w:asciiTheme="majorHAnsi" w:hAnsiTheme="majorHAnsi"/>
-          <w:sz w:val="28"/>
-          <w:szCs w:val="28"/>
-        </w:rPr>
-      </w:pPr>
-      <w:r>
-        <w:rPr>
-          <w:rFonts w:asciiTheme="majorHAnsi" w:hAnsiTheme="majorHAnsi"/>
-        </w:rPr>
-        <w:t>As a User, I want to access user profiles so that I can view a specific user’s details.</w:t>
-      </w:r>
-    </w:p>
-    <w:p>
-      <w:pPr>
-        <w:pStyle w:val="ListParagraph"/>
-        <w:numPr>
-          <w:ilvl w:val="0"/>
-          <w:numId w:val="15"/>
-        </w:numPr>
-        <w:rPr>
-          <w:rFonts w:asciiTheme="majorHAnsi" w:hAnsiTheme="majorHAnsi"/>
-          <w:sz w:val="28"/>
-          <w:szCs w:val="28"/>
-        </w:rPr>
-      </w:pPr>
-      <w:r>
-        <w:rPr>
-          <w:rFonts w:asciiTheme="majorHAnsi" w:hAnsiTheme="majorHAnsi"/>
-        </w:rPr>
-        <w:t>As a User, I want to post a submissions so that I can put my idea on the platform.</w:t>
-      </w:r>
-    </w:p>
-    <w:p>
-      <w:pPr>
-        <w:pStyle w:val="ListParagraph"/>
-        <w:numPr>
-          <w:ilvl w:val="0"/>
-          <w:numId w:val="15"/>
-        </w:numPr>
-        <w:rPr>
-          <w:rFonts w:asciiTheme="majorHAnsi" w:hAnsiTheme="majorHAnsi"/>
-          <w:sz w:val="28"/>
-          <w:szCs w:val="28"/>
-        </w:rPr>
-      </w:pPr>
-      <w:r>
-        <w:rPr>
-          <w:rFonts w:asciiTheme="majorHAnsi" w:hAnsiTheme="majorHAnsi"/>
-        </w:rPr>
-        <w:t>As a User, I want to edit my submissions so that I can fix spelling errors.</w:t>
-      </w:r>
-    </w:p>
-    <w:p>
-      <w:pPr>
-        <w:pStyle w:val="ListParagraph"/>
-        <w:numPr>
-          <w:ilvl w:val="0"/>
-          <w:numId w:val="15"/>
-        </w:numPr>
-        <w:rPr>
-          <w:rFonts w:asciiTheme="majorHAnsi" w:hAnsiTheme="majorHAnsi"/>
-          <w:sz w:val="28"/>
-          <w:szCs w:val="28"/>
-        </w:rPr>
-      </w:pPr>
-      <w:r>
-        <w:rPr>
-          <w:rFonts w:asciiTheme="majorHAnsi" w:hAnsiTheme="majorHAnsi"/>
-        </w:rPr>
-        <w:t>As a User, I want to delete my submission so that that I can remove my idea from the platform.</w:t>
-      </w:r>
-    </w:p>
-    <w:p>
-      <w:pPr>
-        <w:pStyle w:val="ListParagraph"/>
-        <w:numPr>
-          <w:ilvl w:val="0"/>
-          <w:numId w:val="15"/>
-        </w:numPr>
-        <w:rPr>
-          <w:rFonts w:asciiTheme="majorHAnsi" w:hAnsiTheme="majorHAnsi"/>
-          <w:sz w:val="28"/>
-          <w:szCs w:val="28"/>
-        </w:rPr>
-      </w:pPr>
-      <w:r>
-        <w:rPr>
-          <w:rFonts w:asciiTheme="majorHAnsi" w:hAnsiTheme="majorHAnsi"/>
-        </w:rPr>
-        <w:t>As a User, I want to add images to my submissions so that I can show relevant images to my idea.</w:t>
-      </w:r>
-    </w:p>
-    <w:p>
-      <w:pPr>
-        <w:pStyle w:val="ListParagraph"/>
-        <w:numPr>
-          <w:ilvl w:val="0"/>
-          <w:numId w:val="15"/>
-        </w:numPr>
-        <w:rPr>
-          <w:rFonts w:asciiTheme="majorHAnsi" w:hAnsiTheme="majorHAnsi"/>
-          <w:sz w:val="28"/>
-          <w:szCs w:val="28"/>
-        </w:rPr>
-      </w:pPr>
-      <w:r>
-        <w:rPr>
-          <w:rFonts w:asciiTheme="majorHAnsi" w:hAnsiTheme="majorHAnsi"/>
-        </w:rPr>
-        <w:t>As a User, I want to add videos to my submissions so that I can can show relevant videos to my idea.</w:t>
-      </w:r>
-    </w:p>
-    <w:p>
-      <w:pPr>
-        <w:rPr>
-          <w:rFonts w:asciiTheme="majorHAnsi" w:hAnsiTheme="majorHAnsi"/>
-          <w:sz w:val="28"/>
-          <w:szCs w:val="28"/>
-        </w:rPr>
-      </w:pPr>
-    </w:p>
-    <w:p>
-      <w:pPr>
-        <w:rPr>
-          <w:rFonts w:ascii="Calibri" w:hAnsi="Calibri" w:cs="Calibri"/>
-          <w:b/>
-          <w:bCs/>
-          <w:color w:val="3F6CAF"/>
-          <w:sz w:val="32"/>
-          <w:szCs w:val="34"/>
-        </w:rPr>
-      </w:pPr>
-      <w:r>
-        <w:rPr>
-          <w:rFonts w:ascii="Calibri" w:hAnsi="Calibri" w:cs="Calibri"/>
-          <w:b/>
-          <w:bCs/>
-          <w:color w:val="3F6CAF"/>
-          <w:sz w:val="32"/>
-          <w:szCs w:val="34"/>
-        </w:rPr>
-        <w:t>Review Data:</w:t>
-      </w:r>
-    </w:p>
-    <w:p>
-      <w:pPr>
-        <w:rPr>
-          <w:rFonts w:asciiTheme="majorHAnsi" w:hAnsiTheme="majorHAnsi"/>
-          <w:szCs w:val="28"/>
-        </w:rPr>
-      </w:pPr>
-    </w:p>
-    <w:p>
-      <w:pPr>
-        <w:pStyle w:val="ListParagraph"/>
-        <w:numPr>
-          <w:ilvl w:val="0"/>
-          <w:numId w:val="11"/>
-        </w:numPr>
-        <w:rPr>
-          <w:rFonts w:asciiTheme="majorHAnsi" w:hAnsiTheme="majorHAnsi"/>
-          <w:szCs w:val="28"/>
-        </w:rPr>
-      </w:pPr>
-      <w:r>
-        <w:rPr>
-          <w:rFonts w:asciiTheme="majorHAnsi" w:hAnsiTheme="majorHAnsi"/>
-          <w:szCs w:val="28"/>
-        </w:rPr>
-        <w:t>Total Stories: 45</w:t>
-      </w:r>
-    </w:p>
-    <w:p>
-      <w:pPr>
-        <w:pStyle w:val="ListParagraph"/>
-        <w:numPr>
-          <w:ilvl w:val="0"/>
-          <w:numId w:val="11"/>
-        </w:numPr>
-        <w:rPr>
-          <w:rFonts w:asciiTheme="majorHAnsi" w:hAnsiTheme="majorHAnsi"/>
-          <w:szCs w:val="28"/>
-        </w:rPr>
-      </w:pPr>
-      <w:r>
-        <w:rPr>
-          <w:rFonts w:asciiTheme="majorHAnsi" w:hAnsiTheme="majorHAnsi"/>
-          <w:szCs w:val="28"/>
-        </w:rPr>
-        <w:t>Completed: 9</w:t>
-      </w:r>
-    </w:p>
-    <w:p>
-      <w:pPr>
-        <w:pStyle w:val="ListParagraph"/>
-        <w:numPr>
-          <w:ilvl w:val="0"/>
-          <w:numId w:val="11"/>
-        </w:numPr>
-        <w:rPr>
-          <w:rFonts w:asciiTheme="majorHAnsi" w:hAnsiTheme="majorHAnsi"/>
-          <w:szCs w:val="28"/>
-        </w:rPr>
-      </w:pPr>
-      <w:r>
-        <w:rPr>
-          <w:rFonts w:asciiTheme="majorHAnsi" w:hAnsiTheme="majorHAnsi"/>
-          <w:szCs w:val="28"/>
-        </w:rPr>
-        <w:t>Uncompleted: 36</w:t>
-      </w:r>
-    </w:p>
-    <w:p>
-      <w:pPr>
-        <w:pStyle w:val="ListParagraph"/>
-        <w:numPr>
-          <w:ilvl w:val="0"/>
-          <w:numId w:val="11"/>
-        </w:numPr>
-        <w:rPr>
-          <w:rFonts w:asciiTheme="majorHAnsi" w:hAnsiTheme="majorHAnsi"/>
-          <w:szCs w:val="28"/>
-        </w:rPr>
-      </w:pPr>
-      <w:r>
-        <w:rPr>
-          <w:rFonts w:asciiTheme="majorHAnsi" w:hAnsiTheme="majorHAnsi"/>
-          <w:szCs w:val="28"/>
-        </w:rPr>
-        <w:t>Total Progress:</w:t>
-      </w:r>
-      <w:r>
-        <w:rPr>
-          <w:rFonts w:asciiTheme="majorHAnsi" w:hAnsiTheme="majorHAnsi"/>
-          <w:szCs w:val="28"/>
-        </w:rPr>
-        <w:t xml:space="preserve"> 20</w:t>
-      </w:r>
-      <w:r>
-        <w:rPr>
-          <w:rFonts w:asciiTheme="majorHAnsi" w:hAnsiTheme="majorHAnsi"/>
-          <w:szCs w:val="28"/>
-        </w:rPr>
-        <w:t>%</w:t>
-      </w:r>
-    </w:p>
-    <w:p>
-      <w:pPr>
-        <w:rPr>
-          <w:rFonts w:asciiTheme="majorHAnsi" w:hAnsiTheme="majorHAnsi"/>
-          <w:sz w:val="28"/>
-          <w:szCs w:val="28"/>
-        </w:rPr>
-      </w:pPr>
-    </w:p>
-    <w:p>
-      <w:pPr>
-        <w:rPr>
-          <w:rFonts w:ascii="Calibri" w:hAnsi="Calibri" w:cs="Calibri"/>
-          <w:b/>
-          <w:bCs/>
-          <w:color w:val="3F6CAF"/>
-          <w:sz w:val="32"/>
-          <w:szCs w:val="34"/>
-        </w:rPr>
-      </w:pPr>
-      <w:r>
-        <w:rPr>
-          <w:rFonts w:ascii="Calibri" w:hAnsi="Calibri" w:cs="Calibri"/>
-          <w:b/>
-          <w:bCs/>
-          <w:color w:val="3F6CAF"/>
-          <w:sz w:val="32"/>
-          <w:szCs w:val="34"/>
-        </w:rPr>
-        <w:t>Review Data:</w:t>
-      </w:r>
-    </w:p>
-    <w:p>
-      <w:pPr>
-        <w:rPr>
-          <w:rFonts w:ascii="Calibri" w:hAnsi="Calibri" w:cs="Calibri"/>
-          <w:b/>
-          <w:bCs/>
-          <w:color w:val="3F6CAF"/>
-          <w:sz w:val="20"/>
-          <w:szCs w:val="34"/>
-        </w:rPr>
-      </w:pPr>
-    </w:p>
-    <w:p>
-      <w:pPr>
-        <w:rPr>
-          <w:rFonts w:asciiTheme="majorHAnsi" w:hAnsiTheme="majorHAnsi"/>
-          <w:szCs w:val="28"/>
-        </w:rPr>
-      </w:pPr>
-      <w:r>
-        <w:rPr>
-          <w:rFonts w:asciiTheme="majorHAnsi" w:hAnsiTheme="majorHAnsi"/>
-          <w:szCs w:val="28"/>
-        </w:rPr>
-        <w:t>The statistics and data within the figures below were produced via the Pivotal Tracker software utilized by the team.</w:t>
-      </w:r>
-      <w:r>
-        <w:rPr>
-          <w:rFonts w:asciiTheme="majorHAnsi" w:hAnsiTheme="majorHAnsi"/>
-          <w:szCs w:val="28"/>
-        </w:rPr>
-        <w:t xml:space="preserve"> They illustrate the progress throughout the current iteration and progress towards the final release.</w:t>
-      </w:r>
-    </w:p>
-    <w:p>
-      <w:pPr>
-        <w:rPr>
-          <w:rFonts w:asciiTheme="majorHAnsi" w:hAnsiTheme="majorHAnsi"/>
-        </w:rPr>
-      </w:pPr>
-    </w:p>
-    <w:p>
-      <w:pPr>
-        <w:rPr>
-          <w:rFonts w:asciiTheme="majorHAnsi" w:hAnsiTheme="majorHAnsi"/>
-        </w:rPr>
-      </w:pPr>
-    </w:p>
-    <w:p>
-      <w:pPr>
-        <w:rPr>
-          <w:rFonts w:asciiTheme="majorHAnsi" w:hAnsiTheme="majorHAnsi"/>
-        </w:rPr>
-      </w:pPr>
-    </w:p>
-    <w:p>
-      <w:pPr>
-        <w:rPr>
-          <w:rFonts w:asciiTheme="majorHAnsi" w:hAnsiTheme="majorHAnsi"/>
-        </w:rPr>
-      </w:pPr>
-    </w:p>
-    <w:p>
-      <w:pPr>
-        <w:rPr>
-          <w:rFonts w:asciiTheme="majorHAnsi" w:hAnsiTheme="majorHAnsi"/>
-        </w:rPr>
-      </w:pPr>
-    </w:p>
-    <w:p>
-      <w:pPr>
-        <w:rPr>
-          <w:rFonts w:asciiTheme="majorHAnsi" w:hAnsiTheme="majorHAnsi"/>
-        </w:rPr>
-      </w:pPr>
-    </w:p>
-    <w:p>
-      <w:pPr>
-        <w:rPr>
-          <w:rFonts w:asciiTheme="majorHAnsi" w:hAnsiTheme="majorHAnsi"/>
-        </w:rPr>
-      </w:pPr>
-    </w:p>
-    <w:p>
-      <w:pPr>
-        <w:rPr>
-          <w:rFonts w:asciiTheme="majorHAnsi" w:hAnsiTheme="majorHAnsi"/>
-          <w:sz w:val="32"/>
-          <w:szCs w:val="32"/>
-        </w:rPr>
-      </w:pPr>
-    </w:p>
-    <w:p>
-      <w:pPr>
-        <w:rPr>
-          <w:rFonts w:asciiTheme="majorHAnsi" w:hAnsiTheme="majorHAnsi"/>
-          <w:sz w:val="32"/>
-          <w:szCs w:val="32"/>
-        </w:rPr>
-      </w:pPr>
-    </w:p>
-    <w:p>
-      <w:pPr>
-        <w:rPr>
-          <w:rFonts w:asciiTheme="majorHAnsi" w:hAnsiTheme="majorHAnsi"/>
-          <w:sz w:val="32"/>
-          <w:szCs w:val="32"/>
-        </w:rPr>
-      </w:pPr>
-    </w:p>
-    <w:p>
-      <w:pPr>
-        <w:rPr>
-          <w:rFonts w:asciiTheme="majorHAnsi" w:hAnsiTheme="majorHAnsi"/>
-          <w:sz w:val="32"/>
-          <w:szCs w:val="32"/>
-        </w:rPr>
-      </w:pPr>
-    </w:p>
-    <w:p>
-      <w:pPr>
-        <w:rPr>
-          <w:rFonts w:asciiTheme="majorHAnsi" w:hAnsiTheme="majorHAnsi"/>
-          <w:sz w:val="32"/>
-          <w:szCs w:val="32"/>
         </w:rPr>
       </w:pPr>
     </w:p>
@@ -6146,7 +6445,6 @@
           <w:rFonts w:asciiTheme="majorHAnsi" w:hAnsiTheme="majorHAnsi" w:cs="Times"/>
           <w:szCs w:val="28"/>
         </w:rPr>
-        <w:lastRenderedPageBreak/>
         <w:t>Communication:</w:t>
       </w:r>
       <w:r>
@@ -6187,7 +6485,7 @@
           <w:rFonts w:asciiTheme="majorHAnsi" w:hAnsiTheme="majorHAnsi" w:cs="Times"/>
           <w:szCs w:val="28"/>
         </w:rPr>
-        <w:t>Performance: 7</w:t>
+        <w:t>Performance: 6</w:t>
       </w:r>
       <w:r>
         <w:rPr>
@@ -6273,7 +6571,7 @@
         <w:autoSpaceDE w:val="0"/>
         <w:autoSpaceDN w:val="0"/>
         <w:adjustRightInd w:val="0"/>
-        <w:spacing w:after="240" w:line="320" w:lineRule="atLeast"/>
+        <w:spacing w:after="240" w:line="380" w:lineRule="atLeast"/>
         <w:rPr>
           <w:rFonts w:asciiTheme="majorHAnsi" w:hAnsiTheme="majorHAnsi" w:cs="Symbol"/>
           <w:szCs w:val="32"/>
@@ -6284,84 +6582,35 @@
           <w:rFonts w:asciiTheme="majorHAnsi" w:hAnsiTheme="majorHAnsi" w:cs="Symbol"/>
           <w:szCs w:val="32"/>
         </w:rPr>
-        <w:t>Several factors worked well within our group for Sprint 1.</w:t>
+        <w:t>The team performed well in</w:t>
       </w:r>
       <w:r>
         <w:rPr>
           <w:rFonts w:asciiTheme="majorHAnsi" w:hAnsiTheme="majorHAnsi" w:cs="Symbol"/>
           <w:szCs w:val="32"/>
         </w:rPr>
-        <w:t xml:space="preserve"> The </w:t>
+        <w:t xml:space="preserve"> multiple areas during sprint 2. Despite a steep learning curve familiarizing ourselves with the Django framework, the team has produced robust work of strong</w:t>
       </w:r>
       <w:r>
         <w:rPr>
           <w:rFonts w:asciiTheme="majorHAnsi" w:hAnsiTheme="majorHAnsi" w:cs="Symbol"/>
           <w:szCs w:val="32"/>
         </w:rPr>
-        <w:t>team’s</w:t>
+        <w:t xml:space="preserve"> quality. Team collaboration on many tasks was performed well, continuing on with the </w:t>
       </w:r>
       <w:r>
         <w:rPr>
           <w:rFonts w:asciiTheme="majorHAnsi" w:hAnsiTheme="majorHAnsi" w:cs="Symbol"/>
           <w:szCs w:val="32"/>
         </w:rPr>
-        <w:t xml:space="preserve"> motivation and work ethic was very high with a strong desire to get started on the project.</w:t>
+        <w:t>collaboration</w:t>
       </w:r>
       <w:r>
         <w:rPr>
           <w:rFonts w:asciiTheme="majorHAnsi" w:hAnsiTheme="majorHAnsi" w:cs="Symbol"/>
           <w:szCs w:val="32"/>
         </w:rPr>
-        <w:t xml:space="preserve"> Team meetings were easy to schedule due to team members availability. This was also helped by the strong communication between all team members.</w:t>
-      </w:r>
-      <w:r>
-        <w:rPr>
-          <w:rFonts w:asciiTheme="majorHAnsi" w:hAnsiTheme="majorHAnsi" w:cs="Symbol"/>
-          <w:szCs w:val="32"/>
-        </w:rPr>
-        <w:t xml:space="preserve"> </w:t>
-      </w:r>
-      <w:r>
-        <w:rPr>
-          <w:rFonts w:asciiTheme="majorHAnsi" w:hAnsiTheme="majorHAnsi" w:cs="Symbol"/>
-          <w:szCs w:val="32"/>
-        </w:rPr>
-        <w:t xml:space="preserve">Team members worked on user stories in pairs and we found this to be very productive. </w:t>
-      </w:r>
-      <w:r>
-        <w:rPr>
-          <w:rFonts w:asciiTheme="majorHAnsi" w:hAnsiTheme="majorHAnsi" w:cs="Symbol"/>
-          <w:szCs w:val="32"/>
-        </w:rPr>
-        <w:t>The high completion rate of user stories within</w:t>
-      </w:r>
-      <w:r>
-        <w:rPr>
-          <w:rFonts w:asciiTheme="majorHAnsi" w:hAnsiTheme="majorHAnsi" w:cs="Symbol"/>
-          <w:szCs w:val="32"/>
-        </w:rPr>
-        <w:t xml:space="preserve"> the iteration was also notable. Learning how to utilize the tools </w:t>
-      </w:r>
-      <w:r>
-        <w:rPr>
-          <w:rFonts w:asciiTheme="majorHAnsi" w:hAnsiTheme="majorHAnsi" w:cs="Symbol"/>
-          <w:szCs w:val="32"/>
-        </w:rPr>
-        <w:t xml:space="preserve">we are used for the platform has been a steep learning curve. Nevertheless team members have adapted well to this </w:t>
-      </w:r>
-      <w:r>
-        <w:rPr>
-          <w:rFonts w:asciiTheme="majorHAnsi" w:hAnsiTheme="majorHAnsi" w:cs="Symbol"/>
-          <w:szCs w:val="32"/>
-        </w:rPr>
-        <w:t>setback</w:t>
-      </w:r>
-      <w:r>
-        <w:rPr>
-          <w:rFonts w:asciiTheme="majorHAnsi" w:hAnsiTheme="majorHAnsi" w:cs="Symbol"/>
-          <w:szCs w:val="32"/>
-        </w:rPr>
-        <w:t xml:space="preserve">. </w:t>
+        <w:t xml:space="preserve"> in Sprint 1.</w:t>
       </w:r>
     </w:p>
     <w:p>
@@ -6372,7 +6621,12 @@
         <w:adjustRightInd w:val="0"/>
         <w:spacing w:after="240" w:line="380" w:lineRule="atLeast"/>
         <w:rPr>
-          <w:rFonts w:asciiTheme="majorHAnsi" w:hAnsiTheme="majorHAnsi" w:cs="Times"/>
+          <w:rFonts w:asciiTheme="majorHAnsi" w:hAnsiTheme="majorHAnsi" w:cs="Calibri"/>
+          <w:b/>
+          <w:bCs/>
+          <w:color w:val="3F6CAF"/>
+          <w:sz w:val="32"/>
+          <w:szCs w:val="32"/>
         </w:rPr>
       </w:pPr>
       <w:r>
@@ -6413,61 +6667,7 @@
         <w:rPr>
           <w:rFonts w:asciiTheme="majorHAnsi" w:hAnsiTheme="majorHAnsi" w:cs="Times"/>
         </w:rPr>
-        <w:t>The team will continue to hold weekly meetings on Mondays</w:t>
-      </w:r>
-      <w:r>
-        <w:rPr>
-          <w:rFonts w:asciiTheme="majorHAnsi" w:hAnsiTheme="majorHAnsi" w:cs="Times"/>
-        </w:rPr>
-        <w:t>, subject to the availability of team members.</w:t>
-      </w:r>
-      <w:r>
-        <w:rPr>
-          <w:rFonts w:asciiTheme="majorHAnsi" w:hAnsiTheme="majorHAnsi" w:cs="Times"/>
-        </w:rPr>
-        <w:t xml:space="preserve"> Stories will also continue to be worked on in pairs to keep efficiency as high as possible.</w:t>
-      </w:r>
-      <w:r>
-        <w:rPr>
-          <w:rFonts w:asciiTheme="majorHAnsi" w:hAnsiTheme="majorHAnsi" w:cs="Times"/>
-        </w:rPr>
-        <w:t xml:space="preserve"> The </w:t>
-      </w:r>
-      <w:r>
-        <w:rPr>
-          <w:rFonts w:asciiTheme="majorHAnsi" w:hAnsiTheme="majorHAnsi" w:cs="Times"/>
-        </w:rPr>
-        <w:t>team’s</w:t>
-      </w:r>
-      <w:r>
-        <w:rPr>
-          <w:rFonts w:asciiTheme="majorHAnsi" w:hAnsiTheme="majorHAnsi" w:cs="Times"/>
-        </w:rPr>
-        <w:t xml:space="preserve"> performance in rela</w:t>
-      </w:r>
-      <w:r>
-        <w:rPr>
-          <w:rFonts w:asciiTheme="majorHAnsi" w:hAnsiTheme="majorHAnsi" w:cs="Times"/>
-        </w:rPr>
-        <w:t>tion to stories completed was strong</w:t>
-      </w:r>
-      <w:r>
-        <w:rPr>
-          <w:rFonts w:asciiTheme="majorHAnsi" w:hAnsiTheme="majorHAnsi" w:cs="Times"/>
-        </w:rPr>
-        <w:t xml:space="preserve"> in this iteration and we want to keep this level</w:t>
-      </w:r>
-      <w:r>
-        <w:rPr>
-          <w:rFonts w:asciiTheme="majorHAnsi" w:hAnsiTheme="majorHAnsi" w:cs="Times"/>
-        </w:rPr>
-        <w:t xml:space="preserve"> of performance and quality</w:t>
-      </w:r>
-      <w:r>
-        <w:rPr>
-          <w:rFonts w:asciiTheme="majorHAnsi" w:hAnsiTheme="majorHAnsi" w:cs="Times"/>
-        </w:rPr>
-        <w:t xml:space="preserve"> throughout the remaining sprints.</w:t>
+        <w:t>The weekly SCRUM meetings have continued throughout the sprint and have been highly beneficial.</w:t>
       </w:r>
     </w:p>
     <w:p>
@@ -6531,188 +6731,45 @@
         <w:rPr>
           <w:rFonts w:asciiTheme="majorHAnsi" w:hAnsiTheme="majorHAnsi" w:cs="Times"/>
         </w:rPr>
-        <w:t>The ma</w:t>
+        <w:t>The teams overall output of user stories this sprint was below expected.</w:t>
       </w:r>
       <w:r>
         <w:rPr>
           <w:rFonts w:asciiTheme="majorHAnsi" w:hAnsiTheme="majorHAnsi" w:cs="Times"/>
         </w:rPr>
-        <w:t>jority of the Project Design and SCRUM methodology concepts undertaken within the sprint are new to everybody in the team.</w:t>
+        <w:t xml:space="preserve"> Numerous outside factors and the other responsibilities of team members has resulted in a lower focus and as a r</w:t>
       </w:r>
       <w:r>
         <w:rPr>
           <w:rFonts w:asciiTheme="majorHAnsi" w:hAnsiTheme="majorHAnsi" w:cs="Times"/>
         </w:rPr>
-        <w:t xml:space="preserve"> </w:t>
+        <w:t>esult, our</w:t>
       </w:r>
       <w:r>
         <w:rPr>
           <w:rFonts w:asciiTheme="majorHAnsi" w:hAnsiTheme="majorHAnsi" w:cs="Times"/>
         </w:rPr>
-        <w:t>I</w:t>
+        <w:t xml:space="preserve"> progress refl</w:t>
       </w:r>
       <w:r>
         <w:rPr>
           <w:rFonts w:asciiTheme="majorHAnsi" w:hAnsiTheme="majorHAnsi" w:cs="Times"/>
         </w:rPr>
-        <w:t xml:space="preserve">t has taken some time to </w:t>
+        <w:t>ects this. Despite the Sprint being 50% longer than the last, we completed 50% less user stories as a result of limited time to work on the project.</w:t>
       </w:r>
       <w:r>
         <w:rPr>
           <w:rFonts w:asciiTheme="majorHAnsi" w:hAnsiTheme="majorHAnsi" w:cs="Times"/>
         </w:rPr>
-        <w:t>adapt</w:t>
+        <w:t xml:space="preserve"> Our aim to start holding multiple meetings throughout the week was not </w:t>
       </w:r>
       <w:r>
         <w:rPr>
           <w:rFonts w:asciiTheme="majorHAnsi" w:hAnsiTheme="majorHAnsi" w:cs="Times"/>
         </w:rPr>
-        <w:t xml:space="preserve"> to </w:t>
-      </w:r>
-      <w:r>
-        <w:rPr>
-          <w:rFonts w:asciiTheme="majorHAnsi" w:hAnsiTheme="majorHAnsi" w:cs="Times"/>
-        </w:rPr>
-        <w:t xml:space="preserve">these techniques and thus, the </w:t>
-      </w:r>
-      <w:r>
-        <w:rPr>
-          <w:rFonts w:asciiTheme="majorHAnsi" w:hAnsiTheme="majorHAnsi" w:cs="Times"/>
-        </w:rPr>
-        <w:t>team’s</w:t>
-      </w:r>
-      <w:r>
-        <w:rPr>
-          <w:rFonts w:asciiTheme="majorHAnsi" w:hAnsiTheme="majorHAnsi" w:cs="Times"/>
-        </w:rPr>
-        <w:t xml:space="preserve"> </w:t>
-      </w:r>
-      <w:r>
-        <w:rPr>
-          <w:rFonts w:asciiTheme="majorHAnsi" w:hAnsiTheme="majorHAnsi" w:cs="Times"/>
-        </w:rPr>
-        <w:t>progress</w:t>
-      </w:r>
-      <w:r>
-        <w:rPr>
-          <w:rFonts w:asciiTheme="majorHAnsi" w:hAnsiTheme="majorHAnsi" w:cs="Times"/>
-        </w:rPr>
-        <w:t xml:space="preserve"> was </w:t>
-      </w:r>
-      <w:r>
-        <w:rPr>
-          <w:rFonts w:asciiTheme="majorHAnsi" w:hAnsiTheme="majorHAnsi" w:cs="Times"/>
-        </w:rPr>
-        <w:t>somewhat</w:t>
-      </w:r>
-      <w:r>
-        <w:rPr>
-          <w:rFonts w:asciiTheme="majorHAnsi" w:hAnsiTheme="majorHAnsi" w:cs="Times"/>
-        </w:rPr>
-        <w:t xml:space="preserve"> slower than expected.</w:t>
-      </w:r>
-      <w:r>
-        <w:rPr>
-          <w:rFonts w:asciiTheme="majorHAnsi" w:hAnsiTheme="majorHAnsi" w:cs="Times"/>
-        </w:rPr>
-        <w:t xml:space="preserve"> Preparation for the start of the sprint was poor and this resulted in the </w:t>
-      </w:r>
-      <w:r>
-        <w:rPr>
-          <w:rFonts w:asciiTheme="majorHAnsi" w:hAnsiTheme="majorHAnsi" w:cs="Times"/>
-        </w:rPr>
-        <w:t>first week being under-utilized.</w:t>
-      </w:r>
-      <w:r>
-        <w:rPr>
-          <w:rFonts w:asciiTheme="majorHAnsi" w:hAnsiTheme="majorHAnsi" w:cs="Times"/>
-        </w:rPr>
-        <w:t xml:space="preserve"> This added further time constraints given the short length of the sprint in comparison to the</w:t>
-      </w:r>
-      <w:r>
-        <w:rPr>
-          <w:rFonts w:asciiTheme="majorHAnsi" w:hAnsiTheme="majorHAnsi" w:cs="Times"/>
-        </w:rPr>
-        <w:t xml:space="preserve"> next two</w:t>
-      </w:r>
-      <w:r>
-        <w:rPr>
-          <w:rFonts w:asciiTheme="majorHAnsi" w:hAnsiTheme="majorHAnsi" w:cs="Times"/>
-        </w:rPr>
-        <w:t xml:space="preserve"> upcoming sprints.</w:t>
-      </w:r>
-      <w:r>
-        <w:rPr>
-          <w:rFonts w:asciiTheme="majorHAnsi" w:hAnsiTheme="majorHAnsi" w:cs="Times"/>
-        </w:rPr>
-        <w:t xml:space="preserve"> Th</w:t>
-      </w:r>
-      <w:r>
-        <w:rPr>
-          <w:rFonts w:asciiTheme="majorHAnsi" w:hAnsiTheme="majorHAnsi" w:cs="Times"/>
-        </w:rPr>
-        <w:t>is put additional pressure</w:t>
-      </w:r>
-      <w:r>
-        <w:rPr>
-          <w:rFonts w:asciiTheme="majorHAnsi" w:hAnsiTheme="majorHAnsi" w:cs="Times"/>
-        </w:rPr>
-        <w:t xml:space="preserve"> onto the team to finish the user stories.</w:t>
-      </w:r>
-      <w:r>
-        <w:rPr>
-          <w:rFonts w:asciiTheme="majorHAnsi" w:hAnsiTheme="majorHAnsi" w:cs="Times"/>
-        </w:rPr>
-        <w:t xml:space="preserve"> Delegation of tasks could also</w:t>
-      </w:r>
-      <w:r>
-        <w:rPr>
-          <w:rFonts w:asciiTheme="majorHAnsi" w:hAnsiTheme="majorHAnsi" w:cs="Times"/>
-        </w:rPr>
-        <w:t xml:space="preserve"> have</w:t>
-      </w:r>
-      <w:r>
-        <w:rPr>
-          <w:rFonts w:asciiTheme="majorHAnsi" w:hAnsiTheme="majorHAnsi" w:cs="Times"/>
-        </w:rPr>
-        <w:t xml:space="preserve"> be</w:t>
-      </w:r>
-      <w:r>
-        <w:rPr>
-          <w:rFonts w:asciiTheme="majorHAnsi" w:hAnsiTheme="majorHAnsi" w:cs="Times"/>
-        </w:rPr>
-        <w:t>en</w:t>
-      </w:r>
-      <w:r>
-        <w:rPr>
-          <w:rFonts w:asciiTheme="majorHAnsi" w:hAnsiTheme="majorHAnsi" w:cs="Times"/>
-        </w:rPr>
-        <w:t xml:space="preserve"> improved, with some team members being under-utilized</w:t>
-      </w:r>
-      <w:r>
-        <w:rPr>
-          <w:rFonts w:asciiTheme="majorHAnsi" w:hAnsiTheme="majorHAnsi" w:cs="Times"/>
-        </w:rPr>
-        <w:t>, with others having</w:t>
-      </w:r>
-      <w:r>
-        <w:rPr>
-          <w:rFonts w:asciiTheme="majorHAnsi" w:hAnsiTheme="majorHAnsi" w:cs="Times"/>
-        </w:rPr>
-        <w:t xml:space="preserve"> a larger workload.</w:t>
-      </w:r>
-    </w:p>
-    <w:p>
-      <w:pPr>
-        <w:widowControl w:val="0"/>
-        <w:autoSpaceDE w:val="0"/>
-        <w:autoSpaceDN w:val="0"/>
-        <w:adjustRightInd w:val="0"/>
-        <w:spacing w:after="240" w:line="320" w:lineRule="atLeast"/>
-        <w:rPr>
-          <w:rFonts w:asciiTheme="majorHAnsi" w:hAnsiTheme="majorHAnsi" w:cs="Times"/>
-        </w:rPr>
-      </w:pPr>
+        <w:lastRenderedPageBreak/>
+        <w:t>achieved, neither was our goal to complete an extra 4 user stories within the sprint.</w:t>
+      </w:r>
     </w:p>
     <w:p>
       <w:pPr>
@@ -6770,50 +6827,28 @@
           <w:rFonts w:asciiTheme="majorHAnsi" w:hAnsiTheme="majorHAnsi" w:cs="Calibri"/>
           <w:bCs/>
         </w:rPr>
-        <w:t xml:space="preserve">In addition to the weekly progress meetings, we may also start holding small SCRUM </w:t>
+        <w:t>The team wants to start better utilizing their availa</w:t>
       </w:r>
       <w:r>
         <w:rPr>
           <w:rFonts w:asciiTheme="majorHAnsi" w:hAnsiTheme="majorHAnsi" w:cs="Calibri"/>
           <w:bCs/>
         </w:rPr>
-        <w:lastRenderedPageBreak/>
-        <w:t>me</w:t>
+        <w:t>ble time to work on the project.</w:t>
       </w:r>
       <w:r>
         <w:rPr>
           <w:rFonts w:asciiTheme="majorHAnsi" w:hAnsiTheme="majorHAnsi" w:cs="Calibri"/>
           <w:bCs/>
         </w:rPr>
-        <w:t>etings throughout the week to further clarify our progress</w:t>
+        <w:t xml:space="preserve"> In some cases, work was duplicated as a result of poor communication and this could be enhanced in the future.</w:t>
       </w:r>
       <w:r>
         <w:rPr>
           <w:rFonts w:asciiTheme="majorHAnsi" w:hAnsiTheme="majorHAnsi" w:cs="Calibri"/>
           <w:bCs/>
         </w:rPr>
-        <w:t>.</w:t>
-      </w:r>
-      <w:r>
-        <w:rPr>
-          <w:rFonts w:asciiTheme="majorHAnsi" w:hAnsiTheme="majorHAnsi" w:cs="Calibri"/>
-          <w:bCs/>
-        </w:rPr>
-        <w:t xml:space="preserve"> </w:t>
-      </w:r>
-      <w:r>
-        <w:rPr>
-          <w:rFonts w:asciiTheme="majorHAnsi" w:hAnsiTheme="majorHAnsi" w:cs="Calibri"/>
-          <w:bCs/>
-        </w:rPr>
-        <w:t xml:space="preserve">For the next sprint, we will improve our performance by aiming to hold at least 3 full meetings. </w:t>
-      </w:r>
-      <w:r>
-        <w:rPr>
-          <w:rFonts w:asciiTheme="majorHAnsi" w:hAnsiTheme="majorHAnsi" w:cs="Calibri"/>
-          <w:bCs/>
-        </w:rPr>
-        <w:t>We also aim to complete an extra 4 user stories within the next sprint.</w:t>
+        <w:t xml:space="preserve"> When a team member is struggling to complete a user story, we want to start allocating another member to that story to assist and provide a new perspective to help completion.</w:t>
       </w:r>
     </w:p>
     <w:p>
@@ -6836,357 +6871,6 @@
         <w:autoSpaceDN w:val="0"/>
         <w:adjustRightInd w:val="0"/>
         <w:spacing w:line="320" w:lineRule="atLeast"/>
-        <w:rPr>
-          <w:rFonts w:asciiTheme="majorHAnsi" w:hAnsiTheme="majorHAnsi" w:cs="Calibri"/>
-          <w:bCs/>
-        </w:rPr>
-      </w:pPr>
-    </w:p>
-    <w:p>
-      <w:pPr>
-        <w:widowControl w:val="0"/>
-        <w:autoSpaceDE w:val="0"/>
-        <w:autoSpaceDN w:val="0"/>
-        <w:adjustRightInd w:val="0"/>
-        <w:spacing w:line="320" w:lineRule="atLeast"/>
-        <w:rPr>
-          <w:rFonts w:asciiTheme="majorHAnsi" w:hAnsiTheme="majorHAnsi" w:cs="Calibri"/>
-          <w:bCs/>
-        </w:rPr>
-      </w:pPr>
-    </w:p>
-    <w:p>
-      <w:pPr>
-        <w:widowControl w:val="0"/>
-        <w:autoSpaceDE w:val="0"/>
-        <w:autoSpaceDN w:val="0"/>
-        <w:adjustRightInd w:val="0"/>
-        <w:spacing w:line="320" w:lineRule="atLeast"/>
-        <w:rPr>
-          <w:rFonts w:asciiTheme="majorHAnsi" w:hAnsiTheme="majorHAnsi" w:cs="Calibri"/>
-          <w:bCs/>
-        </w:rPr>
-      </w:pPr>
-    </w:p>
-    <w:p>
-      <w:pPr>
-        <w:widowControl w:val="0"/>
-        <w:autoSpaceDE w:val="0"/>
-        <w:autoSpaceDN w:val="0"/>
-        <w:adjustRightInd w:val="0"/>
-        <w:spacing w:line="320" w:lineRule="atLeast"/>
-        <w:rPr>
-          <w:rFonts w:asciiTheme="majorHAnsi" w:hAnsiTheme="majorHAnsi" w:cs="Calibri"/>
-          <w:bCs/>
-        </w:rPr>
-      </w:pPr>
-    </w:p>
-    <w:p>
-      <w:pPr>
-        <w:widowControl w:val="0"/>
-        <w:autoSpaceDE w:val="0"/>
-        <w:autoSpaceDN w:val="0"/>
-        <w:adjustRightInd w:val="0"/>
-        <w:spacing w:line="320" w:lineRule="atLeast"/>
-        <w:rPr>
-          <w:rFonts w:asciiTheme="majorHAnsi" w:hAnsiTheme="majorHAnsi" w:cs="Calibri"/>
-          <w:bCs/>
-        </w:rPr>
-      </w:pPr>
-    </w:p>
-    <w:p>
-      <w:pPr>
-        <w:widowControl w:val="0"/>
-        <w:autoSpaceDE w:val="0"/>
-        <w:autoSpaceDN w:val="0"/>
-        <w:adjustRightInd w:val="0"/>
-        <w:spacing w:line="320" w:lineRule="atLeast"/>
-        <w:rPr>
-          <w:rFonts w:asciiTheme="majorHAnsi" w:hAnsiTheme="majorHAnsi" w:cs="Calibri"/>
-          <w:bCs/>
-        </w:rPr>
-      </w:pPr>
-    </w:p>
-    <w:p>
-      <w:pPr>
-        <w:widowControl w:val="0"/>
-        <w:autoSpaceDE w:val="0"/>
-        <w:autoSpaceDN w:val="0"/>
-        <w:adjustRightInd w:val="0"/>
-        <w:spacing w:line="320" w:lineRule="atLeast"/>
-        <w:rPr>
-          <w:rFonts w:asciiTheme="majorHAnsi" w:hAnsiTheme="majorHAnsi" w:cs="Calibri"/>
-          <w:bCs/>
-        </w:rPr>
-      </w:pPr>
-    </w:p>
-    <w:p>
-      <w:pPr>
-        <w:widowControl w:val="0"/>
-        <w:autoSpaceDE w:val="0"/>
-        <w:autoSpaceDN w:val="0"/>
-        <w:adjustRightInd w:val="0"/>
-        <w:spacing w:line="320" w:lineRule="atLeast"/>
-        <w:rPr>
-          <w:rFonts w:asciiTheme="majorHAnsi" w:hAnsiTheme="majorHAnsi" w:cs="Calibri"/>
-          <w:bCs/>
-        </w:rPr>
-      </w:pPr>
-    </w:p>
-    <w:p>
-      <w:pPr>
-        <w:widowControl w:val="0"/>
-        <w:autoSpaceDE w:val="0"/>
-        <w:autoSpaceDN w:val="0"/>
-        <w:adjustRightInd w:val="0"/>
-        <w:spacing w:line="320" w:lineRule="atLeast"/>
-        <w:rPr>
-          <w:rFonts w:asciiTheme="majorHAnsi" w:hAnsiTheme="majorHAnsi" w:cs="Calibri"/>
-          <w:bCs/>
-        </w:rPr>
-      </w:pPr>
-    </w:p>
-    <w:p>
-      <w:pPr>
-        <w:widowControl w:val="0"/>
-        <w:autoSpaceDE w:val="0"/>
-        <w:autoSpaceDN w:val="0"/>
-        <w:adjustRightInd w:val="0"/>
-        <w:spacing w:line="320" w:lineRule="atLeast"/>
-        <w:rPr>
-          <w:rFonts w:asciiTheme="majorHAnsi" w:hAnsiTheme="majorHAnsi" w:cs="Calibri"/>
-          <w:bCs/>
-        </w:rPr>
-      </w:pPr>
-    </w:p>
-    <w:p>
-      <w:pPr>
-        <w:widowControl w:val="0"/>
-        <w:autoSpaceDE w:val="0"/>
-        <w:autoSpaceDN w:val="0"/>
-        <w:adjustRightInd w:val="0"/>
-        <w:spacing w:line="320" w:lineRule="atLeast"/>
-        <w:rPr>
-          <w:rFonts w:asciiTheme="majorHAnsi" w:hAnsiTheme="majorHAnsi" w:cs="Calibri"/>
-          <w:bCs/>
-        </w:rPr>
-      </w:pPr>
-    </w:p>
-    <w:p>
-      <w:pPr>
-        <w:widowControl w:val="0"/>
-        <w:autoSpaceDE w:val="0"/>
-        <w:autoSpaceDN w:val="0"/>
-        <w:adjustRightInd w:val="0"/>
-        <w:spacing w:line="320" w:lineRule="atLeast"/>
-        <w:rPr>
-          <w:rFonts w:asciiTheme="majorHAnsi" w:hAnsiTheme="majorHAnsi" w:cs="Calibri"/>
-          <w:bCs/>
-        </w:rPr>
-      </w:pPr>
-    </w:p>
-    <w:p>
-      <w:pPr>
-        <w:widowControl w:val="0"/>
-        <w:autoSpaceDE w:val="0"/>
-        <w:autoSpaceDN w:val="0"/>
-        <w:adjustRightInd w:val="0"/>
-        <w:spacing w:line="320" w:lineRule="atLeast"/>
-        <w:rPr>
-          <w:rFonts w:asciiTheme="majorHAnsi" w:hAnsiTheme="majorHAnsi" w:cs="Calibri"/>
-          <w:bCs/>
-        </w:rPr>
-      </w:pPr>
-    </w:p>
-    <w:p>
-      <w:pPr>
-        <w:widowControl w:val="0"/>
-        <w:autoSpaceDE w:val="0"/>
-        <w:autoSpaceDN w:val="0"/>
-        <w:adjustRightInd w:val="0"/>
-        <w:spacing w:line="320" w:lineRule="atLeast"/>
-        <w:rPr>
-          <w:rFonts w:asciiTheme="majorHAnsi" w:hAnsiTheme="majorHAnsi" w:cs="Calibri"/>
-          <w:bCs/>
-        </w:rPr>
-      </w:pPr>
-    </w:p>
-    <w:p>
-      <w:pPr>
-        <w:widowControl w:val="0"/>
-        <w:autoSpaceDE w:val="0"/>
-        <w:autoSpaceDN w:val="0"/>
-        <w:adjustRightInd w:val="0"/>
-        <w:spacing w:line="320" w:lineRule="atLeast"/>
-        <w:rPr>
-          <w:rFonts w:asciiTheme="majorHAnsi" w:hAnsiTheme="majorHAnsi" w:cs="Calibri"/>
-          <w:bCs/>
-        </w:rPr>
-      </w:pPr>
-    </w:p>
-    <w:p>
-      <w:pPr>
-        <w:widowControl w:val="0"/>
-        <w:autoSpaceDE w:val="0"/>
-        <w:autoSpaceDN w:val="0"/>
-        <w:adjustRightInd w:val="0"/>
-        <w:spacing w:line="320" w:lineRule="atLeast"/>
-        <w:rPr>
-          <w:rFonts w:asciiTheme="majorHAnsi" w:hAnsiTheme="majorHAnsi" w:cs="Calibri"/>
-          <w:bCs/>
-        </w:rPr>
-      </w:pPr>
-    </w:p>
-    <w:p>
-      <w:pPr>
-        <w:widowControl w:val="0"/>
-        <w:autoSpaceDE w:val="0"/>
-        <w:autoSpaceDN w:val="0"/>
-        <w:adjustRightInd w:val="0"/>
-        <w:spacing w:line="320" w:lineRule="atLeast"/>
-        <w:rPr>
-          <w:rFonts w:asciiTheme="majorHAnsi" w:hAnsiTheme="majorHAnsi" w:cs="Calibri"/>
-          <w:bCs/>
-        </w:rPr>
-      </w:pPr>
-    </w:p>
-    <w:p>
-      <w:pPr>
-        <w:widowControl w:val="0"/>
-        <w:autoSpaceDE w:val="0"/>
-        <w:autoSpaceDN w:val="0"/>
-        <w:adjustRightInd w:val="0"/>
-        <w:spacing w:line="320" w:lineRule="atLeast"/>
-        <w:rPr>
-          <w:rFonts w:asciiTheme="majorHAnsi" w:hAnsiTheme="majorHAnsi" w:cs="Calibri"/>
-          <w:bCs/>
-        </w:rPr>
-      </w:pPr>
-    </w:p>
-    <w:p>
-      <w:pPr>
-        <w:widowControl w:val="0"/>
-        <w:autoSpaceDE w:val="0"/>
-        <w:autoSpaceDN w:val="0"/>
-        <w:adjustRightInd w:val="0"/>
-        <w:spacing w:line="320" w:lineRule="atLeast"/>
-        <w:rPr>
-          <w:rFonts w:asciiTheme="majorHAnsi" w:hAnsiTheme="majorHAnsi" w:cs="Calibri"/>
-          <w:bCs/>
-        </w:rPr>
-      </w:pPr>
-    </w:p>
-    <w:p>
-      <w:pPr>
-        <w:widowControl w:val="0"/>
-        <w:autoSpaceDE w:val="0"/>
-        <w:autoSpaceDN w:val="0"/>
-        <w:adjustRightInd w:val="0"/>
-        <w:spacing w:line="320" w:lineRule="atLeast"/>
-        <w:rPr>
-          <w:rFonts w:asciiTheme="majorHAnsi" w:hAnsiTheme="majorHAnsi" w:cs="Calibri"/>
-          <w:bCs/>
-        </w:rPr>
-      </w:pPr>
-    </w:p>
-    <w:p>
-      <w:pPr>
-        <w:widowControl w:val="0"/>
-        <w:autoSpaceDE w:val="0"/>
-        <w:autoSpaceDN w:val="0"/>
-        <w:adjustRightInd w:val="0"/>
-        <w:spacing w:line="320" w:lineRule="atLeast"/>
-        <w:rPr>
-          <w:rFonts w:asciiTheme="majorHAnsi" w:hAnsiTheme="majorHAnsi" w:cs="Calibri"/>
-          <w:bCs/>
-        </w:rPr>
-      </w:pPr>
-    </w:p>
-    <w:p>
-      <w:pPr>
-        <w:widowControl w:val="0"/>
-        <w:autoSpaceDE w:val="0"/>
-        <w:autoSpaceDN w:val="0"/>
-        <w:adjustRightInd w:val="0"/>
-        <w:spacing w:line="320" w:lineRule="atLeast"/>
-        <w:rPr>
-          <w:rFonts w:asciiTheme="majorHAnsi" w:hAnsiTheme="majorHAnsi" w:cs="Calibri"/>
-          <w:bCs/>
-        </w:rPr>
-      </w:pPr>
-    </w:p>
-    <w:p>
-      <w:pPr>
-        <w:widowControl w:val="0"/>
-        <w:autoSpaceDE w:val="0"/>
-        <w:autoSpaceDN w:val="0"/>
-        <w:adjustRightInd w:val="0"/>
-        <w:spacing w:line="320" w:lineRule="atLeast"/>
-        <w:rPr>
-          <w:rFonts w:asciiTheme="majorHAnsi" w:hAnsiTheme="majorHAnsi" w:cs="Calibri"/>
-          <w:bCs/>
-        </w:rPr>
-      </w:pPr>
-    </w:p>
-    <w:p>
-      <w:pPr>
-        <w:widowControl w:val="0"/>
-        <w:autoSpaceDE w:val="0"/>
-        <w:autoSpaceDN w:val="0"/>
-        <w:adjustRightInd w:val="0"/>
-        <w:spacing w:line="320" w:lineRule="atLeast"/>
-        <w:rPr>
-          <w:rFonts w:asciiTheme="majorHAnsi" w:hAnsiTheme="majorHAnsi" w:cs="Calibri"/>
-          <w:bCs/>
-        </w:rPr>
-      </w:pPr>
-    </w:p>
-    <w:p>
-      <w:pPr>
-        <w:widowControl w:val="0"/>
-        <w:autoSpaceDE w:val="0"/>
-        <w:autoSpaceDN w:val="0"/>
-        <w:adjustRightInd w:val="0"/>
-        <w:spacing w:line="320" w:lineRule="atLeast"/>
-        <w:rPr>
-          <w:rFonts w:asciiTheme="majorHAnsi" w:hAnsiTheme="majorHAnsi" w:cs="Calibri"/>
-          <w:bCs/>
-        </w:rPr>
-      </w:pPr>
-    </w:p>
-    <w:p>
-      <w:pPr>
-        <w:widowControl w:val="0"/>
-        <w:autoSpaceDE w:val="0"/>
-        <w:autoSpaceDN w:val="0"/>
-        <w:adjustRightInd w:val="0"/>
-        <w:spacing w:line="320" w:lineRule="atLeast"/>
-        <w:rPr>
-          <w:rFonts w:asciiTheme="majorHAnsi" w:hAnsiTheme="majorHAnsi" w:cs="Calibri"/>
-          <w:bCs/>
-        </w:rPr>
-      </w:pPr>
-    </w:p>
-    <w:p>
-      <w:pPr>
-        <w:widowControl w:val="0"/>
-        <w:autoSpaceDE w:val="0"/>
-        <w:autoSpaceDN w:val="0"/>
-        <w:adjustRightInd w:val="0"/>
-        <w:spacing w:line="320" w:lineRule="atLeast"/>
-        <w:rPr>
-          <w:rFonts w:asciiTheme="majorHAnsi" w:hAnsiTheme="majorHAnsi" w:cs="Calibri"/>
-          <w:bCs/>
-        </w:rPr>
-      </w:pPr>
-    </w:p>
-    <w:p>
-      <w:pPr>
-        <w:widowControl w:val="0"/>
-        <w:autoSpaceDE w:val="0"/>
-        <w:autoSpaceDN w:val="0"/>
-        <w:adjustRightInd w:val="0"/>
-        <w:spacing w:after="240" w:line="520" w:lineRule="atLeast"/>
         <w:rPr>
           <w:rFonts w:asciiTheme="majorHAnsi" w:hAnsiTheme="majorHAnsi" w:cs="Calibri"/>
           <w:bCs/>
@@ -7634,7 +7318,7 @@
               <w:noProof/>
               <w:color w:val="4F81BD" w:themeColor="accent1"/>
             </w:rPr>
-            <w:t>5</w:t>
+            <w:t>4</w:t>
           </w:r>
           <w:r>
             <w:rPr>
@@ -11580,6 +11264,17 @@
     <w:unhideWhenUsed/>
     <w:rsid w:val="002A5884"/>
   </w:style>
+  <w:style w:type="character" w:styleId="Hyperlink">
+    <w:name w:val="Hyperlink"/>
+    <w:basedOn w:val="DefaultParagraphFont"/>
+    <w:uiPriority w:val="99"/>
+    <w:unhideWhenUsed/>
+    <w:rsid w:val="000E3CF0"/>
+    <w:rPr>
+      <w:color w:val="0000FF" w:themeColor="hyperlink"/>
+      <w:u w:val="single"/>
+    </w:rPr>
+  </w:style>
 </w:styles>
 </file>
 
@@ -11782,6 +11477,7 @@
   <w:rsids>
     <w:rsidRoot w:val="00ED6613"/>
     <w:rsid w:val="000B7429"/>
+    <w:rsid w:val="000C6ABE"/>
     <w:rsid w:val="00131541"/>
     <w:rsid w:val="001A032B"/>
     <w:rsid w:val="00263A60"/>
@@ -11790,6 +11486,7 @@
     <w:rsid w:val="005D4167"/>
     <w:rsid w:val="005F54C3"/>
     <w:rsid w:val="00701FED"/>
+    <w:rsid w:val="00727E50"/>
     <w:rsid w:val="00735A99"/>
     <w:rsid w:val="008C5DFD"/>
     <w:rsid w:val="00A523F1"/>
@@ -12672,7 +12369,7 @@
 </file>
 
 <file path=customXml/itemProps1.xml><?xml version="1.0" encoding="utf-8"?>
-<ds:datastoreItem xmlns:ds="http://schemas.openxmlformats.org/officeDocument/2006/customXml" ds:itemID="{B9AF78CD-EFAD-4FC2-B758-B0D9250B75A9}">
+<ds:datastoreItem xmlns:ds="http://schemas.openxmlformats.org/officeDocument/2006/customXml" ds:itemID="{B7D9F369-9386-4FC6-BF88-34F46972D91D}">
   <ds:schemaRefs>
     <ds:schemaRef ds:uri="http://schemas.openxmlformats.org/officeDocument/2006/bibliography"/>
   </ds:schemaRefs>

</xml_diff>

<commit_message>
UPDATED Sprint 2 Draft
</commit_message>
<xml_diff>
--- a/documentation/Sprints/Sprint 2 Report.docx
+++ b/documentation/Sprints/Sprint 2 Report.docx
@@ -1,6 +1,6 @@
 
 <file path=word/document.xml><?xml version="1.0" encoding="utf-8"?>
-<w:document xmlns:wpc="http://schemas.microsoft.com/office/word/2010/wordprocessingCanvas" xmlns:cx="http://schemas.microsoft.com/office/drawing/2014/chartex" xmlns:cx1="http://schemas.microsoft.com/office/drawing/2015/9/8/chartex" xmlns:mc="http://schemas.openxmlformats.org/markup-compatibility/2006" xmlns:o="urn:schemas-microsoft-com:office:office" xmlns:r="http://schemas.openxmlformats.org/officeDocument/2006/relationships" xmlns:m="http://schemas.openxmlformats.org/officeDocument/2006/math" xmlns:v="urn:schemas-microsoft-com:vml" xmlns:wp14="http://schemas.microsoft.com/office/word/2010/wordprocessingDrawing" xmlns:wp="http://schemas.openxmlformats.org/drawingml/2006/wordprocessingDrawing" xmlns:w10="urn:schemas-microsoft-com:office:word" xmlns:w="http://schemas.openxmlformats.org/wordprocessingml/2006/main" xmlns:w14="http://schemas.microsoft.com/office/word/2010/wordml" xmlns:w15="http://schemas.microsoft.com/office/word/2012/wordml" xmlns:w16se="http://schemas.microsoft.com/office/word/2015/wordml/symex" xmlns:wpg="http://schemas.microsoft.com/office/word/2010/wordprocessingGroup" xmlns:wpi="http://schemas.microsoft.com/office/word/2010/wordprocessingInk" xmlns:wne="http://schemas.microsoft.com/office/word/2006/wordml" xmlns:wps="http://schemas.microsoft.com/office/word/2010/wordprocessingShape" mc:Ignorable="w14 w15 w16se wp14">
+<w:document xmlns:wpc="http://schemas.microsoft.com/office/word/2010/wordprocessingCanvas" xmlns:mo="http://schemas.microsoft.com/office/mac/office/2008/main" xmlns:mc="http://schemas.openxmlformats.org/markup-compatibility/2006" xmlns:mv="urn:schemas-microsoft-com:mac:vml" xmlns:o="urn:schemas-microsoft-com:office:office" xmlns:r="http://schemas.openxmlformats.org/officeDocument/2006/relationships" xmlns:m="http://schemas.openxmlformats.org/officeDocument/2006/math" xmlns:v="urn:schemas-microsoft-com:vml" xmlns:wp14="http://schemas.microsoft.com/office/word/2010/wordprocessingDrawing" xmlns:wp="http://schemas.openxmlformats.org/drawingml/2006/wordprocessingDrawing" xmlns:w10="urn:schemas-microsoft-com:office:word" xmlns:w="http://schemas.openxmlformats.org/wordprocessingml/2006/main" xmlns:w14="http://schemas.microsoft.com/office/word/2010/wordml" xmlns:w15="http://schemas.microsoft.com/office/word/2012/wordml" xmlns:wpg="http://schemas.microsoft.com/office/word/2010/wordprocessingGroup" xmlns:wpi="http://schemas.microsoft.com/office/word/2010/wordprocessingInk" xmlns:wne="http://schemas.microsoft.com/office/word/2006/wordml" xmlns:wps="http://schemas.microsoft.com/office/word/2010/wordprocessingShape" mc:Ignorable="w14 w15 wp14">
   <w:body>
     <w:p>
       <w:pPr>
@@ -14,6 +14,7 @@
           <w:szCs w:val="96"/>
         </w:rPr>
       </w:pPr>
+      <w:proofErr w:type="spellStart"/>
       <w:r>
         <w:rPr>
           <w:rStyle w:val="IntenseEmphasis"/>
@@ -23,7 +24,19 @@
           <w:sz w:val="96"/>
           <w:szCs w:val="96"/>
         </w:rPr>
-        <w:t>Hooli XYZ</w:t>
+        <w:t>Hooli</w:t>
+      </w:r>
+      <w:proofErr w:type="spellEnd"/>
+      <w:r>
+        <w:rPr>
+          <w:rStyle w:val="IntenseEmphasis"/>
+          <w:b w:val="0"/>
+          <w:i w:val="0"/>
+          <w:color w:val="17365D" w:themeColor="text2" w:themeShade="BF"/>
+          <w:sz w:val="96"/>
+          <w:szCs w:val="96"/>
+        </w:rPr>
+        <w:t xml:space="preserve"> XYZ</w:t>
       </w:r>
     </w:p>
     <w:p>
@@ -209,7 +222,25 @@
           <w:sz w:val="32"/>
           <w:szCs w:val="32"/>
         </w:rPr>
-        <w:t>Brendan Lally – 18407220</w:t>
+        <w:t xml:space="preserve">Brendan </w:t>
+      </w:r>
+      <w:proofErr w:type="spellStart"/>
+      <w:r>
+        <w:rPr>
+          <w:rFonts w:ascii="Calibri" w:hAnsi="Calibri"/>
+          <w:sz w:val="32"/>
+          <w:szCs w:val="32"/>
+        </w:rPr>
+        <w:t>Lally</w:t>
+      </w:r>
+      <w:proofErr w:type="spellEnd"/>
+      <w:r>
+        <w:rPr>
+          <w:rFonts w:ascii="Calibri" w:hAnsi="Calibri"/>
+          <w:sz w:val="32"/>
+          <w:szCs w:val="32"/>
+        </w:rPr>
+        <w:t xml:space="preserve"> – 18407220</w:t>
       </w:r>
     </w:p>
     <w:p>
@@ -1859,6 +1890,7 @@
     </w:p>
     <w:p>
       <w:pPr>
+        <w:jc w:val="both"/>
         <w:rPr>
           <w:rFonts w:asciiTheme="majorHAnsi" w:hAnsiTheme="majorHAnsi"/>
           <w:szCs w:val="28"/>
@@ -1967,7 +1999,7 @@
           <w:rFonts w:asciiTheme="majorHAnsi" w:hAnsiTheme="majorHAnsi"/>
           <w:szCs w:val="28"/>
         </w:rPr>
-        <w:t xml:space="preserve"> tasks.</w:t>
+        <w:t xml:space="preserve"> tasks. Submissions are the central pillar of the overall project and consequently, it is crucial they are implemented effectively. </w:t>
       </w:r>
     </w:p>
     <w:p>
@@ -2020,12 +2052,14 @@
           <w:b/>
           <w:bCs/>
           <w:color w:val="3F6CAF"/>
+          <w:sz w:val="20"/>
           <w:szCs w:val="20"/>
         </w:rPr>
       </w:pPr>
     </w:p>
     <w:p>
       <w:pPr>
+        <w:jc w:val="both"/>
         <w:rPr>
           <w:rFonts w:asciiTheme="majorHAnsi" w:hAnsiTheme="majorHAnsi" w:cs="Calibri"/>
           <w:bCs/>
@@ -2192,7 +2226,7 @@
       <w:pPr>
         <w:rPr>
           <w:rFonts w:asciiTheme="majorHAnsi" w:hAnsiTheme="majorHAnsi"/>
-          <w:sz w:val="28"/>
+          <w:sz w:val="20"/>
           <w:szCs w:val="28"/>
         </w:rPr>
       </w:pPr>
@@ -2599,12 +2633,14 @@
       <w:pPr>
         <w:rPr>
           <w:rFonts w:asciiTheme="majorHAnsi" w:hAnsiTheme="majorHAnsi"/>
+          <w:sz w:val="20"/>
           <w:szCs w:val="20"/>
         </w:rPr>
       </w:pPr>
     </w:p>
     <w:p>
       <w:pPr>
+        <w:jc w:val="both"/>
         <w:rPr>
           <w:rFonts w:asciiTheme="majorHAnsi" w:hAnsiTheme="majorHAnsi"/>
         </w:rPr>
@@ -2655,38 +2691,38 @@
         <w:rPr>
           <w:rFonts w:asciiTheme="majorHAnsi" w:hAnsiTheme="majorHAnsi"/>
         </w:rPr>
-        <w:t xml:space="preserve"> of </w:t>
+        <w:t xml:space="preserve"> of difficulty was the integration of images and</w:t>
       </w:r>
       <w:r>
         <w:rPr>
           <w:rFonts w:asciiTheme="majorHAnsi" w:hAnsiTheme="majorHAnsi"/>
         </w:rPr>
+        <w:t xml:space="preserve"> videos into </w:t>
+      </w:r>
+      <w:r>
+        <w:rPr>
+          <w:rFonts w:asciiTheme="majorHAnsi" w:hAnsiTheme="majorHAnsi"/>
+        </w:rPr>
+        <w:t>a user’s</w:t>
+      </w:r>
+      <w:r>
+        <w:rPr>
+          <w:rFonts w:asciiTheme="majorHAnsi" w:hAnsiTheme="majorHAnsi"/>
+        </w:rPr>
+        <w:t xml:space="preserve"> submi</w:t>
+      </w:r>
+      <w:r>
+        <w:rPr>
+          <w:rFonts w:asciiTheme="majorHAnsi" w:hAnsiTheme="majorHAnsi"/>
+        </w:rPr>
+        <w:t xml:space="preserve">ssion, with the effort </w:t>
+      </w:r>
+      <w:r>
+        <w:rPr>
+          <w:rFonts w:asciiTheme="majorHAnsi" w:hAnsiTheme="majorHAnsi"/>
+        </w:rPr>
         <w:lastRenderedPageBreak/>
-        <w:t>difficulty was the integration of images and</w:t>
-      </w:r>
-      <w:r>
-        <w:rPr>
-          <w:rFonts w:asciiTheme="majorHAnsi" w:hAnsiTheme="majorHAnsi"/>
-        </w:rPr>
-        <w:t xml:space="preserve"> videos into </w:t>
-      </w:r>
-      <w:r>
-        <w:rPr>
-          <w:rFonts w:asciiTheme="majorHAnsi" w:hAnsiTheme="majorHAnsi"/>
-        </w:rPr>
-        <w:t>a user’s</w:t>
-      </w:r>
-      <w:r>
-        <w:rPr>
-          <w:rFonts w:asciiTheme="majorHAnsi" w:hAnsiTheme="majorHAnsi"/>
-        </w:rPr>
-        <w:t xml:space="preserve"> submi</w:t>
-      </w:r>
-      <w:r>
-        <w:rPr>
-          <w:rFonts w:asciiTheme="majorHAnsi" w:hAnsiTheme="majorHAnsi"/>
-        </w:rPr>
-        <w:t>ssion, with the effort estimation</w:t>
+        <w:t>estimation</w:t>
       </w:r>
       <w:r>
         <w:rPr>
@@ -2779,7 +2815,7 @@
           <w:b/>
           <w:bCs/>
           <w:color w:val="3F6CAF"/>
-          <w:sz w:val="32"/>
+          <w:sz w:val="20"/>
           <w:szCs w:val="32"/>
         </w:rPr>
       </w:pPr>
@@ -2790,6 +2826,7 @@
         <w:autoSpaceDE w:val="0"/>
         <w:autoSpaceDN w:val="0"/>
         <w:adjustRightInd w:val="0"/>
+        <w:jc w:val="both"/>
         <w:rPr>
           <w:rFonts w:asciiTheme="majorHAnsi" w:hAnsiTheme="majorHAnsi"/>
         </w:rPr>
@@ -2853,12 +2890,14 @@
         <w:rPr>
           <w:rFonts w:asciiTheme="majorHAnsi" w:hAnsiTheme="majorHAnsi"/>
           <w:i/>
+          <w:color w:val="4F81BD" w:themeColor="accent1"/>
         </w:rPr>
       </w:pPr>
       <w:r>
         <w:rPr>
           <w:rFonts w:asciiTheme="majorHAnsi" w:hAnsiTheme="majorHAnsi"/>
           <w:i/>
+          <w:color w:val="4F81BD" w:themeColor="accent1"/>
         </w:rPr>
         <w:t>c</w:t>
       </w:r>
@@ -2866,6 +2905,7 @@
         <w:rPr>
           <w:rFonts w:asciiTheme="majorHAnsi" w:hAnsiTheme="majorHAnsi"/>
           <w:i/>
+          <w:color w:val="4F81BD" w:themeColor="accent1"/>
         </w:rPr>
         <w:t>beardsmore.pythonanywhere.com</w:t>
       </w:r>
@@ -2880,17 +2920,27 @@
         <w:rPr>
           <w:rFonts w:asciiTheme="majorHAnsi" w:hAnsiTheme="majorHAnsi"/>
           <w:i/>
+          <w:color w:val="4F81BD" w:themeColor="accent1"/>
         </w:rPr>
       </w:pPr>
       <w:r>
         <w:rPr>
           <w:rFonts w:asciiTheme="majorHAnsi" w:hAnsiTheme="majorHAnsi"/>
           <w:i/>
-        </w:rPr>
-        <w:t>bit.ly/curtinideas</w:t>
-      </w:r>
-      <w:bookmarkStart w:id="0" w:name="_GoBack"/>
-      <w:bookmarkEnd w:id="0"/>
+          <w:color w:val="4F81BD" w:themeColor="accent1"/>
+        </w:rPr>
+        <w:t>bit.ly/</w:t>
+      </w:r>
+      <w:proofErr w:type="spellStart"/>
+      <w:r>
+        <w:rPr>
+          <w:rFonts w:asciiTheme="majorHAnsi" w:hAnsiTheme="majorHAnsi"/>
+          <w:i/>
+          <w:color w:val="4F81BD" w:themeColor="accent1"/>
+        </w:rPr>
+        <w:t>curtinideas</w:t>
+      </w:r>
+      <w:proofErr w:type="spellEnd"/>
     </w:p>
     <w:p>
       <w:pPr>
@@ -3087,6 +3137,13 @@
         <w:adjustRightInd w:val="0"/>
         <w:spacing w:after="240" w:line="520" w:lineRule="atLeast"/>
         <w:rPr>
+          <w:rFonts w:ascii="Times" w:hAnsi="Times" w:cs="Times"/>
+          <w:sz w:val="48"/>
+          <w:szCs w:val="48"/>
+        </w:rPr>
+      </w:pPr>
+      <w:r>
+        <w:rPr>
           <w:rFonts w:ascii="Calibri" w:hAnsi="Calibri" w:cs="Calibri"/>
           <w:b/>
           <w:bCs/>
@@ -3094,81 +3151,7 @@
           <w:sz w:val="48"/>
           <w:szCs w:val="48"/>
         </w:rPr>
-      </w:pPr>
-    </w:p>
-    <w:p>
-      <w:pPr>
-        <w:widowControl w:val="0"/>
-        <w:autoSpaceDE w:val="0"/>
-        <w:autoSpaceDN w:val="0"/>
-        <w:adjustRightInd w:val="0"/>
-        <w:spacing w:after="240" w:line="520" w:lineRule="atLeast"/>
-        <w:rPr>
-          <w:rFonts w:ascii="Calibri" w:hAnsi="Calibri" w:cs="Calibri"/>
-          <w:b/>
-          <w:bCs/>
-          <w:color w:val="284677"/>
-          <w:sz w:val="48"/>
-          <w:szCs w:val="48"/>
-        </w:rPr>
-      </w:pPr>
-    </w:p>
-    <w:p>
-      <w:pPr>
-        <w:widowControl w:val="0"/>
-        <w:autoSpaceDE w:val="0"/>
-        <w:autoSpaceDN w:val="0"/>
-        <w:adjustRightInd w:val="0"/>
-        <w:spacing w:after="240" w:line="520" w:lineRule="atLeast"/>
-        <w:rPr>
-          <w:rFonts w:ascii="Calibri" w:hAnsi="Calibri" w:cs="Calibri"/>
-          <w:b/>
-          <w:bCs/>
-          <w:color w:val="284677"/>
-          <w:sz w:val="48"/>
-          <w:szCs w:val="48"/>
-        </w:rPr>
-      </w:pPr>
-    </w:p>
-    <w:p>
-      <w:pPr>
-        <w:widowControl w:val="0"/>
-        <w:autoSpaceDE w:val="0"/>
-        <w:autoSpaceDN w:val="0"/>
-        <w:adjustRightInd w:val="0"/>
-        <w:spacing w:after="240" w:line="520" w:lineRule="atLeast"/>
-        <w:rPr>
-          <w:rFonts w:ascii="Calibri" w:hAnsi="Calibri" w:cs="Calibri"/>
-          <w:b/>
-          <w:bCs/>
-          <w:color w:val="284677"/>
-          <w:sz w:val="48"/>
-          <w:szCs w:val="48"/>
-        </w:rPr>
-      </w:pPr>
-    </w:p>
-    <w:p>
-      <w:pPr>
-        <w:widowControl w:val="0"/>
-        <w:autoSpaceDE w:val="0"/>
-        <w:autoSpaceDN w:val="0"/>
-        <w:adjustRightInd w:val="0"/>
-        <w:spacing w:after="240" w:line="520" w:lineRule="atLeast"/>
-        <w:rPr>
-          <w:rFonts w:ascii="Times" w:hAnsi="Times" w:cs="Times"/>
-          <w:sz w:val="48"/>
-          <w:szCs w:val="48"/>
-        </w:rPr>
-      </w:pPr>
-      <w:r>
-        <w:rPr>
-          <w:rFonts w:ascii="Calibri" w:hAnsi="Calibri" w:cs="Calibri"/>
-          <w:b/>
-          <w:bCs/>
-          <w:color w:val="284677"/>
-          <w:sz w:val="48"/>
-          <w:szCs w:val="48"/>
-        </w:rPr>
+        <w:lastRenderedPageBreak/>
         <w:t>2. SCRUM Meeting</w:t>
       </w:r>
     </w:p>
@@ -3197,8 +3180,21 @@
           <w:sz w:val="32"/>
           <w:szCs w:val="32"/>
         </w:rPr>
-        <w:t>Meeting #1 :</w:t>
-      </w:r>
+        <w:t>Meeting #</w:t>
+      </w:r>
+      <w:proofErr w:type="gramStart"/>
+      <w:r>
+        <w:rPr>
+          <w:rFonts w:ascii="Calibri" w:hAnsi="Calibri" w:cs="Calibri"/>
+          <w:b/>
+          <w:bCs/>
+          <w:color w:val="3F6CAF"/>
+          <w:sz w:val="32"/>
+          <w:szCs w:val="32"/>
+        </w:rPr>
+        <w:t>1 :</w:t>
+      </w:r>
+      <w:proofErr w:type="gramEnd"/>
       <w:r>
         <w:rPr>
           <w:rFonts w:ascii="Calibri" w:hAnsi="Calibri" w:cs="Calibri"/>
@@ -3861,8 +3857,9 @@
           <w:sz w:val="32"/>
           <w:szCs w:val="32"/>
         </w:rPr>
-        <w:t>Meeting #2</w:t>
-      </w:r>
+        <w:t>Meeting #</w:t>
+      </w:r>
+      <w:proofErr w:type="gramStart"/>
       <w:r>
         <w:rPr>
           <w:rFonts w:ascii="Calibri" w:hAnsi="Calibri" w:cs="Calibri"/>
@@ -3872,8 +3869,20 @@
           <w:sz w:val="32"/>
           <w:szCs w:val="32"/>
         </w:rPr>
+        <w:t>2</w:t>
+      </w:r>
+      <w:r>
+        <w:rPr>
+          <w:rFonts w:ascii="Calibri" w:hAnsi="Calibri" w:cs="Calibri"/>
+          <w:b/>
+          <w:bCs/>
+          <w:color w:val="3F6CAF"/>
+          <w:sz w:val="32"/>
+          <w:szCs w:val="32"/>
+        </w:rPr>
         <w:t xml:space="preserve"> :</w:t>
       </w:r>
+      <w:proofErr w:type="gramEnd"/>
       <w:r>
         <w:rPr>
           <w:rFonts w:ascii="Calibri" w:hAnsi="Calibri" w:cs="Calibri"/>
@@ -4174,7 +4183,6 @@
               <w:rPr>
                 <w:rFonts w:asciiTheme="majorHAnsi" w:hAnsiTheme="majorHAnsi"/>
               </w:rPr>
-              <w:lastRenderedPageBreak/>
               <w:t>Adam</w:t>
             </w:r>
           </w:p>
@@ -4521,8 +4529,9 @@
           <w:sz w:val="32"/>
           <w:szCs w:val="32"/>
         </w:rPr>
-        <w:t>Meeting #3</w:t>
-      </w:r>
+        <w:t>Meeting #</w:t>
+      </w:r>
+      <w:proofErr w:type="gramStart"/>
       <w:r>
         <w:rPr>
           <w:rFonts w:ascii="Calibri" w:hAnsi="Calibri" w:cs="Calibri"/>
@@ -4532,8 +4541,20 @@
           <w:sz w:val="32"/>
           <w:szCs w:val="32"/>
         </w:rPr>
+        <w:t>3</w:t>
+      </w:r>
+      <w:r>
+        <w:rPr>
+          <w:rFonts w:ascii="Calibri" w:hAnsi="Calibri" w:cs="Calibri"/>
+          <w:b/>
+          <w:bCs/>
+          <w:color w:val="3F6CAF"/>
+          <w:sz w:val="32"/>
+          <w:szCs w:val="32"/>
+        </w:rPr>
         <w:t xml:space="preserve"> :</w:t>
       </w:r>
+      <w:proofErr w:type="gramEnd"/>
       <w:r>
         <w:rPr>
           <w:rFonts w:ascii="Calibri" w:hAnsi="Calibri" w:cs="Calibri"/>
@@ -5295,6 +5316,7 @@
           <w:sz w:val="48"/>
           <w:szCs w:val="48"/>
         </w:rPr>
+        <w:lastRenderedPageBreak/>
         <w:t>3</w:t>
       </w:r>
       <w:r>
@@ -5345,6 +5367,7 @@
           <w:ilvl w:val="0"/>
           <w:numId w:val="16"/>
         </w:numPr>
+        <w:jc w:val="both"/>
         <w:rPr>
           <w:rFonts w:asciiTheme="majorHAnsi" w:hAnsiTheme="majorHAnsi"/>
           <w:sz w:val="28"/>
@@ -5365,6 +5388,7 @@
           <w:ilvl w:val="0"/>
           <w:numId w:val="16"/>
         </w:numPr>
+        <w:jc w:val="both"/>
         <w:rPr>
           <w:rFonts w:asciiTheme="majorHAnsi" w:hAnsiTheme="majorHAnsi"/>
           <w:sz w:val="28"/>
@@ -5385,6 +5409,7 @@
           <w:ilvl w:val="0"/>
           <w:numId w:val="16"/>
         </w:numPr>
+        <w:jc w:val="both"/>
         <w:rPr>
           <w:rFonts w:asciiTheme="majorHAnsi" w:hAnsiTheme="majorHAnsi"/>
           <w:sz w:val="28"/>
@@ -5405,6 +5430,7 @@
           <w:ilvl w:val="0"/>
           <w:numId w:val="16"/>
         </w:numPr>
+        <w:jc w:val="both"/>
         <w:rPr>
           <w:rFonts w:asciiTheme="majorHAnsi" w:hAnsiTheme="majorHAnsi"/>
           <w:sz w:val="28"/>
@@ -5425,6 +5451,7 @@
           <w:ilvl w:val="0"/>
           <w:numId w:val="16"/>
         </w:numPr>
+        <w:jc w:val="both"/>
         <w:rPr>
           <w:rFonts w:asciiTheme="majorHAnsi" w:hAnsiTheme="majorHAnsi"/>
           <w:sz w:val="28"/>
@@ -5448,6 +5475,27 @@
           <w:rFonts w:asciiTheme="majorHAnsi" w:hAnsiTheme="majorHAnsi"/>
         </w:rPr>
         <w:t xml:space="preserve"> so that I can put my idea on the platform.</w:t>
+      </w:r>
+    </w:p>
+    <w:p>
+      <w:pPr>
+        <w:pStyle w:val="ListParagraph"/>
+        <w:numPr>
+          <w:ilvl w:val="0"/>
+          <w:numId w:val="16"/>
+        </w:numPr>
+        <w:jc w:val="both"/>
+        <w:rPr>
+          <w:rFonts w:asciiTheme="majorHAnsi" w:hAnsiTheme="majorHAnsi"/>
+          <w:sz w:val="28"/>
+          <w:szCs w:val="28"/>
+        </w:rPr>
+      </w:pPr>
+      <w:r>
+        <w:rPr>
+          <w:rFonts w:asciiTheme="majorHAnsi" w:hAnsiTheme="majorHAnsi"/>
+        </w:rPr>
+        <w:t>As a User, I want to delete my submission so that that I can remove my idea from the platform.</w:t>
       </w:r>
     </w:p>
     <w:p>
@@ -5501,6 +5549,7 @@
           <w:ilvl w:val="0"/>
           <w:numId w:val="15"/>
         </w:numPr>
+        <w:jc w:val="both"/>
         <w:rPr>
           <w:rFonts w:asciiTheme="majorHAnsi" w:hAnsiTheme="majorHAnsi"/>
           <w:sz w:val="28"/>
@@ -5521,6 +5570,7 @@
           <w:ilvl w:val="0"/>
           <w:numId w:val="15"/>
         </w:numPr>
+        <w:jc w:val="both"/>
         <w:rPr>
           <w:rFonts w:asciiTheme="majorHAnsi" w:hAnsiTheme="majorHAnsi"/>
           <w:sz w:val="28"/>
@@ -5541,6 +5591,7 @@
           <w:ilvl w:val="0"/>
           <w:numId w:val="15"/>
         </w:numPr>
+        <w:jc w:val="both"/>
         <w:rPr>
           <w:rFonts w:asciiTheme="majorHAnsi" w:hAnsiTheme="majorHAnsi"/>
           <w:sz w:val="28"/>
@@ -5551,7 +5602,7 @@
         <w:rPr>
           <w:rFonts w:asciiTheme="majorHAnsi" w:hAnsiTheme="majorHAnsi"/>
         </w:rPr>
-        <w:t>As a User, I want to delete my submission so that that I can remove my idea from the platform.</w:t>
+        <w:t>As a User, I want to add images to my submissions so that I can show relevant images to my idea.</w:t>
       </w:r>
     </w:p>
     <w:p>
@@ -5561,6 +5612,7 @@
           <w:ilvl w:val="0"/>
           <w:numId w:val="15"/>
         </w:numPr>
+        <w:jc w:val="both"/>
         <w:rPr>
           <w:rFonts w:asciiTheme="majorHAnsi" w:hAnsiTheme="majorHAnsi"/>
           <w:sz w:val="28"/>
@@ -5571,37 +5623,17 @@
         <w:rPr>
           <w:rFonts w:asciiTheme="majorHAnsi" w:hAnsiTheme="majorHAnsi"/>
         </w:rPr>
-        <w:t>As a User, I want to add images to my submissions so that I can show relevant images to my idea.</w:t>
-      </w:r>
-    </w:p>
-    <w:p>
-      <w:pPr>
-        <w:pStyle w:val="ListParagraph"/>
-        <w:numPr>
-          <w:ilvl w:val="0"/>
-          <w:numId w:val="15"/>
-        </w:numPr>
+        <w:t>As a User, I want to add videos to my submissions so that I can can show relevant videos to my idea.</w:t>
+      </w:r>
+    </w:p>
+    <w:p>
+      <w:pPr>
         <w:rPr>
           <w:rFonts w:asciiTheme="majorHAnsi" w:hAnsiTheme="majorHAnsi"/>
           <w:sz w:val="28"/>
           <w:szCs w:val="28"/>
         </w:rPr>
       </w:pPr>
-      <w:r>
-        <w:rPr>
-          <w:rFonts w:asciiTheme="majorHAnsi" w:hAnsiTheme="majorHAnsi"/>
-        </w:rPr>
-        <w:t>As a User, I want to add videos to my submissions so that I can can show relevant videos to my idea.</w:t>
-      </w:r>
-    </w:p>
-    <w:p>
-      <w:pPr>
-        <w:rPr>
-          <w:rFonts w:asciiTheme="majorHAnsi" w:hAnsiTheme="majorHAnsi"/>
-          <w:sz w:val="28"/>
-          <w:szCs w:val="28"/>
-        </w:rPr>
-      </w:pPr>
     </w:p>
     <w:p>
       <w:pPr>
@@ -5630,6 +5662,7 @@
       <w:pPr>
         <w:rPr>
           <w:rFonts w:asciiTheme="majorHAnsi" w:hAnsiTheme="majorHAnsi"/>
+          <w:sz w:val="20"/>
           <w:szCs w:val="28"/>
         </w:rPr>
       </w:pPr>
@@ -5671,7 +5704,7 @@
           <w:rFonts w:asciiTheme="majorHAnsi" w:hAnsiTheme="majorHAnsi"/>
           <w:szCs w:val="28"/>
         </w:rPr>
-        <w:t>Completed: 11</w:t>
+        <w:t>Completed: 12</w:t>
       </w:r>
     </w:p>
     <w:p>
@@ -5691,8 +5724,7 @@
           <w:rFonts w:asciiTheme="majorHAnsi" w:hAnsiTheme="majorHAnsi"/>
           <w:szCs w:val="28"/>
         </w:rPr>
-        <w:lastRenderedPageBreak/>
-        <w:t>Uncompleted: 34</w:t>
+        <w:t>Uncompleted: 33</w:t>
       </w:r>
     </w:p>
     <w:p>
@@ -5719,7 +5751,7 @@
           <w:rFonts w:asciiTheme="majorHAnsi" w:hAnsiTheme="majorHAnsi"/>
           <w:szCs w:val="28"/>
         </w:rPr>
-        <w:t xml:space="preserve"> 24</w:t>
+        <w:t xml:space="preserve"> 27</w:t>
       </w:r>
       <w:r>
         <w:rPr>
@@ -5728,6 +5760,8 @@
         </w:rPr>
         <w:t>%</w:t>
       </w:r>
+      <w:bookmarkStart w:id="0" w:name="_GoBack"/>
+      <w:bookmarkEnd w:id="0"/>
     </w:p>
     <w:p>
       <w:pPr>
@@ -5775,6 +5809,7 @@
     </w:p>
     <w:p>
       <w:pPr>
+        <w:jc w:val="both"/>
         <w:rPr>
           <w:rFonts w:asciiTheme="majorHAnsi" w:hAnsiTheme="majorHAnsi"/>
           <w:szCs w:val="28"/>
@@ -6373,6 +6408,7 @@
           <w:sz w:val="48"/>
           <w:szCs w:val="48"/>
         </w:rPr>
+        <w:lastRenderedPageBreak/>
         <w:t>4</w:t>
       </w:r>
       <w:r>
@@ -6485,7 +6521,7 @@
           <w:rFonts w:asciiTheme="majorHAnsi" w:hAnsiTheme="majorHAnsi" w:cs="Times"/>
           <w:szCs w:val="28"/>
         </w:rPr>
-        <w:t>Performance: 6</w:t>
+        <w:t>Performance: 5</w:t>
       </w:r>
       <w:r>
         <w:rPr>
@@ -6571,7 +6607,8 @@
         <w:autoSpaceDE w:val="0"/>
         <w:autoSpaceDN w:val="0"/>
         <w:adjustRightInd w:val="0"/>
-        <w:spacing w:after="240" w:line="380" w:lineRule="atLeast"/>
+        <w:spacing w:after="240" w:line="320" w:lineRule="atLeast"/>
+        <w:jc w:val="both"/>
         <w:rPr>
           <w:rFonts w:asciiTheme="majorHAnsi" w:hAnsiTheme="majorHAnsi" w:cs="Symbol"/>
           <w:szCs w:val="32"/>
@@ -6589,28 +6626,72 @@
           <w:rFonts w:asciiTheme="majorHAnsi" w:hAnsiTheme="majorHAnsi" w:cs="Symbol"/>
           <w:szCs w:val="32"/>
         </w:rPr>
-        <w:t xml:space="preserve"> multiple areas during sprint 2. Despite a steep learning curve familiarizing ourselves with the Django framework, the team has produced robust work of strong</w:t>
-      </w:r>
+        <w:t xml:space="preserve"> multiple areas during sprint 2. Despite a steep learning curve familiarizing ourselves with the </w:t>
+      </w:r>
+      <w:proofErr w:type="spellStart"/>
       <w:r>
         <w:rPr>
           <w:rFonts w:asciiTheme="majorHAnsi" w:hAnsiTheme="majorHAnsi" w:cs="Symbol"/>
           <w:szCs w:val="32"/>
         </w:rPr>
-        <w:t xml:space="preserve"> quality. Team collaboration on many tasks was performed well, continuing on with the </w:t>
-      </w:r>
+        <w:t>Django</w:t>
+      </w:r>
+      <w:proofErr w:type="spellEnd"/>
       <w:r>
         <w:rPr>
           <w:rFonts w:asciiTheme="majorHAnsi" w:hAnsiTheme="majorHAnsi" w:cs="Symbol"/>
           <w:szCs w:val="32"/>
         </w:rPr>
-        <w:t>collaboration</w:t>
+        <w:t xml:space="preserve"> framework, the team has produced robust work of strong</w:t>
       </w:r>
       <w:r>
         <w:rPr>
           <w:rFonts w:asciiTheme="majorHAnsi" w:hAnsiTheme="majorHAnsi" w:cs="Symbol"/>
           <w:szCs w:val="32"/>
         </w:rPr>
-        <w:t xml:space="preserve"> in Sprint 1.</w:t>
+        <w:t xml:space="preserve"> quality. Team collaboration</w:t>
+      </w:r>
+      <w:r>
+        <w:rPr>
+          <w:rFonts w:asciiTheme="majorHAnsi" w:hAnsiTheme="majorHAnsi" w:cs="Symbol"/>
+          <w:szCs w:val="32"/>
+        </w:rPr>
+        <w:t xml:space="preserve"> and pair programming</w:t>
+      </w:r>
+      <w:r>
+        <w:rPr>
+          <w:rFonts w:asciiTheme="majorHAnsi" w:hAnsiTheme="majorHAnsi" w:cs="Symbol"/>
+          <w:szCs w:val="32"/>
+        </w:rPr>
+        <w:t xml:space="preserve"> on many tasks was performed well, continuing on w</w:t>
+      </w:r>
+      <w:r>
+        <w:rPr>
+          <w:rFonts w:asciiTheme="majorHAnsi" w:hAnsiTheme="majorHAnsi" w:cs="Symbol"/>
+          <w:szCs w:val="32"/>
+        </w:rPr>
+        <w:t>ith this concept from</w:t>
+      </w:r>
+      <w:r>
+        <w:rPr>
+          <w:rFonts w:asciiTheme="majorHAnsi" w:hAnsiTheme="majorHAnsi" w:cs="Symbol"/>
+          <w:szCs w:val="32"/>
+        </w:rPr>
+        <w:t xml:space="preserve"> Sprint 1. While not all user stories were finalized, a significant amount of work was still completed.</w:t>
+      </w:r>
+      <w:r>
+        <w:rPr>
+          <w:rFonts w:asciiTheme="majorHAnsi" w:hAnsiTheme="majorHAnsi" w:cs="Symbol"/>
+          <w:szCs w:val="32"/>
+        </w:rPr>
+        <w:t xml:space="preserve"> Given the time restrictions of all us</w:t>
+      </w:r>
+      <w:r>
+        <w:rPr>
+          <w:rFonts w:asciiTheme="majorHAnsi" w:hAnsiTheme="majorHAnsi" w:cs="Symbol"/>
+          <w:szCs w:val="32"/>
+        </w:rPr>
+        <w:t>er's during the sprint, it is respectable we still managed to complete the user stories we did.</w:t>
       </w:r>
     </w:p>
     <w:p>
@@ -6659,6 +6740,7 @@
         <w:autoSpaceDN w:val="0"/>
         <w:adjustRightInd w:val="0"/>
         <w:spacing w:after="240" w:line="320" w:lineRule="atLeast"/>
+        <w:jc w:val="both"/>
         <w:rPr>
           <w:rFonts w:asciiTheme="majorHAnsi" w:hAnsiTheme="majorHAnsi" w:cs="Times"/>
         </w:rPr>
@@ -6667,7 +6749,79 @@
         <w:rPr>
           <w:rFonts w:asciiTheme="majorHAnsi" w:hAnsiTheme="majorHAnsi" w:cs="Times"/>
         </w:rPr>
-        <w:t>The weekly SCRUM meetings have continued throughout the sprint and have been highly beneficial.</w:t>
+        <w:t xml:space="preserve">The weekly SCRUM meetings have continued throughout the sprint </w:t>
+      </w:r>
+      <w:r>
+        <w:rPr>
+          <w:rFonts w:asciiTheme="majorHAnsi" w:hAnsiTheme="majorHAnsi" w:cs="Times"/>
+        </w:rPr>
+        <w:t xml:space="preserve">and have been highly beneficial. Notable progress was evident on the final product with the project taking shape </w:t>
+      </w:r>
+      <w:r>
+        <w:rPr>
+          <w:rFonts w:asciiTheme="majorHAnsi" w:hAnsiTheme="majorHAnsi" w:cs="Times"/>
+        </w:rPr>
+        <w:t>throughout the course of the Sprint.</w:t>
+      </w:r>
+      <w:r>
+        <w:rPr>
+          <w:rFonts w:asciiTheme="majorHAnsi" w:hAnsiTheme="majorHAnsi" w:cs="Times"/>
+        </w:rPr>
+        <w:t xml:space="preserve"> We aim to continue imple</w:t>
+      </w:r>
+      <w:r>
+        <w:rPr>
+          <w:rFonts w:asciiTheme="majorHAnsi" w:hAnsiTheme="majorHAnsi" w:cs="Times"/>
+        </w:rPr>
+        <w:t xml:space="preserve">menting features so that we visibly see </w:t>
+      </w:r>
+      <w:r>
+        <w:rPr>
+          <w:rFonts w:asciiTheme="majorHAnsi" w:hAnsiTheme="majorHAnsi" w:cs="Times"/>
+        </w:rPr>
+        <w:t xml:space="preserve">the results as we </w:t>
+      </w:r>
+      <w:r>
+        <w:rPr>
+          <w:rFonts w:asciiTheme="majorHAnsi" w:hAnsiTheme="majorHAnsi" w:cs="Times"/>
+        </w:rPr>
+        <w:t>evolve</w:t>
+      </w:r>
+      <w:r>
+        <w:rPr>
+          <w:rFonts w:asciiTheme="majorHAnsi" w:hAnsiTheme="majorHAnsi" w:cs="Times"/>
+        </w:rPr>
+        <w:t xml:space="preserve"> through the upcoming Sprints.</w:t>
+      </w:r>
+      <w:r>
+        <w:rPr>
+          <w:rFonts w:asciiTheme="majorHAnsi" w:hAnsiTheme="majorHAnsi" w:cs="Times"/>
+        </w:rPr>
+        <w:t xml:space="preserve"> We began utilizing Facebook as a </w:t>
+      </w:r>
+      <w:r>
+        <w:rPr>
+          <w:rFonts w:asciiTheme="majorHAnsi" w:hAnsiTheme="majorHAnsi" w:cs="Times"/>
+        </w:rPr>
+        <w:t xml:space="preserve">resourceful </w:t>
+      </w:r>
+      <w:r>
+        <w:rPr>
+          <w:rFonts w:asciiTheme="majorHAnsi" w:hAnsiTheme="majorHAnsi" w:cs="Times"/>
+        </w:rPr>
+        <w:t>commun</w:t>
+      </w:r>
+      <w:r>
+        <w:rPr>
+          <w:rFonts w:asciiTheme="majorHAnsi" w:hAnsiTheme="majorHAnsi" w:cs="Times"/>
+        </w:rPr>
+        <w:t>ication tool during this sprint</w:t>
+      </w:r>
+      <w:r>
+        <w:rPr>
+          <w:rFonts w:asciiTheme="majorHAnsi" w:hAnsiTheme="majorHAnsi" w:cs="Times"/>
+        </w:rPr>
+        <w:t xml:space="preserve"> and aspire to continue utilizing this tool in the future. </w:t>
       </w:r>
     </w:p>
     <w:p>
@@ -6723,6 +6877,7 @@
         <w:autoSpaceDN w:val="0"/>
         <w:adjustRightInd w:val="0"/>
         <w:spacing w:after="240" w:line="320" w:lineRule="atLeast"/>
+        <w:jc w:val="both"/>
         <w:rPr>
           <w:rFonts w:asciiTheme="majorHAnsi" w:hAnsiTheme="majorHAnsi" w:cs="Times"/>
         </w:rPr>
@@ -6731,44 +6886,153 @@
         <w:rPr>
           <w:rFonts w:asciiTheme="majorHAnsi" w:hAnsiTheme="majorHAnsi" w:cs="Times"/>
         </w:rPr>
-        <w:t>The teams overall output of user stories this sprint was below expected.</w:t>
+        <w:t>The teams overall output of user stories</w:t>
       </w:r>
       <w:r>
         <w:rPr>
           <w:rFonts w:asciiTheme="majorHAnsi" w:hAnsiTheme="majorHAnsi" w:cs="Times"/>
         </w:rPr>
-        <w:t xml:space="preserve"> Numerous outside factors and the other responsibilities of team members has resulted in a lower focus and as a r</w:t>
+        <w:t xml:space="preserve"> this sprint was below expected. We aimed to </w:t>
       </w:r>
       <w:r>
         <w:rPr>
           <w:rFonts w:asciiTheme="majorHAnsi" w:hAnsiTheme="majorHAnsi" w:cs="Times"/>
         </w:rPr>
+        <w:t>complete</w:t>
+      </w:r>
+      <w:r>
+        <w:rPr>
+          <w:rFonts w:asciiTheme="majorHAnsi" w:hAnsiTheme="majorHAnsi" w:cs="Times"/>
+        </w:rPr>
+        <w:t xml:space="preserve"> more user stories than the last Sprint, yet the opposite </w:t>
+      </w:r>
+      <w:r>
+        <w:rPr>
+          <w:rFonts w:asciiTheme="majorHAnsi" w:hAnsiTheme="majorHAnsi" w:cs="Times"/>
+        </w:rPr>
+        <w:t>occurred</w:t>
+      </w:r>
+      <w:r>
+        <w:rPr>
+          <w:rFonts w:asciiTheme="majorHAnsi" w:hAnsiTheme="majorHAnsi" w:cs="Times"/>
+        </w:rPr>
+        <w:t xml:space="preserve"> as we</w:t>
+      </w:r>
+      <w:r>
+        <w:rPr>
+          <w:rFonts w:asciiTheme="majorHAnsi" w:hAnsiTheme="majorHAnsi" w:cs="Times"/>
+        </w:rPr>
+        <w:t xml:space="preserve"> clearly</w:t>
+      </w:r>
+      <w:r>
+        <w:rPr>
+          <w:rFonts w:asciiTheme="majorHAnsi" w:hAnsiTheme="majorHAnsi" w:cs="Times"/>
+        </w:rPr>
+        <w:t xml:space="preserve"> </w:t>
+      </w:r>
+      <w:r>
+        <w:rPr>
+          <w:rFonts w:asciiTheme="majorHAnsi" w:hAnsiTheme="majorHAnsi" w:cs="Times"/>
+        </w:rPr>
+        <w:t>underperformed</w:t>
+      </w:r>
+      <w:r>
+        <w:rPr>
+          <w:rFonts w:asciiTheme="majorHAnsi" w:hAnsiTheme="majorHAnsi" w:cs="Times"/>
+        </w:rPr>
+        <w:t>.</w:t>
+      </w:r>
+      <w:r>
+        <w:rPr>
+          <w:rFonts w:asciiTheme="majorHAnsi" w:hAnsiTheme="majorHAnsi" w:cs="Times"/>
+        </w:rPr>
+        <w:t xml:space="preserve"> Numerous </w:t>
+      </w:r>
+      <w:r>
+        <w:rPr>
+          <w:rFonts w:asciiTheme="majorHAnsi" w:hAnsiTheme="majorHAnsi" w:cs="Times"/>
+        </w:rPr>
+        <w:t>external</w:t>
+      </w:r>
+      <w:r>
+        <w:rPr>
+          <w:rFonts w:asciiTheme="majorHAnsi" w:hAnsiTheme="majorHAnsi" w:cs="Times"/>
+        </w:rPr>
+        <w:t xml:space="preserve"> factors and the </w:t>
+      </w:r>
+      <w:r>
+        <w:rPr>
+          <w:rFonts w:asciiTheme="majorHAnsi" w:hAnsiTheme="majorHAnsi" w:cs="Times"/>
+        </w:rPr>
+        <w:t>stringent time constraints</w:t>
+      </w:r>
+      <w:r>
+        <w:rPr>
+          <w:rFonts w:asciiTheme="majorHAnsi" w:hAnsiTheme="majorHAnsi" w:cs="Times"/>
+        </w:rPr>
+        <w:t xml:space="preserve"> of team members has resulted in a lower focus and as a r</w:t>
+      </w:r>
+      <w:r>
+        <w:rPr>
+          <w:rFonts w:asciiTheme="majorHAnsi" w:hAnsiTheme="majorHAnsi" w:cs="Times"/>
+        </w:rPr>
         <w:t>esult, our</w:t>
       </w:r>
       <w:r>
         <w:rPr>
           <w:rFonts w:asciiTheme="majorHAnsi" w:hAnsiTheme="majorHAnsi" w:cs="Times"/>
         </w:rPr>
-        <w:t xml:space="preserve"> progress refl</w:t>
+        <w:t xml:space="preserve"> </w:t>
       </w:r>
       <w:r>
         <w:rPr>
           <w:rFonts w:asciiTheme="majorHAnsi" w:hAnsiTheme="majorHAnsi" w:cs="Times"/>
         </w:rPr>
+        <w:t>development</w:t>
+      </w:r>
+      <w:r>
+        <w:rPr>
+          <w:rFonts w:asciiTheme="majorHAnsi" w:hAnsiTheme="majorHAnsi" w:cs="Times"/>
+        </w:rPr>
+        <w:t xml:space="preserve"> refl</w:t>
+      </w:r>
+      <w:r>
+        <w:rPr>
+          <w:rFonts w:asciiTheme="majorHAnsi" w:hAnsiTheme="majorHAnsi" w:cs="Times"/>
+        </w:rPr>
         <w:t>ects this. Despite the Sprint being 50% longer than the last, we completed 50% less user stories as a result of limited time to work on the project.</w:t>
       </w:r>
       <w:r>
         <w:rPr>
           <w:rFonts w:asciiTheme="majorHAnsi" w:hAnsiTheme="majorHAnsi" w:cs="Times"/>
         </w:rPr>
-        <w:t xml:space="preserve"> Our aim to start holding multiple meetings throughout the week was not </w:t>
+        <w:t xml:space="preserve"> Our aim to start holding multiple meetings throug</w:t>
       </w:r>
       <w:r>
         <w:rPr>
           <w:rFonts w:asciiTheme="majorHAnsi" w:hAnsiTheme="majorHAnsi" w:cs="Times"/>
         </w:rPr>
-        <w:lastRenderedPageBreak/>
-        <w:t>achieved, neither was our goal to complete an extra 4 user stories within the sprint.</w:t>
+        <w:t>hout the week was not achieved</w:t>
+      </w:r>
+      <w:r>
+        <w:rPr>
+          <w:rFonts w:asciiTheme="majorHAnsi" w:hAnsiTheme="majorHAnsi" w:cs="Times"/>
+        </w:rPr>
+        <w:t xml:space="preserve">, even if overall communication was </w:t>
+      </w:r>
+      <w:proofErr w:type="spellStart"/>
+      <w:r>
+        <w:rPr>
+          <w:rFonts w:asciiTheme="majorHAnsi" w:hAnsiTheme="majorHAnsi" w:cs="Times"/>
+        </w:rPr>
+        <w:t>slighty</w:t>
+      </w:r>
+      <w:proofErr w:type="spellEnd"/>
+      <w:r>
+        <w:rPr>
+          <w:rFonts w:asciiTheme="majorHAnsi" w:hAnsiTheme="majorHAnsi" w:cs="Times"/>
+        </w:rPr>
+        <w:t xml:space="preserve"> increased.</w:t>
       </w:r>
     </w:p>
     <w:p>
@@ -6817,6 +7081,7 @@
         <w:autoSpaceDN w:val="0"/>
         <w:adjustRightInd w:val="0"/>
         <w:spacing w:line="320" w:lineRule="atLeast"/>
+        <w:jc w:val="both"/>
         <w:rPr>
           <w:rFonts w:asciiTheme="majorHAnsi" w:hAnsiTheme="majorHAnsi" w:cs="Calibri"/>
           <w:bCs/>
@@ -6827,6 +7092,7 @@
           <w:rFonts w:asciiTheme="majorHAnsi" w:hAnsiTheme="majorHAnsi" w:cs="Calibri"/>
           <w:bCs/>
         </w:rPr>
+        <w:lastRenderedPageBreak/>
         <w:t>The team wants to start better utilizing their availa</w:t>
       </w:r>
       <w:r>
@@ -6883,6 +7149,422 @@
         <w:autoSpaceDE w:val="0"/>
         <w:autoSpaceDN w:val="0"/>
         <w:adjustRightInd w:val="0"/>
+        <w:spacing w:line="320" w:lineRule="atLeast"/>
+        <w:rPr>
+          <w:rFonts w:asciiTheme="majorHAnsi" w:hAnsiTheme="majorHAnsi" w:cs="Calibri"/>
+          <w:bCs/>
+        </w:rPr>
+      </w:pPr>
+    </w:p>
+    <w:p>
+      <w:pPr>
+        <w:widowControl w:val="0"/>
+        <w:autoSpaceDE w:val="0"/>
+        <w:autoSpaceDN w:val="0"/>
+        <w:adjustRightInd w:val="0"/>
+        <w:spacing w:line="320" w:lineRule="atLeast"/>
+        <w:rPr>
+          <w:rFonts w:asciiTheme="majorHAnsi" w:hAnsiTheme="majorHAnsi" w:cs="Calibri"/>
+          <w:bCs/>
+        </w:rPr>
+      </w:pPr>
+    </w:p>
+    <w:p>
+      <w:pPr>
+        <w:widowControl w:val="0"/>
+        <w:autoSpaceDE w:val="0"/>
+        <w:autoSpaceDN w:val="0"/>
+        <w:adjustRightInd w:val="0"/>
+        <w:spacing w:line="320" w:lineRule="atLeast"/>
+        <w:rPr>
+          <w:rFonts w:asciiTheme="majorHAnsi" w:hAnsiTheme="majorHAnsi" w:cs="Calibri"/>
+          <w:bCs/>
+        </w:rPr>
+      </w:pPr>
+    </w:p>
+    <w:p>
+      <w:pPr>
+        <w:widowControl w:val="0"/>
+        <w:autoSpaceDE w:val="0"/>
+        <w:autoSpaceDN w:val="0"/>
+        <w:adjustRightInd w:val="0"/>
+        <w:spacing w:line="320" w:lineRule="atLeast"/>
+        <w:rPr>
+          <w:rFonts w:asciiTheme="majorHAnsi" w:hAnsiTheme="majorHAnsi" w:cs="Calibri"/>
+          <w:bCs/>
+        </w:rPr>
+      </w:pPr>
+    </w:p>
+    <w:p>
+      <w:pPr>
+        <w:widowControl w:val="0"/>
+        <w:autoSpaceDE w:val="0"/>
+        <w:autoSpaceDN w:val="0"/>
+        <w:adjustRightInd w:val="0"/>
+        <w:spacing w:line="320" w:lineRule="atLeast"/>
+        <w:rPr>
+          <w:rFonts w:asciiTheme="majorHAnsi" w:hAnsiTheme="majorHAnsi" w:cs="Calibri"/>
+          <w:bCs/>
+        </w:rPr>
+      </w:pPr>
+    </w:p>
+    <w:p>
+      <w:pPr>
+        <w:widowControl w:val="0"/>
+        <w:autoSpaceDE w:val="0"/>
+        <w:autoSpaceDN w:val="0"/>
+        <w:adjustRightInd w:val="0"/>
+        <w:spacing w:line="320" w:lineRule="atLeast"/>
+        <w:rPr>
+          <w:rFonts w:asciiTheme="majorHAnsi" w:hAnsiTheme="majorHAnsi" w:cs="Calibri"/>
+          <w:bCs/>
+        </w:rPr>
+      </w:pPr>
+    </w:p>
+    <w:p>
+      <w:pPr>
+        <w:widowControl w:val="0"/>
+        <w:autoSpaceDE w:val="0"/>
+        <w:autoSpaceDN w:val="0"/>
+        <w:adjustRightInd w:val="0"/>
+        <w:spacing w:line="320" w:lineRule="atLeast"/>
+        <w:rPr>
+          <w:rFonts w:asciiTheme="majorHAnsi" w:hAnsiTheme="majorHAnsi" w:cs="Calibri"/>
+          <w:bCs/>
+        </w:rPr>
+      </w:pPr>
+    </w:p>
+    <w:p>
+      <w:pPr>
+        <w:widowControl w:val="0"/>
+        <w:autoSpaceDE w:val="0"/>
+        <w:autoSpaceDN w:val="0"/>
+        <w:adjustRightInd w:val="0"/>
+        <w:spacing w:line="320" w:lineRule="atLeast"/>
+        <w:rPr>
+          <w:rFonts w:asciiTheme="majorHAnsi" w:hAnsiTheme="majorHAnsi" w:cs="Calibri"/>
+          <w:bCs/>
+        </w:rPr>
+      </w:pPr>
+    </w:p>
+    <w:p>
+      <w:pPr>
+        <w:widowControl w:val="0"/>
+        <w:autoSpaceDE w:val="0"/>
+        <w:autoSpaceDN w:val="0"/>
+        <w:adjustRightInd w:val="0"/>
+        <w:spacing w:line="320" w:lineRule="atLeast"/>
+        <w:rPr>
+          <w:rFonts w:asciiTheme="majorHAnsi" w:hAnsiTheme="majorHAnsi" w:cs="Calibri"/>
+          <w:bCs/>
+        </w:rPr>
+      </w:pPr>
+    </w:p>
+    <w:p>
+      <w:pPr>
+        <w:widowControl w:val="0"/>
+        <w:autoSpaceDE w:val="0"/>
+        <w:autoSpaceDN w:val="0"/>
+        <w:adjustRightInd w:val="0"/>
+        <w:spacing w:line="320" w:lineRule="atLeast"/>
+        <w:rPr>
+          <w:rFonts w:asciiTheme="majorHAnsi" w:hAnsiTheme="majorHAnsi" w:cs="Calibri"/>
+          <w:bCs/>
+        </w:rPr>
+      </w:pPr>
+    </w:p>
+    <w:p>
+      <w:pPr>
+        <w:widowControl w:val="0"/>
+        <w:autoSpaceDE w:val="0"/>
+        <w:autoSpaceDN w:val="0"/>
+        <w:adjustRightInd w:val="0"/>
+        <w:spacing w:line="320" w:lineRule="atLeast"/>
+        <w:rPr>
+          <w:rFonts w:asciiTheme="majorHAnsi" w:hAnsiTheme="majorHAnsi" w:cs="Calibri"/>
+          <w:bCs/>
+        </w:rPr>
+      </w:pPr>
+    </w:p>
+    <w:p>
+      <w:pPr>
+        <w:widowControl w:val="0"/>
+        <w:autoSpaceDE w:val="0"/>
+        <w:autoSpaceDN w:val="0"/>
+        <w:adjustRightInd w:val="0"/>
+        <w:spacing w:line="320" w:lineRule="atLeast"/>
+        <w:rPr>
+          <w:rFonts w:asciiTheme="majorHAnsi" w:hAnsiTheme="majorHAnsi" w:cs="Calibri"/>
+          <w:bCs/>
+        </w:rPr>
+      </w:pPr>
+    </w:p>
+    <w:p>
+      <w:pPr>
+        <w:widowControl w:val="0"/>
+        <w:autoSpaceDE w:val="0"/>
+        <w:autoSpaceDN w:val="0"/>
+        <w:adjustRightInd w:val="0"/>
+        <w:spacing w:line="320" w:lineRule="atLeast"/>
+        <w:rPr>
+          <w:rFonts w:asciiTheme="majorHAnsi" w:hAnsiTheme="majorHAnsi" w:cs="Calibri"/>
+          <w:bCs/>
+        </w:rPr>
+      </w:pPr>
+    </w:p>
+    <w:p>
+      <w:pPr>
+        <w:widowControl w:val="0"/>
+        <w:autoSpaceDE w:val="0"/>
+        <w:autoSpaceDN w:val="0"/>
+        <w:adjustRightInd w:val="0"/>
+        <w:spacing w:line="320" w:lineRule="atLeast"/>
+        <w:rPr>
+          <w:rFonts w:asciiTheme="majorHAnsi" w:hAnsiTheme="majorHAnsi" w:cs="Calibri"/>
+          <w:bCs/>
+        </w:rPr>
+      </w:pPr>
+    </w:p>
+    <w:p>
+      <w:pPr>
+        <w:widowControl w:val="0"/>
+        <w:autoSpaceDE w:val="0"/>
+        <w:autoSpaceDN w:val="0"/>
+        <w:adjustRightInd w:val="0"/>
+        <w:spacing w:line="320" w:lineRule="atLeast"/>
+        <w:rPr>
+          <w:rFonts w:asciiTheme="majorHAnsi" w:hAnsiTheme="majorHAnsi" w:cs="Calibri"/>
+          <w:bCs/>
+        </w:rPr>
+      </w:pPr>
+    </w:p>
+    <w:p>
+      <w:pPr>
+        <w:widowControl w:val="0"/>
+        <w:autoSpaceDE w:val="0"/>
+        <w:autoSpaceDN w:val="0"/>
+        <w:adjustRightInd w:val="0"/>
+        <w:spacing w:line="320" w:lineRule="atLeast"/>
+        <w:rPr>
+          <w:rFonts w:asciiTheme="majorHAnsi" w:hAnsiTheme="majorHAnsi" w:cs="Calibri"/>
+          <w:bCs/>
+        </w:rPr>
+      </w:pPr>
+    </w:p>
+    <w:p>
+      <w:pPr>
+        <w:widowControl w:val="0"/>
+        <w:autoSpaceDE w:val="0"/>
+        <w:autoSpaceDN w:val="0"/>
+        <w:adjustRightInd w:val="0"/>
+        <w:spacing w:line="320" w:lineRule="atLeast"/>
+        <w:rPr>
+          <w:rFonts w:asciiTheme="majorHAnsi" w:hAnsiTheme="majorHAnsi" w:cs="Calibri"/>
+          <w:bCs/>
+        </w:rPr>
+      </w:pPr>
+    </w:p>
+    <w:p>
+      <w:pPr>
+        <w:widowControl w:val="0"/>
+        <w:autoSpaceDE w:val="0"/>
+        <w:autoSpaceDN w:val="0"/>
+        <w:adjustRightInd w:val="0"/>
+        <w:spacing w:line="320" w:lineRule="atLeast"/>
+        <w:rPr>
+          <w:rFonts w:asciiTheme="majorHAnsi" w:hAnsiTheme="majorHAnsi" w:cs="Calibri"/>
+          <w:bCs/>
+        </w:rPr>
+      </w:pPr>
+    </w:p>
+    <w:p>
+      <w:pPr>
+        <w:widowControl w:val="0"/>
+        <w:autoSpaceDE w:val="0"/>
+        <w:autoSpaceDN w:val="0"/>
+        <w:adjustRightInd w:val="0"/>
+        <w:spacing w:line="320" w:lineRule="atLeast"/>
+        <w:rPr>
+          <w:rFonts w:asciiTheme="majorHAnsi" w:hAnsiTheme="majorHAnsi" w:cs="Calibri"/>
+          <w:bCs/>
+        </w:rPr>
+      </w:pPr>
+    </w:p>
+    <w:p>
+      <w:pPr>
+        <w:widowControl w:val="0"/>
+        <w:autoSpaceDE w:val="0"/>
+        <w:autoSpaceDN w:val="0"/>
+        <w:adjustRightInd w:val="0"/>
+        <w:spacing w:line="320" w:lineRule="atLeast"/>
+        <w:rPr>
+          <w:rFonts w:asciiTheme="majorHAnsi" w:hAnsiTheme="majorHAnsi" w:cs="Calibri"/>
+          <w:bCs/>
+        </w:rPr>
+      </w:pPr>
+    </w:p>
+    <w:p>
+      <w:pPr>
+        <w:widowControl w:val="0"/>
+        <w:autoSpaceDE w:val="0"/>
+        <w:autoSpaceDN w:val="0"/>
+        <w:adjustRightInd w:val="0"/>
+        <w:spacing w:line="320" w:lineRule="atLeast"/>
+        <w:rPr>
+          <w:rFonts w:asciiTheme="majorHAnsi" w:hAnsiTheme="majorHAnsi" w:cs="Calibri"/>
+          <w:bCs/>
+        </w:rPr>
+      </w:pPr>
+    </w:p>
+    <w:p>
+      <w:pPr>
+        <w:widowControl w:val="0"/>
+        <w:autoSpaceDE w:val="0"/>
+        <w:autoSpaceDN w:val="0"/>
+        <w:adjustRightInd w:val="0"/>
+        <w:spacing w:line="320" w:lineRule="atLeast"/>
+        <w:rPr>
+          <w:rFonts w:asciiTheme="majorHAnsi" w:hAnsiTheme="majorHAnsi" w:cs="Calibri"/>
+          <w:bCs/>
+        </w:rPr>
+      </w:pPr>
+    </w:p>
+    <w:p>
+      <w:pPr>
+        <w:widowControl w:val="0"/>
+        <w:autoSpaceDE w:val="0"/>
+        <w:autoSpaceDN w:val="0"/>
+        <w:adjustRightInd w:val="0"/>
+        <w:spacing w:line="320" w:lineRule="atLeast"/>
+        <w:rPr>
+          <w:rFonts w:asciiTheme="majorHAnsi" w:hAnsiTheme="majorHAnsi" w:cs="Calibri"/>
+          <w:bCs/>
+        </w:rPr>
+      </w:pPr>
+    </w:p>
+    <w:p>
+      <w:pPr>
+        <w:widowControl w:val="0"/>
+        <w:autoSpaceDE w:val="0"/>
+        <w:autoSpaceDN w:val="0"/>
+        <w:adjustRightInd w:val="0"/>
+        <w:spacing w:line="320" w:lineRule="atLeast"/>
+        <w:rPr>
+          <w:rFonts w:asciiTheme="majorHAnsi" w:hAnsiTheme="majorHAnsi" w:cs="Calibri"/>
+          <w:bCs/>
+        </w:rPr>
+      </w:pPr>
+    </w:p>
+    <w:p>
+      <w:pPr>
+        <w:widowControl w:val="0"/>
+        <w:autoSpaceDE w:val="0"/>
+        <w:autoSpaceDN w:val="0"/>
+        <w:adjustRightInd w:val="0"/>
+        <w:spacing w:line="320" w:lineRule="atLeast"/>
+        <w:rPr>
+          <w:rFonts w:asciiTheme="majorHAnsi" w:hAnsiTheme="majorHAnsi" w:cs="Calibri"/>
+          <w:bCs/>
+        </w:rPr>
+      </w:pPr>
+    </w:p>
+    <w:p>
+      <w:pPr>
+        <w:widowControl w:val="0"/>
+        <w:autoSpaceDE w:val="0"/>
+        <w:autoSpaceDN w:val="0"/>
+        <w:adjustRightInd w:val="0"/>
+        <w:spacing w:line="320" w:lineRule="atLeast"/>
+        <w:rPr>
+          <w:rFonts w:asciiTheme="majorHAnsi" w:hAnsiTheme="majorHAnsi" w:cs="Calibri"/>
+          <w:bCs/>
+        </w:rPr>
+      </w:pPr>
+    </w:p>
+    <w:p>
+      <w:pPr>
+        <w:widowControl w:val="0"/>
+        <w:autoSpaceDE w:val="0"/>
+        <w:autoSpaceDN w:val="0"/>
+        <w:adjustRightInd w:val="0"/>
+        <w:spacing w:line="320" w:lineRule="atLeast"/>
+        <w:rPr>
+          <w:rFonts w:asciiTheme="majorHAnsi" w:hAnsiTheme="majorHAnsi" w:cs="Calibri"/>
+          <w:bCs/>
+        </w:rPr>
+      </w:pPr>
+    </w:p>
+    <w:p>
+      <w:pPr>
+        <w:widowControl w:val="0"/>
+        <w:autoSpaceDE w:val="0"/>
+        <w:autoSpaceDN w:val="0"/>
+        <w:adjustRightInd w:val="0"/>
+        <w:spacing w:line="320" w:lineRule="atLeast"/>
+        <w:rPr>
+          <w:rFonts w:asciiTheme="majorHAnsi" w:hAnsiTheme="majorHAnsi" w:cs="Calibri"/>
+          <w:bCs/>
+        </w:rPr>
+      </w:pPr>
+    </w:p>
+    <w:p>
+      <w:pPr>
+        <w:widowControl w:val="0"/>
+        <w:autoSpaceDE w:val="0"/>
+        <w:autoSpaceDN w:val="0"/>
+        <w:adjustRightInd w:val="0"/>
+        <w:spacing w:line="320" w:lineRule="atLeast"/>
+        <w:rPr>
+          <w:rFonts w:asciiTheme="majorHAnsi" w:hAnsiTheme="majorHAnsi" w:cs="Calibri"/>
+          <w:bCs/>
+        </w:rPr>
+      </w:pPr>
+    </w:p>
+    <w:p>
+      <w:pPr>
+        <w:widowControl w:val="0"/>
+        <w:autoSpaceDE w:val="0"/>
+        <w:autoSpaceDN w:val="0"/>
+        <w:adjustRightInd w:val="0"/>
+        <w:spacing w:line="320" w:lineRule="atLeast"/>
+        <w:rPr>
+          <w:rFonts w:asciiTheme="majorHAnsi" w:hAnsiTheme="majorHAnsi" w:cs="Calibri"/>
+          <w:bCs/>
+        </w:rPr>
+      </w:pPr>
+    </w:p>
+    <w:p>
+      <w:pPr>
+        <w:widowControl w:val="0"/>
+        <w:autoSpaceDE w:val="0"/>
+        <w:autoSpaceDN w:val="0"/>
+        <w:adjustRightInd w:val="0"/>
+        <w:spacing w:line="320" w:lineRule="atLeast"/>
+        <w:rPr>
+          <w:rFonts w:asciiTheme="majorHAnsi" w:hAnsiTheme="majorHAnsi" w:cs="Calibri"/>
+          <w:bCs/>
+        </w:rPr>
+      </w:pPr>
+    </w:p>
+    <w:p>
+      <w:pPr>
+        <w:widowControl w:val="0"/>
+        <w:autoSpaceDE w:val="0"/>
+        <w:autoSpaceDN w:val="0"/>
+        <w:adjustRightInd w:val="0"/>
+        <w:spacing w:line="320" w:lineRule="atLeast"/>
+        <w:rPr>
+          <w:rFonts w:asciiTheme="majorHAnsi" w:hAnsiTheme="majorHAnsi" w:cs="Calibri"/>
+          <w:bCs/>
+        </w:rPr>
+      </w:pPr>
+    </w:p>
+    <w:p>
+      <w:pPr>
+        <w:widowControl w:val="0"/>
+        <w:autoSpaceDE w:val="0"/>
+        <w:autoSpaceDN w:val="0"/>
+        <w:adjustRightInd w:val="0"/>
         <w:spacing w:after="240" w:line="520" w:lineRule="atLeast"/>
         <w:rPr>
           <w:rFonts w:ascii="Calibri" w:hAnsi="Calibri" w:cs="Calibri"/>
@@ -6902,6 +7584,7 @@
           <w:sz w:val="48"/>
           <w:szCs w:val="48"/>
         </w:rPr>
+        <w:lastRenderedPageBreak/>
         <w:t>Appendix B: Screenshots of Functionality</w:t>
       </w:r>
     </w:p>
@@ -7077,7 +7760,7 @@
 </file>
 
 <file path=word/endnotes.xml><?xml version="1.0" encoding="utf-8"?>
-<w:endnotes xmlns:wpc="http://schemas.microsoft.com/office/word/2010/wordprocessingCanvas" xmlns:cx="http://schemas.microsoft.com/office/drawing/2014/chartex" xmlns:cx1="http://schemas.microsoft.com/office/drawing/2015/9/8/chartex" xmlns:mc="http://schemas.openxmlformats.org/markup-compatibility/2006" xmlns:o="urn:schemas-microsoft-com:office:office" xmlns:r="http://schemas.openxmlformats.org/officeDocument/2006/relationships" xmlns:m="http://schemas.openxmlformats.org/officeDocument/2006/math" xmlns:v="urn:schemas-microsoft-com:vml" xmlns:wp14="http://schemas.microsoft.com/office/word/2010/wordprocessingDrawing" xmlns:wp="http://schemas.openxmlformats.org/drawingml/2006/wordprocessingDrawing" xmlns:w10="urn:schemas-microsoft-com:office:word" xmlns:w="http://schemas.openxmlformats.org/wordprocessingml/2006/main" xmlns:w14="http://schemas.microsoft.com/office/word/2010/wordml" xmlns:w15="http://schemas.microsoft.com/office/word/2012/wordml" xmlns:w16se="http://schemas.microsoft.com/office/word/2015/wordml/symex" xmlns:wpg="http://schemas.microsoft.com/office/word/2010/wordprocessingGroup" xmlns:wpi="http://schemas.microsoft.com/office/word/2010/wordprocessingInk" xmlns:wne="http://schemas.microsoft.com/office/word/2006/wordml" xmlns:wps="http://schemas.microsoft.com/office/word/2010/wordprocessingShape" mc:Ignorable="w14 w15 w16se wp14">
+<w:endnotes xmlns:wpc="http://schemas.microsoft.com/office/word/2010/wordprocessingCanvas" xmlns:mo="http://schemas.microsoft.com/office/mac/office/2008/main" xmlns:mc="http://schemas.openxmlformats.org/markup-compatibility/2006" xmlns:mv="urn:schemas-microsoft-com:mac:vml" xmlns:o="urn:schemas-microsoft-com:office:office" xmlns:r="http://schemas.openxmlformats.org/officeDocument/2006/relationships" xmlns:m="http://schemas.openxmlformats.org/officeDocument/2006/math" xmlns:v="urn:schemas-microsoft-com:vml" xmlns:wp14="http://schemas.microsoft.com/office/word/2010/wordprocessingDrawing" xmlns:wp="http://schemas.openxmlformats.org/drawingml/2006/wordprocessingDrawing" xmlns:w10="urn:schemas-microsoft-com:office:word" xmlns:w="http://schemas.openxmlformats.org/wordprocessingml/2006/main" xmlns:w14="http://schemas.microsoft.com/office/word/2010/wordml" xmlns:w15="http://schemas.microsoft.com/office/word/2012/wordml" xmlns:wpg="http://schemas.microsoft.com/office/word/2010/wordprocessingGroup" xmlns:wpi="http://schemas.microsoft.com/office/word/2010/wordprocessingInk" xmlns:wne="http://schemas.microsoft.com/office/word/2006/wordml" xmlns:wps="http://schemas.microsoft.com/office/word/2010/wordprocessingShape" mc:Ignorable="w14 w15 wp14">
   <w:endnote w:type="separator" w:id="-1">
     <w:p>
       <w:r>
@@ -7096,7 +7779,7 @@
 </file>
 
 <file path=word/footer1.xml><?xml version="1.0" encoding="utf-8"?>
-<w:ftr xmlns:wpc="http://schemas.microsoft.com/office/word/2010/wordprocessingCanvas" xmlns:cx="http://schemas.microsoft.com/office/drawing/2014/chartex" xmlns:cx1="http://schemas.microsoft.com/office/drawing/2015/9/8/chartex" xmlns:mc="http://schemas.openxmlformats.org/markup-compatibility/2006" xmlns:o="urn:schemas-microsoft-com:office:office" xmlns:r="http://schemas.openxmlformats.org/officeDocument/2006/relationships" xmlns:m="http://schemas.openxmlformats.org/officeDocument/2006/math" xmlns:v="urn:schemas-microsoft-com:vml" xmlns:wp14="http://schemas.microsoft.com/office/word/2010/wordprocessingDrawing" xmlns:wp="http://schemas.openxmlformats.org/drawingml/2006/wordprocessingDrawing" xmlns:w10="urn:schemas-microsoft-com:office:word" xmlns:w="http://schemas.openxmlformats.org/wordprocessingml/2006/main" xmlns:w14="http://schemas.microsoft.com/office/word/2010/wordml" xmlns:w15="http://schemas.microsoft.com/office/word/2012/wordml" xmlns:w16se="http://schemas.microsoft.com/office/word/2015/wordml/symex" xmlns:wpg="http://schemas.microsoft.com/office/word/2010/wordprocessingGroup" xmlns:wpi="http://schemas.microsoft.com/office/word/2010/wordprocessingInk" xmlns:wne="http://schemas.microsoft.com/office/word/2006/wordml" xmlns:wps="http://schemas.microsoft.com/office/word/2010/wordprocessingShape" mc:Ignorable="w14 w15 w16se wp14">
+<w:ftr xmlns:wpc="http://schemas.microsoft.com/office/word/2010/wordprocessingCanvas" xmlns:mo="http://schemas.microsoft.com/office/mac/office/2008/main" xmlns:mc="http://schemas.openxmlformats.org/markup-compatibility/2006" xmlns:mv="urn:schemas-microsoft-com:mac:vml" xmlns:o="urn:schemas-microsoft-com:office:office" xmlns:r="http://schemas.openxmlformats.org/officeDocument/2006/relationships" xmlns:m="http://schemas.openxmlformats.org/officeDocument/2006/math" xmlns:v="urn:schemas-microsoft-com:vml" xmlns:wp14="http://schemas.microsoft.com/office/word/2010/wordprocessingDrawing" xmlns:wp="http://schemas.openxmlformats.org/drawingml/2006/wordprocessingDrawing" xmlns:w10="urn:schemas-microsoft-com:office:word" xmlns:w="http://schemas.openxmlformats.org/wordprocessingml/2006/main" xmlns:w14="http://schemas.microsoft.com/office/word/2010/wordml" xmlns:w15="http://schemas.microsoft.com/office/word/2012/wordml" xmlns:wpg="http://schemas.microsoft.com/office/word/2010/wordprocessingGroup" xmlns:wpi="http://schemas.microsoft.com/office/word/2010/wordprocessingInk" xmlns:wne="http://schemas.microsoft.com/office/word/2006/wordml" xmlns:wps="http://schemas.microsoft.com/office/word/2010/wordprocessingShape" mc:Ignorable="w14 w15 wp14">
   <w:tbl>
     <w:tblPr>
       <w:tblW w:w="5000" w:type="pct"/>
@@ -7144,6 +7827,7 @@
                   <w:color w:val="4F81BD" w:themeColor="accent1"/>
                 </w:rPr>
               </w:pPr>
+              <w:proofErr w:type="spellStart"/>
               <w:r>
                 <w:rPr>
                   <w:rFonts w:ascii="Calibri" w:eastAsiaTheme="majorEastAsia" w:hAnsi="Calibri" w:cstheme="majorBidi"/>
@@ -7153,6 +7837,7 @@
                 </w:rPr>
                 <w:t>HdfdXYZ</w:t>
               </w:r>
+              <w:proofErr w:type="spellEnd"/>
             </w:p>
           </w:tc>
         </w:sdtContent>
@@ -7227,7 +7912,7 @@
 </file>
 
 <file path=word/footer2.xml><?xml version="1.0" encoding="utf-8"?>
-<w:ftr xmlns:wpc="http://schemas.microsoft.com/office/word/2010/wordprocessingCanvas" xmlns:cx="http://schemas.microsoft.com/office/drawing/2014/chartex" xmlns:cx1="http://schemas.microsoft.com/office/drawing/2015/9/8/chartex" xmlns:mc="http://schemas.openxmlformats.org/markup-compatibility/2006" xmlns:o="urn:schemas-microsoft-com:office:office" xmlns:r="http://schemas.openxmlformats.org/officeDocument/2006/relationships" xmlns:m="http://schemas.openxmlformats.org/officeDocument/2006/math" xmlns:v="urn:schemas-microsoft-com:vml" xmlns:wp14="http://schemas.microsoft.com/office/word/2010/wordprocessingDrawing" xmlns:wp="http://schemas.openxmlformats.org/drawingml/2006/wordprocessingDrawing" xmlns:w10="urn:schemas-microsoft-com:office:word" xmlns:w="http://schemas.openxmlformats.org/wordprocessingml/2006/main" xmlns:w14="http://schemas.microsoft.com/office/word/2010/wordml" xmlns:w15="http://schemas.microsoft.com/office/word/2012/wordml" xmlns:w16se="http://schemas.microsoft.com/office/word/2015/wordml/symex" xmlns:wpg="http://schemas.microsoft.com/office/word/2010/wordprocessingGroup" xmlns:wpi="http://schemas.microsoft.com/office/word/2010/wordprocessingInk" xmlns:wne="http://schemas.microsoft.com/office/word/2006/wordml" xmlns:wps="http://schemas.microsoft.com/office/word/2010/wordprocessingShape" mc:Ignorable="w14 w15 w16se wp14">
+<w:ftr xmlns:wpc="http://schemas.microsoft.com/office/word/2010/wordprocessingCanvas" xmlns:mo="http://schemas.microsoft.com/office/mac/office/2008/main" xmlns:mc="http://schemas.openxmlformats.org/markup-compatibility/2006" xmlns:mv="urn:schemas-microsoft-com:mac:vml" xmlns:o="urn:schemas-microsoft-com:office:office" xmlns:r="http://schemas.openxmlformats.org/officeDocument/2006/relationships" xmlns:m="http://schemas.openxmlformats.org/officeDocument/2006/math" xmlns:v="urn:schemas-microsoft-com:vml" xmlns:wp14="http://schemas.microsoft.com/office/word/2010/wordprocessingDrawing" xmlns:wp="http://schemas.openxmlformats.org/drawingml/2006/wordprocessingDrawing" xmlns:w10="urn:schemas-microsoft-com:office:word" xmlns:w="http://schemas.openxmlformats.org/wordprocessingml/2006/main" xmlns:w14="http://schemas.microsoft.com/office/word/2010/wordml" xmlns:w15="http://schemas.microsoft.com/office/word/2012/wordml" xmlns:wpg="http://schemas.microsoft.com/office/word/2010/wordprocessingGroup" xmlns:wpi="http://schemas.microsoft.com/office/word/2010/wordprocessingInk" xmlns:wne="http://schemas.microsoft.com/office/word/2006/wordml" xmlns:wps="http://schemas.microsoft.com/office/word/2010/wordprocessingShape" mc:Ignorable="w14 w15 wp14">
   <w:tbl>
     <w:tblPr>
       <w:tblW w:w="5000" w:type="pct"/>
@@ -7267,7 +7952,25 @@
               <w:b/>
               <w:color w:val="4F81BD" w:themeColor="accent1"/>
             </w:rPr>
-            <w:t>Hooli XYZ</w:t>
+            <w:t xml:space="preserve">  </w:t>
+          </w:r>
+          <w:proofErr w:type="spellStart"/>
+          <w:r>
+            <w:rPr>
+              <w:rFonts w:ascii="Calibri" w:eastAsiaTheme="majorEastAsia" w:hAnsi="Calibri" w:cstheme="majorBidi"/>
+              <w:b/>
+              <w:color w:val="4F81BD" w:themeColor="accent1"/>
+            </w:rPr>
+            <w:t>Hooli</w:t>
+          </w:r>
+          <w:proofErr w:type="spellEnd"/>
+          <w:r>
+            <w:rPr>
+              <w:rFonts w:ascii="Calibri" w:eastAsiaTheme="majorEastAsia" w:hAnsi="Calibri" w:cstheme="majorBidi"/>
+              <w:b/>
+              <w:color w:val="4F81BD" w:themeColor="accent1"/>
+            </w:rPr>
+            <w:t xml:space="preserve"> XYZ</w:t>
           </w:r>
         </w:p>
       </w:tc>
@@ -7318,7 +8021,7 @@
               <w:noProof/>
               <w:color w:val="4F81BD" w:themeColor="accent1"/>
             </w:rPr>
-            <w:t>4</w:t>
+            <w:t>11</w:t>
           </w:r>
           <w:r>
             <w:rPr>
@@ -7327,6 +8030,14 @@
               <w:color w:val="4F81BD" w:themeColor="accent1"/>
             </w:rPr>
             <w:fldChar w:fldCharType="end"/>
+          </w:r>
+          <w:r>
+            <w:rPr>
+              <w:rFonts w:ascii="Calibri" w:hAnsi="Calibri"/>
+              <w:b/>
+              <w:color w:val="4F81BD" w:themeColor="accent1"/>
+            </w:rPr>
+            <w:t xml:space="preserve"> </w:t>
           </w:r>
         </w:p>
       </w:tc>
@@ -7341,7 +8052,7 @@
 </file>
 
 <file path=word/footnotes.xml><?xml version="1.0" encoding="utf-8"?>
-<w:footnotes xmlns:wpc="http://schemas.microsoft.com/office/word/2010/wordprocessingCanvas" xmlns:cx="http://schemas.microsoft.com/office/drawing/2014/chartex" xmlns:cx1="http://schemas.microsoft.com/office/drawing/2015/9/8/chartex" xmlns:mc="http://schemas.openxmlformats.org/markup-compatibility/2006" xmlns:o="urn:schemas-microsoft-com:office:office" xmlns:r="http://schemas.openxmlformats.org/officeDocument/2006/relationships" xmlns:m="http://schemas.openxmlformats.org/officeDocument/2006/math" xmlns:v="urn:schemas-microsoft-com:vml" xmlns:wp14="http://schemas.microsoft.com/office/word/2010/wordprocessingDrawing" xmlns:wp="http://schemas.openxmlformats.org/drawingml/2006/wordprocessingDrawing" xmlns:w10="urn:schemas-microsoft-com:office:word" xmlns:w="http://schemas.openxmlformats.org/wordprocessingml/2006/main" xmlns:w14="http://schemas.microsoft.com/office/word/2010/wordml" xmlns:w15="http://schemas.microsoft.com/office/word/2012/wordml" xmlns:w16se="http://schemas.microsoft.com/office/word/2015/wordml/symex" xmlns:wpg="http://schemas.microsoft.com/office/word/2010/wordprocessingGroup" xmlns:wpi="http://schemas.microsoft.com/office/word/2010/wordprocessingInk" xmlns:wne="http://schemas.microsoft.com/office/word/2006/wordml" xmlns:wps="http://schemas.microsoft.com/office/word/2010/wordprocessingShape" mc:Ignorable="w14 w15 w16se wp14">
+<w:footnotes xmlns:wpc="http://schemas.microsoft.com/office/word/2010/wordprocessingCanvas" xmlns:mo="http://schemas.microsoft.com/office/mac/office/2008/main" xmlns:mc="http://schemas.openxmlformats.org/markup-compatibility/2006" xmlns:mv="urn:schemas-microsoft-com:mac:vml" xmlns:o="urn:schemas-microsoft-com:office:office" xmlns:r="http://schemas.openxmlformats.org/officeDocument/2006/relationships" xmlns:m="http://schemas.openxmlformats.org/officeDocument/2006/math" xmlns:v="urn:schemas-microsoft-com:vml" xmlns:wp14="http://schemas.microsoft.com/office/word/2010/wordprocessingDrawing" xmlns:wp="http://schemas.openxmlformats.org/drawingml/2006/wordprocessingDrawing" xmlns:w10="urn:schemas-microsoft-com:office:word" xmlns:w="http://schemas.openxmlformats.org/wordprocessingml/2006/main" xmlns:w14="http://schemas.microsoft.com/office/word/2010/wordml" xmlns:w15="http://schemas.microsoft.com/office/word/2012/wordml" xmlns:wpg="http://schemas.microsoft.com/office/word/2010/wordprocessingGroup" xmlns:wpi="http://schemas.microsoft.com/office/word/2010/wordprocessingInk" xmlns:wne="http://schemas.microsoft.com/office/word/2006/wordml" xmlns:wps="http://schemas.microsoft.com/office/word/2010/wordprocessingShape" mc:Ignorable="w14 w15 wp14">
   <w:footnote w:type="separator" w:id="-1">
     <w:p>
       <w:r>
@@ -7360,7 +8071,7 @@
 </file>
 
 <file path=word/header1.xml><?xml version="1.0" encoding="utf-8"?>
-<w:hdr xmlns:wpc="http://schemas.microsoft.com/office/word/2010/wordprocessingCanvas" xmlns:cx="http://schemas.microsoft.com/office/drawing/2014/chartex" xmlns:cx1="http://schemas.microsoft.com/office/drawing/2015/9/8/chartex" xmlns:mc="http://schemas.openxmlformats.org/markup-compatibility/2006" xmlns:o="urn:schemas-microsoft-com:office:office" xmlns:r="http://schemas.openxmlformats.org/officeDocument/2006/relationships" xmlns:m="http://schemas.openxmlformats.org/officeDocument/2006/math" xmlns:v="urn:schemas-microsoft-com:vml" xmlns:wp14="http://schemas.microsoft.com/office/word/2010/wordprocessingDrawing" xmlns:wp="http://schemas.openxmlformats.org/drawingml/2006/wordprocessingDrawing" xmlns:w10="urn:schemas-microsoft-com:office:word" xmlns:w="http://schemas.openxmlformats.org/wordprocessingml/2006/main" xmlns:w14="http://schemas.microsoft.com/office/word/2010/wordml" xmlns:w15="http://schemas.microsoft.com/office/word/2012/wordml" xmlns:w16se="http://schemas.microsoft.com/office/word/2015/wordml/symex" xmlns:wpg="http://schemas.microsoft.com/office/word/2010/wordprocessingGroup" xmlns:wpi="http://schemas.microsoft.com/office/word/2010/wordprocessingInk" xmlns:wne="http://schemas.microsoft.com/office/word/2006/wordml" xmlns:wps="http://schemas.microsoft.com/office/word/2010/wordprocessingShape" mc:Ignorable="w14 w15 w16se wp14">
+<w:hdr xmlns:wpc="http://schemas.microsoft.com/office/word/2010/wordprocessingCanvas" xmlns:mo="http://schemas.microsoft.com/office/mac/office/2008/main" xmlns:mc="http://schemas.openxmlformats.org/markup-compatibility/2006" xmlns:mv="urn:schemas-microsoft-com:mac:vml" xmlns:o="urn:schemas-microsoft-com:office:office" xmlns:r="http://schemas.openxmlformats.org/officeDocument/2006/relationships" xmlns:m="http://schemas.openxmlformats.org/officeDocument/2006/math" xmlns:v="urn:schemas-microsoft-com:vml" xmlns:wp14="http://schemas.microsoft.com/office/word/2010/wordprocessingDrawing" xmlns:wp="http://schemas.openxmlformats.org/drawingml/2006/wordprocessingDrawing" xmlns:w10="urn:schemas-microsoft-com:office:word" xmlns:w="http://schemas.openxmlformats.org/wordprocessingml/2006/main" xmlns:w14="http://schemas.microsoft.com/office/word/2010/wordml" xmlns:w15="http://schemas.microsoft.com/office/word/2012/wordml" xmlns:wpg="http://schemas.microsoft.com/office/word/2010/wordprocessingGroup" xmlns:wpi="http://schemas.microsoft.com/office/word/2010/wordprocessingInk" xmlns:wne="http://schemas.microsoft.com/office/word/2006/wordml" xmlns:wps="http://schemas.microsoft.com/office/word/2010/wordprocessingShape" mc:Ignorable="w14 w15 wp14">
   <w:p>
     <w:pPr>
       <w:pStyle w:val="Header"/>
@@ -7429,7 +8140,7 @@
 </file>
 
 <file path=word/header2.xml><?xml version="1.0" encoding="utf-8"?>
-<w:hdr xmlns:wpc="http://schemas.microsoft.com/office/word/2010/wordprocessingCanvas" xmlns:cx="http://schemas.microsoft.com/office/drawing/2014/chartex" xmlns:cx1="http://schemas.microsoft.com/office/drawing/2015/9/8/chartex" xmlns:mc="http://schemas.openxmlformats.org/markup-compatibility/2006" xmlns:o="urn:schemas-microsoft-com:office:office" xmlns:r="http://schemas.openxmlformats.org/officeDocument/2006/relationships" xmlns:m="http://schemas.openxmlformats.org/officeDocument/2006/math" xmlns:v="urn:schemas-microsoft-com:vml" xmlns:wp14="http://schemas.microsoft.com/office/word/2010/wordprocessingDrawing" xmlns:wp="http://schemas.openxmlformats.org/drawingml/2006/wordprocessingDrawing" xmlns:w10="urn:schemas-microsoft-com:office:word" xmlns:w="http://schemas.openxmlformats.org/wordprocessingml/2006/main" xmlns:w14="http://schemas.microsoft.com/office/word/2010/wordml" xmlns:w15="http://schemas.microsoft.com/office/word/2012/wordml" xmlns:w16se="http://schemas.microsoft.com/office/word/2015/wordml/symex" xmlns:wpg="http://schemas.microsoft.com/office/word/2010/wordprocessingGroup" xmlns:wpi="http://schemas.microsoft.com/office/word/2010/wordprocessingInk" xmlns:wne="http://schemas.microsoft.com/office/word/2006/wordml" xmlns:wps="http://schemas.microsoft.com/office/word/2010/wordprocessingShape" mc:Ignorable="w14 w15 w16se wp14">
+<w:hdr xmlns:wpc="http://schemas.microsoft.com/office/word/2010/wordprocessingCanvas" xmlns:mo="http://schemas.microsoft.com/office/mac/office/2008/main" xmlns:mc="http://schemas.openxmlformats.org/markup-compatibility/2006" xmlns:mv="urn:schemas-microsoft-com:mac:vml" xmlns:o="urn:schemas-microsoft-com:office:office" xmlns:r="http://schemas.openxmlformats.org/officeDocument/2006/relationships" xmlns:m="http://schemas.openxmlformats.org/officeDocument/2006/math" xmlns:v="urn:schemas-microsoft-com:vml" xmlns:wp14="http://schemas.microsoft.com/office/word/2010/wordprocessingDrawing" xmlns:wp="http://schemas.openxmlformats.org/drawingml/2006/wordprocessingDrawing" xmlns:w10="urn:schemas-microsoft-com:office:word" xmlns:w="http://schemas.openxmlformats.org/wordprocessingml/2006/main" xmlns:w14="http://schemas.microsoft.com/office/word/2010/wordml" xmlns:w15="http://schemas.microsoft.com/office/word/2012/wordml" xmlns:wpg="http://schemas.microsoft.com/office/word/2010/wordprocessingGroup" xmlns:wpi="http://schemas.microsoft.com/office/word/2010/wordprocessingInk" xmlns:wne="http://schemas.microsoft.com/office/word/2006/wordml" xmlns:wps="http://schemas.microsoft.com/office/word/2010/wordprocessingShape" mc:Ignorable="w14 w15 wp14">
   <w:tbl>
     <w:tblPr>
       <w:tblW w:w="5179" w:type="pct"/>
@@ -7478,6 +8189,7 @@
                   <w:color w:val="4F81BD" w:themeColor="accent1"/>
                 </w:rPr>
               </w:pPr>
+              <w:proofErr w:type="spellStart"/>
               <w:r>
                 <w:rPr>
                   <w:rFonts w:ascii="Calibri" w:eastAsiaTheme="majorEastAsia" w:hAnsi="Calibri" w:cstheme="majorBidi"/>
@@ -7487,6 +8199,7 @@
                 </w:rPr>
                 <w:t>HdfdXYZ</w:t>
               </w:r>
+              <w:proofErr w:type="spellEnd"/>
             </w:p>
           </w:tc>
         </w:sdtContent>
@@ -7526,7 +8239,7 @@
     <w:r>
       <w:rPr>
         <w:noProof/>
-        <w:lang w:val="en-GB" w:eastAsia="ja-JP"/>
+        <w:lang w:eastAsia="ja-JP"/>
       </w:rPr>
       <mc:AlternateContent>
         <mc:Choice Requires="wps">
@@ -7566,14 +8279,14 @@
                       </a:ln>
                       <a:extLst>
                         <a:ext uri="{909E8E84-426E-40dd-AFC4-6F175D3DCCD1}">
-                          <a14:hiddenFill xmlns="" xmlns:o="urn:schemas-microsoft-com:office:office" xmlns:v="urn:schemas-microsoft-com:vml" xmlns:w10="urn:schemas-microsoft-com:office:word" xmlns:w="http://schemas.openxmlformats.org/wordprocessingml/2006/main" xmlns:a14="http://schemas.microsoft.com/office/drawing/2010/main" xmlns:mv="urn:schemas-microsoft-com:mac:vml" xmlns:mo="http://schemas.microsoft.com/office/mac/office/2008/main">
+                          <a14:hiddenFill xmlns:a14="http://schemas.microsoft.com/office/drawing/2010/main" xmlns:w="http://schemas.openxmlformats.org/wordprocessingml/2006/main" xmlns:w10="urn:schemas-microsoft-com:office:word" xmlns:v="urn:schemas-microsoft-com:vml" xmlns:o="urn:schemas-microsoft-com:office:office" xmlns="" xmlns:w16se="http://schemas.microsoft.com/office/word/2015/wordml/symex" xmlns:cx1="http://schemas.microsoft.com/office/drawing/2015/9/8/chartex" xmlns:cx="http://schemas.microsoft.com/office/drawing/2014/chartex">
                             <a:solidFill>
                               <a:srgbClr val="FFFFFF"/>
                             </a:solidFill>
                           </a14:hiddenFill>
                         </a:ext>
                         <a:ext uri="{91240B29-F687-4f45-9708-019B960494DF}">
-                          <a14:hiddenLine xmlns="" xmlns:o="urn:schemas-microsoft-com:office:office" xmlns:v="urn:schemas-microsoft-com:vml" xmlns:w10="urn:schemas-microsoft-com:office:word" xmlns:w="http://schemas.openxmlformats.org/wordprocessingml/2006/main" xmlns:a14="http://schemas.microsoft.com/office/drawing/2010/main" xmlns:mv="urn:schemas-microsoft-com:mac:vml" xmlns:mo="http://schemas.microsoft.com/office/mac/office/2008/main" w="9525">
+                          <a14:hiddenLine xmlns:a14="http://schemas.microsoft.com/office/drawing/2010/main" xmlns:w="http://schemas.openxmlformats.org/wordprocessingml/2006/main" xmlns:w10="urn:schemas-microsoft-com:office:word" xmlns:v="urn:schemas-microsoft-com:vml" xmlns:o="urn:schemas-microsoft-com:office:office" xmlns="" xmlns:w16se="http://schemas.microsoft.com/office/word/2015/wordml/symex" xmlns:cx1="http://schemas.microsoft.com/office/drawing/2015/9/8/chartex" xmlns:cx="http://schemas.microsoft.com/office/drawing/2014/chartex" w="9525">
                             <a:solidFill>
                               <a:srgbClr val="000000"/>
                             </a:solidFill>
@@ -7640,7 +8353,7 @@
             </wp:anchor>
           </w:drawing>
         </mc:Choice>
-        <mc:Fallback xmlns:mv="urn:schemas-microsoft-com:mac:vml" xmlns:mo="http://schemas.microsoft.com/office/mac/office/2008/main">
+        <mc:Fallback xmlns:w16se="http://schemas.microsoft.com/office/word/2015/wordml/symex" xmlns:cx1="http://schemas.microsoft.com/office/drawing/2015/9/8/chartex" xmlns:cx="http://schemas.microsoft.com/office/drawing/2014/chartex">
           <w:pict>
             <v:shapetype w14:anchorId="27BF4B63" id="_x0000_t202" coordsize="21600,21600" o:spt="202" path="m,l,21600r21600,l21600,xe">
               <v:stroke joinstyle="miter"/>
@@ -7699,7 +8412,7 @@
 </file>
 
 <file path=word/header3.xml><?xml version="1.0" encoding="utf-8"?>
-<w:hdr xmlns:wpc="http://schemas.microsoft.com/office/word/2010/wordprocessingCanvas" xmlns:cx="http://schemas.microsoft.com/office/drawing/2014/chartex" xmlns:cx1="http://schemas.microsoft.com/office/drawing/2015/9/8/chartex" xmlns:mc="http://schemas.openxmlformats.org/markup-compatibility/2006" xmlns:o="urn:schemas-microsoft-com:office:office" xmlns:r="http://schemas.openxmlformats.org/officeDocument/2006/relationships" xmlns:m="http://schemas.openxmlformats.org/officeDocument/2006/math" xmlns:v="urn:schemas-microsoft-com:vml" xmlns:wp14="http://schemas.microsoft.com/office/word/2010/wordprocessingDrawing" xmlns:wp="http://schemas.openxmlformats.org/drawingml/2006/wordprocessingDrawing" xmlns:w10="urn:schemas-microsoft-com:office:word" xmlns:w="http://schemas.openxmlformats.org/wordprocessingml/2006/main" xmlns:w14="http://schemas.microsoft.com/office/word/2010/wordml" xmlns:w15="http://schemas.microsoft.com/office/word/2012/wordml" xmlns:w16se="http://schemas.microsoft.com/office/word/2015/wordml/symex" xmlns:wpg="http://schemas.microsoft.com/office/word/2010/wordprocessingGroup" xmlns:wpi="http://schemas.microsoft.com/office/word/2010/wordprocessingInk" xmlns:wne="http://schemas.microsoft.com/office/word/2006/wordml" xmlns:wps="http://schemas.microsoft.com/office/word/2010/wordprocessingShape" mc:Ignorable="w14 w15 w16se wp14">
+<w:hdr xmlns:wpc="http://schemas.microsoft.com/office/word/2010/wordprocessingCanvas" xmlns:mo="http://schemas.microsoft.com/office/mac/office/2008/main" xmlns:mc="http://schemas.openxmlformats.org/markup-compatibility/2006" xmlns:mv="urn:schemas-microsoft-com:mac:vml" xmlns:o="urn:schemas-microsoft-com:office:office" xmlns:r="http://schemas.openxmlformats.org/officeDocument/2006/relationships" xmlns:m="http://schemas.openxmlformats.org/officeDocument/2006/math" xmlns:v="urn:schemas-microsoft-com:vml" xmlns:wp14="http://schemas.microsoft.com/office/word/2010/wordprocessingDrawing" xmlns:wp="http://schemas.openxmlformats.org/drawingml/2006/wordprocessingDrawing" xmlns:w10="urn:schemas-microsoft-com:office:word" xmlns:w="http://schemas.openxmlformats.org/wordprocessingml/2006/main" xmlns:w14="http://schemas.microsoft.com/office/word/2010/wordml" xmlns:w15="http://schemas.microsoft.com/office/word/2012/wordml" xmlns:wpg="http://schemas.microsoft.com/office/word/2010/wordprocessingGroup" xmlns:wpi="http://schemas.microsoft.com/office/word/2010/wordprocessingInk" xmlns:wne="http://schemas.microsoft.com/office/word/2006/wordml" xmlns:wps="http://schemas.microsoft.com/office/word/2010/wordprocessingShape" mc:Ignorable="w14 w15 wp14">
   <w:tbl>
     <w:tblPr>
       <w:tblW w:w="5498" w:type="pct"/>
@@ -7797,8 +8510,8 @@
 </file>
 
 <file path=word/numbering.xml><?xml version="1.0" encoding="utf-8"?>
-<w:numbering xmlns:wpc="http://schemas.microsoft.com/office/word/2010/wordprocessingCanvas" xmlns:cx="http://schemas.microsoft.com/office/drawing/2014/chartex" xmlns:cx1="http://schemas.microsoft.com/office/drawing/2015/9/8/chartex" xmlns:mc="http://schemas.openxmlformats.org/markup-compatibility/2006" xmlns:o="urn:schemas-microsoft-com:office:office" xmlns:r="http://schemas.openxmlformats.org/officeDocument/2006/relationships" xmlns:m="http://schemas.openxmlformats.org/officeDocument/2006/math" xmlns:v="urn:schemas-microsoft-com:vml" xmlns:wp14="http://schemas.microsoft.com/office/word/2010/wordprocessingDrawing" xmlns:wp="http://schemas.openxmlformats.org/drawingml/2006/wordprocessingDrawing" xmlns:w10="urn:schemas-microsoft-com:office:word" xmlns:w="http://schemas.openxmlformats.org/wordprocessingml/2006/main" xmlns:w14="http://schemas.microsoft.com/office/word/2010/wordml" xmlns:w15="http://schemas.microsoft.com/office/word/2012/wordml" xmlns:w16se="http://schemas.microsoft.com/office/word/2015/wordml/symex" xmlns:wpg="http://schemas.microsoft.com/office/word/2010/wordprocessingGroup" xmlns:wpi="http://schemas.microsoft.com/office/word/2010/wordprocessingInk" xmlns:wne="http://schemas.microsoft.com/office/word/2006/wordml" xmlns:wps="http://schemas.microsoft.com/office/word/2010/wordprocessingShape" mc:Ignorable="w14 w15 w16se wp14">
-  <w:abstractNum w:abstractNumId="0" w15:restartNumberingAfterBreak="0">
+<w:numbering xmlns:wpc="http://schemas.microsoft.com/office/word/2010/wordprocessingCanvas" xmlns:mo="http://schemas.microsoft.com/office/mac/office/2008/main" xmlns:mc="http://schemas.openxmlformats.org/markup-compatibility/2006" xmlns:mv="urn:schemas-microsoft-com:mac:vml" xmlns:o="urn:schemas-microsoft-com:office:office" xmlns:r="http://schemas.openxmlformats.org/officeDocument/2006/relationships" xmlns:m="http://schemas.openxmlformats.org/officeDocument/2006/math" xmlns:v="urn:schemas-microsoft-com:vml" xmlns:wp14="http://schemas.microsoft.com/office/word/2010/wordprocessingDrawing" xmlns:wp="http://schemas.openxmlformats.org/drawingml/2006/wordprocessingDrawing" xmlns:w10="urn:schemas-microsoft-com:office:word" xmlns:w="http://schemas.openxmlformats.org/wordprocessingml/2006/main" xmlns:w14="http://schemas.microsoft.com/office/word/2010/wordml" xmlns:w15="http://schemas.microsoft.com/office/word/2012/wordml" xmlns:wpg="http://schemas.microsoft.com/office/word/2010/wordprocessingGroup" xmlns:wpi="http://schemas.microsoft.com/office/word/2010/wordprocessingInk" xmlns:wne="http://schemas.microsoft.com/office/word/2006/wordml" xmlns:wps="http://schemas.microsoft.com/office/word/2010/wordprocessingShape" mc:Ignorable="w14 w15 wp14">
+  <w:abstractNum w:abstractNumId="0">
     <w:nsid w:val="0ADC5A31"/>
     <w:multiLevelType w:val="hybridMultilevel"/>
     <w:tmpl w:val="B6C89986"/>
@@ -7911,7 +8624,7 @@
       </w:rPr>
     </w:lvl>
   </w:abstractNum>
-  <w:abstractNum w:abstractNumId="1" w15:restartNumberingAfterBreak="0">
+  <w:abstractNum w:abstractNumId="1">
     <w:nsid w:val="0C246ED8"/>
     <w:multiLevelType w:val="hybridMultilevel"/>
     <w:tmpl w:val="58041606"/>
@@ -8024,7 +8737,7 @@
       </w:rPr>
     </w:lvl>
   </w:abstractNum>
-  <w:abstractNum w:abstractNumId="2" w15:restartNumberingAfterBreak="0">
+  <w:abstractNum w:abstractNumId="2">
     <w:nsid w:val="134E4343"/>
     <w:multiLevelType w:val="hybridMultilevel"/>
     <w:tmpl w:val="4954B198"/>
@@ -8137,7 +8850,7 @@
       </w:rPr>
     </w:lvl>
   </w:abstractNum>
-  <w:abstractNum w:abstractNumId="3" w15:restartNumberingAfterBreak="0">
+  <w:abstractNum w:abstractNumId="3">
     <w:nsid w:val="16B3176B"/>
     <w:multiLevelType w:val="hybridMultilevel"/>
     <w:tmpl w:val="AADE9BFC"/>
@@ -8250,7 +8963,7 @@
       </w:rPr>
     </w:lvl>
   </w:abstractNum>
-  <w:abstractNum w:abstractNumId="4" w15:restartNumberingAfterBreak="0">
+  <w:abstractNum w:abstractNumId="4">
     <w:nsid w:val="17AE2E5B"/>
     <w:multiLevelType w:val="hybridMultilevel"/>
     <w:tmpl w:val="FBE084A2"/>
@@ -8339,7 +9052,7 @@
       </w:pPr>
     </w:lvl>
   </w:abstractNum>
-  <w:abstractNum w:abstractNumId="5" w15:restartNumberingAfterBreak="0">
+  <w:abstractNum w:abstractNumId="5">
     <w:nsid w:val="1EA83A93"/>
     <w:multiLevelType w:val="hybridMultilevel"/>
     <w:tmpl w:val="A96E8E38"/>
@@ -8452,7 +9165,7 @@
       </w:rPr>
     </w:lvl>
   </w:abstractNum>
-  <w:abstractNum w:abstractNumId="6" w15:restartNumberingAfterBreak="0">
+  <w:abstractNum w:abstractNumId="6">
     <w:nsid w:val="2D794219"/>
     <w:multiLevelType w:val="hybridMultilevel"/>
     <w:tmpl w:val="F9A60F94"/>
@@ -8565,7 +9278,7 @@
       </w:rPr>
     </w:lvl>
   </w:abstractNum>
-  <w:abstractNum w:abstractNumId="7" w15:restartNumberingAfterBreak="0">
+  <w:abstractNum w:abstractNumId="7">
     <w:nsid w:val="38D21077"/>
     <w:multiLevelType w:val="hybridMultilevel"/>
     <w:tmpl w:val="C0DEA896"/>
@@ -8678,7 +9391,7 @@
       </w:rPr>
     </w:lvl>
   </w:abstractNum>
-  <w:abstractNum w:abstractNumId="8" w15:restartNumberingAfterBreak="0">
+  <w:abstractNum w:abstractNumId="8">
     <w:nsid w:val="4ADF06B2"/>
     <w:multiLevelType w:val="hybridMultilevel"/>
     <w:tmpl w:val="F18C085E"/>
@@ -8791,7 +9504,7 @@
       </w:rPr>
     </w:lvl>
   </w:abstractNum>
-  <w:abstractNum w:abstractNumId="9" w15:restartNumberingAfterBreak="0">
+  <w:abstractNum w:abstractNumId="9">
     <w:nsid w:val="521413E9"/>
     <w:multiLevelType w:val="hybridMultilevel"/>
     <w:tmpl w:val="1B9C7972"/>
@@ -8905,7 +9618,7 @@
       </w:rPr>
     </w:lvl>
   </w:abstractNum>
-  <w:abstractNum w:abstractNumId="10" w15:restartNumberingAfterBreak="0">
+  <w:abstractNum w:abstractNumId="10">
     <w:nsid w:val="54563E76"/>
     <w:multiLevelType w:val="hybridMultilevel"/>
     <w:tmpl w:val="F5BCD0AE"/>
@@ -9018,7 +9731,7 @@
       </w:rPr>
     </w:lvl>
   </w:abstractNum>
-  <w:abstractNum w:abstractNumId="11" w15:restartNumberingAfterBreak="0">
+  <w:abstractNum w:abstractNumId="11">
     <w:nsid w:val="54A87654"/>
     <w:multiLevelType w:val="hybridMultilevel"/>
     <w:tmpl w:val="98929B36"/>
@@ -9131,7 +9844,7 @@
       </w:rPr>
     </w:lvl>
   </w:abstractNum>
-  <w:abstractNum w:abstractNumId="12" w15:restartNumberingAfterBreak="0">
+  <w:abstractNum w:abstractNumId="12">
     <w:nsid w:val="5EB76882"/>
     <w:multiLevelType w:val="hybridMultilevel"/>
     <w:tmpl w:val="23BC29DA"/>
@@ -9244,7 +9957,7 @@
       </w:rPr>
     </w:lvl>
   </w:abstractNum>
-  <w:abstractNum w:abstractNumId="13" w15:restartNumberingAfterBreak="0">
+  <w:abstractNum w:abstractNumId="13">
     <w:nsid w:val="6B3E6840"/>
     <w:multiLevelType w:val="hybridMultilevel"/>
     <w:tmpl w:val="A4D02E26"/>
@@ -9333,7 +10046,7 @@
       </w:pPr>
     </w:lvl>
   </w:abstractNum>
-  <w:abstractNum w:abstractNumId="14" w15:restartNumberingAfterBreak="0">
+  <w:abstractNum w:abstractNumId="14">
     <w:nsid w:val="78680150"/>
     <w:multiLevelType w:val="hybridMultilevel"/>
     <w:tmpl w:val="22EE77AA"/>
@@ -9446,7 +10159,7 @@
       </w:rPr>
     </w:lvl>
   </w:abstractNum>
-  <w:abstractNum w:abstractNumId="15" w15:restartNumberingAfterBreak="0">
+  <w:abstractNum w:abstractNumId="15">
     <w:nsid w:val="797130F5"/>
     <w:multiLevelType w:val="hybridMultilevel"/>
     <w:tmpl w:val="B0FA0E1E"/>
@@ -9559,7 +10272,7 @@
       </w:rPr>
     </w:lvl>
   </w:abstractNum>
-  <w:abstractNum w:abstractNumId="16" w15:restartNumberingAfterBreak="0">
+  <w:abstractNum w:abstractNumId="16">
     <w:nsid w:val="7AA273AF"/>
     <w:multiLevelType w:val="hybridMultilevel"/>
     <w:tmpl w:val="88D6205A"/>
@@ -9672,7 +10385,7 @@
       </w:rPr>
     </w:lvl>
   </w:abstractNum>
-  <w:abstractNum w:abstractNumId="17" w15:restartNumberingAfterBreak="0">
+  <w:abstractNum w:abstractNumId="17">
     <w:nsid w:val="7FD862D1"/>
     <w:multiLevelType w:val="hybridMultilevel"/>
     <w:tmpl w:val="7F36DE4A"/>
@@ -9843,7 +10556,7 @@
 </file>
 
 <file path=word/styles.xml><?xml version="1.0" encoding="utf-8"?>
-<w:styles xmlns:mc="http://schemas.openxmlformats.org/markup-compatibility/2006" xmlns:r="http://schemas.openxmlformats.org/officeDocument/2006/relationships" xmlns:w="http://schemas.openxmlformats.org/wordprocessingml/2006/main" xmlns:w14="http://schemas.microsoft.com/office/word/2010/wordml" xmlns:w15="http://schemas.microsoft.com/office/word/2012/wordml" xmlns:w16se="http://schemas.microsoft.com/office/word/2015/wordml/symex" mc:Ignorable="w14 w15 w16se">
+<w:styles xmlns:mc="http://schemas.openxmlformats.org/markup-compatibility/2006" xmlns:r="http://schemas.openxmlformats.org/officeDocument/2006/relationships" xmlns:w="http://schemas.openxmlformats.org/wordprocessingml/2006/main" xmlns:w14="http://schemas.microsoft.com/office/word/2010/wordml" xmlns:w15="http://schemas.microsoft.com/office/word/2012/wordml" mc:Ignorable="w14 w15">
   <w:docDefaults>
     <w:rPrDefault>
       <w:rPr>
@@ -9855,7 +10568,7 @@
     </w:rPrDefault>
     <w:pPrDefault/>
   </w:docDefaults>
-  <w:latentStyles w:defLockedState="0" w:defUIPriority="99" w:defSemiHidden="0" w:defUnhideWhenUsed="0" w:defQFormat="0" w:count="371">
+  <w:latentStyles w:defLockedState="0" w:defUIPriority="99" w:defSemiHidden="0" w:defUnhideWhenUsed="0" w:defQFormat="0" w:count="380">
     <w:lsdException w:name="Normal" w:uiPriority="0" w:qFormat="1"/>
     <w:lsdException w:name="heading 1" w:uiPriority="9" w:qFormat="1"/>
     <w:lsdException w:name="heading 2" w:semiHidden="1" w:uiPriority="9" w:unhideWhenUsed="1" w:qFormat="1"/>
@@ -10445,10 +11158,17 @@
     <w:tblPr>
       <w:tblStyleRowBandSize w:val="1"/>
       <w:tblStyleColBandSize w:val="1"/>
+      <w:tblInd w:w="0" w:type="dxa"/>
       <w:tblBorders>
         <w:top w:val="single" w:sz="8" w:space="0" w:color="4F81BD" w:themeColor="accent1"/>
         <w:bottom w:val="single" w:sz="8" w:space="0" w:color="4F81BD" w:themeColor="accent1"/>
       </w:tblBorders>
+      <w:tblCellMar>
+        <w:top w:w="0" w:type="dxa"/>
+        <w:left w:w="108" w:type="dxa"/>
+        <w:bottom w:w="0" w:type="dxa"/>
+        <w:right w:w="108" w:type="dxa"/>
+      </w:tblCellMar>
     </w:tblPr>
     <w:tblStylePr w:type="firstRow">
       <w:pPr>
@@ -10533,6 +11253,7 @@
     <w:uiPriority w:val="59"/>
     <w:rsid w:val="00472EFF"/>
     <w:tblPr>
+      <w:tblInd w:w="0" w:type="dxa"/>
       <w:tblBorders>
         <w:top w:val="single" w:sz="4" w:space="0" w:color="auto"/>
         <w:left w:val="single" w:sz="4" w:space="0" w:color="auto"/>
@@ -10541,6 +11262,12 @@
         <w:insideH w:val="single" w:sz="4" w:space="0" w:color="auto"/>
         <w:insideV w:val="single" w:sz="4" w:space="0" w:color="auto"/>
       </w:tblBorders>
+      <w:tblCellMar>
+        <w:top w:w="0" w:type="dxa"/>
+        <w:left w:w="108" w:type="dxa"/>
+        <w:bottom w:w="0" w:type="dxa"/>
+        <w:right w:w="108" w:type="dxa"/>
+      </w:tblCellMar>
     </w:tblPr>
   </w:style>
   <w:style w:type="table" w:styleId="LightList">
@@ -10551,12 +11278,19 @@
     <w:tblPr>
       <w:tblStyleRowBandSize w:val="1"/>
       <w:tblStyleColBandSize w:val="1"/>
+      <w:tblInd w:w="0" w:type="dxa"/>
       <w:tblBorders>
         <w:top w:val="single" w:sz="8" w:space="0" w:color="000000" w:themeColor="text1"/>
         <w:left w:val="single" w:sz="8" w:space="0" w:color="000000" w:themeColor="text1"/>
         <w:bottom w:val="single" w:sz="8" w:space="0" w:color="000000" w:themeColor="text1"/>
         <w:right w:val="single" w:sz="8" w:space="0" w:color="000000" w:themeColor="text1"/>
       </w:tblBorders>
+      <w:tblCellMar>
+        <w:top w:w="0" w:type="dxa"/>
+        <w:left w:w="108" w:type="dxa"/>
+        <w:bottom w:w="0" w:type="dxa"/>
+        <w:right w:w="108" w:type="dxa"/>
+      </w:tblCellMar>
     </w:tblPr>
     <w:tblStylePr w:type="firstRow">
       <w:pPr>
@@ -10636,10 +11370,17 @@
     <w:tblPr>
       <w:tblStyleRowBandSize w:val="1"/>
       <w:tblStyleColBandSize w:val="1"/>
+      <w:tblInd w:w="0" w:type="dxa"/>
       <w:tblBorders>
         <w:top w:val="single" w:sz="8" w:space="0" w:color="F79646" w:themeColor="accent6"/>
         <w:bottom w:val="single" w:sz="8" w:space="0" w:color="F79646" w:themeColor="accent6"/>
       </w:tblBorders>
+      <w:tblCellMar>
+        <w:top w:w="0" w:type="dxa"/>
+        <w:left w:w="108" w:type="dxa"/>
+        <w:bottom w:w="0" w:type="dxa"/>
+        <w:right w:w="108" w:type="dxa"/>
+      </w:tblCellMar>
     </w:tblPr>
     <w:tblStylePr w:type="firstRow">
       <w:pPr>
@@ -10729,10 +11470,17 @@
     <w:tblPr>
       <w:tblStyleRowBandSize w:val="1"/>
       <w:tblStyleColBandSize w:val="1"/>
+      <w:tblInd w:w="0" w:type="dxa"/>
       <w:tblBorders>
         <w:top w:val="single" w:sz="8" w:space="0" w:color="4BACC6" w:themeColor="accent5"/>
         <w:bottom w:val="single" w:sz="8" w:space="0" w:color="4BACC6" w:themeColor="accent5"/>
       </w:tblBorders>
+      <w:tblCellMar>
+        <w:top w:w="0" w:type="dxa"/>
+        <w:left w:w="108" w:type="dxa"/>
+        <w:bottom w:w="0" w:type="dxa"/>
+        <w:right w:w="108" w:type="dxa"/>
+      </w:tblCellMar>
     </w:tblPr>
     <w:tblStylePr w:type="firstRow">
       <w:pPr>
@@ -10819,12 +11567,19 @@
     <w:tblPr>
       <w:tblStyleRowBandSize w:val="1"/>
       <w:tblStyleColBandSize w:val="1"/>
+      <w:tblInd w:w="0" w:type="dxa"/>
       <w:tblBorders>
         <w:top w:val="single" w:sz="8" w:space="0" w:color="4BACC6" w:themeColor="accent5"/>
         <w:left w:val="single" w:sz="8" w:space="0" w:color="4BACC6" w:themeColor="accent5"/>
         <w:bottom w:val="single" w:sz="8" w:space="0" w:color="4BACC6" w:themeColor="accent5"/>
         <w:right w:val="single" w:sz="8" w:space="0" w:color="4BACC6" w:themeColor="accent5"/>
       </w:tblBorders>
+      <w:tblCellMar>
+        <w:top w:w="0" w:type="dxa"/>
+        <w:left w:w="108" w:type="dxa"/>
+        <w:bottom w:w="0" w:type="dxa"/>
+        <w:right w:w="108" w:type="dxa"/>
+      </w:tblCellMar>
     </w:tblPr>
     <w:tblStylePr w:type="firstRow">
       <w:pPr>
@@ -10901,6 +11656,7 @@
     <w:tblPr>
       <w:tblStyleRowBandSize w:val="1"/>
       <w:tblStyleColBandSize w:val="1"/>
+      <w:tblInd w:w="0" w:type="dxa"/>
       <w:tblBorders>
         <w:top w:val="single" w:sz="8" w:space="0" w:color="4F81BD" w:themeColor="accent1"/>
         <w:left w:val="single" w:sz="8" w:space="0" w:color="4F81BD" w:themeColor="accent1"/>
@@ -10909,6 +11665,12 @@
         <w:insideH w:val="single" w:sz="8" w:space="0" w:color="4F81BD" w:themeColor="accent1"/>
         <w:insideV w:val="single" w:sz="8" w:space="0" w:color="4F81BD" w:themeColor="accent1"/>
       </w:tblBorders>
+      <w:tblCellMar>
+        <w:top w:w="0" w:type="dxa"/>
+        <w:left w:w="108" w:type="dxa"/>
+        <w:bottom w:w="0" w:type="dxa"/>
+        <w:right w:w="108" w:type="dxa"/>
+      </w:tblCellMar>
     </w:tblPr>
     <w:tblStylePr w:type="firstRow">
       <w:pPr>
@@ -11021,6 +11783,7 @@
     <w:tblPr>
       <w:tblStyleRowBandSize w:val="1"/>
       <w:tblStyleColBandSize w:val="1"/>
+      <w:tblInd w:w="0" w:type="dxa"/>
       <w:tblBorders>
         <w:top w:val="single" w:sz="8" w:space="0" w:color="7BA0CD" w:themeColor="accent1" w:themeTint="BF"/>
         <w:left w:val="single" w:sz="8" w:space="0" w:color="7BA0CD" w:themeColor="accent1" w:themeTint="BF"/>
@@ -11028,6 +11791,12 @@
         <w:right w:val="single" w:sz="8" w:space="0" w:color="7BA0CD" w:themeColor="accent1" w:themeTint="BF"/>
         <w:insideH w:val="single" w:sz="8" w:space="0" w:color="7BA0CD" w:themeColor="accent1" w:themeTint="BF"/>
       </w:tblBorders>
+      <w:tblCellMar>
+        <w:top w:w="0" w:type="dxa"/>
+        <w:left w:w="108" w:type="dxa"/>
+        <w:bottom w:w="0" w:type="dxa"/>
+        <w:right w:w="108" w:type="dxa"/>
+      </w:tblCellMar>
     </w:tblPr>
     <w:tblStylePr w:type="firstRow">
       <w:pPr>
@@ -11117,6 +11886,7 @@
     <w:tblPr>
       <w:tblStyleRowBandSize w:val="1"/>
       <w:tblStyleColBandSize w:val="1"/>
+      <w:tblInd w:w="0" w:type="dxa"/>
       <w:tblBorders>
         <w:top w:val="single" w:sz="8" w:space="0" w:color="4BACC6" w:themeColor="accent5"/>
         <w:left w:val="single" w:sz="8" w:space="0" w:color="4BACC6" w:themeColor="accent5"/>
@@ -11125,6 +11895,12 @@
         <w:insideH w:val="single" w:sz="8" w:space="0" w:color="4BACC6" w:themeColor="accent5"/>
         <w:insideV w:val="single" w:sz="8" w:space="0" w:color="4BACC6" w:themeColor="accent5"/>
       </w:tblBorders>
+      <w:tblCellMar>
+        <w:top w:w="0" w:type="dxa"/>
+        <w:left w:w="108" w:type="dxa"/>
+        <w:bottom w:w="0" w:type="dxa"/>
+        <w:right w:w="108" w:type="dxa"/>
+      </w:tblCellMar>
     </w:tblPr>
     <w:tblStylePr w:type="firstRow">
       <w:pPr>
@@ -11279,7 +12055,7 @@
 </file>
 
 <file path=word/glossary/document.xml><?xml version="1.0" encoding="utf-8"?>
-<w:glossaryDocument xmlns:wpc="http://schemas.microsoft.com/office/word/2010/wordprocessingCanvas" xmlns:cx="http://schemas.microsoft.com/office/drawing/2014/chartex" xmlns:cx1="http://schemas.microsoft.com/office/drawing/2015/9/8/chartex" xmlns:mc="http://schemas.openxmlformats.org/markup-compatibility/2006" xmlns:o="urn:schemas-microsoft-com:office:office" xmlns:r="http://schemas.openxmlformats.org/officeDocument/2006/relationships" xmlns:m="http://schemas.openxmlformats.org/officeDocument/2006/math" xmlns:v="urn:schemas-microsoft-com:vml" xmlns:wp14="http://schemas.microsoft.com/office/word/2010/wordprocessingDrawing" xmlns:wp="http://schemas.openxmlformats.org/drawingml/2006/wordprocessingDrawing" xmlns:w10="urn:schemas-microsoft-com:office:word" xmlns:w="http://schemas.openxmlformats.org/wordprocessingml/2006/main" xmlns:w14="http://schemas.microsoft.com/office/word/2010/wordml" xmlns:w15="http://schemas.microsoft.com/office/word/2012/wordml" xmlns:w16se="http://schemas.microsoft.com/office/word/2015/wordml/symex" xmlns:wpg="http://schemas.microsoft.com/office/word/2010/wordprocessingGroup" xmlns:wpi="http://schemas.microsoft.com/office/word/2010/wordprocessingInk" xmlns:wne="http://schemas.microsoft.com/office/word/2006/wordml" xmlns:wps="http://schemas.microsoft.com/office/word/2010/wordprocessingShape" mc:Ignorable="w14 w15 w16se wp14">
+<w:glossaryDocument xmlns:wpc="http://schemas.microsoft.com/office/word/2010/wordprocessingCanvas" xmlns:mo="http://schemas.microsoft.com/office/mac/office/2008/main" xmlns:mc="http://schemas.openxmlformats.org/markup-compatibility/2006" xmlns:mv="urn:schemas-microsoft-com:mac:vml" xmlns:o="urn:schemas-microsoft-com:office:office" xmlns:r="http://schemas.openxmlformats.org/officeDocument/2006/relationships" xmlns:m="http://schemas.openxmlformats.org/officeDocument/2006/math" xmlns:v="urn:schemas-microsoft-com:vml" xmlns:wp14="http://schemas.microsoft.com/office/word/2010/wordprocessingDrawing" xmlns:wp="http://schemas.openxmlformats.org/drawingml/2006/wordprocessingDrawing" xmlns:w10="urn:schemas-microsoft-com:office:word" xmlns:w="http://schemas.openxmlformats.org/wordprocessingml/2006/main" xmlns:w14="http://schemas.microsoft.com/office/word/2010/wordml" xmlns:w15="http://schemas.microsoft.com/office/word/2012/wordml" xmlns:wpg="http://schemas.microsoft.com/office/word/2010/wordprocessingGroup" xmlns:wpi="http://schemas.microsoft.com/office/word/2010/wordprocessingInk" xmlns:wne="http://schemas.microsoft.com/office/word/2006/wordml" xmlns:wps="http://schemas.microsoft.com/office/word/2010/wordprocessingShape" mc:Ignorable="w14 w15 wp14">
   <w:docParts>
     <w:docPart>
       <w:docPartPr>
@@ -11364,27 +12140,27 @@
 </file>
 
 <file path=word/glossary/fontTable.xml><?xml version="1.0" encoding="utf-8"?>
-<w:fonts xmlns:mc="http://schemas.openxmlformats.org/markup-compatibility/2006" xmlns:r="http://schemas.openxmlformats.org/officeDocument/2006/relationships" xmlns:w="http://schemas.openxmlformats.org/wordprocessingml/2006/main" xmlns:w14="http://schemas.microsoft.com/office/word/2010/wordml" xmlns:w15="http://schemas.microsoft.com/office/word/2012/wordml" xmlns:w16se="http://schemas.microsoft.com/office/word/2015/wordml/symex" mc:Ignorable="w14 w15 w16se">
+<w:fonts xmlns:mc="http://schemas.openxmlformats.org/markup-compatibility/2006" xmlns:r="http://schemas.openxmlformats.org/officeDocument/2006/relationships" xmlns:w="http://schemas.openxmlformats.org/wordprocessingml/2006/main" xmlns:w14="http://schemas.microsoft.com/office/word/2010/wordml" xmlns:w15="http://schemas.microsoft.com/office/word/2012/wordml" mc:Ignorable="w14 w15">
   <w:font w:name="Symbol">
-    <w:panose1 w:val="05050102010706020507"/>
+    <w:panose1 w:val="00000000000000000000"/>
     <w:charset w:val="02"/>
-    <w:family w:val="roman"/>
+    <w:family w:val="auto"/>
     <w:pitch w:val="variable"/>
     <w:sig w:usb0="00000000" w:usb1="10000000" w:usb2="00000000" w:usb3="00000000" w:csb0="80000000" w:csb1="00000000"/>
   </w:font>
   <w:font w:name="Times New Roman">
     <w:panose1 w:val="02020603050405020304"/>
     <w:charset w:val="00"/>
-    <w:family w:val="roman"/>
+    <w:family w:val="auto"/>
     <w:pitch w:val="variable"/>
-    <w:sig w:usb0="E0002EFF" w:usb1="C0007843" w:usb2="00000009" w:usb3="00000000" w:csb0="000001FF" w:csb1="00000000"/>
+    <w:sig w:usb0="E0002AEF" w:usb1="C0007841" w:usb2="00000009" w:usb3="00000000" w:csb0="000001FF" w:csb1="00000000"/>
   </w:font>
   <w:font w:name="Courier New">
     <w:panose1 w:val="02070309020205020404"/>
     <w:charset w:val="00"/>
-    <w:family w:val="modern"/>
-    <w:pitch w:val="fixed"/>
-    <w:sig w:usb0="E0002EFF" w:usb1="C0007843" w:usb2="00000009" w:usb3="00000000" w:csb0="000001FF" w:csb1="00000000"/>
+    <w:family w:val="auto"/>
+    <w:pitch w:val="variable"/>
+    <w:sig w:usb0="E0002AFF" w:usb1="C0007843" w:usb2="00000009" w:usb3="00000000" w:csb0="000001FF" w:csb1="00000000"/>
   </w:font>
   <w:font w:name="Wingdings">
     <w:panose1 w:val="05000000000000000000"/>
@@ -11396,66 +12172,68 @@
   <w:font w:name="Calibri">
     <w:panose1 w:val="020F0502020204030204"/>
     <w:charset w:val="00"/>
-    <w:family w:val="swiss"/>
+    <w:family w:val="auto"/>
     <w:pitch w:val="variable"/>
     <w:sig w:usb0="E00002FF" w:usb1="4000ACFF" w:usb2="00000001" w:usb3="00000000" w:csb0="0000019F" w:csb1="00000000"/>
   </w:font>
-  <w:font w:name="MS Mincho">
-    <w:altName w:val="ＭＳ 明朝"/>
-    <w:panose1 w:val="02020609040205080304"/>
+  <w:font w:name="ＭＳ 明朝">
     <w:charset w:val="80"/>
-    <w:family w:val="modern"/>
-    <w:pitch w:val="fixed"/>
+    <w:family w:val="auto"/>
+    <w:pitch w:val="variable"/>
     <w:sig w:usb0="E00002FF" w:usb1="6AC7FDFB" w:usb2="08000012" w:usb3="00000000" w:csb0="0002009F" w:csb1="00000000"/>
   </w:font>
   <w:font w:name="Cambria">
     <w:panose1 w:val="02040503050406030204"/>
     <w:charset w:val="00"/>
-    <w:family w:val="roman"/>
+    <w:family w:val="auto"/>
     <w:pitch w:val="variable"/>
     <w:sig w:usb0="E00002FF" w:usb1="400004FF" w:usb2="00000000" w:usb3="00000000" w:csb0="0000019F" w:csb1="00000000"/>
   </w:font>
-  <w:font w:name="MS Gothic">
-    <w:altName w:val="ＭＳ ゴシック"/>
-    <w:panose1 w:val="020B0609070205080204"/>
+  <w:font w:name="ＭＳ ゴシック">
     <w:charset w:val="80"/>
-    <w:family w:val="modern"/>
-    <w:pitch w:val="fixed"/>
+    <w:family w:val="auto"/>
+    <w:pitch w:val="variable"/>
     <w:sig w:usb0="E00002FF" w:usb1="6AC7FDFB" w:usb2="08000012" w:usb3="00000000" w:csb0="0002009F" w:csb1="00000000"/>
   </w:font>
   <w:font w:name="Lucida Grande">
+    <w:panose1 w:val="020B0600040502020204"/>
     <w:charset w:val="00"/>
     <w:family w:val="auto"/>
     <w:pitch w:val="variable"/>
     <w:sig w:usb0="E1000AEF" w:usb1="5000A1FF" w:usb2="00000000" w:usb3="00000000" w:csb0="000001BF" w:csb1="00000000"/>
   </w:font>
   <w:font w:name="Times">
-    <w:panose1 w:val="02020603050405020304"/>
+    <w:panose1 w:val="02000500000000000000"/>
     <w:charset w:val="00"/>
-    <w:family w:val="roman"/>
+    <w:family w:val="auto"/>
     <w:pitch w:val="variable"/>
-    <w:sig w:usb0="E0002EFF" w:usb1="C0007843" w:usb2="00000009" w:usb3="00000000" w:csb0="000001FF" w:csb1="00000000"/>
+    <w:sig w:usb0="00000003" w:usb1="00000000" w:usb2="00000000" w:usb3="00000000" w:csb0="00000001" w:csb1="00000000"/>
+  </w:font>
+  <w:font w:name="Arial">
+    <w:panose1 w:val="020B0604020202020204"/>
+    <w:charset w:val="00"/>
+    <w:family w:val="auto"/>
+    <w:pitch w:val="variable"/>
+    <w:sig w:usb0="E0002AFF" w:usb1="C0007843" w:usb2="00000009" w:usb3="00000000" w:csb0="000001FF" w:csb1="00000000"/>
   </w:font>
   <w:font w:name="Yu Mincho">
-    <w:altName w:val="游明朝"/>
     <w:panose1 w:val="02020400000000000000"/>
     <w:charset w:val="80"/>
-    <w:family w:val="roman"/>
+    <w:family w:val="auto"/>
     <w:pitch w:val="variable"/>
     <w:sig w:usb0="800002E7" w:usb1="2AC7FCFF" w:usb2="00000012" w:usb3="00000000" w:csb0="0002009F" w:csb1="00000000"/>
   </w:font>
   <w:font w:name="Yu Gothic Light">
-    <w:altName w:val="游ゴシック Light"/>
     <w:panose1 w:val="020B0300000000000000"/>
     <w:charset w:val="80"/>
-    <w:family w:val="swiss"/>
+    <w:family w:val="auto"/>
     <w:pitch w:val="variable"/>
     <w:sig w:usb0="E00002FF" w:usb1="2AC7FDFF" w:usb2="00000016" w:usb3="00000000" w:csb0="0002009F" w:csb1="00000000"/>
   </w:font>
   <w:font w:name="Calibri Light">
     <w:panose1 w:val="020F0302020204030204"/>
     <w:charset w:val="00"/>
-    <w:family w:val="swiss"/>
+    <w:family w:val="auto"/>
     <w:pitch w:val="variable"/>
     <w:sig w:usb0="A00002EF" w:usb1="4000207B" w:usb2="00000000" w:usb3="00000000" w:csb0="0000019F" w:csb1="00000000"/>
   </w:font>
@@ -11463,7 +12241,7 @@
 </file>
 
 <file path=word/glossary/settings.xml><?xml version="1.0" encoding="utf-8"?>
-<w:settings xmlns:mc="http://schemas.openxmlformats.org/markup-compatibility/2006" xmlns:o="urn:schemas-microsoft-com:office:office" xmlns:r="http://schemas.openxmlformats.org/officeDocument/2006/relationships" xmlns:m="http://schemas.openxmlformats.org/officeDocument/2006/math" xmlns:v="urn:schemas-microsoft-com:vml" xmlns:w10="urn:schemas-microsoft-com:office:word" xmlns:w="http://schemas.openxmlformats.org/wordprocessingml/2006/main" xmlns:w14="http://schemas.microsoft.com/office/word/2010/wordml" xmlns:w15="http://schemas.microsoft.com/office/word/2012/wordml" xmlns:w16se="http://schemas.microsoft.com/office/word/2015/wordml/symex" xmlns:sl="http://schemas.openxmlformats.org/schemaLibrary/2006/main" mc:Ignorable="w14 w15 w16se">
+<w:settings xmlns:mc="http://schemas.openxmlformats.org/markup-compatibility/2006" xmlns:o="urn:schemas-microsoft-com:office:office" xmlns:r="http://schemas.openxmlformats.org/officeDocument/2006/relationships" xmlns:m="http://schemas.openxmlformats.org/officeDocument/2006/math" xmlns:v="urn:schemas-microsoft-com:vml" xmlns:w10="urn:schemas-microsoft-com:office:word" xmlns:w="http://schemas.openxmlformats.org/wordprocessingml/2006/main" xmlns:w14="http://schemas.microsoft.com/office/word/2010/wordml" xmlns:w15="http://schemas.microsoft.com/office/word/2012/wordml" xmlns:sl="http://schemas.openxmlformats.org/schemaLibrary/2006/main" mc:Ignorable="w14 w15">
   <w:view w:val="normal"/>
   <w:defaultTabStop w:val="720"/>
   <w:characterSpacingControl w:val="doNotCompress"/>
@@ -11479,6 +12257,7 @@
     <w:rsid w:val="000B7429"/>
     <w:rsid w:val="000C6ABE"/>
     <w:rsid w:val="00131541"/>
+    <w:rsid w:val="00195538"/>
     <w:rsid w:val="001A032B"/>
     <w:rsid w:val="00263A60"/>
     <w:rsid w:val="002D5E22"/>
@@ -11516,7 +12295,7 @@
 </file>
 
 <file path=word/glossary/styles.xml><?xml version="1.0" encoding="utf-8"?>
-<w:styles xmlns:mc="http://schemas.openxmlformats.org/markup-compatibility/2006" xmlns:r="http://schemas.openxmlformats.org/officeDocument/2006/relationships" xmlns:w="http://schemas.openxmlformats.org/wordprocessingml/2006/main" xmlns:w14="http://schemas.microsoft.com/office/word/2010/wordml" xmlns:w15="http://schemas.microsoft.com/office/word/2012/wordml" xmlns:w16se="http://schemas.microsoft.com/office/word/2015/wordml/symex" mc:Ignorable="w14 w15 w16se">
+<w:styles xmlns:mc="http://schemas.openxmlformats.org/markup-compatibility/2006" xmlns:r="http://schemas.openxmlformats.org/officeDocument/2006/relationships" xmlns:w="http://schemas.openxmlformats.org/wordprocessingml/2006/main" xmlns:w14="http://schemas.microsoft.com/office/word/2010/wordml" xmlns:w15="http://schemas.microsoft.com/office/word/2012/wordml" mc:Ignorable="w14 w15">
   <w:docDefaults>
     <w:rPrDefault>
       <w:rPr>
@@ -11528,7 +12307,7 @@
     </w:rPrDefault>
     <w:pPrDefault/>
   </w:docDefaults>
-  <w:latentStyles w:defLockedState="0" w:defUIPriority="99" w:defSemiHidden="0" w:defUnhideWhenUsed="0" w:defQFormat="0" w:count="371">
+  <w:latentStyles w:defLockedState="0" w:defUIPriority="99" w:defSemiHidden="0" w:defUnhideWhenUsed="0" w:defQFormat="0" w:count="380">
     <w:lsdException w:name="Normal" w:uiPriority="0" w:qFormat="1"/>
     <w:lsdException w:name="heading 1" w:uiPriority="9" w:qFormat="1"/>
     <w:lsdException w:name="heading 2" w:semiHidden="1" w:uiPriority="9" w:unhideWhenUsed="1" w:qFormat="1"/>
@@ -12039,8 +12818,9 @@
 </file>
 
 <file path=word/glossary/webSettings.xml><?xml version="1.0" encoding="utf-8"?>
-<w:webSettings xmlns:mc="http://schemas.openxmlformats.org/markup-compatibility/2006" xmlns:r="http://schemas.openxmlformats.org/officeDocument/2006/relationships" xmlns:w="http://schemas.openxmlformats.org/wordprocessingml/2006/main" xmlns:w14="http://schemas.microsoft.com/office/word/2010/wordml" xmlns:w15="http://schemas.microsoft.com/office/word/2012/wordml" xmlns:w16se="http://schemas.microsoft.com/office/word/2015/wordml/symex" mc:Ignorable="w14 w15 w16se">
+<w:webSettings xmlns:mc="http://schemas.openxmlformats.org/markup-compatibility/2006" xmlns:r="http://schemas.openxmlformats.org/officeDocument/2006/relationships" xmlns:w="http://schemas.openxmlformats.org/wordprocessingml/2006/main" xmlns:w14="http://schemas.microsoft.com/office/word/2010/wordml" xmlns:w15="http://schemas.microsoft.com/office/word/2012/wordml" mc:Ignorable="w14 w15">
   <w:allowPNG/>
+  <w:doNotSaveAsSingleFile/>
 </w:webSettings>
 </file>
 
@@ -12369,7 +13149,7 @@
 </file>
 
 <file path=customXml/itemProps1.xml><?xml version="1.0" encoding="utf-8"?>
-<ds:datastoreItem xmlns:ds="http://schemas.openxmlformats.org/officeDocument/2006/customXml" ds:itemID="{B7D9F369-9386-4FC6-BF88-34F46972D91D}">
+<ds:datastoreItem xmlns:ds="http://schemas.openxmlformats.org/officeDocument/2006/customXml" ds:itemID="{4222D1AC-E7B3-054F-949E-63B26AD6CE0A}">
   <ds:schemaRefs>
     <ds:schemaRef ds:uri="http://schemas.openxmlformats.org/officeDocument/2006/bibliography"/>
   </ds:schemaRefs>

</xml_diff>

<commit_message>
NEW screenshots for Sprint 2
</commit_message>
<xml_diff>
--- a/documentation/Sprints/Sprint 2 Report.docx
+++ b/documentation/Sprints/Sprint 2 Report.docx
@@ -14,7 +14,6 @@
           <w:szCs w:val="96"/>
         </w:rPr>
       </w:pPr>
-      <w:proofErr w:type="spellStart"/>
       <w:r>
         <w:rPr>
           <w:rStyle w:val="IntenseEmphasis"/>
@@ -24,19 +23,7 @@
           <w:sz w:val="96"/>
           <w:szCs w:val="96"/>
         </w:rPr>
-        <w:t>Hooli</w:t>
-      </w:r>
-      <w:proofErr w:type="spellEnd"/>
-      <w:r>
-        <w:rPr>
-          <w:rStyle w:val="IntenseEmphasis"/>
-          <w:b w:val="0"/>
-          <w:i w:val="0"/>
-          <w:color w:val="17365D" w:themeColor="text2" w:themeShade="BF"/>
-          <w:sz w:val="96"/>
-          <w:szCs w:val="96"/>
-        </w:rPr>
-        <w:t xml:space="preserve"> XYZ</w:t>
+        <w:t>Hooli XYZ</w:t>
       </w:r>
     </w:p>
     <w:p>
@@ -222,50 +209,84 @@
           <w:sz w:val="32"/>
           <w:szCs w:val="32"/>
         </w:rPr>
-        <w:t xml:space="preserve">Brendan </w:t>
-      </w:r>
-      <w:proofErr w:type="spellStart"/>
-      <w:r>
+        <w:t>Brendan Lally – 18407220</w:t>
+      </w:r>
+    </w:p>
+    <w:p>
+      <w:pPr>
         <w:rPr>
           <w:rFonts w:ascii="Calibri" w:hAnsi="Calibri"/>
           <w:sz w:val="32"/>
           <w:szCs w:val="32"/>
         </w:rPr>
-        <w:t>Lally</w:t>
-      </w:r>
-      <w:proofErr w:type="spellEnd"/>
+      </w:pPr>
       <w:r>
         <w:rPr>
           <w:rFonts w:ascii="Calibri" w:hAnsi="Calibri"/>
           <w:sz w:val="32"/>
           <w:szCs w:val="32"/>
         </w:rPr>
-        <w:t xml:space="preserve"> – 18407220</w:t>
-      </w:r>
-    </w:p>
-    <w:p>
-      <w:pPr>
+        <w:tab/>
+      </w:r>
+      <w:r>
         <w:rPr>
           <w:rFonts w:ascii="Calibri" w:hAnsi="Calibri"/>
           <w:sz w:val="32"/>
           <w:szCs w:val="32"/>
         </w:rPr>
-      </w:pPr>
+        <w:t>Adam B</w:t>
+      </w:r>
       <w:r>
         <w:rPr>
           <w:rFonts w:ascii="Calibri" w:hAnsi="Calibri"/>
           <w:sz w:val="32"/>
           <w:szCs w:val="32"/>
         </w:rPr>
-        <w:tab/>
-      </w:r>
+        <w:t>r</w:t>
+      </w:r>
+      <w:del w:id="0" w:author="Jordan Chou" w:date="2016-04-10T17:28:00Z">
+        <w:r>
+          <w:rPr>
+            <w:rFonts w:ascii="Calibri" w:hAnsi="Calibri"/>
+            <w:sz w:val="32"/>
+            <w:szCs w:val="32"/>
+          </w:rPr>
+          <w:delText>r</w:delText>
+        </w:r>
+      </w:del>
       <w:r>
         <w:rPr>
           <w:rFonts w:ascii="Calibri" w:hAnsi="Calibri"/>
           <w:sz w:val="32"/>
           <w:szCs w:val="32"/>
         </w:rPr>
-        <w:t>Adam Brown – 18338993</w:t>
+        <w:t>o</w:t>
+      </w:r>
+      <w:r>
+        <w:rPr>
+          <w:rFonts w:ascii="Calibri" w:hAnsi="Calibri"/>
+          <w:sz w:val="32"/>
+          <w:szCs w:val="32"/>
+        </w:rPr>
+        <w:t>w</w:t>
+      </w:r>
+      <w:del w:id="1" w:author="Jordan Chou" w:date="2016-04-10T17:28:00Z">
+        <w:r>
+          <w:rPr>
+            <w:rFonts w:ascii="Calibri" w:hAnsi="Calibri"/>
+            <w:sz w:val="32"/>
+            <w:szCs w:val="32"/>
+          </w:rPr>
+          <w:delText>w</w:delText>
+        </w:r>
+      </w:del>
+      <w:r>
+        <w:rPr>
+          <w:rFonts w:ascii="Calibri" w:hAnsi="Calibri"/>
+          <w:sz w:val="32"/>
+          <w:szCs w:val="32"/>
+        </w:rPr>
+        <w:t>n – 18338993</w:t>
       </w:r>
     </w:p>
     <w:p>
@@ -639,7 +660,9 @@
           <w:szCs w:val="32"/>
         </w:rPr>
         <w:sectPr>
-          <w:headerReference w:type="even" r:id="rId8"/>
+          <w:headerReference w:type="even" r:id="rId9"/>
+          <w:headerReference w:type="default" r:id="rId10"/>
+          <w:footerReference w:type="default" r:id="rId11"/>
           <w:pgSz w:w="12240" w:h="15840"/>
           <w:pgMar w:top="1440" w:right="1800" w:bottom="1440" w:left="1800" w:header="720" w:footer="720" w:gutter="0"/>
           <w:cols w:space="720"/>
@@ -1999,7 +2022,32 @@
           <w:rFonts w:asciiTheme="majorHAnsi" w:hAnsiTheme="majorHAnsi"/>
           <w:szCs w:val="28"/>
         </w:rPr>
-        <w:t xml:space="preserve"> tasks. Submissions are the central pillar of the overall project and consequently, it is crucial they are implemented effectively. </w:t>
+        <w:t xml:space="preserve"> tasks. Submissions are the central pillar of the overall project and consequently, it is crucial they are implemented </w:t>
+      </w:r>
+      <w:ins w:id="2" w:author="Jordan Chou" w:date="2016-04-10T17:28:00Z">
+        <w:r>
+          <w:rPr>
+            <w:rFonts w:asciiTheme="majorHAnsi" w:hAnsiTheme="majorHAnsi"/>
+            <w:szCs w:val="28"/>
+          </w:rPr>
+          <w:t>correctly</w:t>
+        </w:r>
+      </w:ins>
+      <w:del w:id="3" w:author="Jordan Chou" w:date="2016-04-10T17:28:00Z">
+        <w:r>
+          <w:rPr>
+            <w:rFonts w:asciiTheme="majorHAnsi" w:hAnsiTheme="majorHAnsi"/>
+            <w:szCs w:val="28"/>
+          </w:rPr>
+          <w:delText>effectively</w:delText>
+        </w:r>
+      </w:del>
+      <w:r>
+        <w:rPr>
+          <w:rFonts w:asciiTheme="majorHAnsi" w:hAnsiTheme="majorHAnsi"/>
+          <w:szCs w:val="28"/>
+        </w:rPr>
+        <w:t xml:space="preserve">. </w:t>
       </w:r>
     </w:p>
     <w:p>
@@ -2104,7 +2152,7 @@
         <w:rPr>
           <w:rFonts w:asciiTheme="majorHAnsi" w:hAnsiTheme="majorHAnsi"/>
         </w:rPr>
-        <w:t>Create Submission template</w:t>
+        <w:t>Host website via pythonanywhere.com</w:t>
       </w:r>
     </w:p>
     <w:p>
@@ -2115,14 +2163,37 @@
           <w:numId w:val="18"/>
         </w:numPr>
         <w:rPr>
-          <w:rFonts w:asciiTheme="majorHAnsi" w:hAnsiTheme="majorHAnsi"/>
-        </w:rPr>
-      </w:pPr>
-      <w:r>
-        <w:rPr>
-          <w:rFonts w:asciiTheme="majorHAnsi" w:hAnsiTheme="majorHAnsi"/>
-        </w:rPr>
-        <w:t>Create Submission list page</w:t>
+          <w:ins w:id="4" w:author="Jordan Chou" w:date="2016-04-10T17:28:00Z"/>
+          <w:rFonts w:asciiTheme="majorHAnsi" w:hAnsiTheme="majorHAnsi"/>
+        </w:rPr>
+      </w:pPr>
+      <w:ins w:id="5" w:author="Jordan Chou" w:date="2016-04-10T17:28:00Z">
+        <w:r>
+          <w:rPr>
+            <w:rFonts w:asciiTheme="majorHAnsi" w:hAnsiTheme="majorHAnsi"/>
+          </w:rPr>
+          <w:t xml:space="preserve">Create </w:t>
+        </w:r>
+      </w:ins>
+      <w:r>
+        <w:rPr>
+          <w:rFonts w:asciiTheme="majorHAnsi" w:hAnsiTheme="majorHAnsi"/>
+        </w:rPr>
+        <w:t>s</w:t>
+      </w:r>
+      <w:ins w:id="6" w:author="Jordan Chou" w:date="2016-04-10T17:28:00Z">
+        <w:r>
+          <w:rPr>
+            <w:rFonts w:asciiTheme="majorHAnsi" w:hAnsiTheme="majorHAnsi"/>
+          </w:rPr>
+          <w:t xml:space="preserve">ubmission </w:t>
+        </w:r>
+      </w:ins>
+      <w:r>
+        <w:rPr>
+          <w:rFonts w:asciiTheme="majorHAnsi" w:hAnsiTheme="majorHAnsi"/>
+        </w:rPr>
+        <w:t>model</w:t>
       </w:r>
     </w:p>
     <w:p>
@@ -2133,15 +2204,32 @@
           <w:numId w:val="18"/>
         </w:numPr>
         <w:rPr>
-          <w:rFonts w:asciiTheme="majorHAnsi" w:hAnsiTheme="majorHAnsi"/>
-        </w:rPr>
-      </w:pPr>
-      <w:r>
-        <w:rPr>
-          <w:rFonts w:asciiTheme="majorHAnsi" w:hAnsiTheme="majorHAnsi"/>
-        </w:rPr>
-        <w:t>Create Submission list mechanism</w:t>
-      </w:r>
+          <w:ins w:id="7" w:author="Jordan Chou" w:date="2016-04-10T17:28:00Z"/>
+          <w:rFonts w:asciiTheme="majorHAnsi" w:hAnsiTheme="majorHAnsi"/>
+        </w:rPr>
+      </w:pPr>
+      <w:ins w:id="8" w:author="Jordan Chou" w:date="2016-04-10T17:28:00Z">
+        <w:r>
+          <w:rPr>
+            <w:rFonts w:asciiTheme="majorHAnsi" w:hAnsiTheme="majorHAnsi"/>
+          </w:rPr>
+          <w:t xml:space="preserve">Create </w:t>
+        </w:r>
+      </w:ins>
+      <w:r>
+        <w:rPr>
+          <w:rFonts w:asciiTheme="majorHAnsi" w:hAnsiTheme="majorHAnsi"/>
+        </w:rPr>
+        <w:t>s</w:t>
+      </w:r>
+      <w:ins w:id="9" w:author="Jordan Chou" w:date="2016-04-10T17:28:00Z">
+        <w:r>
+          <w:rPr>
+            <w:rFonts w:asciiTheme="majorHAnsi" w:hAnsiTheme="majorHAnsi"/>
+          </w:rPr>
+          <w:t>ubmission list page</w:t>
+        </w:r>
+      </w:ins>
     </w:p>
     <w:p>
       <w:pPr>
@@ -2151,14 +2239,37 @@
           <w:numId w:val="18"/>
         </w:numPr>
         <w:rPr>
-          <w:rFonts w:asciiTheme="majorHAnsi" w:hAnsiTheme="majorHAnsi"/>
-        </w:rPr>
-      </w:pPr>
-      <w:r>
-        <w:rPr>
-          <w:rFonts w:asciiTheme="majorHAnsi" w:hAnsiTheme="majorHAnsi"/>
-        </w:rPr>
-        <w:t>Host website via pythonanywhere.com</w:t>
+          <w:ins w:id="10" w:author="Jordan Chou" w:date="2016-04-10T17:28:00Z"/>
+          <w:rFonts w:asciiTheme="majorHAnsi" w:hAnsiTheme="majorHAnsi"/>
+        </w:rPr>
+      </w:pPr>
+      <w:ins w:id="11" w:author="Jordan Chou" w:date="2016-04-10T17:28:00Z">
+        <w:r>
+          <w:rPr>
+            <w:rFonts w:asciiTheme="majorHAnsi" w:hAnsiTheme="majorHAnsi"/>
+          </w:rPr>
+          <w:t xml:space="preserve">Create </w:t>
+        </w:r>
+      </w:ins>
+      <w:r>
+        <w:rPr>
+          <w:rFonts w:asciiTheme="majorHAnsi" w:hAnsiTheme="majorHAnsi"/>
+        </w:rPr>
+        <w:t>s</w:t>
+      </w:r>
+      <w:ins w:id="12" w:author="Jordan Chou" w:date="2016-04-10T17:28:00Z">
+        <w:r>
+          <w:rPr>
+            <w:rFonts w:asciiTheme="majorHAnsi" w:hAnsiTheme="majorHAnsi"/>
+          </w:rPr>
+          <w:t xml:space="preserve">ubmission </w:t>
+        </w:r>
+      </w:ins>
+      <w:r>
+        <w:rPr>
+          <w:rFonts w:asciiTheme="majorHAnsi" w:hAnsiTheme="majorHAnsi"/>
+        </w:rPr>
+        <w:t>form</w:t>
       </w:r>
     </w:p>
     <w:p>
@@ -2169,6 +2280,75 @@
           <w:numId w:val="18"/>
         </w:numPr>
         <w:rPr>
+          <w:del w:id="13" w:author="Jordan Chou" w:date="2016-04-10T17:28:00Z"/>
+          <w:rFonts w:asciiTheme="majorHAnsi" w:hAnsiTheme="majorHAnsi"/>
+        </w:rPr>
+      </w:pPr>
+      <w:del w:id="14" w:author="Jordan Chou" w:date="2016-04-10T17:28:00Z">
+        <w:r>
+          <w:rPr>
+            <w:rFonts w:asciiTheme="majorHAnsi" w:hAnsiTheme="majorHAnsi"/>
+          </w:rPr>
+          <w:delText xml:space="preserve">Create submission model </w:delText>
+        </w:r>
+      </w:del>
+    </w:p>
+    <w:p>
+      <w:pPr>
+        <w:pStyle w:val="ListParagraph"/>
+        <w:numPr>
+          <w:ilvl w:val="0"/>
+          <w:numId w:val="18"/>
+        </w:numPr>
+        <w:rPr>
+          <w:del w:id="15" w:author="Jordan Chou" w:date="2016-04-10T17:28:00Z"/>
+          <w:rFonts w:asciiTheme="majorHAnsi" w:hAnsiTheme="majorHAnsi"/>
+        </w:rPr>
+      </w:pPr>
+      <w:del w:id="16" w:author="Jordan Chou" w:date="2016-04-10T17:28:00Z">
+        <w:r>
+          <w:rPr>
+            <w:rFonts w:asciiTheme="majorHAnsi" w:hAnsiTheme="majorHAnsi"/>
+          </w:rPr>
+          <w:delText>Create submission form</w:delText>
+        </w:r>
+      </w:del>
+    </w:p>
+    <w:p>
+      <w:pPr>
+        <w:pStyle w:val="ListParagraph"/>
+        <w:numPr>
+          <w:ilvl w:val="0"/>
+          <w:numId w:val="18"/>
+        </w:numPr>
+        <w:rPr>
+          <w:del w:id="17" w:author="Jordan Chou" w:date="2016-04-10T17:28:00Z"/>
+          <w:rFonts w:asciiTheme="majorHAnsi" w:hAnsiTheme="majorHAnsi"/>
+        </w:rPr>
+      </w:pPr>
+      <w:del w:id="18" w:author="Jordan Chou" w:date="2016-04-10T17:28:00Z">
+        <w:r>
+          <w:rPr>
+            <w:rFonts w:asciiTheme="majorHAnsi" w:hAnsiTheme="majorHAnsi"/>
+          </w:rPr>
+          <w:delText>Create s</w:delText>
+        </w:r>
+        <w:r>
+          <w:rPr>
+            <w:rFonts w:asciiTheme="majorHAnsi" w:hAnsiTheme="majorHAnsi"/>
+          </w:rPr>
+          <w:delText>ubmission list page</w:delText>
+        </w:r>
+      </w:del>
+    </w:p>
+    <w:p>
+      <w:pPr>
+        <w:pStyle w:val="ListParagraph"/>
+        <w:numPr>
+          <w:ilvl w:val="0"/>
+          <w:numId w:val="18"/>
+        </w:numPr>
+        <w:rPr>
           <w:rFonts w:asciiTheme="majorHAnsi" w:hAnsiTheme="majorHAnsi"/>
         </w:rPr>
       </w:pPr>
@@ -2178,6 +2358,246 @@
         </w:rPr>
         <w:t>Modify user accounts backend to include submissions</w:t>
       </w:r>
+    </w:p>
+    <w:p>
+      <w:pPr>
+        <w:pStyle w:val="ListParagraph"/>
+        <w:numPr>
+          <w:ilvl w:val="0"/>
+          <w:numId w:val="18"/>
+        </w:numPr>
+        <w:rPr>
+          <w:rFonts w:asciiTheme="majorHAnsi" w:hAnsiTheme="majorHAnsi"/>
+        </w:rPr>
+      </w:pPr>
+      <w:r>
+        <w:rPr>
+          <w:rFonts w:asciiTheme="majorHAnsi" w:hAnsiTheme="majorHAnsi"/>
+        </w:rPr>
+        <w:t>Design user profiles template</w:t>
+      </w:r>
+    </w:p>
+    <w:p>
+      <w:pPr>
+        <w:pStyle w:val="ListParagraph"/>
+        <w:numPr>
+          <w:ilvl w:val="0"/>
+          <w:numId w:val="18"/>
+        </w:numPr>
+        <w:rPr>
+          <w:rFonts w:asciiTheme="majorHAnsi" w:hAnsiTheme="majorHAnsi"/>
+        </w:rPr>
+      </w:pPr>
+      <w:r>
+        <w:rPr>
+          <w:rFonts w:asciiTheme="majorHAnsi" w:hAnsiTheme="majorHAnsi"/>
+        </w:rPr>
+        <w:t>Add delete button to submissions list</w:t>
+      </w:r>
+    </w:p>
+    <w:p>
+      <w:pPr>
+        <w:pStyle w:val="ListParagraph"/>
+        <w:numPr>
+          <w:ilvl w:val="0"/>
+          <w:numId w:val="18"/>
+        </w:numPr>
+        <w:rPr>
+          <w:rFonts w:asciiTheme="majorHAnsi" w:hAnsiTheme="majorHAnsi"/>
+        </w:rPr>
+      </w:pPr>
+      <w:r>
+        <w:rPr>
+          <w:rFonts w:asciiTheme="majorHAnsi" w:hAnsiTheme="majorHAnsi"/>
+        </w:rPr>
+        <w:t>Add edit button to submissions list</w:t>
+      </w:r>
+    </w:p>
+    <w:p>
+      <w:pPr>
+        <w:pStyle w:val="ListParagraph"/>
+        <w:numPr>
+          <w:ilvl w:val="0"/>
+          <w:numId w:val="18"/>
+        </w:numPr>
+        <w:rPr>
+          <w:rFonts w:asciiTheme="majorHAnsi" w:hAnsiTheme="majorHAnsi"/>
+        </w:rPr>
+      </w:pPr>
+      <w:r>
+        <w:rPr>
+          <w:rFonts w:asciiTheme="majorHAnsi" w:hAnsiTheme="majorHAnsi"/>
+        </w:rPr>
+        <w:t>Implement methods to remove submission from backend</w:t>
+      </w:r>
+    </w:p>
+    <w:p>
+      <w:pPr>
+        <w:pStyle w:val="ListParagraph"/>
+        <w:numPr>
+          <w:ilvl w:val="0"/>
+          <w:numId w:val="18"/>
+        </w:numPr>
+        <w:rPr>
+          <w:rFonts w:asciiTheme="majorHAnsi" w:hAnsiTheme="majorHAnsi"/>
+        </w:rPr>
+      </w:pPr>
+      <w:r>
+        <w:rPr>
+          <w:rFonts w:asciiTheme="majorHAnsi" w:hAnsiTheme="majorHAnsi"/>
+        </w:rPr>
+        <w:t>Implement methods to edit sub</w:t>
+      </w:r>
+      <w:r>
+        <w:rPr>
+          <w:rFonts w:asciiTheme="majorHAnsi" w:hAnsiTheme="majorHAnsi"/>
+        </w:rPr>
+        <w:t>mission in backend</w:t>
+      </w:r>
+    </w:p>
+    <w:p>
+      <w:pPr>
+        <w:pStyle w:val="ListParagraph"/>
+        <w:numPr>
+          <w:ilvl w:val="0"/>
+          <w:numId w:val="18"/>
+        </w:numPr>
+        <w:rPr>
+          <w:del w:id="19" w:author="Jordan Chou" w:date="2016-04-10T17:28:00Z"/>
+          <w:rFonts w:asciiTheme="majorHAnsi" w:hAnsiTheme="majorHAnsi"/>
+        </w:rPr>
+      </w:pPr>
+      <w:del w:id="20" w:author="Jordan Chou" w:date="2016-04-10T17:28:00Z">
+        <w:r>
+          <w:rPr>
+            <w:rFonts w:asciiTheme="majorHAnsi" w:hAnsiTheme="majorHAnsi"/>
+          </w:rPr>
+          <w:delText>Design user profile template</w:delText>
+        </w:r>
+      </w:del>
+    </w:p>
+    <w:p>
+      <w:pPr>
+        <w:pStyle w:val="ListParagraph"/>
+        <w:numPr>
+          <w:ilvl w:val="0"/>
+          <w:numId w:val="18"/>
+        </w:numPr>
+        <w:rPr>
+          <w:del w:id="21" w:author="Jordan Chou" w:date="2016-04-10T17:28:00Z"/>
+          <w:rFonts w:asciiTheme="majorHAnsi" w:hAnsiTheme="majorHAnsi"/>
+        </w:rPr>
+      </w:pPr>
+      <w:del w:id="22" w:author="Jordan Chou" w:date="2016-04-10T17:28:00Z">
+        <w:r>
+          <w:rPr>
+            <w:rFonts w:asciiTheme="majorHAnsi" w:hAnsiTheme="majorHAnsi"/>
+          </w:rPr>
+          <w:delText>Link user profile template to back end Users database</w:delText>
+        </w:r>
+      </w:del>
+    </w:p>
+    <w:p>
+      <w:pPr>
+        <w:pStyle w:val="ListParagraph"/>
+        <w:numPr>
+          <w:ilvl w:val="0"/>
+          <w:numId w:val="18"/>
+        </w:numPr>
+        <w:rPr>
+          <w:del w:id="23" w:author="Jordan Chou" w:date="2016-04-10T17:28:00Z"/>
+          <w:rFonts w:asciiTheme="majorHAnsi" w:hAnsiTheme="majorHAnsi"/>
+        </w:rPr>
+      </w:pPr>
+      <w:del w:id="24" w:author="Jordan Chou" w:date="2016-04-10T17:28:00Z">
+        <w:r>
+          <w:rPr>
+            <w:rFonts w:asciiTheme="majorHAnsi" w:hAnsiTheme="majorHAnsi"/>
+          </w:rPr>
+          <w:delText>Add delete button to submissions list</w:delText>
+        </w:r>
+      </w:del>
+    </w:p>
+    <w:p>
+      <w:pPr>
+        <w:pStyle w:val="ListParagraph"/>
+        <w:numPr>
+          <w:ilvl w:val="0"/>
+          <w:numId w:val="18"/>
+        </w:numPr>
+        <w:rPr>
+          <w:del w:id="25" w:author="Jordan Chou" w:date="2016-04-10T17:28:00Z"/>
+          <w:rFonts w:asciiTheme="majorHAnsi" w:hAnsiTheme="majorHAnsi"/>
+        </w:rPr>
+      </w:pPr>
+      <w:del w:id="26" w:author="Jordan Chou" w:date="2016-04-10T17:28:00Z">
+        <w:r>
+          <w:rPr>
+            <w:rFonts w:asciiTheme="majorHAnsi" w:hAnsiTheme="majorHAnsi"/>
+          </w:rPr>
+          <w:delText>Add edit button to submissions list</w:delText>
+        </w:r>
+      </w:del>
+    </w:p>
+    <w:p>
+      <w:pPr>
+        <w:pStyle w:val="ListParagraph"/>
+        <w:numPr>
+          <w:ilvl w:val="0"/>
+          <w:numId w:val="18"/>
+        </w:numPr>
+        <w:rPr>
+          <w:del w:id="27" w:author="Jordan Chou" w:date="2016-04-10T17:28:00Z"/>
+          <w:rFonts w:asciiTheme="majorHAnsi" w:hAnsiTheme="majorHAnsi"/>
+        </w:rPr>
+      </w:pPr>
+      <w:del w:id="28" w:author="Jordan Chou" w:date="2016-04-10T17:28:00Z">
+        <w:r>
+          <w:rPr>
+            <w:rFonts w:asciiTheme="majorHAnsi" w:hAnsiTheme="majorHAnsi"/>
+          </w:rPr>
+          <w:delText>Implement</w:delText>
+        </w:r>
+        <w:r>
+          <w:rPr>
+            <w:rFonts w:asciiTheme="majorHAnsi" w:hAnsiTheme="majorHAnsi"/>
+          </w:rPr>
+          <w:delText xml:space="preserve"> method</w:delText>
+        </w:r>
+        <w:r>
+          <w:rPr>
+            <w:rFonts w:asciiTheme="majorHAnsi" w:hAnsiTheme="majorHAnsi"/>
+          </w:rPr>
+          <w:delText xml:space="preserve">s to remove submission from </w:delText>
+        </w:r>
+        <w:r>
+          <w:rPr>
+            <w:rFonts w:asciiTheme="majorHAnsi" w:hAnsiTheme="majorHAnsi"/>
+          </w:rPr>
+          <w:delText>back end</w:delText>
+        </w:r>
+      </w:del>
+    </w:p>
+    <w:p>
+      <w:pPr>
+        <w:pStyle w:val="ListParagraph"/>
+        <w:numPr>
+          <w:ilvl w:val="0"/>
+          <w:numId w:val="18"/>
+        </w:numPr>
+        <w:rPr>
+          <w:del w:id="29" w:author="Jordan Chou" w:date="2016-04-10T17:28:00Z"/>
+          <w:rFonts w:asciiTheme="majorHAnsi" w:hAnsiTheme="majorHAnsi"/>
+        </w:rPr>
+      </w:pPr>
+      <w:del w:id="30" w:author="Jordan Chou" w:date="2016-04-10T17:28:00Z">
+        <w:r>
+          <w:rPr>
+            <w:rFonts w:asciiTheme="majorHAnsi" w:hAnsiTheme="majorHAnsi"/>
+          </w:rPr>
+          <w:delText>Implement methods to edit submission in the back end</w:delText>
+        </w:r>
+      </w:del>
     </w:p>
     <w:p>
       <w:pPr>
@@ -2626,6 +3046,7 @@
           <w:sz w:val="32"/>
           <w:szCs w:val="32"/>
         </w:rPr>
+        <w:lastRenderedPageBreak/>
         <w:t>Effort Estimation:</w:t>
       </w:r>
     </w:p>
@@ -2661,14 +3082,50 @@
         <w:rPr>
           <w:rFonts w:asciiTheme="majorHAnsi" w:hAnsiTheme="majorHAnsi"/>
         </w:rPr>
-        <w:t>, given the teams</w:t>
-      </w:r>
-      <w:r>
-        <w:rPr>
-          <w:rFonts w:asciiTheme="majorHAnsi" w:hAnsiTheme="majorHAnsi"/>
-        </w:rPr>
-        <w:t xml:space="preserve"> lack of experience in developing an online platform.</w:t>
-      </w:r>
+        <w:t>, given the team</w:t>
+      </w:r>
+      <w:ins w:id="31" w:author="Jordan Chou" w:date="2016-04-10T17:28:00Z">
+        <w:r>
+          <w:rPr>
+            <w:rFonts w:asciiTheme="majorHAnsi" w:hAnsiTheme="majorHAnsi"/>
+          </w:rPr>
+          <w:t>’</w:t>
+        </w:r>
+      </w:ins>
+      <w:r>
+        <w:rPr>
+          <w:rFonts w:asciiTheme="majorHAnsi" w:hAnsiTheme="majorHAnsi"/>
+        </w:rPr>
+        <w:t>s</w:t>
+      </w:r>
+      <w:r>
+        <w:rPr>
+          <w:rFonts w:asciiTheme="majorHAnsi" w:hAnsiTheme="majorHAnsi"/>
+        </w:rPr>
+        <w:t xml:space="preserve"> lack of experience </w:t>
+      </w:r>
+      <w:ins w:id="32" w:author="Jordan Chou" w:date="2016-04-10T17:28:00Z">
+        <w:r>
+          <w:rPr>
+            <w:rFonts w:asciiTheme="majorHAnsi" w:hAnsiTheme="majorHAnsi"/>
+          </w:rPr>
+          <w:t>with web development and design</w:t>
+        </w:r>
+        <w:r>
+          <w:rPr>
+            <w:rFonts w:asciiTheme="majorHAnsi" w:hAnsiTheme="majorHAnsi"/>
+          </w:rPr>
+          <w:t>.</w:t>
+        </w:r>
+      </w:ins>
+      <w:del w:id="33" w:author="Jordan Chou" w:date="2016-04-10T17:28:00Z">
+        <w:r>
+          <w:rPr>
+            <w:rFonts w:asciiTheme="majorHAnsi" w:hAnsiTheme="majorHAnsi"/>
+          </w:rPr>
+          <w:delText>in developing an online platform.</w:delText>
+        </w:r>
+      </w:del>
       <w:r>
         <w:rPr>
           <w:rFonts w:asciiTheme="majorHAnsi" w:hAnsiTheme="majorHAnsi"/>
@@ -2685,13 +3142,69 @@
         <w:rPr>
           <w:rFonts w:asciiTheme="majorHAnsi" w:hAnsiTheme="majorHAnsi"/>
         </w:rPr>
-        <w:t>re given average ratings of 3. A potential aspect</w:t>
-      </w:r>
-      <w:r>
-        <w:rPr>
-          <w:rFonts w:asciiTheme="majorHAnsi" w:hAnsiTheme="majorHAnsi"/>
-        </w:rPr>
-        <w:t xml:space="preserve"> of difficulty was the integration of images and</w:t>
+        <w:t xml:space="preserve">re given </w:t>
+      </w:r>
+      <w:del w:id="34" w:author="Jordan Chou" w:date="2016-04-10T17:28:00Z">
+        <w:r>
+          <w:rPr>
+            <w:rFonts w:asciiTheme="majorHAnsi" w:hAnsiTheme="majorHAnsi"/>
+          </w:rPr>
+          <w:delText xml:space="preserve">average </w:delText>
+        </w:r>
+      </w:del>
+      <w:r>
+        <w:rPr>
+          <w:rFonts w:asciiTheme="majorHAnsi" w:hAnsiTheme="majorHAnsi"/>
+        </w:rPr>
+        <w:t xml:space="preserve">ratings of 3. A </w:t>
+      </w:r>
+      <w:ins w:id="35" w:author="Jordan Chou" w:date="2016-04-10T17:28:00Z">
+        <w:r>
+          <w:rPr>
+            <w:rFonts w:asciiTheme="majorHAnsi" w:hAnsiTheme="majorHAnsi"/>
+          </w:rPr>
+          <w:t>potential</w:t>
+        </w:r>
+        <w:r>
+          <w:rPr>
+            <w:rFonts w:asciiTheme="majorHAnsi" w:hAnsiTheme="majorHAnsi"/>
+          </w:rPr>
+          <w:t>ly difficult</w:t>
+        </w:r>
+      </w:ins>
+      <w:del w:id="36" w:author="Jordan Chou" w:date="2016-04-10T17:28:00Z">
+        <w:r>
+          <w:rPr>
+            <w:rFonts w:asciiTheme="majorHAnsi" w:hAnsiTheme="majorHAnsi"/>
+          </w:rPr>
+          <w:delText>potential</w:delText>
+        </w:r>
+      </w:del>
+      <w:r>
+        <w:rPr>
+          <w:rFonts w:asciiTheme="majorHAnsi" w:hAnsiTheme="majorHAnsi"/>
+        </w:rPr>
+        <w:t xml:space="preserve"> aspect</w:t>
+      </w:r>
+      <w:r>
+        <w:rPr>
+          <w:rFonts w:asciiTheme="majorHAnsi" w:hAnsiTheme="majorHAnsi"/>
+        </w:rPr>
+        <w:t xml:space="preserve"> </w:t>
+      </w:r>
+      <w:del w:id="37" w:author="Jordan Chou" w:date="2016-04-10T17:28:00Z">
+        <w:r>
+          <w:rPr>
+            <w:rFonts w:asciiTheme="majorHAnsi" w:hAnsiTheme="majorHAnsi"/>
+          </w:rPr>
+          <w:delText xml:space="preserve">of difficulty </w:delText>
+        </w:r>
+      </w:del>
+      <w:r>
+        <w:rPr>
+          <w:rFonts w:asciiTheme="majorHAnsi" w:hAnsiTheme="majorHAnsi"/>
+        </w:rPr>
+        <w:t>was the integration of images and</w:t>
       </w:r>
       <w:r>
         <w:rPr>
@@ -2703,8 +3216,16 @@
         <w:rPr>
           <w:rFonts w:asciiTheme="majorHAnsi" w:hAnsiTheme="majorHAnsi"/>
         </w:rPr>
-        <w:t>a user’s</w:t>
-      </w:r>
+        <w:t xml:space="preserve">a </w:t>
+      </w:r>
+      <w:del w:id="38" w:author="Jordan Chou" w:date="2016-04-10T17:28:00Z">
+        <w:r>
+          <w:rPr>
+            <w:rFonts w:asciiTheme="majorHAnsi" w:hAnsiTheme="majorHAnsi"/>
+          </w:rPr>
+          <w:delText>user’s</w:delText>
+        </w:r>
+      </w:del>
       <w:r>
         <w:rPr>
           <w:rFonts w:asciiTheme="majorHAnsi" w:hAnsiTheme="majorHAnsi"/>
@@ -2715,20 +3236,35 @@
         <w:rPr>
           <w:rFonts w:asciiTheme="majorHAnsi" w:hAnsiTheme="majorHAnsi"/>
         </w:rPr>
-        <w:t xml:space="preserve">ssion, with the effort </w:t>
-      </w:r>
-      <w:r>
-        <w:rPr>
-          <w:rFonts w:asciiTheme="majorHAnsi" w:hAnsiTheme="majorHAnsi"/>
-        </w:rPr>
-        <w:lastRenderedPageBreak/>
-        <w:t>estimation</w:t>
-      </w:r>
-      <w:r>
-        <w:rPr>
-          <w:rFonts w:asciiTheme="majorHAnsi" w:hAnsiTheme="majorHAnsi"/>
-        </w:rPr>
-        <w:t xml:space="preserve"> reflecting this.</w:t>
+        <w:t xml:space="preserve">ssion, with </w:t>
+      </w:r>
+      <w:ins w:id="39" w:author="Jordan Chou" w:date="2016-04-10T17:28:00Z">
+        <w:r>
+          <w:rPr>
+            <w:rFonts w:asciiTheme="majorHAnsi" w:hAnsiTheme="majorHAnsi"/>
+          </w:rPr>
+          <w:t xml:space="preserve">this being reflected in </w:t>
+        </w:r>
+      </w:ins>
+      <w:r>
+        <w:rPr>
+          <w:rFonts w:asciiTheme="majorHAnsi" w:hAnsiTheme="majorHAnsi"/>
+        </w:rPr>
+        <w:t>the effort estimation</w:t>
+      </w:r>
+      <w:del w:id="40" w:author="Jordan Chou" w:date="2016-04-10T17:28:00Z">
+        <w:r>
+          <w:rPr>
+            <w:rFonts w:asciiTheme="majorHAnsi" w:hAnsiTheme="majorHAnsi"/>
+          </w:rPr>
+          <w:delText xml:space="preserve"> reflecting this</w:delText>
+        </w:r>
+      </w:del>
+      <w:r>
+        <w:rPr>
+          <w:rFonts w:asciiTheme="majorHAnsi" w:hAnsiTheme="majorHAnsi"/>
+        </w:rPr>
+        <w:t>.</w:t>
       </w:r>
       <w:r>
         <w:rPr>
@@ -2929,18 +3465,8 @@
           <w:i/>
           <w:color w:val="4F81BD" w:themeColor="accent1"/>
         </w:rPr>
-        <w:t>bit.ly/</w:t>
-      </w:r>
-      <w:proofErr w:type="spellStart"/>
-      <w:r>
-        <w:rPr>
-          <w:rFonts w:asciiTheme="majorHAnsi" w:hAnsiTheme="majorHAnsi"/>
-          <w:i/>
-          <w:color w:val="4F81BD" w:themeColor="accent1"/>
-        </w:rPr>
-        <w:t>curtinideas</w:t>
-      </w:r>
-      <w:proofErr w:type="spellEnd"/>
+        <w:t>bit.ly/curtinideas</w:t>
+      </w:r>
     </w:p>
     <w:p>
       <w:pPr>
@@ -3103,40 +3629,6 @@
         <w:adjustRightInd w:val="0"/>
         <w:spacing w:after="240" w:line="520" w:lineRule="atLeast"/>
         <w:rPr>
-          <w:rFonts w:ascii="Calibri" w:hAnsi="Calibri" w:cs="Calibri"/>
-          <w:b/>
-          <w:bCs/>
-          <w:color w:val="284677"/>
-          <w:sz w:val="48"/>
-          <w:szCs w:val="48"/>
-        </w:rPr>
-      </w:pPr>
-    </w:p>
-    <w:p>
-      <w:pPr>
-        <w:widowControl w:val="0"/>
-        <w:autoSpaceDE w:val="0"/>
-        <w:autoSpaceDN w:val="0"/>
-        <w:adjustRightInd w:val="0"/>
-        <w:spacing w:after="240" w:line="520" w:lineRule="atLeast"/>
-        <w:rPr>
-          <w:rFonts w:ascii="Calibri" w:hAnsi="Calibri" w:cs="Calibri"/>
-          <w:b/>
-          <w:bCs/>
-          <w:color w:val="284677"/>
-          <w:sz w:val="48"/>
-          <w:szCs w:val="48"/>
-        </w:rPr>
-      </w:pPr>
-    </w:p>
-    <w:p>
-      <w:pPr>
-        <w:widowControl w:val="0"/>
-        <w:autoSpaceDE w:val="0"/>
-        <w:autoSpaceDN w:val="0"/>
-        <w:adjustRightInd w:val="0"/>
-        <w:spacing w:after="240" w:line="520" w:lineRule="atLeast"/>
-        <w:rPr>
           <w:rFonts w:ascii="Times" w:hAnsi="Times" w:cs="Times"/>
           <w:sz w:val="48"/>
           <w:szCs w:val="48"/>
@@ -3180,21 +3672,8 @@
           <w:sz w:val="32"/>
           <w:szCs w:val="32"/>
         </w:rPr>
-        <w:t>Meeting #</w:t>
-      </w:r>
-      <w:proofErr w:type="gramStart"/>
-      <w:r>
-        <w:rPr>
-          <w:rFonts w:ascii="Calibri" w:hAnsi="Calibri" w:cs="Calibri"/>
-          <w:b/>
-          <w:bCs/>
-          <w:color w:val="3F6CAF"/>
-          <w:sz w:val="32"/>
-          <w:szCs w:val="32"/>
-        </w:rPr>
-        <w:t>1 :</w:t>
-      </w:r>
-      <w:proofErr w:type="gramEnd"/>
+        <w:t>Meeting #1 :</w:t>
+      </w:r>
       <w:r>
         <w:rPr>
           <w:rFonts w:ascii="Calibri" w:hAnsi="Calibri" w:cs="Calibri"/>
@@ -3857,9 +4336,8 @@
           <w:sz w:val="32"/>
           <w:szCs w:val="32"/>
         </w:rPr>
-        <w:t>Meeting #</w:t>
-      </w:r>
-      <w:proofErr w:type="gramStart"/>
+        <w:t>Meeting #2</w:t>
+      </w:r>
       <w:r>
         <w:rPr>
           <w:rFonts w:ascii="Calibri" w:hAnsi="Calibri" w:cs="Calibri"/>
@@ -3869,20 +4347,8 @@
           <w:sz w:val="32"/>
           <w:szCs w:val="32"/>
         </w:rPr>
-        <w:t>2</w:t>
-      </w:r>
-      <w:r>
-        <w:rPr>
-          <w:rFonts w:ascii="Calibri" w:hAnsi="Calibri" w:cs="Calibri"/>
-          <w:b/>
-          <w:bCs/>
-          <w:color w:val="3F6CAF"/>
-          <w:sz w:val="32"/>
-          <w:szCs w:val="32"/>
-        </w:rPr>
         <w:t xml:space="preserve"> :</w:t>
       </w:r>
-      <w:proofErr w:type="gramEnd"/>
       <w:r>
         <w:rPr>
           <w:rFonts w:ascii="Calibri" w:hAnsi="Calibri" w:cs="Calibri"/>
@@ -4529,9 +4995,8 @@
           <w:sz w:val="32"/>
           <w:szCs w:val="32"/>
         </w:rPr>
-        <w:t>Meeting #</w:t>
-      </w:r>
-      <w:proofErr w:type="gramStart"/>
+        <w:t>Meeting #3</w:t>
+      </w:r>
       <w:r>
         <w:rPr>
           <w:rFonts w:ascii="Calibri" w:hAnsi="Calibri" w:cs="Calibri"/>
@@ -4541,20 +5006,8 @@
           <w:sz w:val="32"/>
           <w:szCs w:val="32"/>
         </w:rPr>
-        <w:t>3</w:t>
-      </w:r>
-      <w:r>
-        <w:rPr>
-          <w:rFonts w:ascii="Calibri" w:hAnsi="Calibri" w:cs="Calibri"/>
-          <w:b/>
-          <w:bCs/>
-          <w:color w:val="3F6CAF"/>
-          <w:sz w:val="32"/>
-          <w:szCs w:val="32"/>
-        </w:rPr>
         <w:t xml:space="preserve"> :</w:t>
       </w:r>
-      <w:proofErr w:type="gramEnd"/>
       <w:r>
         <w:rPr>
           <w:rFonts w:ascii="Calibri" w:hAnsi="Calibri" w:cs="Calibri"/>
@@ -5760,8 +6213,6 @@
         </w:rPr>
         <w:t>%</w:t>
       </w:r>
-      <w:bookmarkStart w:id="0" w:name="_GoBack"/>
-      <w:bookmarkEnd w:id="0"/>
     </w:p>
     <w:p>
       <w:pPr>
@@ -6626,72 +7077,181 @@
           <w:rFonts w:asciiTheme="majorHAnsi" w:hAnsiTheme="majorHAnsi" w:cs="Symbol"/>
           <w:szCs w:val="32"/>
         </w:rPr>
-        <w:t xml:space="preserve"> multiple areas during sprint 2. Despite a steep learning curve familiarizing ourselves with the </w:t>
-      </w:r>
-      <w:proofErr w:type="spellStart"/>
+        <w:t xml:space="preserve"> multiple areas during sprint 2. Despite a steep learning curve familiarizing ourselves with the Django framework, the team has produced robust work of </w:t>
+      </w:r>
+      <w:ins w:id="41" w:author="Jordan Chou" w:date="2016-04-10T17:28:00Z">
+        <w:r>
+          <w:rPr>
+            <w:rFonts w:asciiTheme="majorHAnsi" w:hAnsiTheme="majorHAnsi" w:cs="Symbol"/>
+            <w:szCs w:val="32"/>
+          </w:rPr>
+          <w:t>good</w:t>
+        </w:r>
+      </w:ins>
+      <w:del w:id="42" w:author="Jordan Chou" w:date="2016-04-10T17:28:00Z">
+        <w:r>
+          <w:rPr>
+            <w:rFonts w:asciiTheme="majorHAnsi" w:hAnsiTheme="majorHAnsi" w:cs="Symbol"/>
+            <w:szCs w:val="32"/>
+          </w:rPr>
+          <w:delText>strong</w:delText>
+        </w:r>
+      </w:del>
       <w:r>
         <w:rPr>
           <w:rFonts w:asciiTheme="majorHAnsi" w:hAnsiTheme="majorHAnsi" w:cs="Symbol"/>
           <w:szCs w:val="32"/>
         </w:rPr>
-        <w:t>Django</w:t>
-      </w:r>
-      <w:proofErr w:type="spellEnd"/>
+        <w:t xml:space="preserve"> quality. Team collaboration</w:t>
+      </w:r>
       <w:r>
         <w:rPr>
           <w:rFonts w:asciiTheme="majorHAnsi" w:hAnsiTheme="majorHAnsi" w:cs="Symbol"/>
           <w:szCs w:val="32"/>
         </w:rPr>
-        <w:t xml:space="preserve"> framework, the team has produced robust work of strong</w:t>
+        <w:t xml:space="preserve"> and pair programming</w:t>
       </w:r>
       <w:r>
         <w:rPr>
           <w:rFonts w:asciiTheme="majorHAnsi" w:hAnsiTheme="majorHAnsi" w:cs="Symbol"/>
           <w:szCs w:val="32"/>
         </w:rPr>
-        <w:t xml:space="preserve"> quality. Team collaboration</w:t>
+        <w:t xml:space="preserve"> on many tasks was performed well, continuing on w</w:t>
       </w:r>
       <w:r>
         <w:rPr>
           <w:rFonts w:asciiTheme="majorHAnsi" w:hAnsiTheme="majorHAnsi" w:cs="Symbol"/>
           <w:szCs w:val="32"/>
         </w:rPr>
-        <w:t xml:space="preserve"> and pair programming</w:t>
+        <w:t>ith this concept from</w:t>
       </w:r>
       <w:r>
         <w:rPr>
           <w:rFonts w:asciiTheme="majorHAnsi" w:hAnsiTheme="majorHAnsi" w:cs="Symbol"/>
           <w:szCs w:val="32"/>
         </w:rPr>
-        <w:t xml:space="preserve"> on many tasks was performed well, continuing on w</w:t>
-      </w:r>
+        <w:t xml:space="preserve"> Sprint 1. While not all user stories were finalized</w:t>
+      </w:r>
+      <w:ins w:id="43" w:author="Jordan Chou" w:date="2016-04-10T17:28:00Z">
+        <w:r>
+          <w:rPr>
+            <w:rFonts w:asciiTheme="majorHAnsi" w:hAnsiTheme="majorHAnsi" w:cs="Symbol"/>
+            <w:szCs w:val="32"/>
+          </w:rPr>
+          <w:t xml:space="preserve"> and delivered</w:t>
+        </w:r>
+      </w:ins>
       <w:r>
         <w:rPr>
           <w:rFonts w:asciiTheme="majorHAnsi" w:hAnsiTheme="majorHAnsi" w:cs="Symbol"/>
           <w:szCs w:val="32"/>
         </w:rPr>
-        <w:t>ith this concept from</w:t>
+        <w:t>, a significant amount of work was still completed.</w:t>
       </w:r>
       <w:r>
         <w:rPr>
           <w:rFonts w:asciiTheme="majorHAnsi" w:hAnsiTheme="majorHAnsi" w:cs="Symbol"/>
           <w:szCs w:val="32"/>
         </w:rPr>
-        <w:t xml:space="preserve"> Sprint 1. While not all user stories were finalized, a significant amount of work was still completed.</w:t>
-      </w:r>
+        <w:t xml:space="preserve"> Given the time restrictions of </w:t>
+      </w:r>
+      <w:ins w:id="44" w:author="Jordan Chou" w:date="2016-04-10T17:28:00Z">
+        <w:r>
+          <w:rPr>
+            <w:rFonts w:asciiTheme="majorHAnsi" w:hAnsiTheme="majorHAnsi" w:cs="Symbol"/>
+            <w:szCs w:val="32"/>
+          </w:rPr>
+          <w:t>team members</w:t>
+        </w:r>
+      </w:ins>
+      <w:del w:id="45" w:author="Jordan Chou" w:date="2016-04-10T17:28:00Z">
+        <w:r>
+          <w:rPr>
+            <w:rFonts w:asciiTheme="majorHAnsi" w:hAnsiTheme="majorHAnsi" w:cs="Symbol"/>
+            <w:szCs w:val="32"/>
+          </w:rPr>
+          <w:delText>all us</w:delText>
+        </w:r>
+        <w:r>
+          <w:rPr>
+            <w:rFonts w:asciiTheme="majorHAnsi" w:hAnsiTheme="majorHAnsi" w:cs="Symbol"/>
+            <w:szCs w:val="32"/>
+          </w:rPr>
+          <w:delText>er's</w:delText>
+        </w:r>
+      </w:del>
       <w:r>
         <w:rPr>
           <w:rFonts w:asciiTheme="majorHAnsi" w:hAnsiTheme="majorHAnsi" w:cs="Symbol"/>
           <w:szCs w:val="32"/>
         </w:rPr>
-        <w:t xml:space="preserve"> Given the time restrictions of all us</w:t>
-      </w:r>
+        <w:t xml:space="preserve"> during the sprint, it is </w:t>
+      </w:r>
+      <w:ins w:id="46" w:author="Jordan Chou" w:date="2016-04-10T17:28:00Z">
+        <w:r>
+          <w:rPr>
+            <w:rFonts w:asciiTheme="majorHAnsi" w:hAnsiTheme="majorHAnsi" w:cs="Symbol"/>
+            <w:szCs w:val="32"/>
+          </w:rPr>
+          <w:t>commendable that</w:t>
+        </w:r>
+      </w:ins>
+      <w:del w:id="47" w:author="Jordan Chou" w:date="2016-04-10T17:28:00Z">
+        <w:r>
+          <w:rPr>
+            <w:rFonts w:asciiTheme="majorHAnsi" w:hAnsiTheme="majorHAnsi" w:cs="Symbol"/>
+            <w:szCs w:val="32"/>
+          </w:rPr>
+          <w:delText>respectable</w:delText>
+        </w:r>
+      </w:del>
       <w:r>
         <w:rPr>
           <w:rFonts w:asciiTheme="majorHAnsi" w:hAnsiTheme="majorHAnsi" w:cs="Symbol"/>
           <w:szCs w:val="32"/>
         </w:rPr>
-        <w:t>er's during the sprint, it is respectable we still managed to complete the user stories we did.</w:t>
+        <w:t xml:space="preserve"> we </w:t>
+      </w:r>
+      <w:del w:id="48" w:author="Jordan Chou" w:date="2016-04-10T17:28:00Z">
+        <w:r>
+          <w:rPr>
+            <w:rFonts w:asciiTheme="majorHAnsi" w:hAnsiTheme="majorHAnsi" w:cs="Symbol"/>
+            <w:szCs w:val="32"/>
+          </w:rPr>
+          <w:delText xml:space="preserve">still </w:delText>
+        </w:r>
+      </w:del>
+      <w:r>
+        <w:rPr>
+          <w:rFonts w:asciiTheme="majorHAnsi" w:hAnsiTheme="majorHAnsi" w:cs="Symbol"/>
+          <w:szCs w:val="32"/>
+        </w:rPr>
+        <w:t xml:space="preserve">managed to complete the </w:t>
+      </w:r>
+      <w:ins w:id="49" w:author="Jordan Chou" w:date="2016-04-10T17:28:00Z">
+        <w:r>
+          <w:rPr>
+            <w:rFonts w:asciiTheme="majorHAnsi" w:hAnsiTheme="majorHAnsi" w:cs="Symbol"/>
+            <w:szCs w:val="32"/>
+          </w:rPr>
+          <w:t>amount of work</w:t>
+        </w:r>
+      </w:ins>
+      <w:del w:id="50" w:author="Jordan Chou" w:date="2016-04-10T17:28:00Z">
+        <w:r>
+          <w:rPr>
+            <w:rFonts w:asciiTheme="majorHAnsi" w:hAnsiTheme="majorHAnsi" w:cs="Symbol"/>
+            <w:szCs w:val="32"/>
+          </w:rPr>
+          <w:delText>user stories</w:delText>
+        </w:r>
+      </w:del>
+      <w:r>
+        <w:rPr>
+          <w:rFonts w:asciiTheme="majorHAnsi" w:hAnsiTheme="majorHAnsi" w:cs="Symbol"/>
+          <w:szCs w:val="32"/>
+        </w:rPr>
+        <w:t xml:space="preserve"> we did.</w:t>
       </w:r>
     </w:p>
     <w:p>
@@ -6755,12 +7315,84 @@
         <w:rPr>
           <w:rFonts w:asciiTheme="majorHAnsi" w:hAnsiTheme="majorHAnsi" w:cs="Times"/>
         </w:rPr>
-        <w:t xml:space="preserve">and have been highly beneficial. Notable progress was evident on the final product with the project taking shape </w:t>
-      </w:r>
+        <w:t xml:space="preserve">and have been </w:t>
+      </w:r>
+      <w:ins w:id="51" w:author="Jordan Chou" w:date="2016-04-10T17:28:00Z">
+        <w:r>
+          <w:rPr>
+            <w:rFonts w:asciiTheme="majorHAnsi" w:hAnsiTheme="majorHAnsi" w:cs="Times"/>
+          </w:rPr>
+          <w:t>greatly</w:t>
+        </w:r>
+      </w:ins>
+      <w:del w:id="52" w:author="Jordan Chou" w:date="2016-04-10T17:28:00Z">
+        <w:r>
+          <w:rPr>
+            <w:rFonts w:asciiTheme="majorHAnsi" w:hAnsiTheme="majorHAnsi" w:cs="Times"/>
+          </w:rPr>
+          <w:delText>highly</w:delText>
+        </w:r>
+      </w:del>
       <w:r>
         <w:rPr>
           <w:rFonts w:asciiTheme="majorHAnsi" w:hAnsiTheme="majorHAnsi" w:cs="Times"/>
         </w:rPr>
+        <w:t xml:space="preserve"> beneficial. </w:t>
+      </w:r>
+      <w:ins w:id="53" w:author="Jordan Chou" w:date="2016-04-10T17:28:00Z">
+        <w:r>
+          <w:rPr>
+            <w:rFonts w:asciiTheme="majorHAnsi" w:hAnsiTheme="majorHAnsi" w:cs="Times"/>
+          </w:rPr>
+          <w:t>P</w:t>
+        </w:r>
+        <w:r>
+          <w:rPr>
+            <w:rFonts w:asciiTheme="majorHAnsi" w:hAnsiTheme="majorHAnsi" w:cs="Times"/>
+          </w:rPr>
+          <w:t>rogress</w:t>
+        </w:r>
+      </w:ins>
+      <w:del w:id="54" w:author="Jordan Chou" w:date="2016-04-10T17:28:00Z">
+        <w:r>
+          <w:rPr>
+            <w:rFonts w:asciiTheme="majorHAnsi" w:hAnsiTheme="majorHAnsi" w:cs="Times"/>
+          </w:rPr>
+          <w:delText>Notable progress</w:delText>
+        </w:r>
+      </w:del>
+      <w:r>
+        <w:rPr>
+          <w:rFonts w:asciiTheme="majorHAnsi" w:hAnsiTheme="majorHAnsi" w:cs="Times"/>
+        </w:rPr>
+        <w:t xml:space="preserve"> was evident </w:t>
+      </w:r>
+      <w:ins w:id="55" w:author="Jordan Chou" w:date="2016-04-10T17:28:00Z">
+        <w:r>
+          <w:rPr>
+            <w:rFonts w:asciiTheme="majorHAnsi" w:hAnsiTheme="majorHAnsi" w:cs="Times"/>
+          </w:rPr>
+          <w:t>towards</w:t>
+        </w:r>
+      </w:ins>
+      <w:del w:id="56" w:author="Jordan Chou" w:date="2016-04-10T17:28:00Z">
+        <w:r>
+          <w:rPr>
+            <w:rFonts w:asciiTheme="majorHAnsi" w:hAnsiTheme="majorHAnsi" w:cs="Times"/>
+          </w:rPr>
+          <w:delText>on</w:delText>
+        </w:r>
+      </w:del>
+      <w:r>
+        <w:rPr>
+          <w:rFonts w:asciiTheme="majorHAnsi" w:hAnsiTheme="majorHAnsi" w:cs="Times"/>
+        </w:rPr>
+        <w:t xml:space="preserve"> the final product with the project taking shape </w:t>
+      </w:r>
+      <w:r>
+        <w:rPr>
+          <w:rFonts w:asciiTheme="majorHAnsi" w:hAnsiTheme="majorHAnsi" w:cs="Times"/>
+        </w:rPr>
         <w:t>throughout the course of the Sprint.</w:t>
       </w:r>
       <w:r>
@@ -6773,12 +7405,26 @@
         <w:rPr>
           <w:rFonts w:asciiTheme="majorHAnsi" w:hAnsiTheme="majorHAnsi" w:cs="Times"/>
         </w:rPr>
-        <w:t xml:space="preserve">menting features so that we visibly see </w:t>
-      </w:r>
+        <w:t xml:space="preserve">menting features so that we </w:t>
+      </w:r>
+      <w:ins w:id="57" w:author="Jordan Chou" w:date="2016-04-10T17:28:00Z">
+        <w:r>
+          <w:rPr>
+            <w:rFonts w:asciiTheme="majorHAnsi" w:hAnsiTheme="majorHAnsi" w:cs="Times"/>
+          </w:rPr>
+          <w:t xml:space="preserve">can </w:t>
+        </w:r>
+      </w:ins>
       <w:r>
         <w:rPr>
           <w:rFonts w:asciiTheme="majorHAnsi" w:hAnsiTheme="majorHAnsi" w:cs="Times"/>
         </w:rPr>
+        <w:t xml:space="preserve">visibly see </w:t>
+      </w:r>
+      <w:r>
+        <w:rPr>
+          <w:rFonts w:asciiTheme="majorHAnsi" w:hAnsiTheme="majorHAnsi" w:cs="Times"/>
+        </w:rPr>
         <w:t xml:space="preserve">the results as we </w:t>
       </w:r>
       <w:r>
@@ -6799,16 +7445,46 @@
         </w:rPr>
         <w:t xml:space="preserve"> We began utilizing Facebook as a </w:t>
       </w:r>
+      <w:ins w:id="58" w:author="Jordan Chou" w:date="2016-04-10T17:28:00Z">
+        <w:r>
+          <w:rPr>
+            <w:rFonts w:asciiTheme="majorHAnsi" w:hAnsiTheme="majorHAnsi" w:cs="Times"/>
+          </w:rPr>
+          <w:t>u</w:t>
+        </w:r>
+      </w:ins>
+      <w:del w:id="59" w:author="Jordan Chou" w:date="2016-04-10T17:28:00Z">
+        <w:r>
+          <w:rPr>
+            <w:rFonts w:asciiTheme="majorHAnsi" w:hAnsiTheme="majorHAnsi" w:cs="Times"/>
+          </w:rPr>
+          <w:delText>re</w:delText>
+        </w:r>
+      </w:del>
       <w:r>
         <w:rPr>
           <w:rFonts w:asciiTheme="majorHAnsi" w:hAnsiTheme="majorHAnsi" w:cs="Times"/>
         </w:rPr>
-        <w:t xml:space="preserve">resourceful </w:t>
-      </w:r>
+        <w:t>s</w:t>
+      </w:r>
+      <w:del w:id="60" w:author="Jordan Chou" w:date="2016-04-10T17:28:00Z">
+        <w:r>
+          <w:rPr>
+            <w:rFonts w:asciiTheme="majorHAnsi" w:hAnsiTheme="majorHAnsi" w:cs="Times"/>
+          </w:rPr>
+          <w:delText>ourc</w:delText>
+        </w:r>
+      </w:del>
       <w:r>
         <w:rPr>
           <w:rFonts w:asciiTheme="majorHAnsi" w:hAnsiTheme="majorHAnsi" w:cs="Times"/>
         </w:rPr>
+        <w:t xml:space="preserve">eful </w:t>
+      </w:r>
+      <w:r>
+        <w:rPr>
+          <w:rFonts w:asciiTheme="majorHAnsi" w:hAnsiTheme="majorHAnsi" w:cs="Times"/>
+        </w:rPr>
         <w:t>commun</w:t>
       </w:r>
       <w:r>
@@ -6821,7 +7497,99 @@
         <w:rPr>
           <w:rFonts w:asciiTheme="majorHAnsi" w:hAnsiTheme="majorHAnsi" w:cs="Times"/>
         </w:rPr>
-        <w:t xml:space="preserve"> and aspire to continue utilizing this tool in the future. </w:t>
+        <w:t xml:space="preserve"> and </w:t>
+      </w:r>
+      <w:ins w:id="61" w:author="Jordan Chou" w:date="2016-04-10T17:28:00Z">
+        <w:r>
+          <w:rPr>
+            <w:rFonts w:asciiTheme="majorHAnsi" w:hAnsiTheme="majorHAnsi" w:cs="Times"/>
+          </w:rPr>
+          <w:t>will</w:t>
+        </w:r>
+      </w:ins>
+      <w:del w:id="62" w:author="Jordan Chou" w:date="2016-04-10T17:28:00Z">
+        <w:r>
+          <w:rPr>
+            <w:rFonts w:asciiTheme="majorHAnsi" w:hAnsiTheme="majorHAnsi" w:cs="Times"/>
+          </w:rPr>
+          <w:delText>aspire to</w:delText>
+        </w:r>
+      </w:del>
+      <w:r>
+        <w:rPr>
+          <w:rFonts w:asciiTheme="majorHAnsi" w:hAnsiTheme="majorHAnsi" w:cs="Times"/>
+        </w:rPr>
+        <w:t xml:space="preserve"> continue </w:t>
+      </w:r>
+      <w:ins w:id="63" w:author="Jordan Chou" w:date="2016-04-10T17:28:00Z">
+        <w:r>
+          <w:rPr>
+            <w:rFonts w:asciiTheme="majorHAnsi" w:hAnsiTheme="majorHAnsi" w:cs="Times"/>
+          </w:rPr>
+          <w:t>to do so</w:t>
+        </w:r>
+      </w:ins>
+      <w:del w:id="64" w:author="Jordan Chou" w:date="2016-04-10T17:28:00Z">
+        <w:r>
+          <w:rPr>
+            <w:rFonts w:asciiTheme="majorHAnsi" w:hAnsiTheme="majorHAnsi" w:cs="Times"/>
+          </w:rPr>
+          <w:delText>utilizing this tool</w:delText>
+        </w:r>
+      </w:del>
+      <w:r>
+        <w:rPr>
+          <w:rFonts w:asciiTheme="majorHAnsi" w:hAnsiTheme="majorHAnsi" w:cs="Times"/>
+        </w:rPr>
+        <w:t xml:space="preserve"> in </w:t>
+      </w:r>
+      <w:del w:id="65" w:author="Jordan Chou" w:date="2016-04-10T17:28:00Z">
+        <w:r>
+          <w:rPr>
+            <w:rFonts w:asciiTheme="majorHAnsi" w:hAnsiTheme="majorHAnsi" w:cs="Times"/>
+          </w:rPr>
+          <w:delText xml:space="preserve">the </w:delText>
+        </w:r>
+      </w:del>
+      <w:r>
+        <w:rPr>
+          <w:rFonts w:asciiTheme="majorHAnsi" w:hAnsiTheme="majorHAnsi" w:cs="Times"/>
+        </w:rPr>
+        <w:t>future</w:t>
+      </w:r>
+      <w:ins w:id="66" w:author="Jordan Chou" w:date="2016-04-10T17:28:00Z">
+        <w:r>
+          <w:rPr>
+            <w:rFonts w:asciiTheme="majorHAnsi" w:hAnsiTheme="majorHAnsi" w:cs="Times"/>
+          </w:rPr>
+          <w:t xml:space="preserve"> sprints</w:t>
+        </w:r>
+      </w:ins>
+      <w:r>
+        <w:rPr>
+          <w:rFonts w:asciiTheme="majorHAnsi" w:hAnsiTheme="majorHAnsi" w:cs="Times"/>
+        </w:rPr>
+        <w:t>. The team will also continue to utilize BitBucket and Git as a code management platform</w:t>
+      </w:r>
+      <w:r>
+        <w:rPr>
+          <w:rFonts w:asciiTheme="majorHAnsi" w:hAnsiTheme="majorHAnsi" w:cs="Times"/>
+        </w:rPr>
+        <w:t xml:space="preserve">, as it has </w:t>
+      </w:r>
+      <w:r>
+        <w:rPr>
+          <w:rFonts w:asciiTheme="majorHAnsi" w:hAnsiTheme="majorHAnsi" w:cs="Times"/>
+        </w:rPr>
+        <w:t>proved extremely useful thus</w:t>
+      </w:r>
+      <w:bookmarkStart w:id="67" w:name="_GoBack"/>
+      <w:bookmarkEnd w:id="67"/>
+      <w:r>
+        <w:rPr>
+          <w:rFonts w:asciiTheme="majorHAnsi" w:hAnsiTheme="majorHAnsi" w:cs="Times"/>
+        </w:rPr>
+        <w:t xml:space="preserve"> far in the project.</w:t>
       </w:r>
     </w:p>
     <w:p>
@@ -6892,14 +7660,52 @@
         <w:rPr>
           <w:rFonts w:asciiTheme="majorHAnsi" w:hAnsiTheme="majorHAnsi" w:cs="Times"/>
         </w:rPr>
-        <w:t xml:space="preserve"> this sprint was below expected. We aimed to </w:t>
-      </w:r>
+        <w:t xml:space="preserve"> this sprint </w:t>
+      </w:r>
+      <w:ins w:id="68" w:author="Jordan Chou" w:date="2016-04-10T17:28:00Z">
+        <w:r>
+          <w:rPr>
+            <w:rFonts w:asciiTheme="majorHAnsi" w:hAnsiTheme="majorHAnsi" w:cs="Times"/>
+          </w:rPr>
+          <w:t>did not meet expectations</w:t>
+        </w:r>
+        <w:r>
+          <w:rPr>
+            <w:rFonts w:asciiTheme="majorHAnsi" w:hAnsiTheme="majorHAnsi" w:cs="Times"/>
+          </w:rPr>
+          <w:t>.</w:t>
+        </w:r>
+      </w:ins>
+      <w:del w:id="69" w:author="Jordan Chou" w:date="2016-04-10T17:28:00Z">
+        <w:r>
+          <w:rPr>
+            <w:rFonts w:asciiTheme="majorHAnsi" w:hAnsiTheme="majorHAnsi" w:cs="Times"/>
+          </w:rPr>
+          <w:delText>was below expected.</w:delText>
+        </w:r>
+      </w:del>
       <w:r>
         <w:rPr>
           <w:rFonts w:asciiTheme="majorHAnsi" w:hAnsiTheme="majorHAnsi" w:cs="Times"/>
         </w:rPr>
-        <w:t>complete</w:t>
-      </w:r>
+        <w:t xml:space="preserve"> We aimed to </w:t>
+      </w:r>
+      <w:ins w:id="70" w:author="Jordan Chou" w:date="2016-04-10T17:28:00Z">
+        <w:r>
+          <w:rPr>
+            <w:rFonts w:asciiTheme="majorHAnsi" w:hAnsiTheme="majorHAnsi" w:cs="Times"/>
+          </w:rPr>
+          <w:t>deliver</w:t>
+        </w:r>
+      </w:ins>
+      <w:del w:id="71" w:author="Jordan Chou" w:date="2016-04-10T17:28:00Z">
+        <w:r>
+          <w:rPr>
+            <w:rFonts w:asciiTheme="majorHAnsi" w:hAnsiTheme="majorHAnsi" w:cs="Times"/>
+          </w:rPr>
+          <w:delText>complete</w:delText>
+        </w:r>
+      </w:del>
       <w:r>
         <w:rPr>
           <w:rFonts w:asciiTheme="majorHAnsi" w:hAnsiTheme="majorHAnsi" w:cs="Times"/>
@@ -6930,109 +7736,169 @@
         </w:rPr>
         <w:t xml:space="preserve"> </w:t>
       </w:r>
+      <w:ins w:id="72" w:author="Jordan Chou" w:date="2016-04-10T17:28:00Z">
+        <w:r>
+          <w:rPr>
+            <w:rFonts w:asciiTheme="majorHAnsi" w:hAnsiTheme="majorHAnsi" w:cs="Times"/>
+          </w:rPr>
+          <w:t>misjudged the time we had available (due to other assessments and commitments)</w:t>
+        </w:r>
+        <w:r>
+          <w:rPr>
+            <w:rFonts w:asciiTheme="majorHAnsi" w:hAnsiTheme="majorHAnsi" w:cs="Times"/>
+          </w:rPr>
+          <w:t>.</w:t>
+        </w:r>
+      </w:ins>
+      <w:del w:id="73" w:author="Jordan Chou" w:date="2016-04-10T17:28:00Z">
+        <w:r>
+          <w:rPr>
+            <w:rFonts w:asciiTheme="majorHAnsi" w:hAnsiTheme="majorHAnsi" w:cs="Times"/>
+          </w:rPr>
+          <w:delText>underperformed</w:delText>
+        </w:r>
+        <w:r>
+          <w:rPr>
+            <w:rFonts w:asciiTheme="majorHAnsi" w:hAnsiTheme="majorHAnsi" w:cs="Times"/>
+          </w:rPr>
+          <w:delText>.</w:delText>
+        </w:r>
+      </w:del>
       <w:r>
         <w:rPr>
           <w:rFonts w:asciiTheme="majorHAnsi" w:hAnsiTheme="majorHAnsi" w:cs="Times"/>
         </w:rPr>
-        <w:t>underperformed</w:t>
+        <w:t xml:space="preserve"> Numerous </w:t>
       </w:r>
       <w:r>
         <w:rPr>
           <w:rFonts w:asciiTheme="majorHAnsi" w:hAnsiTheme="majorHAnsi" w:cs="Times"/>
         </w:rPr>
+        <w:t>external</w:t>
+      </w:r>
+      <w:r>
+        <w:rPr>
+          <w:rFonts w:asciiTheme="majorHAnsi" w:hAnsiTheme="majorHAnsi" w:cs="Times"/>
+        </w:rPr>
+        <w:t xml:space="preserve"> factors and the </w:t>
+      </w:r>
+      <w:del w:id="74" w:author="Jordan Chou" w:date="2016-04-10T17:28:00Z">
+        <w:r>
+          <w:rPr>
+            <w:rFonts w:asciiTheme="majorHAnsi" w:hAnsiTheme="majorHAnsi" w:cs="Times"/>
+          </w:rPr>
+          <w:delText xml:space="preserve">stringent </w:delText>
+        </w:r>
+      </w:del>
+      <w:r>
+        <w:rPr>
+          <w:rFonts w:asciiTheme="majorHAnsi" w:hAnsiTheme="majorHAnsi" w:cs="Times"/>
+        </w:rPr>
+        <w:t>time constraints</w:t>
+      </w:r>
+      <w:r>
+        <w:rPr>
+          <w:rFonts w:asciiTheme="majorHAnsi" w:hAnsiTheme="majorHAnsi" w:cs="Times"/>
+        </w:rPr>
+        <w:t xml:space="preserve"> of team members has resulted in </w:t>
+      </w:r>
+      <w:ins w:id="75" w:author="Jordan Chou" w:date="2016-04-10T17:28:00Z">
+        <w:r>
+          <w:rPr>
+            <w:rFonts w:asciiTheme="majorHAnsi" w:hAnsiTheme="majorHAnsi" w:cs="Times"/>
+          </w:rPr>
+          <w:t>lesser contributions to the project and the results, or lack thereof, reflect this.</w:t>
+        </w:r>
+      </w:ins>
+      <w:del w:id="76" w:author="Jordan Chou" w:date="2016-04-10T17:28:00Z">
+        <w:r>
+          <w:rPr>
+            <w:rFonts w:asciiTheme="majorHAnsi" w:hAnsiTheme="majorHAnsi" w:cs="Times"/>
+          </w:rPr>
+          <w:delText>a lower focus and as a r</w:delText>
+        </w:r>
+        <w:r>
+          <w:rPr>
+            <w:rFonts w:asciiTheme="majorHAnsi" w:hAnsiTheme="majorHAnsi" w:cs="Times"/>
+          </w:rPr>
+          <w:delText>esult, our</w:delText>
+        </w:r>
+        <w:r>
+          <w:rPr>
+            <w:rFonts w:asciiTheme="majorHAnsi" w:hAnsiTheme="majorHAnsi" w:cs="Times"/>
+          </w:rPr>
+          <w:delText xml:space="preserve"> </w:delText>
+        </w:r>
+        <w:r>
+          <w:rPr>
+            <w:rFonts w:asciiTheme="majorHAnsi" w:hAnsiTheme="majorHAnsi" w:cs="Times"/>
+          </w:rPr>
+          <w:delText>development</w:delText>
+        </w:r>
+        <w:r>
+          <w:rPr>
+            <w:rFonts w:asciiTheme="majorHAnsi" w:hAnsiTheme="majorHAnsi" w:cs="Times"/>
+          </w:rPr>
+          <w:delText xml:space="preserve"> refl</w:delText>
+        </w:r>
+        <w:r>
+          <w:rPr>
+            <w:rFonts w:asciiTheme="majorHAnsi" w:hAnsiTheme="majorHAnsi" w:cs="Times"/>
+          </w:rPr>
+          <w:delText>ects this.</w:delText>
+        </w:r>
+      </w:del>
+      <w:r>
+        <w:rPr>
+          <w:rFonts w:asciiTheme="majorHAnsi" w:hAnsiTheme="majorHAnsi" w:cs="Times"/>
+        </w:rPr>
+        <w:t xml:space="preserve"> Despite the Sprint being 50% longer than the last, we completed 50% less user stories</w:t>
+      </w:r>
+      <w:del w:id="77" w:author="Jordan Chou" w:date="2016-04-10T17:28:00Z">
+        <w:r>
+          <w:rPr>
+            <w:rFonts w:asciiTheme="majorHAnsi" w:hAnsiTheme="majorHAnsi" w:cs="Times"/>
+          </w:rPr>
+          <w:delText xml:space="preserve"> as a result of limited time to work on the project</w:delText>
+        </w:r>
+      </w:del>
+      <w:r>
+        <w:rPr>
+          <w:rFonts w:asciiTheme="majorHAnsi" w:hAnsiTheme="majorHAnsi" w:cs="Times"/>
+        </w:rPr>
         <w:t>.</w:t>
       </w:r>
       <w:r>
         <w:rPr>
           <w:rFonts w:asciiTheme="majorHAnsi" w:hAnsiTheme="majorHAnsi" w:cs="Times"/>
         </w:rPr>
-        <w:t xml:space="preserve"> Numerous </w:t>
+        <w:t xml:space="preserve"> Our aim to start holding multiple meetings throug</w:t>
       </w:r>
       <w:r>
         <w:rPr>
           <w:rFonts w:asciiTheme="majorHAnsi" w:hAnsiTheme="majorHAnsi" w:cs="Times"/>
         </w:rPr>
-        <w:t>external</w:t>
+        <w:t>hout the week was not achieved</w:t>
       </w:r>
       <w:r>
         <w:rPr>
           <w:rFonts w:asciiTheme="majorHAnsi" w:hAnsiTheme="majorHAnsi" w:cs="Times"/>
         </w:rPr>
-        <w:t xml:space="preserve"> factors and the </w:t>
-      </w:r>
+        <w:t>, even if overall communication was slight</w:t>
+      </w:r>
+      <w:ins w:id="78" w:author="Jordan Chou" w:date="2016-04-10T17:28:00Z">
+        <w:r>
+          <w:rPr>
+            <w:rFonts w:asciiTheme="majorHAnsi" w:hAnsiTheme="majorHAnsi" w:cs="Times"/>
+          </w:rPr>
+          <w:t>l</w:t>
+        </w:r>
+      </w:ins>
       <w:r>
         <w:rPr>
           <w:rFonts w:asciiTheme="majorHAnsi" w:hAnsiTheme="majorHAnsi" w:cs="Times"/>
         </w:rPr>
-        <w:t>stringent time constraints</w:t>
-      </w:r>
-      <w:r>
-        <w:rPr>
-          <w:rFonts w:asciiTheme="majorHAnsi" w:hAnsiTheme="majorHAnsi" w:cs="Times"/>
-        </w:rPr>
-        <w:t xml:space="preserve"> of team members has resulted in a lower focus and as a r</w:t>
-      </w:r>
-      <w:r>
-        <w:rPr>
-          <w:rFonts w:asciiTheme="majorHAnsi" w:hAnsiTheme="majorHAnsi" w:cs="Times"/>
-        </w:rPr>
-        <w:t>esult, our</w:t>
-      </w:r>
-      <w:r>
-        <w:rPr>
-          <w:rFonts w:asciiTheme="majorHAnsi" w:hAnsiTheme="majorHAnsi" w:cs="Times"/>
-        </w:rPr>
-        <w:t xml:space="preserve"> </w:t>
-      </w:r>
-      <w:r>
-        <w:rPr>
-          <w:rFonts w:asciiTheme="majorHAnsi" w:hAnsiTheme="majorHAnsi" w:cs="Times"/>
-        </w:rPr>
-        <w:t>development</w:t>
-      </w:r>
-      <w:r>
-        <w:rPr>
-          <w:rFonts w:asciiTheme="majorHAnsi" w:hAnsiTheme="majorHAnsi" w:cs="Times"/>
-        </w:rPr>
-        <w:t xml:space="preserve"> refl</w:t>
-      </w:r>
-      <w:r>
-        <w:rPr>
-          <w:rFonts w:asciiTheme="majorHAnsi" w:hAnsiTheme="majorHAnsi" w:cs="Times"/>
-        </w:rPr>
-        <w:t>ects this. Despite the Sprint being 50% longer than the last, we completed 50% less user stories as a result of limited time to work on the project.</w:t>
-      </w:r>
-      <w:r>
-        <w:rPr>
-          <w:rFonts w:asciiTheme="majorHAnsi" w:hAnsiTheme="majorHAnsi" w:cs="Times"/>
-        </w:rPr>
-        <w:t xml:space="preserve"> Our aim to start holding multiple meetings throug</w:t>
-      </w:r>
-      <w:r>
-        <w:rPr>
-          <w:rFonts w:asciiTheme="majorHAnsi" w:hAnsiTheme="majorHAnsi" w:cs="Times"/>
-        </w:rPr>
-        <w:t>hout the week was not achieved</w:t>
-      </w:r>
-      <w:r>
-        <w:rPr>
-          <w:rFonts w:asciiTheme="majorHAnsi" w:hAnsiTheme="majorHAnsi" w:cs="Times"/>
-        </w:rPr>
-        <w:t xml:space="preserve">, even if overall communication was </w:t>
-      </w:r>
-      <w:proofErr w:type="spellStart"/>
-      <w:r>
-        <w:rPr>
-          <w:rFonts w:asciiTheme="majorHAnsi" w:hAnsiTheme="majorHAnsi" w:cs="Times"/>
-        </w:rPr>
-        <w:t>slighty</w:t>
-      </w:r>
-      <w:proofErr w:type="spellEnd"/>
-      <w:r>
-        <w:rPr>
-          <w:rFonts w:asciiTheme="majorHAnsi" w:hAnsiTheme="majorHAnsi" w:cs="Times"/>
-        </w:rPr>
-        <w:t xml:space="preserve"> increased.</w:t>
+        <w:t>y increased.</w:t>
       </w:r>
     </w:p>
     <w:p>
@@ -7060,6 +7926,7 @@
           <w:sz w:val="32"/>
           <w:szCs w:val="32"/>
         </w:rPr>
+        <w:lastRenderedPageBreak/>
         <w:t>We want to s</w:t>
       </w:r>
       <w:r>
@@ -7092,7 +7959,6 @@
           <w:rFonts w:asciiTheme="majorHAnsi" w:hAnsiTheme="majorHAnsi" w:cs="Calibri"/>
           <w:bCs/>
         </w:rPr>
-        <w:lastRenderedPageBreak/>
         <w:t>The team wants to start better utilizing their availa</w:t>
       </w:r>
       <w:r>
@@ -7584,7 +8450,6 @@
           <w:sz w:val="48"/>
           <w:szCs w:val="48"/>
         </w:rPr>
-        <w:lastRenderedPageBreak/>
         <w:t>Appendix B: Screenshots of Functionality</w:t>
       </w:r>
     </w:p>
@@ -7745,10 +8610,10 @@
       </w:pPr>
     </w:p>
     <w:sectPr>
-      <w:headerReference w:type="even" r:id="rId9"/>
-      <w:headerReference w:type="default" r:id="rId10"/>
-      <w:footerReference w:type="even" r:id="rId11"/>
-      <w:footerReference w:type="default" r:id="rId12"/>
+      <w:headerReference w:type="even" r:id="rId12"/>
+      <w:headerReference w:type="default" r:id="rId13"/>
+      <w:footerReference w:type="even" r:id="rId14"/>
+      <w:footerReference w:type="default" r:id="rId15"/>
       <w:pgSz w:w="12240" w:h="15840"/>
       <w:pgMar w:top="1440" w:right="1800" w:bottom="1440" w:left="1800" w:header="720" w:footer="720" w:gutter="0"/>
       <w:cols w:space="720"/>
@@ -7775,10 +8640,23 @@
       </w:r>
     </w:p>
   </w:endnote>
+  <w:endnote w:type="continuationNotice" w:id="1">
+    <w:p/>
+  </w:endnote>
 </w:endnotes>
 </file>
 
 <file path=word/footer1.xml><?xml version="1.0" encoding="utf-8"?>
+<w:ftr xmlns:wpc="http://schemas.microsoft.com/office/word/2010/wordprocessingCanvas" xmlns:mo="http://schemas.microsoft.com/office/mac/office/2008/main" xmlns:mc="http://schemas.openxmlformats.org/markup-compatibility/2006" xmlns:mv="urn:schemas-microsoft-com:mac:vml" xmlns:o="urn:schemas-microsoft-com:office:office" xmlns:r="http://schemas.openxmlformats.org/officeDocument/2006/relationships" xmlns:m="http://schemas.openxmlformats.org/officeDocument/2006/math" xmlns:v="urn:schemas-microsoft-com:vml" xmlns:wp14="http://schemas.microsoft.com/office/word/2010/wordprocessingDrawing" xmlns:wp="http://schemas.openxmlformats.org/drawingml/2006/wordprocessingDrawing" xmlns:w10="urn:schemas-microsoft-com:office:word" xmlns:w="http://schemas.openxmlformats.org/wordprocessingml/2006/main" xmlns:w14="http://schemas.microsoft.com/office/word/2010/wordml" xmlns:w15="http://schemas.microsoft.com/office/word/2012/wordml" xmlns:wpg="http://schemas.microsoft.com/office/word/2010/wordprocessingGroup" xmlns:wpi="http://schemas.microsoft.com/office/word/2010/wordprocessingInk" xmlns:wne="http://schemas.microsoft.com/office/word/2006/wordml" xmlns:wps="http://schemas.microsoft.com/office/word/2010/wordprocessingShape" mc:Ignorable="w14 w15 wp14">
+  <w:p>
+    <w:pPr>
+      <w:pStyle w:val="Footer"/>
+    </w:pPr>
+  </w:p>
+</w:ftr>
+</file>
+
+<file path=word/footer2.xml><?xml version="1.0" encoding="utf-8"?>
 <w:ftr xmlns:wpc="http://schemas.microsoft.com/office/word/2010/wordprocessingCanvas" xmlns:mo="http://schemas.microsoft.com/office/mac/office/2008/main" xmlns:mc="http://schemas.openxmlformats.org/markup-compatibility/2006" xmlns:mv="urn:schemas-microsoft-com:mac:vml" xmlns:o="urn:schemas-microsoft-com:office:office" xmlns:r="http://schemas.openxmlformats.org/officeDocument/2006/relationships" xmlns:m="http://schemas.openxmlformats.org/officeDocument/2006/math" xmlns:v="urn:schemas-microsoft-com:vml" xmlns:wp14="http://schemas.microsoft.com/office/word/2010/wordprocessingDrawing" xmlns:wp="http://schemas.openxmlformats.org/drawingml/2006/wordprocessingDrawing" xmlns:w10="urn:schemas-microsoft-com:office:word" xmlns:w="http://schemas.openxmlformats.org/wordprocessingml/2006/main" xmlns:w14="http://schemas.microsoft.com/office/word/2010/wordml" xmlns:w15="http://schemas.microsoft.com/office/word/2012/wordml" xmlns:wpg="http://schemas.microsoft.com/office/word/2010/wordprocessingGroup" xmlns:wpi="http://schemas.microsoft.com/office/word/2010/wordprocessingInk" xmlns:wne="http://schemas.microsoft.com/office/word/2006/wordml" xmlns:wps="http://schemas.microsoft.com/office/word/2010/wordprocessingShape" mc:Ignorable="w14 w15 wp14">
   <w:tbl>
     <w:tblPr>
@@ -7792,8 +8670,8 @@
       <w:tblLook w:val="04A0" w:firstRow="1" w:lastRow="0" w:firstColumn="1" w:lastColumn="0" w:noHBand="0" w:noVBand="1"/>
     </w:tblPr>
     <w:tblGrid>
-      <w:gridCol w:w="8430"/>
-      <w:gridCol w:w="440"/>
+      <w:gridCol w:w="8211"/>
+      <w:gridCol w:w="429"/>
     </w:tblGrid>
     <w:tr>
       <w:sdt>
@@ -7827,7 +8705,6 @@
                   <w:color w:val="4F81BD" w:themeColor="accent1"/>
                 </w:rPr>
               </w:pPr>
-              <w:proofErr w:type="spellStart"/>
               <w:r>
                 <w:rPr>
                   <w:rFonts w:ascii="Calibri" w:eastAsiaTheme="majorEastAsia" w:hAnsi="Calibri" w:cstheme="majorBidi"/>
@@ -7837,7 +8714,6 @@
                 </w:rPr>
                 <w:t>HdfdXYZ</w:t>
               </w:r>
-              <w:proofErr w:type="spellEnd"/>
             </w:p>
           </w:tc>
         </w:sdtContent>
@@ -7911,7 +8787,7 @@
 </w:ftr>
 </file>
 
-<file path=word/footer2.xml><?xml version="1.0" encoding="utf-8"?>
+<file path=word/footer3.xml><?xml version="1.0" encoding="utf-8"?>
 <w:ftr xmlns:wpc="http://schemas.microsoft.com/office/word/2010/wordprocessingCanvas" xmlns:mo="http://schemas.microsoft.com/office/mac/office/2008/main" xmlns:mc="http://schemas.openxmlformats.org/markup-compatibility/2006" xmlns:mv="urn:schemas-microsoft-com:mac:vml" xmlns:o="urn:schemas-microsoft-com:office:office" xmlns:r="http://schemas.openxmlformats.org/officeDocument/2006/relationships" xmlns:m="http://schemas.openxmlformats.org/officeDocument/2006/math" xmlns:v="urn:schemas-microsoft-com:vml" xmlns:wp14="http://schemas.microsoft.com/office/word/2010/wordprocessingDrawing" xmlns:wp="http://schemas.openxmlformats.org/drawingml/2006/wordprocessingDrawing" xmlns:w10="urn:schemas-microsoft-com:office:word" xmlns:w="http://schemas.openxmlformats.org/wordprocessingml/2006/main" xmlns:w14="http://schemas.microsoft.com/office/word/2010/wordml" xmlns:w15="http://schemas.microsoft.com/office/word/2012/wordml" xmlns:wpg="http://schemas.microsoft.com/office/word/2010/wordprocessingGroup" xmlns:wpi="http://schemas.microsoft.com/office/word/2010/wordprocessingInk" xmlns:wne="http://schemas.microsoft.com/office/word/2006/wordml" xmlns:wps="http://schemas.microsoft.com/office/word/2010/wordprocessingShape" mc:Ignorable="w14 w15 wp14">
   <w:tbl>
     <w:tblPr>
@@ -7954,23 +8830,13 @@
             </w:rPr>
             <w:t xml:space="preserve">  </w:t>
           </w:r>
-          <w:proofErr w:type="spellStart"/>
           <w:r>
             <w:rPr>
               <w:rFonts w:ascii="Calibri" w:eastAsiaTheme="majorEastAsia" w:hAnsi="Calibri" w:cstheme="majorBidi"/>
               <w:b/>
               <w:color w:val="4F81BD" w:themeColor="accent1"/>
             </w:rPr>
-            <w:t>Hooli</w:t>
-          </w:r>
-          <w:proofErr w:type="spellEnd"/>
-          <w:r>
-            <w:rPr>
-              <w:rFonts w:ascii="Calibri" w:eastAsiaTheme="majorEastAsia" w:hAnsi="Calibri" w:cstheme="majorBidi"/>
-              <w:b/>
-              <w:color w:val="4F81BD" w:themeColor="accent1"/>
-            </w:rPr>
-            <w:t xml:space="preserve"> XYZ</w:t>
+            <w:t>Hooli XYZ</w:t>
           </w:r>
         </w:p>
       </w:tc>
@@ -8021,7 +8887,7 @@
               <w:noProof/>
               <w:color w:val="4F81BD" w:themeColor="accent1"/>
             </w:rPr>
-            <w:t>11</w:t>
+            <w:t>10</w:t>
           </w:r>
           <w:r>
             <w:rPr>
@@ -8066,6 +8932,9 @@
         <w:continuationSeparator/>
       </w:r>
     </w:p>
+  </w:footnote>
+  <w:footnote w:type="continuationNotice" w:id="1">
+    <w:p/>
   </w:footnote>
 </w:footnotes>
 </file>
@@ -8141,6 +9010,16 @@
 
 <file path=word/header2.xml><?xml version="1.0" encoding="utf-8"?>
 <w:hdr xmlns:wpc="http://schemas.microsoft.com/office/word/2010/wordprocessingCanvas" xmlns:mo="http://schemas.microsoft.com/office/mac/office/2008/main" xmlns:mc="http://schemas.openxmlformats.org/markup-compatibility/2006" xmlns:mv="urn:schemas-microsoft-com:mac:vml" xmlns:o="urn:schemas-microsoft-com:office:office" xmlns:r="http://schemas.openxmlformats.org/officeDocument/2006/relationships" xmlns:m="http://schemas.openxmlformats.org/officeDocument/2006/math" xmlns:v="urn:schemas-microsoft-com:vml" xmlns:wp14="http://schemas.microsoft.com/office/word/2010/wordprocessingDrawing" xmlns:wp="http://schemas.openxmlformats.org/drawingml/2006/wordprocessingDrawing" xmlns:w10="urn:schemas-microsoft-com:office:word" xmlns:w="http://schemas.openxmlformats.org/wordprocessingml/2006/main" xmlns:w14="http://schemas.microsoft.com/office/word/2010/wordml" xmlns:w15="http://schemas.microsoft.com/office/word/2012/wordml" xmlns:wpg="http://schemas.microsoft.com/office/word/2010/wordprocessingGroup" xmlns:wpi="http://schemas.microsoft.com/office/word/2010/wordprocessingInk" xmlns:wne="http://schemas.microsoft.com/office/word/2006/wordml" xmlns:wps="http://schemas.microsoft.com/office/word/2010/wordprocessingShape" mc:Ignorable="w14 w15 wp14">
+  <w:p>
+    <w:pPr>
+      <w:pStyle w:val="Header"/>
+    </w:pPr>
+  </w:p>
+</w:hdr>
+</file>
+
+<file path=word/header3.xml><?xml version="1.0" encoding="utf-8"?>
+<w:hdr xmlns:wpc="http://schemas.microsoft.com/office/word/2010/wordprocessingCanvas" xmlns:mo="http://schemas.microsoft.com/office/mac/office/2008/main" xmlns:mc="http://schemas.openxmlformats.org/markup-compatibility/2006" xmlns:mv="urn:schemas-microsoft-com:mac:vml" xmlns:o="urn:schemas-microsoft-com:office:office" xmlns:r="http://schemas.openxmlformats.org/officeDocument/2006/relationships" xmlns:m="http://schemas.openxmlformats.org/officeDocument/2006/math" xmlns:v="urn:schemas-microsoft-com:vml" xmlns:wp14="http://schemas.microsoft.com/office/word/2010/wordprocessingDrawing" xmlns:wp="http://schemas.openxmlformats.org/drawingml/2006/wordprocessingDrawing" xmlns:w10="urn:schemas-microsoft-com:office:word" xmlns:w="http://schemas.openxmlformats.org/wordprocessingml/2006/main" xmlns:w14="http://schemas.microsoft.com/office/word/2010/wordml" xmlns:w15="http://schemas.microsoft.com/office/word/2012/wordml" xmlns:wpg="http://schemas.microsoft.com/office/word/2010/wordprocessingGroup" xmlns:wpi="http://schemas.microsoft.com/office/word/2010/wordprocessingInk" xmlns:wne="http://schemas.microsoft.com/office/word/2006/wordml" xmlns:wps="http://schemas.microsoft.com/office/word/2010/wordprocessingShape" mc:Ignorable="w14 w15 wp14">
   <w:tbl>
     <w:tblPr>
       <w:tblW w:w="5179" w:type="pct"/>
@@ -8154,8 +9033,8 @@
       <w:tblLook w:val="04A0" w:firstRow="1" w:lastRow="0" w:firstColumn="1" w:lastColumn="0" w:noHBand="0" w:noVBand="1"/>
     </w:tblPr>
     <w:tblGrid>
-      <w:gridCol w:w="7687"/>
-      <w:gridCol w:w="1501"/>
+      <w:gridCol w:w="7487"/>
+      <w:gridCol w:w="1462"/>
     </w:tblGrid>
     <w:tr>
       <w:sdt>
@@ -8189,7 +9068,6 @@
                   <w:color w:val="4F81BD" w:themeColor="accent1"/>
                 </w:rPr>
               </w:pPr>
-              <w:proofErr w:type="spellStart"/>
               <w:r>
                 <w:rPr>
                   <w:rFonts w:ascii="Calibri" w:eastAsiaTheme="majorEastAsia" w:hAnsi="Calibri" w:cstheme="majorBidi"/>
@@ -8199,7 +9077,6 @@
                 </w:rPr>
                 <w:t>HdfdXYZ</w:t>
               </w:r>
-              <w:proofErr w:type="spellEnd"/>
             </w:p>
           </w:tc>
         </w:sdtContent>
@@ -8279,14 +9156,14 @@
                       </a:ln>
                       <a:extLst>
                         <a:ext uri="{909E8E84-426E-40dd-AFC4-6F175D3DCCD1}">
-                          <a14:hiddenFill xmlns:a14="http://schemas.microsoft.com/office/drawing/2010/main" xmlns:w="http://schemas.openxmlformats.org/wordprocessingml/2006/main" xmlns:w10="urn:schemas-microsoft-com:office:word" xmlns:v="urn:schemas-microsoft-com:vml" xmlns:o="urn:schemas-microsoft-com:office:office" xmlns="" xmlns:w16se="http://schemas.microsoft.com/office/word/2015/wordml/symex" xmlns:cx1="http://schemas.microsoft.com/office/drawing/2015/9/8/chartex" xmlns:cx="http://schemas.microsoft.com/office/drawing/2014/chartex">
+                          <a14:hiddenFill xmlns:cx="http://schemas.microsoft.com/office/drawing/2014/chartex" xmlns:cx1="http://schemas.microsoft.com/office/drawing/2015/9/8/chartex" xmlns:w16se="http://schemas.microsoft.com/office/word/2015/wordml/symex" xmlns="" xmlns:o="urn:schemas-microsoft-com:office:office" xmlns:v="urn:schemas-microsoft-com:vml" xmlns:w10="urn:schemas-microsoft-com:office:word" xmlns:w="http://schemas.openxmlformats.org/wordprocessingml/2006/main" xmlns:a14="http://schemas.microsoft.com/office/drawing/2010/main">
                             <a:solidFill>
                               <a:srgbClr val="FFFFFF"/>
                             </a:solidFill>
                           </a14:hiddenFill>
                         </a:ext>
                         <a:ext uri="{91240B29-F687-4f45-9708-019B960494DF}">
-                          <a14:hiddenLine xmlns:a14="http://schemas.microsoft.com/office/drawing/2010/main" xmlns:w="http://schemas.openxmlformats.org/wordprocessingml/2006/main" xmlns:w10="urn:schemas-microsoft-com:office:word" xmlns:v="urn:schemas-microsoft-com:vml" xmlns:o="urn:schemas-microsoft-com:office:office" xmlns="" xmlns:w16se="http://schemas.microsoft.com/office/word/2015/wordml/symex" xmlns:cx1="http://schemas.microsoft.com/office/drawing/2015/9/8/chartex" xmlns:cx="http://schemas.microsoft.com/office/drawing/2014/chartex" w="9525">
+                          <a14:hiddenLine xmlns:cx="http://schemas.microsoft.com/office/drawing/2014/chartex" xmlns:cx1="http://schemas.microsoft.com/office/drawing/2015/9/8/chartex" xmlns:w16se="http://schemas.microsoft.com/office/word/2015/wordml/symex" xmlns="" xmlns:o="urn:schemas-microsoft-com:office:office" xmlns:v="urn:schemas-microsoft-com:vml" xmlns:w10="urn:schemas-microsoft-com:office:word" xmlns:w="http://schemas.openxmlformats.org/wordprocessingml/2006/main" xmlns:a14="http://schemas.microsoft.com/office/drawing/2010/main" w="9525">
                             <a:solidFill>
                               <a:srgbClr val="000000"/>
                             </a:solidFill>
@@ -8353,13 +9230,13 @@
             </wp:anchor>
           </w:drawing>
         </mc:Choice>
-        <mc:Fallback xmlns:w16se="http://schemas.microsoft.com/office/word/2015/wordml/symex" xmlns:cx1="http://schemas.microsoft.com/office/drawing/2015/9/8/chartex" xmlns:cx="http://schemas.microsoft.com/office/drawing/2014/chartex">
+        <mc:Fallback>
           <w:pict>
-            <v:shapetype w14:anchorId="27BF4B63" id="_x0000_t202" coordsize="21600,21600" o:spt="202" path="m,l,21600r21600,l21600,xe">
+            <v:shapetype w14:anchorId="27BF4B63" id="_x0000_t202" coordsize="21600,21600" o:spt="202" path="m0,0l0,21600,21600,21600,21600,0xe">
               <v:stroke joinstyle="miter"/>
               <v:path gradientshapeok="t" o:connecttype="rect"/>
             </v:shapetype>
-            <v:shape id="Text Box 15" o:spid="_x0000_s1061" type="#_x0000_t202" style="position:absolute;margin-left:71.2pt;margin-top:29.4pt;width:31.5pt;height:22.55pt;z-index:251658752;visibility:visible;mso-wrap-style:square;mso-width-percent:0;mso-height-percent:0;mso-wrap-distance-left:9pt;mso-wrap-distance-top:0;mso-wrap-distance-right:9pt;mso-wrap-distance-bottom:0;mso-position-horizontal:absolute;mso-position-horizontal-relative:page;mso-position-vertical:absolute;mso-position-vertical-relative:page;mso-width-percent:0;mso-height-percent:0;mso-width-relative:page;mso-height-relative:page;v-text-anchor:top" o:gfxdata="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" filled="f" stroked="f">
+            <v:shape id="Text_x0020_Box_x0020_15" o:spid="_x0000_s1026" type="#_x0000_t202" style="position:absolute;margin-left:71.2pt;margin-top:29.4pt;width:31.5pt;height:22.55pt;z-index:251658752;visibility:visible;mso-wrap-style:square;mso-width-percent:0;mso-height-percent:0;mso-wrap-distance-left:9pt;mso-wrap-distance-top:0;mso-wrap-distance-right:9pt;mso-wrap-distance-bottom:0;mso-position-horizontal:absolute;mso-position-horizontal-relative:page;mso-position-vertical:absolute;mso-position-vertical-relative:page;mso-width-percent:0;mso-height-percent:0;mso-width-relative:page;mso-height-relative:page;v-text-anchor:top" o:gfxdata="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" filled="f" stroked="f">
               <v:textbox>
                 <w:txbxContent>
                   <w:p>
@@ -8411,7 +9288,7 @@
 </w:hdr>
 </file>
 
-<file path=word/header3.xml><?xml version="1.0" encoding="utf-8"?>
+<file path=word/header4.xml><?xml version="1.0" encoding="utf-8"?>
 <w:hdr xmlns:wpc="http://schemas.microsoft.com/office/word/2010/wordprocessingCanvas" xmlns:mo="http://schemas.microsoft.com/office/mac/office/2008/main" xmlns:mc="http://schemas.openxmlformats.org/markup-compatibility/2006" xmlns:mv="urn:schemas-microsoft-com:mac:vml" xmlns:o="urn:schemas-microsoft-com:office:office" xmlns:r="http://schemas.openxmlformats.org/officeDocument/2006/relationships" xmlns:m="http://schemas.openxmlformats.org/officeDocument/2006/math" xmlns:v="urn:schemas-microsoft-com:vml" xmlns:wp14="http://schemas.microsoft.com/office/word/2010/wordprocessingDrawing" xmlns:wp="http://schemas.openxmlformats.org/drawingml/2006/wordprocessingDrawing" xmlns:w10="urn:schemas-microsoft-com:office:word" xmlns:w="http://schemas.openxmlformats.org/wordprocessingml/2006/main" xmlns:w14="http://schemas.microsoft.com/office/word/2010/wordml" xmlns:w15="http://schemas.microsoft.com/office/word/2012/wordml" xmlns:wpg="http://schemas.microsoft.com/office/word/2010/wordprocessingGroup" xmlns:wpi="http://schemas.microsoft.com/office/word/2010/wordprocessingInk" xmlns:wne="http://schemas.microsoft.com/office/word/2006/wordml" xmlns:wps="http://schemas.microsoft.com/office/word/2010/wordprocessingShape" mc:Ignorable="w14 w15 wp14">
   <w:tbl>
     <w:tblPr>
@@ -12259,8 +13136,10 @@
     <w:rsid w:val="00131541"/>
     <w:rsid w:val="00195538"/>
     <w:rsid w:val="001A032B"/>
+    <w:rsid w:val="00214DF1"/>
     <w:rsid w:val="00263A60"/>
     <w:rsid w:val="002D5E22"/>
+    <w:rsid w:val="005203E2"/>
     <w:rsid w:val="00560A48"/>
     <w:rsid w:val="005D4167"/>
     <w:rsid w:val="005F54C3"/>
@@ -12268,6 +13147,7 @@
     <w:rsid w:val="00727E50"/>
     <w:rsid w:val="00735A99"/>
     <w:rsid w:val="008C5DFD"/>
+    <w:rsid w:val="009A473C"/>
     <w:rsid w:val="00A523F1"/>
     <w:rsid w:val="00ED6613"/>
     <w:rsid w:val="00FD5BE4"/>
@@ -13148,8 +14028,20 @@
 <b:Sources xmlns:b="http://schemas.openxmlformats.org/officeDocument/2006/bibliography" xmlns="http://schemas.openxmlformats.org/officeDocument/2006/bibliography" SelectedStyle="/CHICAGO.XSL" StyleName="Chicago"/>
 </file>
 
+<file path=customXml/item2.xml><?xml version="1.0" encoding="utf-8"?>
+<b:Sources xmlns:b="http://schemas.openxmlformats.org/officeDocument/2006/bibliography" xmlns="http://schemas.openxmlformats.org/officeDocument/2006/bibliography" SelectedStyle="/CHICAGO.XSL" StyleName="Chicago"/>
+</file>
+
 <file path=customXml/itemProps1.xml><?xml version="1.0" encoding="utf-8"?>
-<ds:datastoreItem xmlns:ds="http://schemas.openxmlformats.org/officeDocument/2006/customXml" ds:itemID="{4222D1AC-E7B3-054F-949E-63B26AD6CE0A}">
+<ds:datastoreItem xmlns:ds="http://schemas.openxmlformats.org/officeDocument/2006/customXml" ds:itemID="{82294646-378F-5040-B4F9-3D2B3B9B022E}">
+  <ds:schemaRefs>
+    <ds:schemaRef ds:uri="http://schemas.openxmlformats.org/officeDocument/2006/bibliography"/>
+  </ds:schemaRefs>
+</ds:datastoreItem>
+</file>
+
+<file path=customXml/itemProps2.xml><?xml version="1.0" encoding="utf-8"?>
+<ds:datastoreItem xmlns:ds="http://schemas.openxmlformats.org/officeDocument/2006/customXml" ds:itemID="{57680BAF-3B9A-8046-963F-7E6F8C7C92FE}">
   <ds:schemaRefs>
     <ds:schemaRef ds:uri="http://schemas.openxmlformats.org/officeDocument/2006/bibliography"/>
   </ds:schemaRefs>

</xml_diff>

<commit_message>
fix merge conflicts for S2 report
</commit_message>
<xml_diff>
--- a/documentation/Sprints/Sprint 2 Report.docx
+++ b/documentation/Sprints/Sprint 2 Report.docx
@@ -1,6 +1,6 @@
 
 <file path=word/document.xml><?xml version="1.0" encoding="utf-8"?>
-<w:document xmlns:wpc="http://schemas.microsoft.com/office/word/2010/wordprocessingCanvas" xmlns:cx="http://schemas.microsoft.com/office/drawing/2014/chartex" xmlns:cx1="http://schemas.microsoft.com/office/drawing/2015/9/8/chartex" xmlns:mc="http://schemas.openxmlformats.org/markup-compatibility/2006" xmlns:o="urn:schemas-microsoft-com:office:office" xmlns:r="http://schemas.openxmlformats.org/officeDocument/2006/relationships" xmlns:m="http://schemas.openxmlformats.org/officeDocument/2006/math" xmlns:v="urn:schemas-microsoft-com:vml" xmlns:wp14="http://schemas.microsoft.com/office/word/2010/wordprocessingDrawing" xmlns:wp="http://schemas.openxmlformats.org/drawingml/2006/wordprocessingDrawing" xmlns:w10="urn:schemas-microsoft-com:office:word" xmlns:w="http://schemas.openxmlformats.org/wordprocessingml/2006/main" xmlns:w14="http://schemas.microsoft.com/office/word/2010/wordml" xmlns:w15="http://schemas.microsoft.com/office/word/2012/wordml" xmlns:w16se="http://schemas.microsoft.com/office/word/2015/wordml/symex" xmlns:wpg="http://schemas.microsoft.com/office/word/2010/wordprocessingGroup" xmlns:wpi="http://schemas.microsoft.com/office/word/2010/wordprocessingInk" xmlns:wne="http://schemas.microsoft.com/office/word/2006/wordml" xmlns:wps="http://schemas.microsoft.com/office/word/2010/wordprocessingShape" mc:Ignorable="w14 w15 w16se wp14">
+<w:document xmlns:wpc="http://schemas.microsoft.com/office/word/2010/wordprocessingCanvas" xmlns:mo="http://schemas.microsoft.com/office/mac/office/2008/main" xmlns:mc="http://schemas.openxmlformats.org/markup-compatibility/2006" xmlns:mv="urn:schemas-microsoft-com:mac:vml" xmlns:o="urn:schemas-microsoft-com:office:office" xmlns:r="http://schemas.openxmlformats.org/officeDocument/2006/relationships" xmlns:m="http://schemas.openxmlformats.org/officeDocument/2006/math" xmlns:v="urn:schemas-microsoft-com:vml" xmlns:wp14="http://schemas.microsoft.com/office/word/2010/wordprocessingDrawing" xmlns:wp="http://schemas.openxmlformats.org/drawingml/2006/wordprocessingDrawing" xmlns:w10="urn:schemas-microsoft-com:office:word" xmlns:w="http://schemas.openxmlformats.org/wordprocessingml/2006/main" xmlns:w14="http://schemas.microsoft.com/office/word/2010/wordml" xmlns:w15="http://schemas.microsoft.com/office/word/2012/wordml" xmlns:wpg="http://schemas.microsoft.com/office/word/2010/wordprocessingGroup" xmlns:wpi="http://schemas.microsoft.com/office/word/2010/wordprocessingInk" xmlns:wne="http://schemas.microsoft.com/office/word/2006/wordml" xmlns:wps="http://schemas.microsoft.com/office/word/2010/wordprocessingShape" mc:Ignorable="w14 w15 wp14">
   <w:body>
     <w:p>
       <w:pPr>
@@ -234,7 +234,59 @@
           <w:sz w:val="32"/>
           <w:szCs w:val="32"/>
         </w:rPr>
-        <w:t>Adam Brown – 18338993</w:t>
+        <w:t>Adam B</w:t>
+      </w:r>
+      <w:r>
+        <w:rPr>
+          <w:rFonts w:ascii="Calibri" w:hAnsi="Calibri"/>
+          <w:sz w:val="32"/>
+          <w:szCs w:val="32"/>
+        </w:rPr>
+        <w:t>r</w:t>
+      </w:r>
+      <w:del w:id="0" w:author="Jordan Chou" w:date="2016-04-10T17:28:00Z">
+        <w:r>
+          <w:rPr>
+            <w:rFonts w:ascii="Calibri" w:hAnsi="Calibri"/>
+            <w:sz w:val="32"/>
+            <w:szCs w:val="32"/>
+          </w:rPr>
+          <w:delText>r</w:delText>
+        </w:r>
+      </w:del>
+      <w:r>
+        <w:rPr>
+          <w:rFonts w:ascii="Calibri" w:hAnsi="Calibri"/>
+          <w:sz w:val="32"/>
+          <w:szCs w:val="32"/>
+        </w:rPr>
+        <w:t>o</w:t>
+      </w:r>
+      <w:r>
+        <w:rPr>
+          <w:rFonts w:ascii="Calibri" w:hAnsi="Calibri"/>
+          <w:sz w:val="32"/>
+          <w:szCs w:val="32"/>
+        </w:rPr>
+        <w:t>w</w:t>
+      </w:r>
+      <w:del w:id="1" w:author="Jordan Chou" w:date="2016-04-10T17:28:00Z">
+        <w:r>
+          <w:rPr>
+            <w:rFonts w:ascii="Calibri" w:hAnsi="Calibri"/>
+            <w:sz w:val="32"/>
+            <w:szCs w:val="32"/>
+          </w:rPr>
+          <w:delText>w</w:delText>
+        </w:r>
+      </w:del>
+      <w:r>
+        <w:rPr>
+          <w:rFonts w:ascii="Calibri" w:hAnsi="Calibri"/>
+          <w:sz w:val="32"/>
+          <w:szCs w:val="32"/>
+        </w:rPr>
+        <w:t>n – 18338993</w:t>
       </w:r>
     </w:p>
     <w:p>
@@ -608,7 +660,9 @@
           <w:szCs w:val="32"/>
         </w:rPr>
         <w:sectPr>
-          <w:headerReference w:type="even" r:id="rId8"/>
+          <w:headerReference w:type="even" r:id="rId9"/>
+          <w:headerReference w:type="default" r:id="rId10"/>
+          <w:footerReference w:type="default" r:id="rId11"/>
           <w:pgSz w:w="12240" w:h="15840"/>
           <w:pgMar w:top="1440" w:right="1800" w:bottom="1440" w:left="1800" w:header="720" w:footer="720" w:gutter="0"/>
           <w:cols w:space="720"/>
@@ -1859,6 +1913,7 @@
     </w:p>
     <w:p>
       <w:pPr>
+        <w:jc w:val="both"/>
         <w:rPr>
           <w:rFonts w:asciiTheme="majorHAnsi" w:hAnsiTheme="majorHAnsi"/>
           <w:szCs w:val="28"/>
@@ -1967,7 +2022,32 @@
           <w:rFonts w:asciiTheme="majorHAnsi" w:hAnsiTheme="majorHAnsi"/>
           <w:szCs w:val="28"/>
         </w:rPr>
-        <w:t xml:space="preserve"> tasks.</w:t>
+        <w:t xml:space="preserve"> tasks. Submissions are the central pillar of the overall project and consequently, it is crucial they are implemented </w:t>
+      </w:r>
+      <w:ins w:id="2" w:author="Jordan Chou" w:date="2016-04-10T17:28:00Z">
+        <w:r>
+          <w:rPr>
+            <w:rFonts w:asciiTheme="majorHAnsi" w:hAnsiTheme="majorHAnsi"/>
+            <w:szCs w:val="28"/>
+          </w:rPr>
+          <w:t>correctly</w:t>
+        </w:r>
+      </w:ins>
+      <w:del w:id="3" w:author="Jordan Chou" w:date="2016-04-10T17:28:00Z">
+        <w:r>
+          <w:rPr>
+            <w:rFonts w:asciiTheme="majorHAnsi" w:hAnsiTheme="majorHAnsi"/>
+            <w:szCs w:val="28"/>
+          </w:rPr>
+          <w:delText>effectively</w:delText>
+        </w:r>
+      </w:del>
+      <w:r>
+        <w:rPr>
+          <w:rFonts w:asciiTheme="majorHAnsi" w:hAnsiTheme="majorHAnsi"/>
+          <w:szCs w:val="28"/>
+        </w:rPr>
+        <w:t xml:space="preserve">. </w:t>
       </w:r>
     </w:p>
     <w:p>
@@ -2020,12 +2100,14 @@
           <w:b/>
           <w:bCs/>
           <w:color w:val="3F6CAF"/>
+          <w:sz w:val="20"/>
           <w:szCs w:val="20"/>
         </w:rPr>
       </w:pPr>
     </w:p>
     <w:p>
       <w:pPr>
+        <w:jc w:val="both"/>
         <w:rPr>
           <w:rFonts w:asciiTheme="majorHAnsi" w:hAnsiTheme="majorHAnsi" w:cs="Calibri"/>
           <w:bCs/>
@@ -2070,7 +2152,7 @@
         <w:rPr>
           <w:rFonts w:asciiTheme="majorHAnsi" w:hAnsiTheme="majorHAnsi"/>
         </w:rPr>
-        <w:t>Create Submission template</w:t>
+        <w:t>Host website via pythonanywhere.com</w:t>
       </w:r>
     </w:p>
     <w:p>
@@ -2081,14 +2163,37 @@
           <w:numId w:val="18"/>
         </w:numPr>
         <w:rPr>
-          <w:rFonts w:asciiTheme="majorHAnsi" w:hAnsiTheme="majorHAnsi"/>
-        </w:rPr>
-      </w:pPr>
-      <w:r>
-        <w:rPr>
-          <w:rFonts w:asciiTheme="majorHAnsi" w:hAnsiTheme="majorHAnsi"/>
-        </w:rPr>
-        <w:t>Create Submission list page</w:t>
+          <w:ins w:id="4" w:author="Jordan Chou" w:date="2016-04-10T17:28:00Z"/>
+          <w:rFonts w:asciiTheme="majorHAnsi" w:hAnsiTheme="majorHAnsi"/>
+        </w:rPr>
+      </w:pPr>
+      <w:ins w:id="5" w:author="Jordan Chou" w:date="2016-04-10T17:28:00Z">
+        <w:r>
+          <w:rPr>
+            <w:rFonts w:asciiTheme="majorHAnsi" w:hAnsiTheme="majorHAnsi"/>
+          </w:rPr>
+          <w:t xml:space="preserve">Create </w:t>
+        </w:r>
+      </w:ins>
+      <w:r>
+        <w:rPr>
+          <w:rFonts w:asciiTheme="majorHAnsi" w:hAnsiTheme="majorHAnsi"/>
+        </w:rPr>
+        <w:t>s</w:t>
+      </w:r>
+      <w:ins w:id="6" w:author="Jordan Chou" w:date="2016-04-10T17:28:00Z">
+        <w:r>
+          <w:rPr>
+            <w:rFonts w:asciiTheme="majorHAnsi" w:hAnsiTheme="majorHAnsi"/>
+          </w:rPr>
+          <w:t xml:space="preserve">ubmission </w:t>
+        </w:r>
+      </w:ins>
+      <w:r>
+        <w:rPr>
+          <w:rFonts w:asciiTheme="majorHAnsi" w:hAnsiTheme="majorHAnsi"/>
+        </w:rPr>
+        <w:t>model</w:t>
       </w:r>
     </w:p>
     <w:p>
@@ -2099,15 +2204,32 @@
           <w:numId w:val="18"/>
         </w:numPr>
         <w:rPr>
-          <w:rFonts w:asciiTheme="majorHAnsi" w:hAnsiTheme="majorHAnsi"/>
-        </w:rPr>
-      </w:pPr>
-      <w:r>
-        <w:rPr>
-          <w:rFonts w:asciiTheme="majorHAnsi" w:hAnsiTheme="majorHAnsi"/>
-        </w:rPr>
-        <w:t>Create Submission list mechanism</w:t>
-      </w:r>
+          <w:ins w:id="7" w:author="Jordan Chou" w:date="2016-04-10T17:28:00Z"/>
+          <w:rFonts w:asciiTheme="majorHAnsi" w:hAnsiTheme="majorHAnsi"/>
+        </w:rPr>
+      </w:pPr>
+      <w:ins w:id="8" w:author="Jordan Chou" w:date="2016-04-10T17:28:00Z">
+        <w:r>
+          <w:rPr>
+            <w:rFonts w:asciiTheme="majorHAnsi" w:hAnsiTheme="majorHAnsi"/>
+          </w:rPr>
+          <w:t xml:space="preserve">Create </w:t>
+        </w:r>
+      </w:ins>
+      <w:r>
+        <w:rPr>
+          <w:rFonts w:asciiTheme="majorHAnsi" w:hAnsiTheme="majorHAnsi"/>
+        </w:rPr>
+        <w:t>s</w:t>
+      </w:r>
+      <w:ins w:id="9" w:author="Jordan Chou" w:date="2016-04-10T17:28:00Z">
+        <w:r>
+          <w:rPr>
+            <w:rFonts w:asciiTheme="majorHAnsi" w:hAnsiTheme="majorHAnsi"/>
+          </w:rPr>
+          <w:t>ubmission list page</w:t>
+        </w:r>
+      </w:ins>
     </w:p>
     <w:p>
       <w:pPr>
@@ -2117,14 +2239,37 @@
           <w:numId w:val="18"/>
         </w:numPr>
         <w:rPr>
-          <w:rFonts w:asciiTheme="majorHAnsi" w:hAnsiTheme="majorHAnsi"/>
-        </w:rPr>
-      </w:pPr>
-      <w:r>
-        <w:rPr>
-          <w:rFonts w:asciiTheme="majorHAnsi" w:hAnsiTheme="majorHAnsi"/>
-        </w:rPr>
-        <w:t>Host website via pythonanywhere.com</w:t>
+          <w:ins w:id="10" w:author="Jordan Chou" w:date="2016-04-10T17:28:00Z"/>
+          <w:rFonts w:asciiTheme="majorHAnsi" w:hAnsiTheme="majorHAnsi"/>
+        </w:rPr>
+      </w:pPr>
+      <w:ins w:id="11" w:author="Jordan Chou" w:date="2016-04-10T17:28:00Z">
+        <w:r>
+          <w:rPr>
+            <w:rFonts w:asciiTheme="majorHAnsi" w:hAnsiTheme="majorHAnsi"/>
+          </w:rPr>
+          <w:t xml:space="preserve">Create </w:t>
+        </w:r>
+      </w:ins>
+      <w:r>
+        <w:rPr>
+          <w:rFonts w:asciiTheme="majorHAnsi" w:hAnsiTheme="majorHAnsi"/>
+        </w:rPr>
+        <w:t>s</w:t>
+      </w:r>
+      <w:ins w:id="12" w:author="Jordan Chou" w:date="2016-04-10T17:28:00Z">
+        <w:r>
+          <w:rPr>
+            <w:rFonts w:asciiTheme="majorHAnsi" w:hAnsiTheme="majorHAnsi"/>
+          </w:rPr>
+          <w:t xml:space="preserve">ubmission </w:t>
+        </w:r>
+      </w:ins>
+      <w:r>
+        <w:rPr>
+          <w:rFonts w:asciiTheme="majorHAnsi" w:hAnsiTheme="majorHAnsi"/>
+        </w:rPr>
+        <w:t>form</w:t>
       </w:r>
     </w:p>
     <w:p>
@@ -2135,6 +2280,75 @@
           <w:numId w:val="18"/>
         </w:numPr>
         <w:rPr>
+          <w:del w:id="13" w:author="Jordan Chou" w:date="2016-04-10T17:28:00Z"/>
+          <w:rFonts w:asciiTheme="majorHAnsi" w:hAnsiTheme="majorHAnsi"/>
+        </w:rPr>
+      </w:pPr>
+      <w:del w:id="14" w:author="Jordan Chou" w:date="2016-04-10T17:28:00Z">
+        <w:r>
+          <w:rPr>
+            <w:rFonts w:asciiTheme="majorHAnsi" w:hAnsiTheme="majorHAnsi"/>
+          </w:rPr>
+          <w:delText xml:space="preserve">Create submission model </w:delText>
+        </w:r>
+      </w:del>
+    </w:p>
+    <w:p>
+      <w:pPr>
+        <w:pStyle w:val="ListParagraph"/>
+        <w:numPr>
+          <w:ilvl w:val="0"/>
+          <w:numId w:val="18"/>
+        </w:numPr>
+        <w:rPr>
+          <w:del w:id="15" w:author="Jordan Chou" w:date="2016-04-10T17:28:00Z"/>
+          <w:rFonts w:asciiTheme="majorHAnsi" w:hAnsiTheme="majorHAnsi"/>
+        </w:rPr>
+      </w:pPr>
+      <w:del w:id="16" w:author="Jordan Chou" w:date="2016-04-10T17:28:00Z">
+        <w:r>
+          <w:rPr>
+            <w:rFonts w:asciiTheme="majorHAnsi" w:hAnsiTheme="majorHAnsi"/>
+          </w:rPr>
+          <w:delText>Create submission form</w:delText>
+        </w:r>
+      </w:del>
+    </w:p>
+    <w:p>
+      <w:pPr>
+        <w:pStyle w:val="ListParagraph"/>
+        <w:numPr>
+          <w:ilvl w:val="0"/>
+          <w:numId w:val="18"/>
+        </w:numPr>
+        <w:rPr>
+          <w:del w:id="17" w:author="Jordan Chou" w:date="2016-04-10T17:28:00Z"/>
+          <w:rFonts w:asciiTheme="majorHAnsi" w:hAnsiTheme="majorHAnsi"/>
+        </w:rPr>
+      </w:pPr>
+      <w:del w:id="18" w:author="Jordan Chou" w:date="2016-04-10T17:28:00Z">
+        <w:r>
+          <w:rPr>
+            <w:rFonts w:asciiTheme="majorHAnsi" w:hAnsiTheme="majorHAnsi"/>
+          </w:rPr>
+          <w:delText>Create s</w:delText>
+        </w:r>
+        <w:r>
+          <w:rPr>
+            <w:rFonts w:asciiTheme="majorHAnsi" w:hAnsiTheme="majorHAnsi"/>
+          </w:rPr>
+          <w:delText>ubmission list page</w:delText>
+        </w:r>
+      </w:del>
+    </w:p>
+    <w:p>
+      <w:pPr>
+        <w:pStyle w:val="ListParagraph"/>
+        <w:numPr>
+          <w:ilvl w:val="0"/>
+          <w:numId w:val="18"/>
+        </w:numPr>
+        <w:rPr>
           <w:rFonts w:asciiTheme="majorHAnsi" w:hAnsiTheme="majorHAnsi"/>
         </w:rPr>
       </w:pPr>
@@ -2144,6 +2358,246 @@
         </w:rPr>
         <w:t>Modify user accounts backend to include submissions</w:t>
       </w:r>
+    </w:p>
+    <w:p>
+      <w:pPr>
+        <w:pStyle w:val="ListParagraph"/>
+        <w:numPr>
+          <w:ilvl w:val="0"/>
+          <w:numId w:val="18"/>
+        </w:numPr>
+        <w:rPr>
+          <w:rFonts w:asciiTheme="majorHAnsi" w:hAnsiTheme="majorHAnsi"/>
+        </w:rPr>
+      </w:pPr>
+      <w:r>
+        <w:rPr>
+          <w:rFonts w:asciiTheme="majorHAnsi" w:hAnsiTheme="majorHAnsi"/>
+        </w:rPr>
+        <w:t>Design user profiles template</w:t>
+      </w:r>
+    </w:p>
+    <w:p>
+      <w:pPr>
+        <w:pStyle w:val="ListParagraph"/>
+        <w:numPr>
+          <w:ilvl w:val="0"/>
+          <w:numId w:val="18"/>
+        </w:numPr>
+        <w:rPr>
+          <w:rFonts w:asciiTheme="majorHAnsi" w:hAnsiTheme="majorHAnsi"/>
+        </w:rPr>
+      </w:pPr>
+      <w:r>
+        <w:rPr>
+          <w:rFonts w:asciiTheme="majorHAnsi" w:hAnsiTheme="majorHAnsi"/>
+        </w:rPr>
+        <w:t>Add delete button to submissions list</w:t>
+      </w:r>
+    </w:p>
+    <w:p>
+      <w:pPr>
+        <w:pStyle w:val="ListParagraph"/>
+        <w:numPr>
+          <w:ilvl w:val="0"/>
+          <w:numId w:val="18"/>
+        </w:numPr>
+        <w:rPr>
+          <w:rFonts w:asciiTheme="majorHAnsi" w:hAnsiTheme="majorHAnsi"/>
+        </w:rPr>
+      </w:pPr>
+      <w:r>
+        <w:rPr>
+          <w:rFonts w:asciiTheme="majorHAnsi" w:hAnsiTheme="majorHAnsi"/>
+        </w:rPr>
+        <w:t>Add edit button to submissions list</w:t>
+      </w:r>
+    </w:p>
+    <w:p>
+      <w:pPr>
+        <w:pStyle w:val="ListParagraph"/>
+        <w:numPr>
+          <w:ilvl w:val="0"/>
+          <w:numId w:val="18"/>
+        </w:numPr>
+        <w:rPr>
+          <w:rFonts w:asciiTheme="majorHAnsi" w:hAnsiTheme="majorHAnsi"/>
+        </w:rPr>
+      </w:pPr>
+      <w:r>
+        <w:rPr>
+          <w:rFonts w:asciiTheme="majorHAnsi" w:hAnsiTheme="majorHAnsi"/>
+        </w:rPr>
+        <w:t>Implement methods to remove submission from backend</w:t>
+      </w:r>
+    </w:p>
+    <w:p>
+      <w:pPr>
+        <w:pStyle w:val="ListParagraph"/>
+        <w:numPr>
+          <w:ilvl w:val="0"/>
+          <w:numId w:val="18"/>
+        </w:numPr>
+        <w:rPr>
+          <w:rFonts w:asciiTheme="majorHAnsi" w:hAnsiTheme="majorHAnsi"/>
+        </w:rPr>
+      </w:pPr>
+      <w:r>
+        <w:rPr>
+          <w:rFonts w:asciiTheme="majorHAnsi" w:hAnsiTheme="majorHAnsi"/>
+        </w:rPr>
+        <w:t>Implement methods to edit sub</w:t>
+      </w:r>
+      <w:r>
+        <w:rPr>
+          <w:rFonts w:asciiTheme="majorHAnsi" w:hAnsiTheme="majorHAnsi"/>
+        </w:rPr>
+        <w:t>mission in backend</w:t>
+      </w:r>
+    </w:p>
+    <w:p>
+      <w:pPr>
+        <w:pStyle w:val="ListParagraph"/>
+        <w:numPr>
+          <w:ilvl w:val="0"/>
+          <w:numId w:val="18"/>
+        </w:numPr>
+        <w:rPr>
+          <w:del w:id="19" w:author="Jordan Chou" w:date="2016-04-10T17:28:00Z"/>
+          <w:rFonts w:asciiTheme="majorHAnsi" w:hAnsiTheme="majorHAnsi"/>
+        </w:rPr>
+      </w:pPr>
+      <w:del w:id="20" w:author="Jordan Chou" w:date="2016-04-10T17:28:00Z">
+        <w:r>
+          <w:rPr>
+            <w:rFonts w:asciiTheme="majorHAnsi" w:hAnsiTheme="majorHAnsi"/>
+          </w:rPr>
+          <w:delText>Design user profile template</w:delText>
+        </w:r>
+      </w:del>
+    </w:p>
+    <w:p>
+      <w:pPr>
+        <w:pStyle w:val="ListParagraph"/>
+        <w:numPr>
+          <w:ilvl w:val="0"/>
+          <w:numId w:val="18"/>
+        </w:numPr>
+        <w:rPr>
+          <w:del w:id="21" w:author="Jordan Chou" w:date="2016-04-10T17:28:00Z"/>
+          <w:rFonts w:asciiTheme="majorHAnsi" w:hAnsiTheme="majorHAnsi"/>
+        </w:rPr>
+      </w:pPr>
+      <w:del w:id="22" w:author="Jordan Chou" w:date="2016-04-10T17:28:00Z">
+        <w:r>
+          <w:rPr>
+            <w:rFonts w:asciiTheme="majorHAnsi" w:hAnsiTheme="majorHAnsi"/>
+          </w:rPr>
+          <w:delText>Link user profile template to back end Users database</w:delText>
+        </w:r>
+      </w:del>
+    </w:p>
+    <w:p>
+      <w:pPr>
+        <w:pStyle w:val="ListParagraph"/>
+        <w:numPr>
+          <w:ilvl w:val="0"/>
+          <w:numId w:val="18"/>
+        </w:numPr>
+        <w:rPr>
+          <w:del w:id="23" w:author="Jordan Chou" w:date="2016-04-10T17:28:00Z"/>
+          <w:rFonts w:asciiTheme="majorHAnsi" w:hAnsiTheme="majorHAnsi"/>
+        </w:rPr>
+      </w:pPr>
+      <w:del w:id="24" w:author="Jordan Chou" w:date="2016-04-10T17:28:00Z">
+        <w:r>
+          <w:rPr>
+            <w:rFonts w:asciiTheme="majorHAnsi" w:hAnsiTheme="majorHAnsi"/>
+          </w:rPr>
+          <w:delText>Add delete button to submissions list</w:delText>
+        </w:r>
+      </w:del>
+    </w:p>
+    <w:p>
+      <w:pPr>
+        <w:pStyle w:val="ListParagraph"/>
+        <w:numPr>
+          <w:ilvl w:val="0"/>
+          <w:numId w:val="18"/>
+        </w:numPr>
+        <w:rPr>
+          <w:del w:id="25" w:author="Jordan Chou" w:date="2016-04-10T17:28:00Z"/>
+          <w:rFonts w:asciiTheme="majorHAnsi" w:hAnsiTheme="majorHAnsi"/>
+        </w:rPr>
+      </w:pPr>
+      <w:del w:id="26" w:author="Jordan Chou" w:date="2016-04-10T17:28:00Z">
+        <w:r>
+          <w:rPr>
+            <w:rFonts w:asciiTheme="majorHAnsi" w:hAnsiTheme="majorHAnsi"/>
+          </w:rPr>
+          <w:delText>Add edit button to submissions list</w:delText>
+        </w:r>
+      </w:del>
+    </w:p>
+    <w:p>
+      <w:pPr>
+        <w:pStyle w:val="ListParagraph"/>
+        <w:numPr>
+          <w:ilvl w:val="0"/>
+          <w:numId w:val="18"/>
+        </w:numPr>
+        <w:rPr>
+          <w:del w:id="27" w:author="Jordan Chou" w:date="2016-04-10T17:28:00Z"/>
+          <w:rFonts w:asciiTheme="majorHAnsi" w:hAnsiTheme="majorHAnsi"/>
+        </w:rPr>
+      </w:pPr>
+      <w:del w:id="28" w:author="Jordan Chou" w:date="2016-04-10T17:28:00Z">
+        <w:r>
+          <w:rPr>
+            <w:rFonts w:asciiTheme="majorHAnsi" w:hAnsiTheme="majorHAnsi"/>
+          </w:rPr>
+          <w:delText>Implement</w:delText>
+        </w:r>
+        <w:r>
+          <w:rPr>
+            <w:rFonts w:asciiTheme="majorHAnsi" w:hAnsiTheme="majorHAnsi"/>
+          </w:rPr>
+          <w:delText xml:space="preserve"> method</w:delText>
+        </w:r>
+        <w:r>
+          <w:rPr>
+            <w:rFonts w:asciiTheme="majorHAnsi" w:hAnsiTheme="majorHAnsi"/>
+          </w:rPr>
+          <w:delText xml:space="preserve">s to remove submission from </w:delText>
+        </w:r>
+        <w:r>
+          <w:rPr>
+            <w:rFonts w:asciiTheme="majorHAnsi" w:hAnsiTheme="majorHAnsi"/>
+          </w:rPr>
+          <w:delText>back end</w:delText>
+        </w:r>
+      </w:del>
+    </w:p>
+    <w:p>
+      <w:pPr>
+        <w:pStyle w:val="ListParagraph"/>
+        <w:numPr>
+          <w:ilvl w:val="0"/>
+          <w:numId w:val="18"/>
+        </w:numPr>
+        <w:rPr>
+          <w:del w:id="29" w:author="Jordan Chou" w:date="2016-04-10T17:28:00Z"/>
+          <w:rFonts w:asciiTheme="majorHAnsi" w:hAnsiTheme="majorHAnsi"/>
+        </w:rPr>
+      </w:pPr>
+      <w:del w:id="30" w:author="Jordan Chou" w:date="2016-04-10T17:28:00Z">
+        <w:r>
+          <w:rPr>
+            <w:rFonts w:asciiTheme="majorHAnsi" w:hAnsiTheme="majorHAnsi"/>
+          </w:rPr>
+          <w:delText>Implement methods to edit submission in the back end</w:delText>
+        </w:r>
+      </w:del>
     </w:p>
     <w:p>
       <w:pPr>
@@ -2192,7 +2646,7 @@
       <w:pPr>
         <w:rPr>
           <w:rFonts w:asciiTheme="majorHAnsi" w:hAnsiTheme="majorHAnsi"/>
-          <w:sz w:val="28"/>
+          <w:sz w:val="20"/>
           <w:szCs w:val="28"/>
         </w:rPr>
       </w:pPr>
@@ -2592,6 +3046,7 @@
           <w:sz w:val="32"/>
           <w:szCs w:val="32"/>
         </w:rPr>
+        <w:lastRenderedPageBreak/>
         <w:t>Effort Estimation:</w:t>
       </w:r>
     </w:p>
@@ -2599,12 +3054,14 @@
       <w:pPr>
         <w:rPr>
           <w:rFonts w:asciiTheme="majorHAnsi" w:hAnsiTheme="majorHAnsi"/>
+          <w:sz w:val="20"/>
           <w:szCs w:val="20"/>
         </w:rPr>
       </w:pPr>
     </w:p>
     <w:p>
       <w:pPr>
+        <w:jc w:val="both"/>
         <w:rPr>
           <w:rFonts w:asciiTheme="majorHAnsi" w:hAnsiTheme="majorHAnsi"/>
         </w:rPr>
@@ -2625,14 +3082,50 @@
         <w:rPr>
           <w:rFonts w:asciiTheme="majorHAnsi" w:hAnsiTheme="majorHAnsi"/>
         </w:rPr>
-        <w:t>, given the teams</w:t>
-      </w:r>
-      <w:r>
-        <w:rPr>
-          <w:rFonts w:asciiTheme="majorHAnsi" w:hAnsiTheme="majorHAnsi"/>
-        </w:rPr>
-        <w:t xml:space="preserve"> lack of experience in developing an online platform.</w:t>
-      </w:r>
+        <w:t>, given the team</w:t>
+      </w:r>
+      <w:ins w:id="31" w:author="Jordan Chou" w:date="2016-04-10T17:28:00Z">
+        <w:r>
+          <w:rPr>
+            <w:rFonts w:asciiTheme="majorHAnsi" w:hAnsiTheme="majorHAnsi"/>
+          </w:rPr>
+          <w:t>’</w:t>
+        </w:r>
+      </w:ins>
+      <w:r>
+        <w:rPr>
+          <w:rFonts w:asciiTheme="majorHAnsi" w:hAnsiTheme="majorHAnsi"/>
+        </w:rPr>
+        <w:t>s</w:t>
+      </w:r>
+      <w:r>
+        <w:rPr>
+          <w:rFonts w:asciiTheme="majorHAnsi" w:hAnsiTheme="majorHAnsi"/>
+        </w:rPr>
+        <w:t xml:space="preserve"> lack of experience </w:t>
+      </w:r>
+      <w:ins w:id="32" w:author="Jordan Chou" w:date="2016-04-10T17:28:00Z">
+        <w:r>
+          <w:rPr>
+            <w:rFonts w:asciiTheme="majorHAnsi" w:hAnsiTheme="majorHAnsi"/>
+          </w:rPr>
+          <w:t>with web development and design</w:t>
+        </w:r>
+        <w:r>
+          <w:rPr>
+            <w:rFonts w:asciiTheme="majorHAnsi" w:hAnsiTheme="majorHAnsi"/>
+          </w:rPr>
+          <w:t>.</w:t>
+        </w:r>
+      </w:ins>
+      <w:del w:id="33" w:author="Jordan Chou" w:date="2016-04-10T17:28:00Z">
+        <w:r>
+          <w:rPr>
+            <w:rFonts w:asciiTheme="majorHAnsi" w:hAnsiTheme="majorHAnsi"/>
+          </w:rPr>
+          <w:delText>in developing an online platform.</w:delText>
+        </w:r>
+      </w:del>
       <w:r>
         <w:rPr>
           <w:rFonts w:asciiTheme="majorHAnsi" w:hAnsiTheme="majorHAnsi"/>
@@ -2649,20 +3142,69 @@
         <w:rPr>
           <w:rFonts w:asciiTheme="majorHAnsi" w:hAnsiTheme="majorHAnsi"/>
         </w:rPr>
-        <w:t>re given average ratings of 3. A potential aspect</w:t>
-      </w:r>
-      <w:r>
-        <w:rPr>
-          <w:rFonts w:asciiTheme="majorHAnsi" w:hAnsiTheme="majorHAnsi"/>
-        </w:rPr>
-        <w:t xml:space="preserve"> of </w:t>
-      </w:r>
-      <w:r>
-        <w:rPr>
-          <w:rFonts w:asciiTheme="majorHAnsi" w:hAnsiTheme="majorHAnsi"/>
-        </w:rPr>
-        <w:lastRenderedPageBreak/>
-        <w:t>difficulty was the integration of images and</w:t>
+        <w:t xml:space="preserve">re given </w:t>
+      </w:r>
+      <w:del w:id="34" w:author="Jordan Chou" w:date="2016-04-10T17:28:00Z">
+        <w:r>
+          <w:rPr>
+            <w:rFonts w:asciiTheme="majorHAnsi" w:hAnsiTheme="majorHAnsi"/>
+          </w:rPr>
+          <w:delText xml:space="preserve">average </w:delText>
+        </w:r>
+      </w:del>
+      <w:r>
+        <w:rPr>
+          <w:rFonts w:asciiTheme="majorHAnsi" w:hAnsiTheme="majorHAnsi"/>
+        </w:rPr>
+        <w:t xml:space="preserve">ratings of 3. A </w:t>
+      </w:r>
+      <w:ins w:id="35" w:author="Jordan Chou" w:date="2016-04-10T17:28:00Z">
+        <w:r>
+          <w:rPr>
+            <w:rFonts w:asciiTheme="majorHAnsi" w:hAnsiTheme="majorHAnsi"/>
+          </w:rPr>
+          <w:t>potential</w:t>
+        </w:r>
+        <w:r>
+          <w:rPr>
+            <w:rFonts w:asciiTheme="majorHAnsi" w:hAnsiTheme="majorHAnsi"/>
+          </w:rPr>
+          <w:t>ly difficult</w:t>
+        </w:r>
+      </w:ins>
+      <w:del w:id="36" w:author="Jordan Chou" w:date="2016-04-10T17:28:00Z">
+        <w:r>
+          <w:rPr>
+            <w:rFonts w:asciiTheme="majorHAnsi" w:hAnsiTheme="majorHAnsi"/>
+          </w:rPr>
+          <w:delText>potential</w:delText>
+        </w:r>
+      </w:del>
+      <w:r>
+        <w:rPr>
+          <w:rFonts w:asciiTheme="majorHAnsi" w:hAnsiTheme="majorHAnsi"/>
+        </w:rPr>
+        <w:t xml:space="preserve"> aspect</w:t>
+      </w:r>
+      <w:r>
+        <w:rPr>
+          <w:rFonts w:asciiTheme="majorHAnsi" w:hAnsiTheme="majorHAnsi"/>
+        </w:rPr>
+        <w:t xml:space="preserve"> </w:t>
+      </w:r>
+      <w:del w:id="37" w:author="Jordan Chou" w:date="2016-04-10T17:28:00Z">
+        <w:r>
+          <w:rPr>
+            <w:rFonts w:asciiTheme="majorHAnsi" w:hAnsiTheme="majorHAnsi"/>
+          </w:rPr>
+          <w:delText xml:space="preserve">of difficulty </w:delText>
+        </w:r>
+      </w:del>
+      <w:r>
+        <w:rPr>
+          <w:rFonts w:asciiTheme="majorHAnsi" w:hAnsiTheme="majorHAnsi"/>
+        </w:rPr>
+        <w:t>was the integration of images and</w:t>
       </w:r>
       <w:r>
         <w:rPr>
@@ -2674,8 +3216,16 @@
         <w:rPr>
           <w:rFonts w:asciiTheme="majorHAnsi" w:hAnsiTheme="majorHAnsi"/>
         </w:rPr>
-        <w:t>a user’s</w:t>
-      </w:r>
+        <w:t xml:space="preserve">a </w:t>
+      </w:r>
+      <w:del w:id="38" w:author="Jordan Chou" w:date="2016-04-10T17:28:00Z">
+        <w:r>
+          <w:rPr>
+            <w:rFonts w:asciiTheme="majorHAnsi" w:hAnsiTheme="majorHAnsi"/>
+          </w:rPr>
+          <w:delText>user’s</w:delText>
+        </w:r>
+      </w:del>
       <w:r>
         <w:rPr>
           <w:rFonts w:asciiTheme="majorHAnsi" w:hAnsiTheme="majorHAnsi"/>
@@ -2686,13 +3236,35 @@
         <w:rPr>
           <w:rFonts w:asciiTheme="majorHAnsi" w:hAnsiTheme="majorHAnsi"/>
         </w:rPr>
-        <w:t>ssion, with the effort estimation</w:t>
-      </w:r>
-      <w:r>
-        <w:rPr>
-          <w:rFonts w:asciiTheme="majorHAnsi" w:hAnsiTheme="majorHAnsi"/>
-        </w:rPr>
-        <w:t xml:space="preserve"> reflecting this.</w:t>
+        <w:t xml:space="preserve">ssion, with </w:t>
+      </w:r>
+      <w:ins w:id="39" w:author="Jordan Chou" w:date="2016-04-10T17:28:00Z">
+        <w:r>
+          <w:rPr>
+            <w:rFonts w:asciiTheme="majorHAnsi" w:hAnsiTheme="majorHAnsi"/>
+          </w:rPr>
+          <w:t xml:space="preserve">this being reflected in </w:t>
+        </w:r>
+      </w:ins>
+      <w:r>
+        <w:rPr>
+          <w:rFonts w:asciiTheme="majorHAnsi" w:hAnsiTheme="majorHAnsi"/>
+        </w:rPr>
+        <w:t>the effort estimation</w:t>
+      </w:r>
+      <w:del w:id="40" w:author="Jordan Chou" w:date="2016-04-10T17:28:00Z">
+        <w:r>
+          <w:rPr>
+            <w:rFonts w:asciiTheme="majorHAnsi" w:hAnsiTheme="majorHAnsi"/>
+          </w:rPr>
+          <w:delText xml:space="preserve"> reflecting this</w:delText>
+        </w:r>
+      </w:del>
+      <w:r>
+        <w:rPr>
+          <w:rFonts w:asciiTheme="majorHAnsi" w:hAnsiTheme="majorHAnsi"/>
+        </w:rPr>
+        <w:t>.</w:t>
       </w:r>
       <w:r>
         <w:rPr>
@@ -2779,7 +3351,7 @@
           <w:b/>
           <w:bCs/>
           <w:color w:val="3F6CAF"/>
-          <w:sz w:val="28"/>
+          <w:sz w:val="20"/>
           <w:szCs w:val="32"/>
         </w:rPr>
       </w:pPr>
@@ -2790,6 +3362,7 @@
         <w:autoSpaceDE w:val="0"/>
         <w:autoSpaceDN w:val="0"/>
         <w:adjustRightInd w:val="0"/>
+        <w:jc w:val="both"/>
         <w:rPr>
           <w:rFonts w:asciiTheme="majorHAnsi" w:hAnsiTheme="majorHAnsi"/>
         </w:rPr>
@@ -2853,12 +3426,14 @@
         <w:rPr>
           <w:rFonts w:asciiTheme="majorHAnsi" w:hAnsiTheme="majorHAnsi"/>
           <w:i/>
+          <w:color w:val="4F81BD" w:themeColor="accent1"/>
         </w:rPr>
       </w:pPr>
       <w:r>
         <w:rPr>
           <w:rFonts w:asciiTheme="majorHAnsi" w:hAnsiTheme="majorHAnsi"/>
           <w:i/>
+          <w:color w:val="4F81BD" w:themeColor="accent1"/>
         </w:rPr>
         <w:t>c</w:t>
       </w:r>
@@ -2866,6 +3441,7 @@
         <w:rPr>
           <w:rFonts w:asciiTheme="majorHAnsi" w:hAnsiTheme="majorHAnsi"/>
           <w:i/>
+          <w:color w:val="4F81BD" w:themeColor="accent1"/>
         </w:rPr>
         <w:t>beardsmore.pythonanywhere.com</w:t>
       </w:r>
@@ -2880,49 +3456,17 @@
         <w:rPr>
           <w:rFonts w:asciiTheme="majorHAnsi" w:hAnsiTheme="majorHAnsi"/>
           <w:i/>
+          <w:color w:val="4F81BD" w:themeColor="accent1"/>
         </w:rPr>
       </w:pPr>
       <w:r>
         <w:rPr>
           <w:rFonts w:asciiTheme="majorHAnsi" w:hAnsiTheme="majorHAnsi"/>
           <w:i/>
+          <w:color w:val="4F81BD" w:themeColor="accent1"/>
         </w:rPr>
         <w:t>bit.ly/curtinideas</w:t>
       </w:r>
-    </w:p>
-    <w:p>
-      <w:pPr>
-        <w:widowControl w:val="0"/>
-        <w:autoSpaceDE w:val="0"/>
-        <w:autoSpaceDN w:val="0"/>
-        <w:adjustRightInd w:val="0"/>
-        <w:spacing w:after="240" w:line="520" w:lineRule="atLeast"/>
-        <w:rPr>
-          <w:rFonts w:ascii="Calibri" w:hAnsi="Calibri" w:cs="Calibri"/>
-          <w:b/>
-          <w:bCs/>
-          <w:color w:val="284677"/>
-          <w:sz w:val="48"/>
-          <w:szCs w:val="48"/>
-        </w:rPr>
-      </w:pPr>
-    </w:p>
-    <w:p>
-      <w:pPr>
-        <w:widowControl w:val="0"/>
-        <w:autoSpaceDE w:val="0"/>
-        <w:autoSpaceDN w:val="0"/>
-        <w:adjustRightInd w:val="0"/>
-        <w:spacing w:after="240" w:line="520" w:lineRule="atLeast"/>
-        <w:rPr>
-          <w:rFonts w:ascii="Calibri" w:hAnsi="Calibri" w:cs="Calibri"/>
-          <w:b/>
-          <w:bCs/>
-          <w:color w:val="284677"/>
-          <w:sz w:val="48"/>
-          <w:szCs w:val="48"/>
-        </w:rPr>
-      </w:pPr>
     </w:p>
     <w:p>
       <w:pPr>
@@ -5276,6 +5820,7 @@
           <w:ilvl w:val="0"/>
           <w:numId w:val="16"/>
         </w:numPr>
+        <w:jc w:val="both"/>
         <w:rPr>
           <w:rFonts w:asciiTheme="majorHAnsi" w:hAnsiTheme="majorHAnsi"/>
           <w:sz w:val="28"/>
@@ -5296,6 +5841,7 @@
           <w:ilvl w:val="0"/>
           <w:numId w:val="16"/>
         </w:numPr>
+        <w:jc w:val="both"/>
         <w:rPr>
           <w:rFonts w:asciiTheme="majorHAnsi" w:hAnsiTheme="majorHAnsi"/>
           <w:sz w:val="28"/>
@@ -5316,6 +5862,7 @@
           <w:ilvl w:val="0"/>
           <w:numId w:val="16"/>
         </w:numPr>
+        <w:jc w:val="both"/>
         <w:rPr>
           <w:rFonts w:asciiTheme="majorHAnsi" w:hAnsiTheme="majorHAnsi"/>
           <w:sz w:val="28"/>
@@ -5336,6 +5883,7 @@
           <w:ilvl w:val="0"/>
           <w:numId w:val="16"/>
         </w:numPr>
+        <w:jc w:val="both"/>
         <w:rPr>
           <w:rFonts w:asciiTheme="majorHAnsi" w:hAnsiTheme="majorHAnsi"/>
           <w:sz w:val="28"/>
@@ -5356,6 +5904,7 @@
           <w:ilvl w:val="0"/>
           <w:numId w:val="16"/>
         </w:numPr>
+        <w:jc w:val="both"/>
         <w:rPr>
           <w:rFonts w:asciiTheme="majorHAnsi" w:hAnsiTheme="majorHAnsi"/>
           <w:sz w:val="28"/>
@@ -5379,6 +5928,27 @@
           <w:rFonts w:asciiTheme="majorHAnsi" w:hAnsiTheme="majorHAnsi"/>
         </w:rPr>
         <w:t xml:space="preserve"> so that I can put my idea on the platform.</w:t>
+      </w:r>
+    </w:p>
+    <w:p>
+      <w:pPr>
+        <w:pStyle w:val="ListParagraph"/>
+        <w:numPr>
+          <w:ilvl w:val="0"/>
+          <w:numId w:val="16"/>
+        </w:numPr>
+        <w:jc w:val="both"/>
+        <w:rPr>
+          <w:rFonts w:asciiTheme="majorHAnsi" w:hAnsiTheme="majorHAnsi"/>
+          <w:sz w:val="28"/>
+          <w:szCs w:val="28"/>
+        </w:rPr>
+      </w:pPr>
+      <w:r>
+        <w:rPr>
+          <w:rFonts w:asciiTheme="majorHAnsi" w:hAnsiTheme="majorHAnsi"/>
+        </w:rPr>
+        <w:t>As a User, I want to delete my submission so that that I can remove my idea from the platform.</w:t>
       </w:r>
     </w:p>
     <w:p>
@@ -5432,6 +6002,7 @@
           <w:ilvl w:val="0"/>
           <w:numId w:val="15"/>
         </w:numPr>
+        <w:jc w:val="both"/>
         <w:rPr>
           <w:rFonts w:asciiTheme="majorHAnsi" w:hAnsiTheme="majorHAnsi"/>
           <w:sz w:val="28"/>
@@ -5452,6 +6023,7 @@
           <w:ilvl w:val="0"/>
           <w:numId w:val="15"/>
         </w:numPr>
+        <w:jc w:val="both"/>
         <w:rPr>
           <w:rFonts w:asciiTheme="majorHAnsi" w:hAnsiTheme="majorHAnsi"/>
           <w:sz w:val="28"/>
@@ -5472,6 +6044,7 @@
           <w:ilvl w:val="0"/>
           <w:numId w:val="15"/>
         </w:numPr>
+        <w:jc w:val="both"/>
         <w:rPr>
           <w:rFonts w:asciiTheme="majorHAnsi" w:hAnsiTheme="majorHAnsi"/>
           <w:sz w:val="28"/>
@@ -5482,7 +6055,7 @@
         <w:rPr>
           <w:rFonts w:asciiTheme="majorHAnsi" w:hAnsiTheme="majorHAnsi"/>
         </w:rPr>
-        <w:t>As a User, I want to delete my submission so that that I can remove my idea from the platform.</w:t>
+        <w:t>As a User, I want to add images to my submissions so that I can show relevant images to my idea.</w:t>
       </w:r>
     </w:p>
     <w:p>
@@ -5492,26 +6065,7 @@
           <w:ilvl w:val="0"/>
           <w:numId w:val="15"/>
         </w:numPr>
-        <w:rPr>
-          <w:rFonts w:asciiTheme="majorHAnsi" w:hAnsiTheme="majorHAnsi"/>
-          <w:sz w:val="28"/>
-          <w:szCs w:val="28"/>
-        </w:rPr>
-      </w:pPr>
-      <w:r>
-        <w:rPr>
-          <w:rFonts w:asciiTheme="majorHAnsi" w:hAnsiTheme="majorHAnsi"/>
-        </w:rPr>
-        <w:t>As a User, I want to add images to my submissions so that I can show relevant images to my idea.</w:t>
-      </w:r>
-    </w:p>
-    <w:p>
-      <w:pPr>
-        <w:pStyle w:val="ListParagraph"/>
-        <w:numPr>
-          <w:ilvl w:val="0"/>
-          <w:numId w:val="15"/>
-        </w:numPr>
+        <w:jc w:val="both"/>
         <w:rPr>
           <w:rFonts w:asciiTheme="majorHAnsi" w:hAnsiTheme="majorHAnsi"/>
           <w:sz w:val="28"/>
@@ -5561,6 +6115,7 @@
       <w:pPr>
         <w:rPr>
           <w:rFonts w:asciiTheme="majorHAnsi" w:hAnsiTheme="majorHAnsi"/>
+          <w:sz w:val="20"/>
           <w:szCs w:val="28"/>
         </w:rPr>
       </w:pPr>
@@ -5602,7 +6157,7 @@
           <w:rFonts w:asciiTheme="majorHAnsi" w:hAnsiTheme="majorHAnsi"/>
           <w:szCs w:val="28"/>
         </w:rPr>
-        <w:t>Completed: 11</w:t>
+        <w:t>Completed: 12</w:t>
       </w:r>
     </w:p>
     <w:p>
@@ -5622,7 +6177,7 @@
           <w:rFonts w:asciiTheme="majorHAnsi" w:hAnsiTheme="majorHAnsi"/>
           <w:szCs w:val="28"/>
         </w:rPr>
-        <w:t>Uncompleted: 34</w:t>
+        <w:t>Uncompleted: 33</w:t>
       </w:r>
     </w:p>
     <w:p>
@@ -5649,7 +6204,7 @@
           <w:rFonts w:asciiTheme="majorHAnsi" w:hAnsiTheme="majorHAnsi"/>
           <w:szCs w:val="28"/>
         </w:rPr>
-        <w:t xml:space="preserve"> 24</w:t>
+        <w:t xml:space="preserve"> 27</w:t>
       </w:r>
       <w:r>
         <w:rPr>
@@ -5705,6 +6260,7 @@
     </w:p>
     <w:p>
       <w:pPr>
+        <w:jc w:val="both"/>
         <w:rPr>
           <w:rFonts w:asciiTheme="majorHAnsi" w:hAnsiTheme="majorHAnsi"/>
           <w:szCs w:val="28"/>
@@ -6416,7 +6972,7 @@
           <w:rFonts w:asciiTheme="majorHAnsi" w:hAnsiTheme="majorHAnsi" w:cs="Times"/>
           <w:szCs w:val="28"/>
         </w:rPr>
-        <w:t>Performance: 6</w:t>
+        <w:t>Performance: 5</w:t>
       </w:r>
       <w:r>
         <w:rPr>
@@ -6502,7 +7058,8 @@
         <w:autoSpaceDE w:val="0"/>
         <w:autoSpaceDN w:val="0"/>
         <w:adjustRightInd w:val="0"/>
-        <w:spacing w:after="240" w:line="380" w:lineRule="atLeast"/>
+        <w:spacing w:after="240" w:line="320" w:lineRule="atLeast"/>
+        <w:jc w:val="both"/>
         <w:rPr>
           <w:rFonts w:asciiTheme="majorHAnsi" w:hAnsiTheme="majorHAnsi" w:cs="Symbol"/>
           <w:szCs w:val="32"/>
@@ -6520,35 +7077,181 @@
           <w:rFonts w:asciiTheme="majorHAnsi" w:hAnsiTheme="majorHAnsi" w:cs="Symbol"/>
           <w:szCs w:val="32"/>
         </w:rPr>
-        <w:t xml:space="preserve"> multiple areas during sprint 2. Despite a steep learning curve familiarizing ourselves with the Django framework, the team has produced </w:t>
-      </w:r>
+        <w:t xml:space="preserve"> multiple areas during sprint 2. Despite a steep learning curve familiarizing ourselves with the Django framework, the team has produced robust work of </w:t>
+      </w:r>
+      <w:ins w:id="41" w:author="Jordan Chou" w:date="2016-04-10T17:28:00Z">
+        <w:r>
+          <w:rPr>
+            <w:rFonts w:asciiTheme="majorHAnsi" w:hAnsiTheme="majorHAnsi" w:cs="Symbol"/>
+            <w:szCs w:val="32"/>
+          </w:rPr>
+          <w:t>good</w:t>
+        </w:r>
+      </w:ins>
+      <w:del w:id="42" w:author="Jordan Chou" w:date="2016-04-10T17:28:00Z">
+        <w:r>
+          <w:rPr>
+            <w:rFonts w:asciiTheme="majorHAnsi" w:hAnsiTheme="majorHAnsi" w:cs="Symbol"/>
+            <w:szCs w:val="32"/>
+          </w:rPr>
+          <w:delText>strong</w:delText>
+        </w:r>
+      </w:del>
       <w:r>
         <w:rPr>
           <w:rFonts w:asciiTheme="majorHAnsi" w:hAnsiTheme="majorHAnsi" w:cs="Symbol"/>
           <w:szCs w:val="32"/>
         </w:rPr>
-        <w:t>quality work</w:t>
+        <w:t xml:space="preserve"> quality. Team collaboration</w:t>
       </w:r>
       <w:r>
         <w:rPr>
           <w:rFonts w:asciiTheme="majorHAnsi" w:hAnsiTheme="majorHAnsi" w:cs="Symbol"/>
           <w:szCs w:val="32"/>
         </w:rPr>
-        <w:t xml:space="preserve">. Team collaboration on many tasks was performed well, continuing on with the </w:t>
+        <w:t xml:space="preserve"> and pair programming</w:t>
       </w:r>
       <w:r>
         <w:rPr>
           <w:rFonts w:asciiTheme="majorHAnsi" w:hAnsiTheme="majorHAnsi" w:cs="Symbol"/>
           <w:szCs w:val="32"/>
         </w:rPr>
-        <w:t>collaboration</w:t>
+        <w:t xml:space="preserve"> on many tasks was performed well, continuing on w</w:t>
       </w:r>
       <w:r>
         <w:rPr>
           <w:rFonts w:asciiTheme="majorHAnsi" w:hAnsiTheme="majorHAnsi" w:cs="Symbol"/>
           <w:szCs w:val="32"/>
         </w:rPr>
-        <w:t xml:space="preserve"> in Sprint 1.</w:t>
+        <w:t>ith this concept from</w:t>
+      </w:r>
+      <w:r>
+        <w:rPr>
+          <w:rFonts w:asciiTheme="majorHAnsi" w:hAnsiTheme="majorHAnsi" w:cs="Symbol"/>
+          <w:szCs w:val="32"/>
+        </w:rPr>
+        <w:t xml:space="preserve"> Sprint 1. While not all user stories were finalized</w:t>
+      </w:r>
+      <w:ins w:id="43" w:author="Jordan Chou" w:date="2016-04-10T17:28:00Z">
+        <w:r>
+          <w:rPr>
+            <w:rFonts w:asciiTheme="majorHAnsi" w:hAnsiTheme="majorHAnsi" w:cs="Symbol"/>
+            <w:szCs w:val="32"/>
+          </w:rPr>
+          <w:t xml:space="preserve"> and delivered</w:t>
+        </w:r>
+      </w:ins>
+      <w:r>
+        <w:rPr>
+          <w:rFonts w:asciiTheme="majorHAnsi" w:hAnsiTheme="majorHAnsi" w:cs="Symbol"/>
+          <w:szCs w:val="32"/>
+        </w:rPr>
+        <w:t>, a significant amount of work was still completed.</w:t>
+      </w:r>
+      <w:r>
+        <w:rPr>
+          <w:rFonts w:asciiTheme="majorHAnsi" w:hAnsiTheme="majorHAnsi" w:cs="Symbol"/>
+          <w:szCs w:val="32"/>
+        </w:rPr>
+        <w:t xml:space="preserve"> Given the time restrictions of </w:t>
+      </w:r>
+      <w:ins w:id="44" w:author="Jordan Chou" w:date="2016-04-10T17:28:00Z">
+        <w:r>
+          <w:rPr>
+            <w:rFonts w:asciiTheme="majorHAnsi" w:hAnsiTheme="majorHAnsi" w:cs="Symbol"/>
+            <w:szCs w:val="32"/>
+          </w:rPr>
+          <w:t>team members</w:t>
+        </w:r>
+      </w:ins>
+      <w:del w:id="45" w:author="Jordan Chou" w:date="2016-04-10T17:28:00Z">
+        <w:r>
+          <w:rPr>
+            <w:rFonts w:asciiTheme="majorHAnsi" w:hAnsiTheme="majorHAnsi" w:cs="Symbol"/>
+            <w:szCs w:val="32"/>
+          </w:rPr>
+          <w:delText>all us</w:delText>
+        </w:r>
+        <w:r>
+          <w:rPr>
+            <w:rFonts w:asciiTheme="majorHAnsi" w:hAnsiTheme="majorHAnsi" w:cs="Symbol"/>
+            <w:szCs w:val="32"/>
+          </w:rPr>
+          <w:delText>er's</w:delText>
+        </w:r>
+      </w:del>
+      <w:r>
+        <w:rPr>
+          <w:rFonts w:asciiTheme="majorHAnsi" w:hAnsiTheme="majorHAnsi" w:cs="Symbol"/>
+          <w:szCs w:val="32"/>
+        </w:rPr>
+        <w:t xml:space="preserve"> during the sprint, it is </w:t>
+      </w:r>
+      <w:ins w:id="46" w:author="Jordan Chou" w:date="2016-04-10T17:28:00Z">
+        <w:r>
+          <w:rPr>
+            <w:rFonts w:asciiTheme="majorHAnsi" w:hAnsiTheme="majorHAnsi" w:cs="Symbol"/>
+            <w:szCs w:val="32"/>
+          </w:rPr>
+          <w:t>commendable that</w:t>
+        </w:r>
+      </w:ins>
+      <w:del w:id="47" w:author="Jordan Chou" w:date="2016-04-10T17:28:00Z">
+        <w:r>
+          <w:rPr>
+            <w:rFonts w:asciiTheme="majorHAnsi" w:hAnsiTheme="majorHAnsi" w:cs="Symbol"/>
+            <w:szCs w:val="32"/>
+          </w:rPr>
+          <w:delText>respectable</w:delText>
+        </w:r>
+      </w:del>
+      <w:r>
+        <w:rPr>
+          <w:rFonts w:asciiTheme="majorHAnsi" w:hAnsiTheme="majorHAnsi" w:cs="Symbol"/>
+          <w:szCs w:val="32"/>
+        </w:rPr>
+        <w:t xml:space="preserve"> we </w:t>
+      </w:r>
+      <w:del w:id="48" w:author="Jordan Chou" w:date="2016-04-10T17:28:00Z">
+        <w:r>
+          <w:rPr>
+            <w:rFonts w:asciiTheme="majorHAnsi" w:hAnsiTheme="majorHAnsi" w:cs="Symbol"/>
+            <w:szCs w:val="32"/>
+          </w:rPr>
+          <w:delText xml:space="preserve">still </w:delText>
+        </w:r>
+      </w:del>
+      <w:r>
+        <w:rPr>
+          <w:rFonts w:asciiTheme="majorHAnsi" w:hAnsiTheme="majorHAnsi" w:cs="Symbol"/>
+          <w:szCs w:val="32"/>
+        </w:rPr>
+        <w:t xml:space="preserve">managed to complete the </w:t>
+      </w:r>
+      <w:ins w:id="49" w:author="Jordan Chou" w:date="2016-04-10T17:28:00Z">
+        <w:r>
+          <w:rPr>
+            <w:rFonts w:asciiTheme="majorHAnsi" w:hAnsiTheme="majorHAnsi" w:cs="Symbol"/>
+            <w:szCs w:val="32"/>
+          </w:rPr>
+          <w:t>amount of work</w:t>
+        </w:r>
+      </w:ins>
+      <w:del w:id="50" w:author="Jordan Chou" w:date="2016-04-10T17:28:00Z">
+        <w:r>
+          <w:rPr>
+            <w:rFonts w:asciiTheme="majorHAnsi" w:hAnsiTheme="majorHAnsi" w:cs="Symbol"/>
+            <w:szCs w:val="32"/>
+          </w:rPr>
+          <w:delText>user stories</w:delText>
+        </w:r>
+      </w:del>
+      <w:r>
+        <w:rPr>
+          <w:rFonts w:asciiTheme="majorHAnsi" w:hAnsiTheme="majorHAnsi" w:cs="Symbol"/>
+          <w:szCs w:val="32"/>
+        </w:rPr>
+        <w:t xml:space="preserve"> we did.</w:t>
       </w:r>
     </w:p>
     <w:p>
@@ -6597,6 +7300,7 @@
         <w:autoSpaceDN w:val="0"/>
         <w:adjustRightInd w:val="0"/>
         <w:spacing w:after="240" w:line="320" w:lineRule="atLeast"/>
+        <w:jc w:val="both"/>
         <w:rPr>
           <w:rFonts w:asciiTheme="majorHAnsi" w:hAnsiTheme="majorHAnsi" w:cs="Times"/>
         </w:rPr>
@@ -6605,7 +7309,287 @@
         <w:rPr>
           <w:rFonts w:asciiTheme="majorHAnsi" w:hAnsiTheme="majorHAnsi" w:cs="Times"/>
         </w:rPr>
-        <w:t>The weekly SCRUM meetings have continued throughout the sprint and have been highly beneficial.</w:t>
+        <w:t xml:space="preserve">The weekly SCRUM meetings have continued throughout the sprint </w:t>
+      </w:r>
+      <w:r>
+        <w:rPr>
+          <w:rFonts w:asciiTheme="majorHAnsi" w:hAnsiTheme="majorHAnsi" w:cs="Times"/>
+        </w:rPr>
+        <w:t xml:space="preserve">and have been </w:t>
+      </w:r>
+      <w:ins w:id="51" w:author="Jordan Chou" w:date="2016-04-10T17:28:00Z">
+        <w:r>
+          <w:rPr>
+            <w:rFonts w:asciiTheme="majorHAnsi" w:hAnsiTheme="majorHAnsi" w:cs="Times"/>
+          </w:rPr>
+          <w:t>greatly</w:t>
+        </w:r>
+      </w:ins>
+      <w:del w:id="52" w:author="Jordan Chou" w:date="2016-04-10T17:28:00Z">
+        <w:r>
+          <w:rPr>
+            <w:rFonts w:asciiTheme="majorHAnsi" w:hAnsiTheme="majorHAnsi" w:cs="Times"/>
+          </w:rPr>
+          <w:delText>highly</w:delText>
+        </w:r>
+      </w:del>
+      <w:r>
+        <w:rPr>
+          <w:rFonts w:asciiTheme="majorHAnsi" w:hAnsiTheme="majorHAnsi" w:cs="Times"/>
+        </w:rPr>
+        <w:t xml:space="preserve"> beneficial. </w:t>
+      </w:r>
+      <w:ins w:id="53" w:author="Jordan Chou" w:date="2016-04-10T17:28:00Z">
+        <w:r>
+          <w:rPr>
+            <w:rFonts w:asciiTheme="majorHAnsi" w:hAnsiTheme="majorHAnsi" w:cs="Times"/>
+          </w:rPr>
+          <w:t>P</w:t>
+        </w:r>
+        <w:r>
+          <w:rPr>
+            <w:rFonts w:asciiTheme="majorHAnsi" w:hAnsiTheme="majorHAnsi" w:cs="Times"/>
+          </w:rPr>
+          <w:t>rogress</w:t>
+        </w:r>
+      </w:ins>
+      <w:del w:id="54" w:author="Jordan Chou" w:date="2016-04-10T17:28:00Z">
+        <w:r>
+          <w:rPr>
+            <w:rFonts w:asciiTheme="majorHAnsi" w:hAnsiTheme="majorHAnsi" w:cs="Times"/>
+          </w:rPr>
+          <w:delText>Notable progress</w:delText>
+        </w:r>
+      </w:del>
+      <w:r>
+        <w:rPr>
+          <w:rFonts w:asciiTheme="majorHAnsi" w:hAnsiTheme="majorHAnsi" w:cs="Times"/>
+        </w:rPr>
+        <w:t xml:space="preserve"> was evident </w:t>
+      </w:r>
+      <w:ins w:id="55" w:author="Jordan Chou" w:date="2016-04-10T17:28:00Z">
+        <w:r>
+          <w:rPr>
+            <w:rFonts w:asciiTheme="majorHAnsi" w:hAnsiTheme="majorHAnsi" w:cs="Times"/>
+          </w:rPr>
+          <w:t>towards</w:t>
+        </w:r>
+      </w:ins>
+      <w:del w:id="56" w:author="Jordan Chou" w:date="2016-04-10T17:28:00Z">
+        <w:r>
+          <w:rPr>
+            <w:rFonts w:asciiTheme="majorHAnsi" w:hAnsiTheme="majorHAnsi" w:cs="Times"/>
+          </w:rPr>
+          <w:delText>on</w:delText>
+        </w:r>
+      </w:del>
+      <w:r>
+        <w:rPr>
+          <w:rFonts w:asciiTheme="majorHAnsi" w:hAnsiTheme="majorHAnsi" w:cs="Times"/>
+        </w:rPr>
+        <w:t xml:space="preserve"> the final product with the project taking shape </w:t>
+      </w:r>
+      <w:r>
+        <w:rPr>
+          <w:rFonts w:asciiTheme="majorHAnsi" w:hAnsiTheme="majorHAnsi" w:cs="Times"/>
+        </w:rPr>
+        <w:t>throughout the course of the Sprint.</w:t>
+      </w:r>
+      <w:r>
+        <w:rPr>
+          <w:rFonts w:asciiTheme="majorHAnsi" w:hAnsiTheme="majorHAnsi" w:cs="Times"/>
+        </w:rPr>
+        <w:t xml:space="preserve"> We aim to continue imple</w:t>
+      </w:r>
+      <w:r>
+        <w:rPr>
+          <w:rFonts w:asciiTheme="majorHAnsi" w:hAnsiTheme="majorHAnsi" w:cs="Times"/>
+        </w:rPr>
+        <w:t xml:space="preserve">menting features so that we </w:t>
+      </w:r>
+      <w:ins w:id="57" w:author="Jordan Chou" w:date="2016-04-10T17:28:00Z">
+        <w:r>
+          <w:rPr>
+            <w:rFonts w:asciiTheme="majorHAnsi" w:hAnsiTheme="majorHAnsi" w:cs="Times"/>
+          </w:rPr>
+          <w:t xml:space="preserve">can </w:t>
+        </w:r>
+      </w:ins>
+      <w:r>
+        <w:rPr>
+          <w:rFonts w:asciiTheme="majorHAnsi" w:hAnsiTheme="majorHAnsi" w:cs="Times"/>
+        </w:rPr>
+        <w:t xml:space="preserve">visibly see </w:t>
+      </w:r>
+      <w:r>
+        <w:rPr>
+          <w:rFonts w:asciiTheme="majorHAnsi" w:hAnsiTheme="majorHAnsi" w:cs="Times"/>
+        </w:rPr>
+        <w:t xml:space="preserve">the results as we </w:t>
+      </w:r>
+      <w:r>
+        <w:rPr>
+          <w:rFonts w:asciiTheme="majorHAnsi" w:hAnsiTheme="majorHAnsi" w:cs="Times"/>
+        </w:rPr>
+        <w:t>evolve</w:t>
+      </w:r>
+      <w:r>
+        <w:rPr>
+          <w:rFonts w:asciiTheme="majorHAnsi" w:hAnsiTheme="majorHAnsi" w:cs="Times"/>
+        </w:rPr>
+        <w:t xml:space="preserve"> through the upcoming Sprints.</w:t>
+      </w:r>
+      <w:r>
+        <w:rPr>
+          <w:rFonts w:asciiTheme="majorHAnsi" w:hAnsiTheme="majorHAnsi" w:cs="Times"/>
+        </w:rPr>
+        <w:t xml:space="preserve"> We began utilizing Facebook as a </w:t>
+      </w:r>
+      <w:ins w:id="58" w:author="Jordan Chou" w:date="2016-04-10T17:28:00Z">
+        <w:r>
+          <w:rPr>
+            <w:rFonts w:asciiTheme="majorHAnsi" w:hAnsiTheme="majorHAnsi" w:cs="Times"/>
+          </w:rPr>
+          <w:t>u</w:t>
+        </w:r>
+      </w:ins>
+      <w:del w:id="59" w:author="Jordan Chou" w:date="2016-04-10T17:28:00Z">
+        <w:r>
+          <w:rPr>
+            <w:rFonts w:asciiTheme="majorHAnsi" w:hAnsiTheme="majorHAnsi" w:cs="Times"/>
+          </w:rPr>
+          <w:delText>re</w:delText>
+        </w:r>
+      </w:del>
+      <w:r>
+        <w:rPr>
+          <w:rFonts w:asciiTheme="majorHAnsi" w:hAnsiTheme="majorHAnsi" w:cs="Times"/>
+        </w:rPr>
+        <w:t>s</w:t>
+      </w:r>
+      <w:del w:id="60" w:author="Jordan Chou" w:date="2016-04-10T17:28:00Z">
+        <w:r>
+          <w:rPr>
+            <w:rFonts w:asciiTheme="majorHAnsi" w:hAnsiTheme="majorHAnsi" w:cs="Times"/>
+          </w:rPr>
+          <w:delText>ourc</w:delText>
+        </w:r>
+      </w:del>
+      <w:r>
+        <w:rPr>
+          <w:rFonts w:asciiTheme="majorHAnsi" w:hAnsiTheme="majorHAnsi" w:cs="Times"/>
+        </w:rPr>
+        <w:t xml:space="preserve">eful </w:t>
+      </w:r>
+      <w:r>
+        <w:rPr>
+          <w:rFonts w:asciiTheme="majorHAnsi" w:hAnsiTheme="majorHAnsi" w:cs="Times"/>
+        </w:rPr>
+        <w:t>commun</w:t>
+      </w:r>
+      <w:r>
+        <w:rPr>
+          <w:rFonts w:asciiTheme="majorHAnsi" w:hAnsiTheme="majorHAnsi" w:cs="Times"/>
+        </w:rPr>
+        <w:t>ication tool during this sprint</w:t>
+      </w:r>
+      <w:r>
+        <w:rPr>
+          <w:rFonts w:asciiTheme="majorHAnsi" w:hAnsiTheme="majorHAnsi" w:cs="Times"/>
+        </w:rPr>
+        <w:t xml:space="preserve"> and </w:t>
+      </w:r>
+      <w:ins w:id="61" w:author="Jordan Chou" w:date="2016-04-10T17:28:00Z">
+        <w:r>
+          <w:rPr>
+            <w:rFonts w:asciiTheme="majorHAnsi" w:hAnsiTheme="majorHAnsi" w:cs="Times"/>
+          </w:rPr>
+          <w:t>will</w:t>
+        </w:r>
+      </w:ins>
+      <w:del w:id="62" w:author="Jordan Chou" w:date="2016-04-10T17:28:00Z">
+        <w:r>
+          <w:rPr>
+            <w:rFonts w:asciiTheme="majorHAnsi" w:hAnsiTheme="majorHAnsi" w:cs="Times"/>
+          </w:rPr>
+          <w:delText>aspire to</w:delText>
+        </w:r>
+      </w:del>
+      <w:r>
+        <w:rPr>
+          <w:rFonts w:asciiTheme="majorHAnsi" w:hAnsiTheme="majorHAnsi" w:cs="Times"/>
+        </w:rPr>
+        <w:t xml:space="preserve"> continue </w:t>
+      </w:r>
+      <w:ins w:id="63" w:author="Jordan Chou" w:date="2016-04-10T17:28:00Z">
+        <w:r>
+          <w:rPr>
+            <w:rFonts w:asciiTheme="majorHAnsi" w:hAnsiTheme="majorHAnsi" w:cs="Times"/>
+          </w:rPr>
+          <w:t>to do so</w:t>
+        </w:r>
+      </w:ins>
+      <w:del w:id="64" w:author="Jordan Chou" w:date="2016-04-10T17:28:00Z">
+        <w:r>
+          <w:rPr>
+            <w:rFonts w:asciiTheme="majorHAnsi" w:hAnsiTheme="majorHAnsi" w:cs="Times"/>
+          </w:rPr>
+          <w:delText>utilizing this tool</w:delText>
+        </w:r>
+      </w:del>
+      <w:r>
+        <w:rPr>
+          <w:rFonts w:asciiTheme="majorHAnsi" w:hAnsiTheme="majorHAnsi" w:cs="Times"/>
+        </w:rPr>
+        <w:t xml:space="preserve"> in </w:t>
+      </w:r>
+      <w:del w:id="65" w:author="Jordan Chou" w:date="2016-04-10T17:28:00Z">
+        <w:r>
+          <w:rPr>
+            <w:rFonts w:asciiTheme="majorHAnsi" w:hAnsiTheme="majorHAnsi" w:cs="Times"/>
+          </w:rPr>
+          <w:delText xml:space="preserve">the </w:delText>
+        </w:r>
+      </w:del>
+      <w:r>
+        <w:rPr>
+          <w:rFonts w:asciiTheme="majorHAnsi" w:hAnsiTheme="majorHAnsi" w:cs="Times"/>
+        </w:rPr>
+        <w:t>future</w:t>
+      </w:r>
+      <w:ins w:id="66" w:author="Jordan Chou" w:date="2016-04-10T17:28:00Z">
+        <w:r>
+          <w:rPr>
+            <w:rFonts w:asciiTheme="majorHAnsi" w:hAnsiTheme="majorHAnsi" w:cs="Times"/>
+          </w:rPr>
+          <w:t xml:space="preserve"> sprints</w:t>
+        </w:r>
+      </w:ins>
+      <w:r>
+        <w:rPr>
+          <w:rFonts w:asciiTheme="majorHAnsi" w:hAnsiTheme="majorHAnsi" w:cs="Times"/>
+        </w:rPr>
+        <w:t>. The team will also continue to utilize BitBucket and Git as a code management platform</w:t>
+      </w:r>
+      <w:r>
+        <w:rPr>
+          <w:rFonts w:asciiTheme="majorHAnsi" w:hAnsiTheme="majorHAnsi" w:cs="Times"/>
+        </w:rPr>
+        <w:t xml:space="preserve">, as it has </w:t>
+      </w:r>
+      <w:r>
+        <w:rPr>
+          <w:rFonts w:asciiTheme="majorHAnsi" w:hAnsiTheme="majorHAnsi" w:cs="Times"/>
+        </w:rPr>
+        <w:t>proved extremely useful thus</w:t>
+      </w:r>
+      <w:bookmarkStart w:id="67" w:name="_GoBack"/>
+      <w:bookmarkEnd w:id="67"/>
+      <w:r>
+        <w:rPr>
+          <w:rFonts w:asciiTheme="majorHAnsi" w:hAnsiTheme="majorHAnsi" w:cs="Times"/>
+        </w:rPr>
+        <w:t xml:space="preserve"> far in the project.</w:t>
       </w:r>
     </w:p>
     <w:p>
@@ -6661,6 +7645,7 @@
         <w:autoSpaceDN w:val="0"/>
         <w:adjustRightInd w:val="0"/>
         <w:spacing w:after="240" w:line="320" w:lineRule="atLeast"/>
+        <w:jc w:val="both"/>
         <w:rPr>
           <w:rFonts w:asciiTheme="majorHAnsi" w:hAnsiTheme="majorHAnsi" w:cs="Times"/>
         </w:rPr>
@@ -6669,85 +7654,251 @@
         <w:rPr>
           <w:rFonts w:asciiTheme="majorHAnsi" w:hAnsiTheme="majorHAnsi" w:cs="Times"/>
         </w:rPr>
-        <w:t>The teams overall output of user stories this sprint was below expected.</w:t>
+        <w:t>The teams overall output of user stories</w:t>
       </w:r>
       <w:r>
         <w:rPr>
           <w:rFonts w:asciiTheme="majorHAnsi" w:hAnsiTheme="majorHAnsi" w:cs="Times"/>
         </w:rPr>
-        <w:t xml:space="preserve"> Numerous outside factors and the other responsibilities of team members h</w:t>
-      </w:r>
+        <w:t xml:space="preserve"> this sprint </w:t>
+      </w:r>
+      <w:ins w:id="68" w:author="Jordan Chou" w:date="2016-04-10T17:28:00Z">
+        <w:r>
+          <w:rPr>
+            <w:rFonts w:asciiTheme="majorHAnsi" w:hAnsiTheme="majorHAnsi" w:cs="Times"/>
+          </w:rPr>
+          <w:t>did not meet expectations</w:t>
+        </w:r>
+        <w:r>
+          <w:rPr>
+            <w:rFonts w:asciiTheme="majorHAnsi" w:hAnsiTheme="majorHAnsi" w:cs="Times"/>
+          </w:rPr>
+          <w:t>.</w:t>
+        </w:r>
+      </w:ins>
+      <w:del w:id="69" w:author="Jordan Chou" w:date="2016-04-10T17:28:00Z">
+        <w:r>
+          <w:rPr>
+            <w:rFonts w:asciiTheme="majorHAnsi" w:hAnsiTheme="majorHAnsi" w:cs="Times"/>
+          </w:rPr>
+          <w:delText>was below expected.</w:delText>
+        </w:r>
+      </w:del>
       <w:r>
         <w:rPr>
           <w:rFonts w:asciiTheme="majorHAnsi" w:hAnsiTheme="majorHAnsi" w:cs="Times"/>
         </w:rPr>
-        <w:t>as resulted in a lower focus and motivation. A</w:t>
-      </w:r>
+        <w:t xml:space="preserve"> We aimed to </w:t>
+      </w:r>
+      <w:ins w:id="70" w:author="Jordan Chou" w:date="2016-04-10T17:28:00Z">
+        <w:r>
+          <w:rPr>
+            <w:rFonts w:asciiTheme="majorHAnsi" w:hAnsiTheme="majorHAnsi" w:cs="Times"/>
+          </w:rPr>
+          <w:t>deliver</w:t>
+        </w:r>
+      </w:ins>
+      <w:del w:id="71" w:author="Jordan Chou" w:date="2016-04-10T17:28:00Z">
+        <w:r>
+          <w:rPr>
+            <w:rFonts w:asciiTheme="majorHAnsi" w:hAnsiTheme="majorHAnsi" w:cs="Times"/>
+          </w:rPr>
+          <w:delText>complete</w:delText>
+        </w:r>
+      </w:del>
       <w:r>
         <w:rPr>
           <w:rFonts w:asciiTheme="majorHAnsi" w:hAnsiTheme="majorHAnsi" w:cs="Times"/>
         </w:rPr>
-        <w:t>s a r</w:t>
+        <w:t xml:space="preserve"> more user stories than the last Sprint, yet the opposite </w:t>
       </w:r>
       <w:r>
         <w:rPr>
           <w:rFonts w:asciiTheme="majorHAnsi" w:hAnsiTheme="majorHAnsi" w:cs="Times"/>
         </w:rPr>
-        <w:t>esult, our</w:t>
+        <w:t>occurred</w:t>
       </w:r>
       <w:r>
         <w:rPr>
           <w:rFonts w:asciiTheme="majorHAnsi" w:hAnsiTheme="majorHAnsi" w:cs="Times"/>
         </w:rPr>
-        <w:t xml:space="preserve"> progress</w:t>
+        <w:t xml:space="preserve"> as we</w:t>
       </w:r>
       <w:r>
         <w:rPr>
           <w:rFonts w:asciiTheme="majorHAnsi" w:hAnsiTheme="majorHAnsi" w:cs="Times"/>
         </w:rPr>
-        <w:t xml:space="preserve"> and velocity</w:t>
+        <w:t xml:space="preserve"> clearly</w:t>
       </w:r>
       <w:r>
         <w:rPr>
           <w:rFonts w:asciiTheme="majorHAnsi" w:hAnsiTheme="majorHAnsi" w:cs="Times"/>
         </w:rPr>
-        <w:t xml:space="preserve"> refl</w:t>
-      </w:r>
+        <w:t xml:space="preserve"> </w:t>
+      </w:r>
+      <w:ins w:id="72" w:author="Jordan Chou" w:date="2016-04-10T17:28:00Z">
+        <w:r>
+          <w:rPr>
+            <w:rFonts w:asciiTheme="majorHAnsi" w:hAnsiTheme="majorHAnsi" w:cs="Times"/>
+          </w:rPr>
+          <w:t>misjudged the time we had available (due to other assessments and commitments)</w:t>
+        </w:r>
+        <w:r>
+          <w:rPr>
+            <w:rFonts w:asciiTheme="majorHAnsi" w:hAnsiTheme="majorHAnsi" w:cs="Times"/>
+          </w:rPr>
+          <w:t>.</w:t>
+        </w:r>
+      </w:ins>
+      <w:del w:id="73" w:author="Jordan Chou" w:date="2016-04-10T17:28:00Z">
+        <w:r>
+          <w:rPr>
+            <w:rFonts w:asciiTheme="majorHAnsi" w:hAnsiTheme="majorHAnsi" w:cs="Times"/>
+          </w:rPr>
+          <w:delText>underperformed</w:delText>
+        </w:r>
+        <w:r>
+          <w:rPr>
+            <w:rFonts w:asciiTheme="majorHAnsi" w:hAnsiTheme="majorHAnsi" w:cs="Times"/>
+          </w:rPr>
+          <w:delText>.</w:delText>
+        </w:r>
+      </w:del>
       <w:r>
         <w:rPr>
           <w:rFonts w:asciiTheme="majorHAnsi" w:hAnsiTheme="majorHAnsi" w:cs="Times"/>
         </w:rPr>
-        <w:t xml:space="preserve">ects this. Despite the Sprint being 50% longer than the last, we completed 50% less user stories </w:t>
+        <w:t xml:space="preserve"> Numerous </w:t>
       </w:r>
       <w:r>
         <w:rPr>
           <w:rFonts w:asciiTheme="majorHAnsi" w:hAnsiTheme="majorHAnsi" w:cs="Times"/>
         </w:rPr>
-        <w:t>due to</w:t>
+        <w:t>external</w:t>
       </w:r>
       <w:r>
         <w:rPr>
           <w:rFonts w:asciiTheme="majorHAnsi" w:hAnsiTheme="majorHAnsi" w:cs="Times"/>
         </w:rPr>
-        <w:t xml:space="preserve"> </w:t>
-      </w:r>
+        <w:t xml:space="preserve"> factors and the </w:t>
+      </w:r>
+      <w:del w:id="74" w:author="Jordan Chou" w:date="2016-04-10T17:28:00Z">
+        <w:r>
+          <w:rPr>
+            <w:rFonts w:asciiTheme="majorHAnsi" w:hAnsiTheme="majorHAnsi" w:cs="Times"/>
+          </w:rPr>
+          <w:delText xml:space="preserve">stringent </w:delText>
+        </w:r>
+      </w:del>
       <w:r>
         <w:rPr>
           <w:rFonts w:asciiTheme="majorHAnsi" w:hAnsiTheme="majorHAnsi" w:cs="Times"/>
         </w:rPr>
-        <w:t xml:space="preserve">the teams </w:t>
+        <w:t>time constraints</w:t>
       </w:r>
       <w:r>
         <w:rPr>
           <w:rFonts w:asciiTheme="majorHAnsi" w:hAnsiTheme="majorHAnsi" w:cs="Times"/>
         </w:rPr>
-        <w:t>limited time to work on the project.</w:t>
-      </w:r>
+        <w:t xml:space="preserve"> of team members has resulted in </w:t>
+      </w:r>
+      <w:ins w:id="75" w:author="Jordan Chou" w:date="2016-04-10T17:28:00Z">
+        <w:r>
+          <w:rPr>
+            <w:rFonts w:asciiTheme="majorHAnsi" w:hAnsiTheme="majorHAnsi" w:cs="Times"/>
+          </w:rPr>
+          <w:t>lesser contributions to the project and the results, or lack thereof, reflect this.</w:t>
+        </w:r>
+      </w:ins>
+      <w:del w:id="76" w:author="Jordan Chou" w:date="2016-04-10T17:28:00Z">
+        <w:r>
+          <w:rPr>
+            <w:rFonts w:asciiTheme="majorHAnsi" w:hAnsiTheme="majorHAnsi" w:cs="Times"/>
+          </w:rPr>
+          <w:delText>a lower focus and as a r</w:delText>
+        </w:r>
+        <w:r>
+          <w:rPr>
+            <w:rFonts w:asciiTheme="majorHAnsi" w:hAnsiTheme="majorHAnsi" w:cs="Times"/>
+          </w:rPr>
+          <w:delText>esult, our</w:delText>
+        </w:r>
+        <w:r>
+          <w:rPr>
+            <w:rFonts w:asciiTheme="majorHAnsi" w:hAnsiTheme="majorHAnsi" w:cs="Times"/>
+          </w:rPr>
+          <w:delText xml:space="preserve"> </w:delText>
+        </w:r>
+        <w:r>
+          <w:rPr>
+            <w:rFonts w:asciiTheme="majorHAnsi" w:hAnsiTheme="majorHAnsi" w:cs="Times"/>
+          </w:rPr>
+          <w:delText>development</w:delText>
+        </w:r>
+        <w:r>
+          <w:rPr>
+            <w:rFonts w:asciiTheme="majorHAnsi" w:hAnsiTheme="majorHAnsi" w:cs="Times"/>
+          </w:rPr>
+          <w:delText xml:space="preserve"> refl</w:delText>
+        </w:r>
+        <w:r>
+          <w:rPr>
+            <w:rFonts w:asciiTheme="majorHAnsi" w:hAnsiTheme="majorHAnsi" w:cs="Times"/>
+          </w:rPr>
+          <w:delText>ects this.</w:delText>
+        </w:r>
+      </w:del>
       <w:r>
         <w:rPr>
           <w:rFonts w:asciiTheme="majorHAnsi" w:hAnsiTheme="majorHAnsi" w:cs="Times"/>
         </w:rPr>
-        <w:t xml:space="preserve"> Our aim to start holding multiple meetings throughout the week was not achieved, neither was our goal to complete an extra 4 user stories within the sprint.</w:t>
+        <w:t xml:space="preserve"> Despite the Sprint being 50% longer than the last, we completed 50% less user stories</w:t>
+      </w:r>
+      <w:del w:id="77" w:author="Jordan Chou" w:date="2016-04-10T17:28:00Z">
+        <w:r>
+          <w:rPr>
+            <w:rFonts w:asciiTheme="majorHAnsi" w:hAnsiTheme="majorHAnsi" w:cs="Times"/>
+          </w:rPr>
+          <w:delText xml:space="preserve"> as a result of limited time to work on the project</w:delText>
+        </w:r>
+      </w:del>
+      <w:r>
+        <w:rPr>
+          <w:rFonts w:asciiTheme="majorHAnsi" w:hAnsiTheme="majorHAnsi" w:cs="Times"/>
+        </w:rPr>
+        <w:t>.</w:t>
+      </w:r>
+      <w:r>
+        <w:rPr>
+          <w:rFonts w:asciiTheme="majorHAnsi" w:hAnsiTheme="majorHAnsi" w:cs="Times"/>
+        </w:rPr>
+        <w:t xml:space="preserve"> Our aim to start holding multiple meetings throug</w:t>
+      </w:r>
+      <w:r>
+        <w:rPr>
+          <w:rFonts w:asciiTheme="majorHAnsi" w:hAnsiTheme="majorHAnsi" w:cs="Times"/>
+        </w:rPr>
+        <w:t>hout the week was not achieved</w:t>
+      </w:r>
+      <w:r>
+        <w:rPr>
+          <w:rFonts w:asciiTheme="majorHAnsi" w:hAnsiTheme="majorHAnsi" w:cs="Times"/>
+        </w:rPr>
+        <w:t>, even if overall communication was slight</w:t>
+      </w:r>
+      <w:ins w:id="78" w:author="Jordan Chou" w:date="2016-04-10T17:28:00Z">
+        <w:r>
+          <w:rPr>
+            <w:rFonts w:asciiTheme="majorHAnsi" w:hAnsiTheme="majorHAnsi" w:cs="Times"/>
+          </w:rPr>
+          <w:t>l</w:t>
+        </w:r>
+      </w:ins>
+      <w:r>
+        <w:rPr>
+          <w:rFonts w:asciiTheme="majorHAnsi" w:hAnsiTheme="majorHAnsi" w:cs="Times"/>
+        </w:rPr>
+        <w:t>y increased.</w:t>
       </w:r>
     </w:p>
     <w:p>
@@ -6775,6 +7926,7 @@
           <w:sz w:val="32"/>
           <w:szCs w:val="32"/>
         </w:rPr>
+        <w:lastRenderedPageBreak/>
         <w:t>We want to s</w:t>
       </w:r>
       <w:r>
@@ -6796,6 +7948,7 @@
         <w:autoSpaceDN w:val="0"/>
         <w:adjustRightInd w:val="0"/>
         <w:spacing w:line="320" w:lineRule="atLeast"/>
+        <w:jc w:val="both"/>
         <w:rPr>
           <w:rFonts w:asciiTheme="majorHAnsi" w:hAnsiTheme="majorHAnsi" w:cs="Calibri"/>
           <w:bCs/>
@@ -6829,8 +7982,448 @@
         </w:rPr>
         <w:t xml:space="preserve"> When a team member is struggling to complete a user story, we want to start allocating another member to that story to assist and provide a new perspective to help completion.</w:t>
       </w:r>
-      <w:bookmarkStart w:id="0" w:name="_GoBack"/>
-      <w:bookmarkEnd w:id="0"/>
+    </w:p>
+    <w:p>
+      <w:pPr>
+        <w:widowControl w:val="0"/>
+        <w:autoSpaceDE w:val="0"/>
+        <w:autoSpaceDN w:val="0"/>
+        <w:adjustRightInd w:val="0"/>
+        <w:spacing w:line="320" w:lineRule="atLeast"/>
+        <w:rPr>
+          <w:rFonts w:asciiTheme="majorHAnsi" w:hAnsiTheme="majorHAnsi" w:cs="Calibri"/>
+          <w:bCs/>
+        </w:rPr>
+      </w:pPr>
+    </w:p>
+    <w:p>
+      <w:pPr>
+        <w:widowControl w:val="0"/>
+        <w:autoSpaceDE w:val="0"/>
+        <w:autoSpaceDN w:val="0"/>
+        <w:adjustRightInd w:val="0"/>
+        <w:spacing w:line="320" w:lineRule="atLeast"/>
+        <w:rPr>
+          <w:rFonts w:asciiTheme="majorHAnsi" w:hAnsiTheme="majorHAnsi" w:cs="Calibri"/>
+          <w:bCs/>
+        </w:rPr>
+      </w:pPr>
+    </w:p>
+    <w:p>
+      <w:pPr>
+        <w:widowControl w:val="0"/>
+        <w:autoSpaceDE w:val="0"/>
+        <w:autoSpaceDN w:val="0"/>
+        <w:adjustRightInd w:val="0"/>
+        <w:spacing w:line="320" w:lineRule="atLeast"/>
+        <w:rPr>
+          <w:rFonts w:asciiTheme="majorHAnsi" w:hAnsiTheme="majorHAnsi" w:cs="Calibri"/>
+          <w:bCs/>
+        </w:rPr>
+      </w:pPr>
+    </w:p>
+    <w:p>
+      <w:pPr>
+        <w:widowControl w:val="0"/>
+        <w:autoSpaceDE w:val="0"/>
+        <w:autoSpaceDN w:val="0"/>
+        <w:adjustRightInd w:val="0"/>
+        <w:spacing w:line="320" w:lineRule="atLeast"/>
+        <w:rPr>
+          <w:rFonts w:asciiTheme="majorHAnsi" w:hAnsiTheme="majorHAnsi" w:cs="Calibri"/>
+          <w:bCs/>
+        </w:rPr>
+      </w:pPr>
+    </w:p>
+    <w:p>
+      <w:pPr>
+        <w:widowControl w:val="0"/>
+        <w:autoSpaceDE w:val="0"/>
+        <w:autoSpaceDN w:val="0"/>
+        <w:adjustRightInd w:val="0"/>
+        <w:spacing w:line="320" w:lineRule="atLeast"/>
+        <w:rPr>
+          <w:rFonts w:asciiTheme="majorHAnsi" w:hAnsiTheme="majorHAnsi" w:cs="Calibri"/>
+          <w:bCs/>
+        </w:rPr>
+      </w:pPr>
+    </w:p>
+    <w:p>
+      <w:pPr>
+        <w:widowControl w:val="0"/>
+        <w:autoSpaceDE w:val="0"/>
+        <w:autoSpaceDN w:val="0"/>
+        <w:adjustRightInd w:val="0"/>
+        <w:spacing w:line="320" w:lineRule="atLeast"/>
+        <w:rPr>
+          <w:rFonts w:asciiTheme="majorHAnsi" w:hAnsiTheme="majorHAnsi" w:cs="Calibri"/>
+          <w:bCs/>
+        </w:rPr>
+      </w:pPr>
+    </w:p>
+    <w:p>
+      <w:pPr>
+        <w:widowControl w:val="0"/>
+        <w:autoSpaceDE w:val="0"/>
+        <w:autoSpaceDN w:val="0"/>
+        <w:adjustRightInd w:val="0"/>
+        <w:spacing w:line="320" w:lineRule="atLeast"/>
+        <w:rPr>
+          <w:rFonts w:asciiTheme="majorHAnsi" w:hAnsiTheme="majorHAnsi" w:cs="Calibri"/>
+          <w:bCs/>
+        </w:rPr>
+      </w:pPr>
+    </w:p>
+    <w:p>
+      <w:pPr>
+        <w:widowControl w:val="0"/>
+        <w:autoSpaceDE w:val="0"/>
+        <w:autoSpaceDN w:val="0"/>
+        <w:adjustRightInd w:val="0"/>
+        <w:spacing w:line="320" w:lineRule="atLeast"/>
+        <w:rPr>
+          <w:rFonts w:asciiTheme="majorHAnsi" w:hAnsiTheme="majorHAnsi" w:cs="Calibri"/>
+          <w:bCs/>
+        </w:rPr>
+      </w:pPr>
+    </w:p>
+    <w:p>
+      <w:pPr>
+        <w:widowControl w:val="0"/>
+        <w:autoSpaceDE w:val="0"/>
+        <w:autoSpaceDN w:val="0"/>
+        <w:adjustRightInd w:val="0"/>
+        <w:spacing w:line="320" w:lineRule="atLeast"/>
+        <w:rPr>
+          <w:rFonts w:asciiTheme="majorHAnsi" w:hAnsiTheme="majorHAnsi" w:cs="Calibri"/>
+          <w:bCs/>
+        </w:rPr>
+      </w:pPr>
+    </w:p>
+    <w:p>
+      <w:pPr>
+        <w:widowControl w:val="0"/>
+        <w:autoSpaceDE w:val="0"/>
+        <w:autoSpaceDN w:val="0"/>
+        <w:adjustRightInd w:val="0"/>
+        <w:spacing w:line="320" w:lineRule="atLeast"/>
+        <w:rPr>
+          <w:rFonts w:asciiTheme="majorHAnsi" w:hAnsiTheme="majorHAnsi" w:cs="Calibri"/>
+          <w:bCs/>
+        </w:rPr>
+      </w:pPr>
+    </w:p>
+    <w:p>
+      <w:pPr>
+        <w:widowControl w:val="0"/>
+        <w:autoSpaceDE w:val="0"/>
+        <w:autoSpaceDN w:val="0"/>
+        <w:adjustRightInd w:val="0"/>
+        <w:spacing w:line="320" w:lineRule="atLeast"/>
+        <w:rPr>
+          <w:rFonts w:asciiTheme="majorHAnsi" w:hAnsiTheme="majorHAnsi" w:cs="Calibri"/>
+          <w:bCs/>
+        </w:rPr>
+      </w:pPr>
+    </w:p>
+    <w:p>
+      <w:pPr>
+        <w:widowControl w:val="0"/>
+        <w:autoSpaceDE w:val="0"/>
+        <w:autoSpaceDN w:val="0"/>
+        <w:adjustRightInd w:val="0"/>
+        <w:spacing w:line="320" w:lineRule="atLeast"/>
+        <w:rPr>
+          <w:rFonts w:asciiTheme="majorHAnsi" w:hAnsiTheme="majorHAnsi" w:cs="Calibri"/>
+          <w:bCs/>
+        </w:rPr>
+      </w:pPr>
+    </w:p>
+    <w:p>
+      <w:pPr>
+        <w:widowControl w:val="0"/>
+        <w:autoSpaceDE w:val="0"/>
+        <w:autoSpaceDN w:val="0"/>
+        <w:adjustRightInd w:val="0"/>
+        <w:spacing w:line="320" w:lineRule="atLeast"/>
+        <w:rPr>
+          <w:rFonts w:asciiTheme="majorHAnsi" w:hAnsiTheme="majorHAnsi" w:cs="Calibri"/>
+          <w:bCs/>
+        </w:rPr>
+      </w:pPr>
+    </w:p>
+    <w:p>
+      <w:pPr>
+        <w:widowControl w:val="0"/>
+        <w:autoSpaceDE w:val="0"/>
+        <w:autoSpaceDN w:val="0"/>
+        <w:adjustRightInd w:val="0"/>
+        <w:spacing w:line="320" w:lineRule="atLeast"/>
+        <w:rPr>
+          <w:rFonts w:asciiTheme="majorHAnsi" w:hAnsiTheme="majorHAnsi" w:cs="Calibri"/>
+          <w:bCs/>
+        </w:rPr>
+      </w:pPr>
+    </w:p>
+    <w:p>
+      <w:pPr>
+        <w:widowControl w:val="0"/>
+        <w:autoSpaceDE w:val="0"/>
+        <w:autoSpaceDN w:val="0"/>
+        <w:adjustRightInd w:val="0"/>
+        <w:spacing w:line="320" w:lineRule="atLeast"/>
+        <w:rPr>
+          <w:rFonts w:asciiTheme="majorHAnsi" w:hAnsiTheme="majorHAnsi" w:cs="Calibri"/>
+          <w:bCs/>
+        </w:rPr>
+      </w:pPr>
+    </w:p>
+    <w:p>
+      <w:pPr>
+        <w:widowControl w:val="0"/>
+        <w:autoSpaceDE w:val="0"/>
+        <w:autoSpaceDN w:val="0"/>
+        <w:adjustRightInd w:val="0"/>
+        <w:spacing w:line="320" w:lineRule="atLeast"/>
+        <w:rPr>
+          <w:rFonts w:asciiTheme="majorHAnsi" w:hAnsiTheme="majorHAnsi" w:cs="Calibri"/>
+          <w:bCs/>
+        </w:rPr>
+      </w:pPr>
+    </w:p>
+    <w:p>
+      <w:pPr>
+        <w:widowControl w:val="0"/>
+        <w:autoSpaceDE w:val="0"/>
+        <w:autoSpaceDN w:val="0"/>
+        <w:adjustRightInd w:val="0"/>
+        <w:spacing w:line="320" w:lineRule="atLeast"/>
+        <w:rPr>
+          <w:rFonts w:asciiTheme="majorHAnsi" w:hAnsiTheme="majorHAnsi" w:cs="Calibri"/>
+          <w:bCs/>
+        </w:rPr>
+      </w:pPr>
+    </w:p>
+    <w:p>
+      <w:pPr>
+        <w:widowControl w:val="0"/>
+        <w:autoSpaceDE w:val="0"/>
+        <w:autoSpaceDN w:val="0"/>
+        <w:adjustRightInd w:val="0"/>
+        <w:spacing w:line="320" w:lineRule="atLeast"/>
+        <w:rPr>
+          <w:rFonts w:asciiTheme="majorHAnsi" w:hAnsiTheme="majorHAnsi" w:cs="Calibri"/>
+          <w:bCs/>
+        </w:rPr>
+      </w:pPr>
+    </w:p>
+    <w:p>
+      <w:pPr>
+        <w:widowControl w:val="0"/>
+        <w:autoSpaceDE w:val="0"/>
+        <w:autoSpaceDN w:val="0"/>
+        <w:adjustRightInd w:val="0"/>
+        <w:spacing w:line="320" w:lineRule="atLeast"/>
+        <w:rPr>
+          <w:rFonts w:asciiTheme="majorHAnsi" w:hAnsiTheme="majorHAnsi" w:cs="Calibri"/>
+          <w:bCs/>
+        </w:rPr>
+      </w:pPr>
+    </w:p>
+    <w:p>
+      <w:pPr>
+        <w:widowControl w:val="0"/>
+        <w:autoSpaceDE w:val="0"/>
+        <w:autoSpaceDN w:val="0"/>
+        <w:adjustRightInd w:val="0"/>
+        <w:spacing w:line="320" w:lineRule="atLeast"/>
+        <w:rPr>
+          <w:rFonts w:asciiTheme="majorHAnsi" w:hAnsiTheme="majorHAnsi" w:cs="Calibri"/>
+          <w:bCs/>
+        </w:rPr>
+      </w:pPr>
+    </w:p>
+    <w:p>
+      <w:pPr>
+        <w:widowControl w:val="0"/>
+        <w:autoSpaceDE w:val="0"/>
+        <w:autoSpaceDN w:val="0"/>
+        <w:adjustRightInd w:val="0"/>
+        <w:spacing w:line="320" w:lineRule="atLeast"/>
+        <w:rPr>
+          <w:rFonts w:asciiTheme="majorHAnsi" w:hAnsiTheme="majorHAnsi" w:cs="Calibri"/>
+          <w:bCs/>
+        </w:rPr>
+      </w:pPr>
+    </w:p>
+    <w:p>
+      <w:pPr>
+        <w:widowControl w:val="0"/>
+        <w:autoSpaceDE w:val="0"/>
+        <w:autoSpaceDN w:val="0"/>
+        <w:adjustRightInd w:val="0"/>
+        <w:spacing w:line="320" w:lineRule="atLeast"/>
+        <w:rPr>
+          <w:rFonts w:asciiTheme="majorHAnsi" w:hAnsiTheme="majorHAnsi" w:cs="Calibri"/>
+          <w:bCs/>
+        </w:rPr>
+      </w:pPr>
+    </w:p>
+    <w:p>
+      <w:pPr>
+        <w:widowControl w:val="0"/>
+        <w:autoSpaceDE w:val="0"/>
+        <w:autoSpaceDN w:val="0"/>
+        <w:adjustRightInd w:val="0"/>
+        <w:spacing w:line="320" w:lineRule="atLeast"/>
+        <w:rPr>
+          <w:rFonts w:asciiTheme="majorHAnsi" w:hAnsiTheme="majorHAnsi" w:cs="Calibri"/>
+          <w:bCs/>
+        </w:rPr>
+      </w:pPr>
+    </w:p>
+    <w:p>
+      <w:pPr>
+        <w:widowControl w:val="0"/>
+        <w:autoSpaceDE w:val="0"/>
+        <w:autoSpaceDN w:val="0"/>
+        <w:adjustRightInd w:val="0"/>
+        <w:spacing w:line="320" w:lineRule="atLeast"/>
+        <w:rPr>
+          <w:rFonts w:asciiTheme="majorHAnsi" w:hAnsiTheme="majorHAnsi" w:cs="Calibri"/>
+          <w:bCs/>
+        </w:rPr>
+      </w:pPr>
+    </w:p>
+    <w:p>
+      <w:pPr>
+        <w:widowControl w:val="0"/>
+        <w:autoSpaceDE w:val="0"/>
+        <w:autoSpaceDN w:val="0"/>
+        <w:adjustRightInd w:val="0"/>
+        <w:spacing w:line="320" w:lineRule="atLeast"/>
+        <w:rPr>
+          <w:rFonts w:asciiTheme="majorHAnsi" w:hAnsiTheme="majorHAnsi" w:cs="Calibri"/>
+          <w:bCs/>
+        </w:rPr>
+      </w:pPr>
+    </w:p>
+    <w:p>
+      <w:pPr>
+        <w:widowControl w:val="0"/>
+        <w:autoSpaceDE w:val="0"/>
+        <w:autoSpaceDN w:val="0"/>
+        <w:adjustRightInd w:val="0"/>
+        <w:spacing w:line="320" w:lineRule="atLeast"/>
+        <w:rPr>
+          <w:rFonts w:asciiTheme="majorHAnsi" w:hAnsiTheme="majorHAnsi" w:cs="Calibri"/>
+          <w:bCs/>
+        </w:rPr>
+      </w:pPr>
+    </w:p>
+    <w:p>
+      <w:pPr>
+        <w:widowControl w:val="0"/>
+        <w:autoSpaceDE w:val="0"/>
+        <w:autoSpaceDN w:val="0"/>
+        <w:adjustRightInd w:val="0"/>
+        <w:spacing w:line="320" w:lineRule="atLeast"/>
+        <w:rPr>
+          <w:rFonts w:asciiTheme="majorHAnsi" w:hAnsiTheme="majorHAnsi" w:cs="Calibri"/>
+          <w:bCs/>
+        </w:rPr>
+      </w:pPr>
+    </w:p>
+    <w:p>
+      <w:pPr>
+        <w:widowControl w:val="0"/>
+        <w:autoSpaceDE w:val="0"/>
+        <w:autoSpaceDN w:val="0"/>
+        <w:adjustRightInd w:val="0"/>
+        <w:spacing w:line="320" w:lineRule="atLeast"/>
+        <w:rPr>
+          <w:rFonts w:asciiTheme="majorHAnsi" w:hAnsiTheme="majorHAnsi" w:cs="Calibri"/>
+          <w:bCs/>
+        </w:rPr>
+      </w:pPr>
+    </w:p>
+    <w:p>
+      <w:pPr>
+        <w:widowControl w:val="0"/>
+        <w:autoSpaceDE w:val="0"/>
+        <w:autoSpaceDN w:val="0"/>
+        <w:adjustRightInd w:val="0"/>
+        <w:spacing w:line="320" w:lineRule="atLeast"/>
+        <w:rPr>
+          <w:rFonts w:asciiTheme="majorHAnsi" w:hAnsiTheme="majorHAnsi" w:cs="Calibri"/>
+          <w:bCs/>
+        </w:rPr>
+      </w:pPr>
+    </w:p>
+    <w:p>
+      <w:pPr>
+        <w:widowControl w:val="0"/>
+        <w:autoSpaceDE w:val="0"/>
+        <w:autoSpaceDN w:val="0"/>
+        <w:adjustRightInd w:val="0"/>
+        <w:spacing w:line="320" w:lineRule="atLeast"/>
+        <w:rPr>
+          <w:rFonts w:asciiTheme="majorHAnsi" w:hAnsiTheme="majorHAnsi" w:cs="Calibri"/>
+          <w:bCs/>
+        </w:rPr>
+      </w:pPr>
+    </w:p>
+    <w:p>
+      <w:pPr>
+        <w:widowControl w:val="0"/>
+        <w:autoSpaceDE w:val="0"/>
+        <w:autoSpaceDN w:val="0"/>
+        <w:adjustRightInd w:val="0"/>
+        <w:spacing w:line="320" w:lineRule="atLeast"/>
+        <w:rPr>
+          <w:rFonts w:asciiTheme="majorHAnsi" w:hAnsiTheme="majorHAnsi" w:cs="Calibri"/>
+          <w:bCs/>
+        </w:rPr>
+      </w:pPr>
+    </w:p>
+    <w:p>
+      <w:pPr>
+        <w:widowControl w:val="0"/>
+        <w:autoSpaceDE w:val="0"/>
+        <w:autoSpaceDN w:val="0"/>
+        <w:adjustRightInd w:val="0"/>
+        <w:spacing w:line="320" w:lineRule="atLeast"/>
+        <w:rPr>
+          <w:rFonts w:asciiTheme="majorHAnsi" w:hAnsiTheme="majorHAnsi" w:cs="Calibri"/>
+          <w:bCs/>
+        </w:rPr>
+      </w:pPr>
+    </w:p>
+    <w:p>
+      <w:pPr>
+        <w:widowControl w:val="0"/>
+        <w:autoSpaceDE w:val="0"/>
+        <w:autoSpaceDN w:val="0"/>
+        <w:adjustRightInd w:val="0"/>
+        <w:spacing w:line="320" w:lineRule="atLeast"/>
+        <w:rPr>
+          <w:rFonts w:asciiTheme="majorHAnsi" w:hAnsiTheme="majorHAnsi" w:cs="Calibri"/>
+          <w:bCs/>
+        </w:rPr>
+      </w:pPr>
+    </w:p>
+    <w:p>
+      <w:pPr>
+        <w:widowControl w:val="0"/>
+        <w:autoSpaceDE w:val="0"/>
+        <w:autoSpaceDN w:val="0"/>
+        <w:adjustRightInd w:val="0"/>
+        <w:spacing w:line="320" w:lineRule="atLeast"/>
+        <w:rPr>
+          <w:rFonts w:asciiTheme="majorHAnsi" w:hAnsiTheme="majorHAnsi" w:cs="Calibri"/>
+          <w:bCs/>
+        </w:rPr>
+      </w:pPr>
     </w:p>
     <w:p>
       <w:pPr>
@@ -6857,7 +8450,6 @@
           <w:sz w:val="48"/>
           <w:szCs w:val="48"/>
         </w:rPr>
-        <w:lastRenderedPageBreak/>
         <w:t>Appendix B: Screenshots of Functionality</w:t>
       </w:r>
     </w:p>
@@ -7018,10 +8610,10 @@
       </w:pPr>
     </w:p>
     <w:sectPr>
-      <w:headerReference w:type="even" r:id="rId9"/>
-      <w:headerReference w:type="default" r:id="rId10"/>
-      <w:footerReference w:type="even" r:id="rId11"/>
-      <w:footerReference w:type="default" r:id="rId12"/>
+      <w:headerReference w:type="even" r:id="rId12"/>
+      <w:headerReference w:type="default" r:id="rId13"/>
+      <w:footerReference w:type="even" r:id="rId14"/>
+      <w:footerReference w:type="default" r:id="rId15"/>
       <w:pgSz w:w="12240" w:h="15840"/>
       <w:pgMar w:top="1440" w:right="1800" w:bottom="1440" w:left="1800" w:header="720" w:footer="720" w:gutter="0"/>
       <w:cols w:space="720"/>
@@ -7033,7 +8625,7 @@
 </file>
 
 <file path=word/endnotes.xml><?xml version="1.0" encoding="utf-8"?>
-<w:endnotes xmlns:wpc="http://schemas.microsoft.com/office/word/2010/wordprocessingCanvas" xmlns:cx="http://schemas.microsoft.com/office/drawing/2014/chartex" xmlns:cx1="http://schemas.microsoft.com/office/drawing/2015/9/8/chartex" xmlns:mc="http://schemas.openxmlformats.org/markup-compatibility/2006" xmlns:o="urn:schemas-microsoft-com:office:office" xmlns:r="http://schemas.openxmlformats.org/officeDocument/2006/relationships" xmlns:m="http://schemas.openxmlformats.org/officeDocument/2006/math" xmlns:v="urn:schemas-microsoft-com:vml" xmlns:wp14="http://schemas.microsoft.com/office/word/2010/wordprocessingDrawing" xmlns:wp="http://schemas.openxmlformats.org/drawingml/2006/wordprocessingDrawing" xmlns:w10="urn:schemas-microsoft-com:office:word" xmlns:w="http://schemas.openxmlformats.org/wordprocessingml/2006/main" xmlns:w14="http://schemas.microsoft.com/office/word/2010/wordml" xmlns:w15="http://schemas.microsoft.com/office/word/2012/wordml" xmlns:w16se="http://schemas.microsoft.com/office/word/2015/wordml/symex" xmlns:wpg="http://schemas.microsoft.com/office/word/2010/wordprocessingGroup" xmlns:wpi="http://schemas.microsoft.com/office/word/2010/wordprocessingInk" xmlns:wne="http://schemas.microsoft.com/office/word/2006/wordml" xmlns:wps="http://schemas.microsoft.com/office/word/2010/wordprocessingShape" mc:Ignorable="w14 w15 w16se wp14">
+<w:endnotes xmlns:wpc="http://schemas.microsoft.com/office/word/2010/wordprocessingCanvas" xmlns:mo="http://schemas.microsoft.com/office/mac/office/2008/main" xmlns:mc="http://schemas.openxmlformats.org/markup-compatibility/2006" xmlns:mv="urn:schemas-microsoft-com:mac:vml" xmlns:o="urn:schemas-microsoft-com:office:office" xmlns:r="http://schemas.openxmlformats.org/officeDocument/2006/relationships" xmlns:m="http://schemas.openxmlformats.org/officeDocument/2006/math" xmlns:v="urn:schemas-microsoft-com:vml" xmlns:wp14="http://schemas.microsoft.com/office/word/2010/wordprocessingDrawing" xmlns:wp="http://schemas.openxmlformats.org/drawingml/2006/wordprocessingDrawing" xmlns:w10="urn:schemas-microsoft-com:office:word" xmlns:w="http://schemas.openxmlformats.org/wordprocessingml/2006/main" xmlns:w14="http://schemas.microsoft.com/office/word/2010/wordml" xmlns:w15="http://schemas.microsoft.com/office/word/2012/wordml" xmlns:wpg="http://schemas.microsoft.com/office/word/2010/wordprocessingGroup" xmlns:wpi="http://schemas.microsoft.com/office/word/2010/wordprocessingInk" xmlns:wne="http://schemas.microsoft.com/office/word/2006/wordml" xmlns:wps="http://schemas.microsoft.com/office/word/2010/wordprocessingShape" mc:Ignorable="w14 w15 wp14">
   <w:endnote w:type="separator" w:id="-1">
     <w:p>
       <w:r>
@@ -7047,12 +8639,25 @@
         <w:continuationSeparator/>
       </w:r>
     </w:p>
+  </w:endnote>
+  <w:endnote w:type="continuationNotice" w:id="1">
+    <w:p/>
   </w:endnote>
 </w:endnotes>
 </file>
 
 <file path=word/footer1.xml><?xml version="1.0" encoding="utf-8"?>
-<w:ftr xmlns:wpc="http://schemas.microsoft.com/office/word/2010/wordprocessingCanvas" xmlns:cx="http://schemas.microsoft.com/office/drawing/2014/chartex" xmlns:cx1="http://schemas.microsoft.com/office/drawing/2015/9/8/chartex" xmlns:mc="http://schemas.openxmlformats.org/markup-compatibility/2006" xmlns:o="urn:schemas-microsoft-com:office:office" xmlns:r="http://schemas.openxmlformats.org/officeDocument/2006/relationships" xmlns:m="http://schemas.openxmlformats.org/officeDocument/2006/math" xmlns:v="urn:schemas-microsoft-com:vml" xmlns:wp14="http://schemas.microsoft.com/office/word/2010/wordprocessingDrawing" xmlns:wp="http://schemas.openxmlformats.org/drawingml/2006/wordprocessingDrawing" xmlns:w10="urn:schemas-microsoft-com:office:word" xmlns:w="http://schemas.openxmlformats.org/wordprocessingml/2006/main" xmlns:w14="http://schemas.microsoft.com/office/word/2010/wordml" xmlns:w15="http://schemas.microsoft.com/office/word/2012/wordml" xmlns:w16se="http://schemas.microsoft.com/office/word/2015/wordml/symex" xmlns:wpg="http://schemas.microsoft.com/office/word/2010/wordprocessingGroup" xmlns:wpi="http://schemas.microsoft.com/office/word/2010/wordprocessingInk" xmlns:wne="http://schemas.microsoft.com/office/word/2006/wordml" xmlns:wps="http://schemas.microsoft.com/office/word/2010/wordprocessingShape" mc:Ignorable="w14 w15 w16se wp14">
+<w:ftr xmlns:wpc="http://schemas.microsoft.com/office/word/2010/wordprocessingCanvas" xmlns:mo="http://schemas.microsoft.com/office/mac/office/2008/main" xmlns:mc="http://schemas.openxmlformats.org/markup-compatibility/2006" xmlns:mv="urn:schemas-microsoft-com:mac:vml" xmlns:o="urn:schemas-microsoft-com:office:office" xmlns:r="http://schemas.openxmlformats.org/officeDocument/2006/relationships" xmlns:m="http://schemas.openxmlformats.org/officeDocument/2006/math" xmlns:v="urn:schemas-microsoft-com:vml" xmlns:wp14="http://schemas.microsoft.com/office/word/2010/wordprocessingDrawing" xmlns:wp="http://schemas.openxmlformats.org/drawingml/2006/wordprocessingDrawing" xmlns:w10="urn:schemas-microsoft-com:office:word" xmlns:w="http://schemas.openxmlformats.org/wordprocessingml/2006/main" xmlns:w14="http://schemas.microsoft.com/office/word/2010/wordml" xmlns:w15="http://schemas.microsoft.com/office/word/2012/wordml" xmlns:wpg="http://schemas.microsoft.com/office/word/2010/wordprocessingGroup" xmlns:wpi="http://schemas.microsoft.com/office/word/2010/wordprocessingInk" xmlns:wne="http://schemas.microsoft.com/office/word/2006/wordml" xmlns:wps="http://schemas.microsoft.com/office/word/2010/wordprocessingShape" mc:Ignorable="w14 w15 wp14">
+  <w:p>
+    <w:pPr>
+      <w:pStyle w:val="Footer"/>
+    </w:pPr>
+  </w:p>
+</w:ftr>
+</file>
+
+<file path=word/footer2.xml><?xml version="1.0" encoding="utf-8"?>
+<w:ftr xmlns:wpc="http://schemas.microsoft.com/office/word/2010/wordprocessingCanvas" xmlns:mo="http://schemas.microsoft.com/office/mac/office/2008/main" xmlns:mc="http://schemas.openxmlformats.org/markup-compatibility/2006" xmlns:mv="urn:schemas-microsoft-com:mac:vml" xmlns:o="urn:schemas-microsoft-com:office:office" xmlns:r="http://schemas.openxmlformats.org/officeDocument/2006/relationships" xmlns:m="http://schemas.openxmlformats.org/officeDocument/2006/math" xmlns:v="urn:schemas-microsoft-com:vml" xmlns:wp14="http://schemas.microsoft.com/office/word/2010/wordprocessingDrawing" xmlns:wp="http://schemas.openxmlformats.org/drawingml/2006/wordprocessingDrawing" xmlns:w10="urn:schemas-microsoft-com:office:word" xmlns:w="http://schemas.openxmlformats.org/wordprocessingml/2006/main" xmlns:w14="http://schemas.microsoft.com/office/word/2010/wordml" xmlns:w15="http://schemas.microsoft.com/office/word/2012/wordml" xmlns:wpg="http://schemas.microsoft.com/office/word/2010/wordprocessingGroup" xmlns:wpi="http://schemas.microsoft.com/office/word/2010/wordprocessingInk" xmlns:wne="http://schemas.microsoft.com/office/word/2006/wordml" xmlns:wps="http://schemas.microsoft.com/office/word/2010/wordprocessingShape" mc:Ignorable="w14 w15 wp14">
   <w:tbl>
     <w:tblPr>
       <w:tblW w:w="5000" w:type="pct"/>
@@ -7065,8 +8670,8 @@
       <w:tblLook w:val="04A0" w:firstRow="1" w:lastRow="0" w:firstColumn="1" w:lastColumn="0" w:noHBand="0" w:noVBand="1"/>
     </w:tblPr>
     <w:tblGrid>
-      <w:gridCol w:w="8430"/>
-      <w:gridCol w:w="440"/>
+      <w:gridCol w:w="8211"/>
+      <w:gridCol w:w="429"/>
     </w:tblGrid>
     <w:tr>
       <w:sdt>
@@ -7182,8 +8787,8 @@
 </w:ftr>
 </file>
 
-<file path=word/footer2.xml><?xml version="1.0" encoding="utf-8"?>
-<w:ftr xmlns:wpc="http://schemas.microsoft.com/office/word/2010/wordprocessingCanvas" xmlns:cx="http://schemas.microsoft.com/office/drawing/2014/chartex" xmlns:cx1="http://schemas.microsoft.com/office/drawing/2015/9/8/chartex" xmlns:mc="http://schemas.openxmlformats.org/markup-compatibility/2006" xmlns:o="urn:schemas-microsoft-com:office:office" xmlns:r="http://schemas.openxmlformats.org/officeDocument/2006/relationships" xmlns:m="http://schemas.openxmlformats.org/officeDocument/2006/math" xmlns:v="urn:schemas-microsoft-com:vml" xmlns:wp14="http://schemas.microsoft.com/office/word/2010/wordprocessingDrawing" xmlns:wp="http://schemas.openxmlformats.org/drawingml/2006/wordprocessingDrawing" xmlns:w10="urn:schemas-microsoft-com:office:word" xmlns:w="http://schemas.openxmlformats.org/wordprocessingml/2006/main" xmlns:w14="http://schemas.microsoft.com/office/word/2010/wordml" xmlns:w15="http://schemas.microsoft.com/office/word/2012/wordml" xmlns:w16se="http://schemas.microsoft.com/office/word/2015/wordml/symex" xmlns:wpg="http://schemas.microsoft.com/office/word/2010/wordprocessingGroup" xmlns:wpi="http://schemas.microsoft.com/office/word/2010/wordprocessingInk" xmlns:wne="http://schemas.microsoft.com/office/word/2006/wordml" xmlns:wps="http://schemas.microsoft.com/office/word/2010/wordprocessingShape" mc:Ignorable="w14 w15 w16se wp14">
+<file path=word/footer3.xml><?xml version="1.0" encoding="utf-8"?>
+<w:ftr xmlns:wpc="http://schemas.microsoft.com/office/word/2010/wordprocessingCanvas" xmlns:mo="http://schemas.microsoft.com/office/mac/office/2008/main" xmlns:mc="http://schemas.openxmlformats.org/markup-compatibility/2006" xmlns:mv="urn:schemas-microsoft-com:mac:vml" xmlns:o="urn:schemas-microsoft-com:office:office" xmlns:r="http://schemas.openxmlformats.org/officeDocument/2006/relationships" xmlns:m="http://schemas.openxmlformats.org/officeDocument/2006/math" xmlns:v="urn:schemas-microsoft-com:vml" xmlns:wp14="http://schemas.microsoft.com/office/word/2010/wordprocessingDrawing" xmlns:wp="http://schemas.openxmlformats.org/drawingml/2006/wordprocessingDrawing" xmlns:w10="urn:schemas-microsoft-com:office:word" xmlns:w="http://schemas.openxmlformats.org/wordprocessingml/2006/main" xmlns:w14="http://schemas.microsoft.com/office/word/2010/wordml" xmlns:w15="http://schemas.microsoft.com/office/word/2012/wordml" xmlns:wpg="http://schemas.microsoft.com/office/word/2010/wordprocessingGroup" xmlns:wpi="http://schemas.microsoft.com/office/word/2010/wordprocessingInk" xmlns:wne="http://schemas.microsoft.com/office/word/2006/wordml" xmlns:wps="http://schemas.microsoft.com/office/word/2010/wordprocessingShape" mc:Ignorable="w14 w15 wp14">
   <w:tbl>
     <w:tblPr>
       <w:tblW w:w="5000" w:type="pct"/>
@@ -7217,6 +8822,14 @@
               <w:color w:val="4F81BD" w:themeColor="accent1"/>
             </w:rPr>
           </w:pPr>
+          <w:r>
+            <w:rPr>
+              <w:rFonts w:ascii="Calibri" w:eastAsiaTheme="majorEastAsia" w:hAnsi="Calibri" w:cstheme="majorBidi"/>
+              <w:b/>
+              <w:color w:val="4F81BD" w:themeColor="accent1"/>
+            </w:rPr>
+            <w:t xml:space="preserve">  </w:t>
+          </w:r>
           <w:r>
             <w:rPr>
               <w:rFonts w:ascii="Calibri" w:eastAsiaTheme="majorEastAsia" w:hAnsi="Calibri" w:cstheme="majorBidi"/>
@@ -7274,7 +8887,7 @@
               <w:noProof/>
               <w:color w:val="4F81BD" w:themeColor="accent1"/>
             </w:rPr>
-            <w:t>11</w:t>
+            <w:t>10</w:t>
           </w:r>
           <w:r>
             <w:rPr>
@@ -7283,6 +8896,14 @@
               <w:color w:val="4F81BD" w:themeColor="accent1"/>
             </w:rPr>
             <w:fldChar w:fldCharType="end"/>
+          </w:r>
+          <w:r>
+            <w:rPr>
+              <w:rFonts w:ascii="Calibri" w:hAnsi="Calibri"/>
+              <w:b/>
+              <w:color w:val="4F81BD" w:themeColor="accent1"/>
+            </w:rPr>
+            <w:t xml:space="preserve"> </w:t>
           </w:r>
         </w:p>
       </w:tc>
@@ -7297,7 +8918,7 @@
 </file>
 
 <file path=word/footnotes.xml><?xml version="1.0" encoding="utf-8"?>
-<w:footnotes xmlns:wpc="http://schemas.microsoft.com/office/word/2010/wordprocessingCanvas" xmlns:cx="http://schemas.microsoft.com/office/drawing/2014/chartex" xmlns:cx1="http://schemas.microsoft.com/office/drawing/2015/9/8/chartex" xmlns:mc="http://schemas.openxmlformats.org/markup-compatibility/2006" xmlns:o="urn:schemas-microsoft-com:office:office" xmlns:r="http://schemas.openxmlformats.org/officeDocument/2006/relationships" xmlns:m="http://schemas.openxmlformats.org/officeDocument/2006/math" xmlns:v="urn:schemas-microsoft-com:vml" xmlns:wp14="http://schemas.microsoft.com/office/word/2010/wordprocessingDrawing" xmlns:wp="http://schemas.openxmlformats.org/drawingml/2006/wordprocessingDrawing" xmlns:w10="urn:schemas-microsoft-com:office:word" xmlns:w="http://schemas.openxmlformats.org/wordprocessingml/2006/main" xmlns:w14="http://schemas.microsoft.com/office/word/2010/wordml" xmlns:w15="http://schemas.microsoft.com/office/word/2012/wordml" xmlns:w16se="http://schemas.microsoft.com/office/word/2015/wordml/symex" xmlns:wpg="http://schemas.microsoft.com/office/word/2010/wordprocessingGroup" xmlns:wpi="http://schemas.microsoft.com/office/word/2010/wordprocessingInk" xmlns:wne="http://schemas.microsoft.com/office/word/2006/wordml" xmlns:wps="http://schemas.microsoft.com/office/word/2010/wordprocessingShape" mc:Ignorable="w14 w15 w16se wp14">
+<w:footnotes xmlns:wpc="http://schemas.microsoft.com/office/word/2010/wordprocessingCanvas" xmlns:mo="http://schemas.microsoft.com/office/mac/office/2008/main" xmlns:mc="http://schemas.openxmlformats.org/markup-compatibility/2006" xmlns:mv="urn:schemas-microsoft-com:mac:vml" xmlns:o="urn:schemas-microsoft-com:office:office" xmlns:r="http://schemas.openxmlformats.org/officeDocument/2006/relationships" xmlns:m="http://schemas.openxmlformats.org/officeDocument/2006/math" xmlns:v="urn:schemas-microsoft-com:vml" xmlns:wp14="http://schemas.microsoft.com/office/word/2010/wordprocessingDrawing" xmlns:wp="http://schemas.openxmlformats.org/drawingml/2006/wordprocessingDrawing" xmlns:w10="urn:schemas-microsoft-com:office:word" xmlns:w="http://schemas.openxmlformats.org/wordprocessingml/2006/main" xmlns:w14="http://schemas.microsoft.com/office/word/2010/wordml" xmlns:w15="http://schemas.microsoft.com/office/word/2012/wordml" xmlns:wpg="http://schemas.microsoft.com/office/word/2010/wordprocessingGroup" xmlns:wpi="http://schemas.microsoft.com/office/word/2010/wordprocessingInk" xmlns:wne="http://schemas.microsoft.com/office/word/2006/wordml" xmlns:wps="http://schemas.microsoft.com/office/word/2010/wordprocessingShape" mc:Ignorable="w14 w15 wp14">
   <w:footnote w:type="separator" w:id="-1">
     <w:p>
       <w:r>
@@ -7311,12 +8932,15 @@
         <w:continuationSeparator/>
       </w:r>
     </w:p>
+  </w:footnote>
+  <w:footnote w:type="continuationNotice" w:id="1">
+    <w:p/>
   </w:footnote>
 </w:footnotes>
 </file>
 
 <file path=word/header1.xml><?xml version="1.0" encoding="utf-8"?>
-<w:hdr xmlns:wpc="http://schemas.microsoft.com/office/word/2010/wordprocessingCanvas" xmlns:cx="http://schemas.microsoft.com/office/drawing/2014/chartex" xmlns:cx1="http://schemas.microsoft.com/office/drawing/2015/9/8/chartex" xmlns:mc="http://schemas.openxmlformats.org/markup-compatibility/2006" xmlns:o="urn:schemas-microsoft-com:office:office" xmlns:r="http://schemas.openxmlformats.org/officeDocument/2006/relationships" xmlns:m="http://schemas.openxmlformats.org/officeDocument/2006/math" xmlns:v="urn:schemas-microsoft-com:vml" xmlns:wp14="http://schemas.microsoft.com/office/word/2010/wordprocessingDrawing" xmlns:wp="http://schemas.openxmlformats.org/drawingml/2006/wordprocessingDrawing" xmlns:w10="urn:schemas-microsoft-com:office:word" xmlns:w="http://schemas.openxmlformats.org/wordprocessingml/2006/main" xmlns:w14="http://schemas.microsoft.com/office/word/2010/wordml" xmlns:w15="http://schemas.microsoft.com/office/word/2012/wordml" xmlns:w16se="http://schemas.microsoft.com/office/word/2015/wordml/symex" xmlns:wpg="http://schemas.microsoft.com/office/word/2010/wordprocessingGroup" xmlns:wpi="http://schemas.microsoft.com/office/word/2010/wordprocessingInk" xmlns:wne="http://schemas.microsoft.com/office/word/2006/wordml" xmlns:wps="http://schemas.microsoft.com/office/word/2010/wordprocessingShape" mc:Ignorable="w14 w15 w16se wp14">
+<w:hdr xmlns:wpc="http://schemas.microsoft.com/office/word/2010/wordprocessingCanvas" xmlns:mo="http://schemas.microsoft.com/office/mac/office/2008/main" xmlns:mc="http://schemas.openxmlformats.org/markup-compatibility/2006" xmlns:mv="urn:schemas-microsoft-com:mac:vml" xmlns:o="urn:schemas-microsoft-com:office:office" xmlns:r="http://schemas.openxmlformats.org/officeDocument/2006/relationships" xmlns:m="http://schemas.openxmlformats.org/officeDocument/2006/math" xmlns:v="urn:schemas-microsoft-com:vml" xmlns:wp14="http://schemas.microsoft.com/office/word/2010/wordprocessingDrawing" xmlns:wp="http://schemas.openxmlformats.org/drawingml/2006/wordprocessingDrawing" xmlns:w10="urn:schemas-microsoft-com:office:word" xmlns:w="http://schemas.openxmlformats.org/wordprocessingml/2006/main" xmlns:w14="http://schemas.microsoft.com/office/word/2010/wordml" xmlns:w15="http://schemas.microsoft.com/office/word/2012/wordml" xmlns:wpg="http://schemas.microsoft.com/office/word/2010/wordprocessingGroup" xmlns:wpi="http://schemas.microsoft.com/office/word/2010/wordprocessingInk" xmlns:wne="http://schemas.microsoft.com/office/word/2006/wordml" xmlns:wps="http://schemas.microsoft.com/office/word/2010/wordprocessingShape" mc:Ignorable="w14 w15 wp14">
   <w:p>
     <w:pPr>
       <w:pStyle w:val="Header"/>
@@ -7385,7 +9009,17 @@
 </file>
 
 <file path=word/header2.xml><?xml version="1.0" encoding="utf-8"?>
-<w:hdr xmlns:wpc="http://schemas.microsoft.com/office/word/2010/wordprocessingCanvas" xmlns:cx="http://schemas.microsoft.com/office/drawing/2014/chartex" xmlns:cx1="http://schemas.microsoft.com/office/drawing/2015/9/8/chartex" xmlns:mc="http://schemas.openxmlformats.org/markup-compatibility/2006" xmlns:o="urn:schemas-microsoft-com:office:office" xmlns:r="http://schemas.openxmlformats.org/officeDocument/2006/relationships" xmlns:m="http://schemas.openxmlformats.org/officeDocument/2006/math" xmlns:v="urn:schemas-microsoft-com:vml" xmlns:wp14="http://schemas.microsoft.com/office/word/2010/wordprocessingDrawing" xmlns:wp="http://schemas.openxmlformats.org/drawingml/2006/wordprocessingDrawing" xmlns:w10="urn:schemas-microsoft-com:office:word" xmlns:w="http://schemas.openxmlformats.org/wordprocessingml/2006/main" xmlns:w14="http://schemas.microsoft.com/office/word/2010/wordml" xmlns:w15="http://schemas.microsoft.com/office/word/2012/wordml" xmlns:w16se="http://schemas.microsoft.com/office/word/2015/wordml/symex" xmlns:wpg="http://schemas.microsoft.com/office/word/2010/wordprocessingGroup" xmlns:wpi="http://schemas.microsoft.com/office/word/2010/wordprocessingInk" xmlns:wne="http://schemas.microsoft.com/office/word/2006/wordml" xmlns:wps="http://schemas.microsoft.com/office/word/2010/wordprocessingShape" mc:Ignorable="w14 w15 w16se wp14">
+<w:hdr xmlns:wpc="http://schemas.microsoft.com/office/word/2010/wordprocessingCanvas" xmlns:mo="http://schemas.microsoft.com/office/mac/office/2008/main" xmlns:mc="http://schemas.openxmlformats.org/markup-compatibility/2006" xmlns:mv="urn:schemas-microsoft-com:mac:vml" xmlns:o="urn:schemas-microsoft-com:office:office" xmlns:r="http://schemas.openxmlformats.org/officeDocument/2006/relationships" xmlns:m="http://schemas.openxmlformats.org/officeDocument/2006/math" xmlns:v="urn:schemas-microsoft-com:vml" xmlns:wp14="http://schemas.microsoft.com/office/word/2010/wordprocessingDrawing" xmlns:wp="http://schemas.openxmlformats.org/drawingml/2006/wordprocessingDrawing" xmlns:w10="urn:schemas-microsoft-com:office:word" xmlns:w="http://schemas.openxmlformats.org/wordprocessingml/2006/main" xmlns:w14="http://schemas.microsoft.com/office/word/2010/wordml" xmlns:w15="http://schemas.microsoft.com/office/word/2012/wordml" xmlns:wpg="http://schemas.microsoft.com/office/word/2010/wordprocessingGroup" xmlns:wpi="http://schemas.microsoft.com/office/word/2010/wordprocessingInk" xmlns:wne="http://schemas.microsoft.com/office/word/2006/wordml" xmlns:wps="http://schemas.microsoft.com/office/word/2010/wordprocessingShape" mc:Ignorable="w14 w15 wp14">
+  <w:p>
+    <w:pPr>
+      <w:pStyle w:val="Header"/>
+    </w:pPr>
+  </w:p>
+</w:hdr>
+</file>
+
+<file path=word/header3.xml><?xml version="1.0" encoding="utf-8"?>
+<w:hdr xmlns:wpc="http://schemas.microsoft.com/office/word/2010/wordprocessingCanvas" xmlns:mo="http://schemas.microsoft.com/office/mac/office/2008/main" xmlns:mc="http://schemas.openxmlformats.org/markup-compatibility/2006" xmlns:mv="urn:schemas-microsoft-com:mac:vml" xmlns:o="urn:schemas-microsoft-com:office:office" xmlns:r="http://schemas.openxmlformats.org/officeDocument/2006/relationships" xmlns:m="http://schemas.openxmlformats.org/officeDocument/2006/math" xmlns:v="urn:schemas-microsoft-com:vml" xmlns:wp14="http://schemas.microsoft.com/office/word/2010/wordprocessingDrawing" xmlns:wp="http://schemas.openxmlformats.org/drawingml/2006/wordprocessingDrawing" xmlns:w10="urn:schemas-microsoft-com:office:word" xmlns:w="http://schemas.openxmlformats.org/wordprocessingml/2006/main" xmlns:w14="http://schemas.microsoft.com/office/word/2010/wordml" xmlns:w15="http://schemas.microsoft.com/office/word/2012/wordml" xmlns:wpg="http://schemas.microsoft.com/office/word/2010/wordprocessingGroup" xmlns:wpi="http://schemas.microsoft.com/office/word/2010/wordprocessingInk" xmlns:wne="http://schemas.microsoft.com/office/word/2006/wordml" xmlns:wps="http://schemas.microsoft.com/office/word/2010/wordprocessingShape" mc:Ignorable="w14 w15 wp14">
   <w:tbl>
     <w:tblPr>
       <w:tblW w:w="5179" w:type="pct"/>
@@ -7399,8 +9033,8 @@
       <w:tblLook w:val="04A0" w:firstRow="1" w:lastRow="0" w:firstColumn="1" w:lastColumn="0" w:noHBand="0" w:noVBand="1"/>
     </w:tblPr>
     <w:tblGrid>
-      <w:gridCol w:w="7687"/>
-      <w:gridCol w:w="1501"/>
+      <w:gridCol w:w="7487"/>
+      <w:gridCol w:w="1462"/>
     </w:tblGrid>
     <w:tr>
       <w:sdt>
@@ -7482,7 +9116,7 @@
     <w:r>
       <w:rPr>
         <w:noProof/>
-        <w:lang w:val="en-GB" w:eastAsia="ja-JP"/>
+        <w:lang w:eastAsia="ja-JP"/>
       </w:rPr>
       <mc:AlternateContent>
         <mc:Choice Requires="wps">
@@ -7522,14 +9156,14 @@
                       </a:ln>
                       <a:extLst>
                         <a:ext uri="{909E8E84-426E-40dd-AFC4-6F175D3DCCD1}">
-                          <a14:hiddenFill xmlns="" xmlns:o="urn:schemas-microsoft-com:office:office" xmlns:v="urn:schemas-microsoft-com:vml" xmlns:w10="urn:schemas-microsoft-com:office:word" xmlns:w="http://schemas.openxmlformats.org/wordprocessingml/2006/main" xmlns:a14="http://schemas.microsoft.com/office/drawing/2010/main" xmlns:mv="urn:schemas-microsoft-com:mac:vml" xmlns:mo="http://schemas.microsoft.com/office/mac/office/2008/main">
+                          <a14:hiddenFill xmlns:cx="http://schemas.microsoft.com/office/drawing/2014/chartex" xmlns:cx1="http://schemas.microsoft.com/office/drawing/2015/9/8/chartex" xmlns:w16se="http://schemas.microsoft.com/office/word/2015/wordml/symex" xmlns="" xmlns:o="urn:schemas-microsoft-com:office:office" xmlns:v="urn:schemas-microsoft-com:vml" xmlns:w10="urn:schemas-microsoft-com:office:word" xmlns:w="http://schemas.openxmlformats.org/wordprocessingml/2006/main" xmlns:a14="http://schemas.microsoft.com/office/drawing/2010/main">
                             <a:solidFill>
                               <a:srgbClr val="FFFFFF"/>
                             </a:solidFill>
                           </a14:hiddenFill>
                         </a:ext>
                         <a:ext uri="{91240B29-F687-4f45-9708-019B960494DF}">
-                          <a14:hiddenLine xmlns="" xmlns:o="urn:schemas-microsoft-com:office:office" xmlns:v="urn:schemas-microsoft-com:vml" xmlns:w10="urn:schemas-microsoft-com:office:word" xmlns:w="http://schemas.openxmlformats.org/wordprocessingml/2006/main" xmlns:a14="http://schemas.microsoft.com/office/drawing/2010/main" xmlns:mv="urn:schemas-microsoft-com:mac:vml" xmlns:mo="http://schemas.microsoft.com/office/mac/office/2008/main" w="9525">
+                          <a14:hiddenLine xmlns:cx="http://schemas.microsoft.com/office/drawing/2014/chartex" xmlns:cx1="http://schemas.microsoft.com/office/drawing/2015/9/8/chartex" xmlns:w16se="http://schemas.microsoft.com/office/word/2015/wordml/symex" xmlns="" xmlns:o="urn:schemas-microsoft-com:office:office" xmlns:v="urn:schemas-microsoft-com:vml" xmlns:w10="urn:schemas-microsoft-com:office:word" xmlns:w="http://schemas.openxmlformats.org/wordprocessingml/2006/main" xmlns:a14="http://schemas.microsoft.com/office/drawing/2010/main" w="9525">
                             <a:solidFill>
                               <a:srgbClr val="000000"/>
                             </a:solidFill>
@@ -7596,13 +9230,13 @@
             </wp:anchor>
           </w:drawing>
         </mc:Choice>
-        <mc:Fallback xmlns:mv="urn:schemas-microsoft-com:mac:vml" xmlns:mo="http://schemas.microsoft.com/office/mac/office/2008/main">
+        <mc:Fallback>
           <w:pict>
-            <v:shapetype w14:anchorId="27BF4B63" id="_x0000_t202" coordsize="21600,21600" o:spt="202" path="m,l,21600r21600,l21600,xe">
+            <v:shapetype w14:anchorId="27BF4B63" id="_x0000_t202" coordsize="21600,21600" o:spt="202" path="m0,0l0,21600,21600,21600,21600,0xe">
               <v:stroke joinstyle="miter"/>
               <v:path gradientshapeok="t" o:connecttype="rect"/>
             </v:shapetype>
-            <v:shape id="Text Box 15" o:spid="_x0000_s1061" type="#_x0000_t202" style="position:absolute;margin-left:71.2pt;margin-top:29.4pt;width:31.5pt;height:22.55pt;z-index:251658752;visibility:visible;mso-wrap-style:square;mso-width-percent:0;mso-height-percent:0;mso-wrap-distance-left:9pt;mso-wrap-distance-top:0;mso-wrap-distance-right:9pt;mso-wrap-distance-bottom:0;mso-position-horizontal:absolute;mso-position-horizontal-relative:page;mso-position-vertical:absolute;mso-position-vertical-relative:page;mso-width-percent:0;mso-height-percent:0;mso-width-relative:page;mso-height-relative:page;v-text-anchor:top" o:gfxdata="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" filled="f" stroked="f">
+            <v:shape id="Text_x0020_Box_x0020_15" o:spid="_x0000_s1026" type="#_x0000_t202" style="position:absolute;margin-left:71.2pt;margin-top:29.4pt;width:31.5pt;height:22.55pt;z-index:251658752;visibility:visible;mso-wrap-style:square;mso-width-percent:0;mso-height-percent:0;mso-wrap-distance-left:9pt;mso-wrap-distance-top:0;mso-wrap-distance-right:9pt;mso-wrap-distance-bottom:0;mso-position-horizontal:absolute;mso-position-horizontal-relative:page;mso-position-vertical:absolute;mso-position-vertical-relative:page;mso-width-percent:0;mso-height-percent:0;mso-width-relative:page;mso-height-relative:page;v-text-anchor:top" o:gfxdata="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" filled="f" stroked="f">
               <v:textbox>
                 <w:txbxContent>
                   <w:p>
@@ -7654,8 +9288,8 @@
 </w:hdr>
 </file>
 
-<file path=word/header3.xml><?xml version="1.0" encoding="utf-8"?>
-<w:hdr xmlns:wpc="http://schemas.microsoft.com/office/word/2010/wordprocessingCanvas" xmlns:cx="http://schemas.microsoft.com/office/drawing/2014/chartex" xmlns:cx1="http://schemas.microsoft.com/office/drawing/2015/9/8/chartex" xmlns:mc="http://schemas.openxmlformats.org/markup-compatibility/2006" xmlns:o="urn:schemas-microsoft-com:office:office" xmlns:r="http://schemas.openxmlformats.org/officeDocument/2006/relationships" xmlns:m="http://schemas.openxmlformats.org/officeDocument/2006/math" xmlns:v="urn:schemas-microsoft-com:vml" xmlns:wp14="http://schemas.microsoft.com/office/word/2010/wordprocessingDrawing" xmlns:wp="http://schemas.openxmlformats.org/drawingml/2006/wordprocessingDrawing" xmlns:w10="urn:schemas-microsoft-com:office:word" xmlns:w="http://schemas.openxmlformats.org/wordprocessingml/2006/main" xmlns:w14="http://schemas.microsoft.com/office/word/2010/wordml" xmlns:w15="http://schemas.microsoft.com/office/word/2012/wordml" xmlns:w16se="http://schemas.microsoft.com/office/word/2015/wordml/symex" xmlns:wpg="http://schemas.microsoft.com/office/word/2010/wordprocessingGroup" xmlns:wpi="http://schemas.microsoft.com/office/word/2010/wordprocessingInk" xmlns:wne="http://schemas.microsoft.com/office/word/2006/wordml" xmlns:wps="http://schemas.microsoft.com/office/word/2010/wordprocessingShape" mc:Ignorable="w14 w15 w16se wp14">
+<file path=word/header4.xml><?xml version="1.0" encoding="utf-8"?>
+<w:hdr xmlns:wpc="http://schemas.microsoft.com/office/word/2010/wordprocessingCanvas" xmlns:mo="http://schemas.microsoft.com/office/mac/office/2008/main" xmlns:mc="http://schemas.openxmlformats.org/markup-compatibility/2006" xmlns:mv="urn:schemas-microsoft-com:mac:vml" xmlns:o="urn:schemas-microsoft-com:office:office" xmlns:r="http://schemas.openxmlformats.org/officeDocument/2006/relationships" xmlns:m="http://schemas.openxmlformats.org/officeDocument/2006/math" xmlns:v="urn:schemas-microsoft-com:vml" xmlns:wp14="http://schemas.microsoft.com/office/word/2010/wordprocessingDrawing" xmlns:wp="http://schemas.openxmlformats.org/drawingml/2006/wordprocessingDrawing" xmlns:w10="urn:schemas-microsoft-com:office:word" xmlns:w="http://schemas.openxmlformats.org/wordprocessingml/2006/main" xmlns:w14="http://schemas.microsoft.com/office/word/2010/wordml" xmlns:w15="http://schemas.microsoft.com/office/word/2012/wordml" xmlns:wpg="http://schemas.microsoft.com/office/word/2010/wordprocessingGroup" xmlns:wpi="http://schemas.microsoft.com/office/word/2010/wordprocessingInk" xmlns:wne="http://schemas.microsoft.com/office/word/2006/wordml" xmlns:wps="http://schemas.microsoft.com/office/word/2010/wordprocessingShape" mc:Ignorable="w14 w15 wp14">
   <w:tbl>
     <w:tblPr>
       <w:tblW w:w="5498" w:type="pct"/>
@@ -7753,8 +9387,8 @@
 </file>
 
 <file path=word/numbering.xml><?xml version="1.0" encoding="utf-8"?>
-<w:numbering xmlns:wpc="http://schemas.microsoft.com/office/word/2010/wordprocessingCanvas" xmlns:cx="http://schemas.microsoft.com/office/drawing/2014/chartex" xmlns:cx1="http://schemas.microsoft.com/office/drawing/2015/9/8/chartex" xmlns:mc="http://schemas.openxmlformats.org/markup-compatibility/2006" xmlns:o="urn:schemas-microsoft-com:office:office" xmlns:r="http://schemas.openxmlformats.org/officeDocument/2006/relationships" xmlns:m="http://schemas.openxmlformats.org/officeDocument/2006/math" xmlns:v="urn:schemas-microsoft-com:vml" xmlns:wp14="http://schemas.microsoft.com/office/word/2010/wordprocessingDrawing" xmlns:wp="http://schemas.openxmlformats.org/drawingml/2006/wordprocessingDrawing" xmlns:w10="urn:schemas-microsoft-com:office:word" xmlns:w="http://schemas.openxmlformats.org/wordprocessingml/2006/main" xmlns:w14="http://schemas.microsoft.com/office/word/2010/wordml" xmlns:w15="http://schemas.microsoft.com/office/word/2012/wordml" xmlns:w16se="http://schemas.microsoft.com/office/word/2015/wordml/symex" xmlns:wpg="http://schemas.microsoft.com/office/word/2010/wordprocessingGroup" xmlns:wpi="http://schemas.microsoft.com/office/word/2010/wordprocessingInk" xmlns:wne="http://schemas.microsoft.com/office/word/2006/wordml" xmlns:wps="http://schemas.microsoft.com/office/word/2010/wordprocessingShape" mc:Ignorable="w14 w15 w16se wp14">
-  <w:abstractNum w:abstractNumId="0" w15:restartNumberingAfterBreak="0">
+<w:numbering xmlns:wpc="http://schemas.microsoft.com/office/word/2010/wordprocessingCanvas" xmlns:mo="http://schemas.microsoft.com/office/mac/office/2008/main" xmlns:mc="http://schemas.openxmlformats.org/markup-compatibility/2006" xmlns:mv="urn:schemas-microsoft-com:mac:vml" xmlns:o="urn:schemas-microsoft-com:office:office" xmlns:r="http://schemas.openxmlformats.org/officeDocument/2006/relationships" xmlns:m="http://schemas.openxmlformats.org/officeDocument/2006/math" xmlns:v="urn:schemas-microsoft-com:vml" xmlns:wp14="http://schemas.microsoft.com/office/word/2010/wordprocessingDrawing" xmlns:wp="http://schemas.openxmlformats.org/drawingml/2006/wordprocessingDrawing" xmlns:w10="urn:schemas-microsoft-com:office:word" xmlns:w="http://schemas.openxmlformats.org/wordprocessingml/2006/main" xmlns:w14="http://schemas.microsoft.com/office/word/2010/wordml" xmlns:w15="http://schemas.microsoft.com/office/word/2012/wordml" xmlns:wpg="http://schemas.microsoft.com/office/word/2010/wordprocessingGroup" xmlns:wpi="http://schemas.microsoft.com/office/word/2010/wordprocessingInk" xmlns:wne="http://schemas.microsoft.com/office/word/2006/wordml" xmlns:wps="http://schemas.microsoft.com/office/word/2010/wordprocessingShape" mc:Ignorable="w14 w15 wp14">
+  <w:abstractNum w:abstractNumId="0">
     <w:nsid w:val="0ADC5A31"/>
     <w:multiLevelType w:val="hybridMultilevel"/>
     <w:tmpl w:val="B6C89986"/>
@@ -7867,7 +9501,7 @@
       </w:rPr>
     </w:lvl>
   </w:abstractNum>
-  <w:abstractNum w:abstractNumId="1" w15:restartNumberingAfterBreak="0">
+  <w:abstractNum w:abstractNumId="1">
     <w:nsid w:val="0C246ED8"/>
     <w:multiLevelType w:val="hybridMultilevel"/>
     <w:tmpl w:val="58041606"/>
@@ -7980,7 +9614,7 @@
       </w:rPr>
     </w:lvl>
   </w:abstractNum>
-  <w:abstractNum w:abstractNumId="2" w15:restartNumberingAfterBreak="0">
+  <w:abstractNum w:abstractNumId="2">
     <w:nsid w:val="134E4343"/>
     <w:multiLevelType w:val="hybridMultilevel"/>
     <w:tmpl w:val="4954B198"/>
@@ -8093,7 +9727,7 @@
       </w:rPr>
     </w:lvl>
   </w:abstractNum>
-  <w:abstractNum w:abstractNumId="3" w15:restartNumberingAfterBreak="0">
+  <w:abstractNum w:abstractNumId="3">
     <w:nsid w:val="16B3176B"/>
     <w:multiLevelType w:val="hybridMultilevel"/>
     <w:tmpl w:val="AADE9BFC"/>
@@ -8206,7 +9840,7 @@
       </w:rPr>
     </w:lvl>
   </w:abstractNum>
-  <w:abstractNum w:abstractNumId="4" w15:restartNumberingAfterBreak="0">
+  <w:abstractNum w:abstractNumId="4">
     <w:nsid w:val="17AE2E5B"/>
     <w:multiLevelType w:val="hybridMultilevel"/>
     <w:tmpl w:val="FBE084A2"/>
@@ -8295,7 +9929,7 @@
       </w:pPr>
     </w:lvl>
   </w:abstractNum>
-  <w:abstractNum w:abstractNumId="5" w15:restartNumberingAfterBreak="0">
+  <w:abstractNum w:abstractNumId="5">
     <w:nsid w:val="1EA83A93"/>
     <w:multiLevelType w:val="hybridMultilevel"/>
     <w:tmpl w:val="A96E8E38"/>
@@ -8408,7 +10042,7 @@
       </w:rPr>
     </w:lvl>
   </w:abstractNum>
-  <w:abstractNum w:abstractNumId="6" w15:restartNumberingAfterBreak="0">
+  <w:abstractNum w:abstractNumId="6">
     <w:nsid w:val="2D794219"/>
     <w:multiLevelType w:val="hybridMultilevel"/>
     <w:tmpl w:val="F9A60F94"/>
@@ -8521,7 +10155,7 @@
       </w:rPr>
     </w:lvl>
   </w:abstractNum>
-  <w:abstractNum w:abstractNumId="7" w15:restartNumberingAfterBreak="0">
+  <w:abstractNum w:abstractNumId="7">
     <w:nsid w:val="38D21077"/>
     <w:multiLevelType w:val="hybridMultilevel"/>
     <w:tmpl w:val="C0DEA896"/>
@@ -8634,7 +10268,7 @@
       </w:rPr>
     </w:lvl>
   </w:abstractNum>
-  <w:abstractNum w:abstractNumId="8" w15:restartNumberingAfterBreak="0">
+  <w:abstractNum w:abstractNumId="8">
     <w:nsid w:val="4ADF06B2"/>
     <w:multiLevelType w:val="hybridMultilevel"/>
     <w:tmpl w:val="F18C085E"/>
@@ -8747,7 +10381,7 @@
       </w:rPr>
     </w:lvl>
   </w:abstractNum>
-  <w:abstractNum w:abstractNumId="9" w15:restartNumberingAfterBreak="0">
+  <w:abstractNum w:abstractNumId="9">
     <w:nsid w:val="521413E9"/>
     <w:multiLevelType w:val="hybridMultilevel"/>
     <w:tmpl w:val="1B9C7972"/>
@@ -8861,7 +10495,7 @@
       </w:rPr>
     </w:lvl>
   </w:abstractNum>
-  <w:abstractNum w:abstractNumId="10" w15:restartNumberingAfterBreak="0">
+  <w:abstractNum w:abstractNumId="10">
     <w:nsid w:val="54563E76"/>
     <w:multiLevelType w:val="hybridMultilevel"/>
     <w:tmpl w:val="F5BCD0AE"/>
@@ -8974,7 +10608,7 @@
       </w:rPr>
     </w:lvl>
   </w:abstractNum>
-  <w:abstractNum w:abstractNumId="11" w15:restartNumberingAfterBreak="0">
+  <w:abstractNum w:abstractNumId="11">
     <w:nsid w:val="54A87654"/>
     <w:multiLevelType w:val="hybridMultilevel"/>
     <w:tmpl w:val="98929B36"/>
@@ -9087,7 +10721,7 @@
       </w:rPr>
     </w:lvl>
   </w:abstractNum>
-  <w:abstractNum w:abstractNumId="12" w15:restartNumberingAfterBreak="0">
+  <w:abstractNum w:abstractNumId="12">
     <w:nsid w:val="5EB76882"/>
     <w:multiLevelType w:val="hybridMultilevel"/>
     <w:tmpl w:val="23BC29DA"/>
@@ -9200,7 +10834,7 @@
       </w:rPr>
     </w:lvl>
   </w:abstractNum>
-  <w:abstractNum w:abstractNumId="13" w15:restartNumberingAfterBreak="0">
+  <w:abstractNum w:abstractNumId="13">
     <w:nsid w:val="6B3E6840"/>
     <w:multiLevelType w:val="hybridMultilevel"/>
     <w:tmpl w:val="A4D02E26"/>
@@ -9289,7 +10923,7 @@
       </w:pPr>
     </w:lvl>
   </w:abstractNum>
-  <w:abstractNum w:abstractNumId="14" w15:restartNumberingAfterBreak="0">
+  <w:abstractNum w:abstractNumId="14">
     <w:nsid w:val="78680150"/>
     <w:multiLevelType w:val="hybridMultilevel"/>
     <w:tmpl w:val="22EE77AA"/>
@@ -9402,7 +11036,7 @@
       </w:rPr>
     </w:lvl>
   </w:abstractNum>
-  <w:abstractNum w:abstractNumId="15" w15:restartNumberingAfterBreak="0">
+  <w:abstractNum w:abstractNumId="15">
     <w:nsid w:val="797130F5"/>
     <w:multiLevelType w:val="hybridMultilevel"/>
     <w:tmpl w:val="B0FA0E1E"/>
@@ -9515,7 +11149,7 @@
       </w:rPr>
     </w:lvl>
   </w:abstractNum>
-  <w:abstractNum w:abstractNumId="16" w15:restartNumberingAfterBreak="0">
+  <w:abstractNum w:abstractNumId="16">
     <w:nsid w:val="7AA273AF"/>
     <w:multiLevelType w:val="hybridMultilevel"/>
     <w:tmpl w:val="88D6205A"/>
@@ -9628,7 +11262,7 @@
       </w:rPr>
     </w:lvl>
   </w:abstractNum>
-  <w:abstractNum w:abstractNumId="17" w15:restartNumberingAfterBreak="0">
+  <w:abstractNum w:abstractNumId="17">
     <w:nsid w:val="7FD862D1"/>
     <w:multiLevelType w:val="hybridMultilevel"/>
     <w:tmpl w:val="7F36DE4A"/>
@@ -9799,7 +11433,7 @@
 </file>
 
 <file path=word/styles.xml><?xml version="1.0" encoding="utf-8"?>
-<w:styles xmlns:mc="http://schemas.openxmlformats.org/markup-compatibility/2006" xmlns:r="http://schemas.openxmlformats.org/officeDocument/2006/relationships" xmlns:w="http://schemas.openxmlformats.org/wordprocessingml/2006/main" xmlns:w14="http://schemas.microsoft.com/office/word/2010/wordml" xmlns:w15="http://schemas.microsoft.com/office/word/2012/wordml" xmlns:w16se="http://schemas.microsoft.com/office/word/2015/wordml/symex" mc:Ignorable="w14 w15 w16se">
+<w:styles xmlns:mc="http://schemas.openxmlformats.org/markup-compatibility/2006" xmlns:r="http://schemas.openxmlformats.org/officeDocument/2006/relationships" xmlns:w="http://schemas.openxmlformats.org/wordprocessingml/2006/main" xmlns:w14="http://schemas.microsoft.com/office/word/2010/wordml" xmlns:w15="http://schemas.microsoft.com/office/word/2012/wordml" mc:Ignorable="w14 w15">
   <w:docDefaults>
     <w:rPrDefault>
       <w:rPr>
@@ -9811,7 +11445,7 @@
     </w:rPrDefault>
     <w:pPrDefault/>
   </w:docDefaults>
-  <w:latentStyles w:defLockedState="0" w:defUIPriority="99" w:defSemiHidden="0" w:defUnhideWhenUsed="0" w:defQFormat="0" w:count="371">
+  <w:latentStyles w:defLockedState="0" w:defUIPriority="99" w:defSemiHidden="0" w:defUnhideWhenUsed="0" w:defQFormat="0" w:count="380">
     <w:lsdException w:name="Normal" w:uiPriority="0" w:qFormat="1"/>
     <w:lsdException w:name="heading 1" w:uiPriority="9" w:qFormat="1"/>
     <w:lsdException w:name="heading 2" w:semiHidden="1" w:uiPriority="9" w:unhideWhenUsed="1" w:qFormat="1"/>
@@ -10401,10 +12035,17 @@
     <w:tblPr>
       <w:tblStyleRowBandSize w:val="1"/>
       <w:tblStyleColBandSize w:val="1"/>
+      <w:tblInd w:w="0" w:type="dxa"/>
       <w:tblBorders>
         <w:top w:val="single" w:sz="8" w:space="0" w:color="4F81BD" w:themeColor="accent1"/>
         <w:bottom w:val="single" w:sz="8" w:space="0" w:color="4F81BD" w:themeColor="accent1"/>
       </w:tblBorders>
+      <w:tblCellMar>
+        <w:top w:w="0" w:type="dxa"/>
+        <w:left w:w="108" w:type="dxa"/>
+        <w:bottom w:w="0" w:type="dxa"/>
+        <w:right w:w="108" w:type="dxa"/>
+      </w:tblCellMar>
     </w:tblPr>
     <w:tblStylePr w:type="firstRow">
       <w:pPr>
@@ -10489,6 +12130,7 @@
     <w:uiPriority w:val="59"/>
     <w:rsid w:val="00472EFF"/>
     <w:tblPr>
+      <w:tblInd w:w="0" w:type="dxa"/>
       <w:tblBorders>
         <w:top w:val="single" w:sz="4" w:space="0" w:color="auto"/>
         <w:left w:val="single" w:sz="4" w:space="0" w:color="auto"/>
@@ -10497,6 +12139,12 @@
         <w:insideH w:val="single" w:sz="4" w:space="0" w:color="auto"/>
         <w:insideV w:val="single" w:sz="4" w:space="0" w:color="auto"/>
       </w:tblBorders>
+      <w:tblCellMar>
+        <w:top w:w="0" w:type="dxa"/>
+        <w:left w:w="108" w:type="dxa"/>
+        <w:bottom w:w="0" w:type="dxa"/>
+        <w:right w:w="108" w:type="dxa"/>
+      </w:tblCellMar>
     </w:tblPr>
   </w:style>
   <w:style w:type="table" w:styleId="LightList">
@@ -10507,12 +12155,19 @@
     <w:tblPr>
       <w:tblStyleRowBandSize w:val="1"/>
       <w:tblStyleColBandSize w:val="1"/>
+      <w:tblInd w:w="0" w:type="dxa"/>
       <w:tblBorders>
         <w:top w:val="single" w:sz="8" w:space="0" w:color="000000" w:themeColor="text1"/>
         <w:left w:val="single" w:sz="8" w:space="0" w:color="000000" w:themeColor="text1"/>
         <w:bottom w:val="single" w:sz="8" w:space="0" w:color="000000" w:themeColor="text1"/>
         <w:right w:val="single" w:sz="8" w:space="0" w:color="000000" w:themeColor="text1"/>
       </w:tblBorders>
+      <w:tblCellMar>
+        <w:top w:w="0" w:type="dxa"/>
+        <w:left w:w="108" w:type="dxa"/>
+        <w:bottom w:w="0" w:type="dxa"/>
+        <w:right w:w="108" w:type="dxa"/>
+      </w:tblCellMar>
     </w:tblPr>
     <w:tblStylePr w:type="firstRow">
       <w:pPr>
@@ -10592,10 +12247,17 @@
     <w:tblPr>
       <w:tblStyleRowBandSize w:val="1"/>
       <w:tblStyleColBandSize w:val="1"/>
+      <w:tblInd w:w="0" w:type="dxa"/>
       <w:tblBorders>
         <w:top w:val="single" w:sz="8" w:space="0" w:color="F79646" w:themeColor="accent6"/>
         <w:bottom w:val="single" w:sz="8" w:space="0" w:color="F79646" w:themeColor="accent6"/>
       </w:tblBorders>
+      <w:tblCellMar>
+        <w:top w:w="0" w:type="dxa"/>
+        <w:left w:w="108" w:type="dxa"/>
+        <w:bottom w:w="0" w:type="dxa"/>
+        <w:right w:w="108" w:type="dxa"/>
+      </w:tblCellMar>
     </w:tblPr>
     <w:tblStylePr w:type="firstRow">
       <w:pPr>
@@ -10685,10 +12347,17 @@
     <w:tblPr>
       <w:tblStyleRowBandSize w:val="1"/>
       <w:tblStyleColBandSize w:val="1"/>
+      <w:tblInd w:w="0" w:type="dxa"/>
       <w:tblBorders>
         <w:top w:val="single" w:sz="8" w:space="0" w:color="4BACC6" w:themeColor="accent5"/>
         <w:bottom w:val="single" w:sz="8" w:space="0" w:color="4BACC6" w:themeColor="accent5"/>
       </w:tblBorders>
+      <w:tblCellMar>
+        <w:top w:w="0" w:type="dxa"/>
+        <w:left w:w="108" w:type="dxa"/>
+        <w:bottom w:w="0" w:type="dxa"/>
+        <w:right w:w="108" w:type="dxa"/>
+      </w:tblCellMar>
     </w:tblPr>
     <w:tblStylePr w:type="firstRow">
       <w:pPr>
@@ -10775,12 +12444,19 @@
     <w:tblPr>
       <w:tblStyleRowBandSize w:val="1"/>
       <w:tblStyleColBandSize w:val="1"/>
+      <w:tblInd w:w="0" w:type="dxa"/>
       <w:tblBorders>
         <w:top w:val="single" w:sz="8" w:space="0" w:color="4BACC6" w:themeColor="accent5"/>
         <w:left w:val="single" w:sz="8" w:space="0" w:color="4BACC6" w:themeColor="accent5"/>
         <w:bottom w:val="single" w:sz="8" w:space="0" w:color="4BACC6" w:themeColor="accent5"/>
         <w:right w:val="single" w:sz="8" w:space="0" w:color="4BACC6" w:themeColor="accent5"/>
       </w:tblBorders>
+      <w:tblCellMar>
+        <w:top w:w="0" w:type="dxa"/>
+        <w:left w:w="108" w:type="dxa"/>
+        <w:bottom w:w="0" w:type="dxa"/>
+        <w:right w:w="108" w:type="dxa"/>
+      </w:tblCellMar>
     </w:tblPr>
     <w:tblStylePr w:type="firstRow">
       <w:pPr>
@@ -10857,6 +12533,7 @@
     <w:tblPr>
       <w:tblStyleRowBandSize w:val="1"/>
       <w:tblStyleColBandSize w:val="1"/>
+      <w:tblInd w:w="0" w:type="dxa"/>
       <w:tblBorders>
         <w:top w:val="single" w:sz="8" w:space="0" w:color="4F81BD" w:themeColor="accent1"/>
         <w:left w:val="single" w:sz="8" w:space="0" w:color="4F81BD" w:themeColor="accent1"/>
@@ -10865,6 +12542,12 @@
         <w:insideH w:val="single" w:sz="8" w:space="0" w:color="4F81BD" w:themeColor="accent1"/>
         <w:insideV w:val="single" w:sz="8" w:space="0" w:color="4F81BD" w:themeColor="accent1"/>
       </w:tblBorders>
+      <w:tblCellMar>
+        <w:top w:w="0" w:type="dxa"/>
+        <w:left w:w="108" w:type="dxa"/>
+        <w:bottom w:w="0" w:type="dxa"/>
+        <w:right w:w="108" w:type="dxa"/>
+      </w:tblCellMar>
     </w:tblPr>
     <w:tblStylePr w:type="firstRow">
       <w:pPr>
@@ -10977,6 +12660,7 @@
     <w:tblPr>
       <w:tblStyleRowBandSize w:val="1"/>
       <w:tblStyleColBandSize w:val="1"/>
+      <w:tblInd w:w="0" w:type="dxa"/>
       <w:tblBorders>
         <w:top w:val="single" w:sz="8" w:space="0" w:color="7BA0CD" w:themeColor="accent1" w:themeTint="BF"/>
         <w:left w:val="single" w:sz="8" w:space="0" w:color="7BA0CD" w:themeColor="accent1" w:themeTint="BF"/>
@@ -10984,6 +12668,12 @@
         <w:right w:val="single" w:sz="8" w:space="0" w:color="7BA0CD" w:themeColor="accent1" w:themeTint="BF"/>
         <w:insideH w:val="single" w:sz="8" w:space="0" w:color="7BA0CD" w:themeColor="accent1" w:themeTint="BF"/>
       </w:tblBorders>
+      <w:tblCellMar>
+        <w:top w:w="0" w:type="dxa"/>
+        <w:left w:w="108" w:type="dxa"/>
+        <w:bottom w:w="0" w:type="dxa"/>
+        <w:right w:w="108" w:type="dxa"/>
+      </w:tblCellMar>
     </w:tblPr>
     <w:tblStylePr w:type="firstRow">
       <w:pPr>
@@ -11073,6 +12763,7 @@
     <w:tblPr>
       <w:tblStyleRowBandSize w:val="1"/>
       <w:tblStyleColBandSize w:val="1"/>
+      <w:tblInd w:w="0" w:type="dxa"/>
       <w:tblBorders>
         <w:top w:val="single" w:sz="8" w:space="0" w:color="4BACC6" w:themeColor="accent5"/>
         <w:left w:val="single" w:sz="8" w:space="0" w:color="4BACC6" w:themeColor="accent5"/>
@@ -11081,6 +12772,12 @@
         <w:insideH w:val="single" w:sz="8" w:space="0" w:color="4BACC6" w:themeColor="accent5"/>
         <w:insideV w:val="single" w:sz="8" w:space="0" w:color="4BACC6" w:themeColor="accent5"/>
       </w:tblBorders>
+      <w:tblCellMar>
+        <w:top w:w="0" w:type="dxa"/>
+        <w:left w:w="108" w:type="dxa"/>
+        <w:bottom w:w="0" w:type="dxa"/>
+        <w:right w:w="108" w:type="dxa"/>
+      </w:tblCellMar>
     </w:tblPr>
     <w:tblStylePr w:type="firstRow">
       <w:pPr>
@@ -11235,7 +12932,7 @@
 </file>
 
 <file path=word/glossary/document.xml><?xml version="1.0" encoding="utf-8"?>
-<w:glossaryDocument xmlns:wpc="http://schemas.microsoft.com/office/word/2010/wordprocessingCanvas" xmlns:cx="http://schemas.microsoft.com/office/drawing/2014/chartex" xmlns:cx1="http://schemas.microsoft.com/office/drawing/2015/9/8/chartex" xmlns:mc="http://schemas.openxmlformats.org/markup-compatibility/2006" xmlns:o="urn:schemas-microsoft-com:office:office" xmlns:r="http://schemas.openxmlformats.org/officeDocument/2006/relationships" xmlns:m="http://schemas.openxmlformats.org/officeDocument/2006/math" xmlns:v="urn:schemas-microsoft-com:vml" xmlns:wp14="http://schemas.microsoft.com/office/word/2010/wordprocessingDrawing" xmlns:wp="http://schemas.openxmlformats.org/drawingml/2006/wordprocessingDrawing" xmlns:w10="urn:schemas-microsoft-com:office:word" xmlns:w="http://schemas.openxmlformats.org/wordprocessingml/2006/main" xmlns:w14="http://schemas.microsoft.com/office/word/2010/wordml" xmlns:w15="http://schemas.microsoft.com/office/word/2012/wordml" xmlns:w16se="http://schemas.microsoft.com/office/word/2015/wordml/symex" xmlns:wpg="http://schemas.microsoft.com/office/word/2010/wordprocessingGroup" xmlns:wpi="http://schemas.microsoft.com/office/word/2010/wordprocessingInk" xmlns:wne="http://schemas.microsoft.com/office/word/2006/wordml" xmlns:wps="http://schemas.microsoft.com/office/word/2010/wordprocessingShape" mc:Ignorable="w14 w15 w16se wp14">
+<w:glossaryDocument xmlns:wpc="http://schemas.microsoft.com/office/word/2010/wordprocessingCanvas" xmlns:mo="http://schemas.microsoft.com/office/mac/office/2008/main" xmlns:mc="http://schemas.openxmlformats.org/markup-compatibility/2006" xmlns:mv="urn:schemas-microsoft-com:mac:vml" xmlns:o="urn:schemas-microsoft-com:office:office" xmlns:r="http://schemas.openxmlformats.org/officeDocument/2006/relationships" xmlns:m="http://schemas.openxmlformats.org/officeDocument/2006/math" xmlns:v="urn:schemas-microsoft-com:vml" xmlns:wp14="http://schemas.microsoft.com/office/word/2010/wordprocessingDrawing" xmlns:wp="http://schemas.openxmlformats.org/drawingml/2006/wordprocessingDrawing" xmlns:w10="urn:schemas-microsoft-com:office:word" xmlns:w="http://schemas.openxmlformats.org/wordprocessingml/2006/main" xmlns:w14="http://schemas.microsoft.com/office/word/2010/wordml" xmlns:w15="http://schemas.microsoft.com/office/word/2012/wordml" xmlns:wpg="http://schemas.microsoft.com/office/word/2010/wordprocessingGroup" xmlns:wpi="http://schemas.microsoft.com/office/word/2010/wordprocessingInk" xmlns:wne="http://schemas.microsoft.com/office/word/2006/wordml" xmlns:wps="http://schemas.microsoft.com/office/word/2010/wordprocessingShape" mc:Ignorable="w14 w15 wp14">
   <w:docParts>
     <w:docPart>
       <w:docPartPr>
@@ -11320,27 +13017,27 @@
 </file>
 
 <file path=word/glossary/fontTable.xml><?xml version="1.0" encoding="utf-8"?>
-<w:fonts xmlns:mc="http://schemas.openxmlformats.org/markup-compatibility/2006" xmlns:r="http://schemas.openxmlformats.org/officeDocument/2006/relationships" xmlns:w="http://schemas.openxmlformats.org/wordprocessingml/2006/main" xmlns:w14="http://schemas.microsoft.com/office/word/2010/wordml" xmlns:w15="http://schemas.microsoft.com/office/word/2012/wordml" xmlns:w16se="http://schemas.microsoft.com/office/word/2015/wordml/symex" mc:Ignorable="w14 w15 w16se">
+<w:fonts xmlns:mc="http://schemas.openxmlformats.org/markup-compatibility/2006" xmlns:r="http://schemas.openxmlformats.org/officeDocument/2006/relationships" xmlns:w="http://schemas.openxmlformats.org/wordprocessingml/2006/main" xmlns:w14="http://schemas.microsoft.com/office/word/2010/wordml" xmlns:w15="http://schemas.microsoft.com/office/word/2012/wordml" mc:Ignorable="w14 w15">
   <w:font w:name="Symbol">
-    <w:panose1 w:val="05050102010706020507"/>
+    <w:panose1 w:val="00000000000000000000"/>
     <w:charset w:val="02"/>
-    <w:family w:val="roman"/>
+    <w:family w:val="auto"/>
     <w:pitch w:val="variable"/>
     <w:sig w:usb0="00000000" w:usb1="10000000" w:usb2="00000000" w:usb3="00000000" w:csb0="80000000" w:csb1="00000000"/>
   </w:font>
   <w:font w:name="Times New Roman">
     <w:panose1 w:val="02020603050405020304"/>
     <w:charset w:val="00"/>
-    <w:family w:val="roman"/>
+    <w:family w:val="auto"/>
     <w:pitch w:val="variable"/>
-    <w:sig w:usb0="E0002EFF" w:usb1="C0007843" w:usb2="00000009" w:usb3="00000000" w:csb0="000001FF" w:csb1="00000000"/>
+    <w:sig w:usb0="E0002AEF" w:usb1="C0007841" w:usb2="00000009" w:usb3="00000000" w:csb0="000001FF" w:csb1="00000000"/>
   </w:font>
   <w:font w:name="Courier New">
     <w:panose1 w:val="02070309020205020404"/>
     <w:charset w:val="00"/>
-    <w:family w:val="modern"/>
-    <w:pitch w:val="fixed"/>
-    <w:sig w:usb0="E0002EFF" w:usb1="C0007843" w:usb2="00000009" w:usb3="00000000" w:csb0="000001FF" w:csb1="00000000"/>
+    <w:family w:val="auto"/>
+    <w:pitch w:val="variable"/>
+    <w:sig w:usb0="E0002AFF" w:usb1="C0007843" w:usb2="00000009" w:usb3="00000000" w:csb0="000001FF" w:csb1="00000000"/>
   </w:font>
   <w:font w:name="Wingdings">
     <w:panose1 w:val="05000000000000000000"/>
@@ -11352,66 +13049,68 @@
   <w:font w:name="Calibri">
     <w:panose1 w:val="020F0502020204030204"/>
     <w:charset w:val="00"/>
-    <w:family w:val="swiss"/>
+    <w:family w:val="auto"/>
     <w:pitch w:val="variable"/>
     <w:sig w:usb0="E00002FF" w:usb1="4000ACFF" w:usb2="00000001" w:usb3="00000000" w:csb0="0000019F" w:csb1="00000000"/>
   </w:font>
-  <w:font w:name="MS Mincho">
-    <w:altName w:val="ＭＳ 明朝"/>
-    <w:panose1 w:val="02020609040205080304"/>
+  <w:font w:name="ＭＳ 明朝">
     <w:charset w:val="80"/>
-    <w:family w:val="modern"/>
-    <w:pitch w:val="fixed"/>
+    <w:family w:val="auto"/>
+    <w:pitch w:val="variable"/>
     <w:sig w:usb0="E00002FF" w:usb1="6AC7FDFB" w:usb2="08000012" w:usb3="00000000" w:csb0="0002009F" w:csb1="00000000"/>
   </w:font>
   <w:font w:name="Cambria">
     <w:panose1 w:val="02040503050406030204"/>
     <w:charset w:val="00"/>
-    <w:family w:val="roman"/>
+    <w:family w:val="auto"/>
     <w:pitch w:val="variable"/>
     <w:sig w:usb0="E00002FF" w:usb1="400004FF" w:usb2="00000000" w:usb3="00000000" w:csb0="0000019F" w:csb1="00000000"/>
   </w:font>
-  <w:font w:name="MS Gothic">
-    <w:altName w:val="ＭＳ ゴシック"/>
-    <w:panose1 w:val="020B0609070205080204"/>
+  <w:font w:name="ＭＳ ゴシック">
     <w:charset w:val="80"/>
-    <w:family w:val="modern"/>
-    <w:pitch w:val="fixed"/>
+    <w:family w:val="auto"/>
+    <w:pitch w:val="variable"/>
     <w:sig w:usb0="E00002FF" w:usb1="6AC7FDFB" w:usb2="08000012" w:usb3="00000000" w:csb0="0002009F" w:csb1="00000000"/>
   </w:font>
   <w:font w:name="Lucida Grande">
+    <w:panose1 w:val="020B0600040502020204"/>
     <w:charset w:val="00"/>
     <w:family w:val="auto"/>
     <w:pitch w:val="variable"/>
     <w:sig w:usb0="E1000AEF" w:usb1="5000A1FF" w:usb2="00000000" w:usb3="00000000" w:csb0="000001BF" w:csb1="00000000"/>
   </w:font>
   <w:font w:name="Times">
-    <w:panose1 w:val="02020603050405020304"/>
+    <w:panose1 w:val="02000500000000000000"/>
     <w:charset w:val="00"/>
-    <w:family w:val="roman"/>
+    <w:family w:val="auto"/>
     <w:pitch w:val="variable"/>
-    <w:sig w:usb0="E0002EFF" w:usb1="C0007843" w:usb2="00000009" w:usb3="00000000" w:csb0="000001FF" w:csb1="00000000"/>
+    <w:sig w:usb0="00000003" w:usb1="00000000" w:usb2="00000000" w:usb3="00000000" w:csb0="00000001" w:csb1="00000000"/>
+  </w:font>
+  <w:font w:name="Arial">
+    <w:panose1 w:val="020B0604020202020204"/>
+    <w:charset w:val="00"/>
+    <w:family w:val="auto"/>
+    <w:pitch w:val="variable"/>
+    <w:sig w:usb0="E0002AFF" w:usb1="C0007843" w:usb2="00000009" w:usb3="00000000" w:csb0="000001FF" w:csb1="00000000"/>
   </w:font>
   <w:font w:name="Yu Mincho">
-    <w:altName w:val="游明朝"/>
     <w:panose1 w:val="02020400000000000000"/>
     <w:charset w:val="80"/>
-    <w:family w:val="roman"/>
+    <w:family w:val="auto"/>
     <w:pitch w:val="variable"/>
     <w:sig w:usb0="800002E7" w:usb1="2AC7FCFF" w:usb2="00000012" w:usb3="00000000" w:csb0="0002009F" w:csb1="00000000"/>
   </w:font>
   <w:font w:name="Yu Gothic Light">
-    <w:altName w:val="游ゴシック Light"/>
     <w:panose1 w:val="020B0300000000000000"/>
     <w:charset w:val="80"/>
-    <w:family w:val="swiss"/>
+    <w:family w:val="auto"/>
     <w:pitch w:val="variable"/>
     <w:sig w:usb0="E00002FF" w:usb1="2AC7FDFF" w:usb2="00000016" w:usb3="00000000" w:csb0="0002009F" w:csb1="00000000"/>
   </w:font>
   <w:font w:name="Calibri Light">
     <w:panose1 w:val="020F0302020204030204"/>
     <w:charset w:val="00"/>
-    <w:family w:val="swiss"/>
+    <w:family w:val="auto"/>
     <w:pitch w:val="variable"/>
     <w:sig w:usb0="A00002EF" w:usb1="4000207B" w:usb2="00000000" w:usb3="00000000" w:csb0="0000019F" w:csb1="00000000"/>
   </w:font>
@@ -11419,7 +13118,7 @@
 </file>
 
 <file path=word/glossary/settings.xml><?xml version="1.0" encoding="utf-8"?>
-<w:settings xmlns:mc="http://schemas.openxmlformats.org/markup-compatibility/2006" xmlns:o="urn:schemas-microsoft-com:office:office" xmlns:r="http://schemas.openxmlformats.org/officeDocument/2006/relationships" xmlns:m="http://schemas.openxmlformats.org/officeDocument/2006/math" xmlns:v="urn:schemas-microsoft-com:vml" xmlns:w10="urn:schemas-microsoft-com:office:word" xmlns:w="http://schemas.openxmlformats.org/wordprocessingml/2006/main" xmlns:w14="http://schemas.microsoft.com/office/word/2010/wordml" xmlns:w15="http://schemas.microsoft.com/office/word/2012/wordml" xmlns:w16se="http://schemas.microsoft.com/office/word/2015/wordml/symex" xmlns:sl="http://schemas.openxmlformats.org/schemaLibrary/2006/main" mc:Ignorable="w14 w15 w16se">
+<w:settings xmlns:mc="http://schemas.openxmlformats.org/markup-compatibility/2006" xmlns:o="urn:schemas-microsoft-com:office:office" xmlns:r="http://schemas.openxmlformats.org/officeDocument/2006/relationships" xmlns:m="http://schemas.openxmlformats.org/officeDocument/2006/math" xmlns:v="urn:schemas-microsoft-com:vml" xmlns:w10="urn:schemas-microsoft-com:office:word" xmlns:w="http://schemas.openxmlformats.org/wordprocessingml/2006/main" xmlns:w14="http://schemas.microsoft.com/office/word/2010/wordml" xmlns:w15="http://schemas.microsoft.com/office/word/2012/wordml" xmlns:sl="http://schemas.openxmlformats.org/schemaLibrary/2006/main" mc:Ignorable="w14 w15">
   <w:view w:val="normal"/>
   <w:defaultTabStop w:val="720"/>
   <w:characterSpacingControl w:val="doNotCompress"/>
@@ -11433,10 +13132,14 @@
   <w:rsids>
     <w:rsidRoot w:val="00ED6613"/>
     <w:rsid w:val="000B7429"/>
+    <w:rsid w:val="000C6ABE"/>
     <w:rsid w:val="00131541"/>
+    <w:rsid w:val="00195538"/>
     <w:rsid w:val="001A032B"/>
+    <w:rsid w:val="00214DF1"/>
     <w:rsid w:val="00263A60"/>
     <w:rsid w:val="002D5E22"/>
+    <w:rsid w:val="005203E2"/>
     <w:rsid w:val="00560A48"/>
     <w:rsid w:val="005D4167"/>
     <w:rsid w:val="005F54C3"/>
@@ -11444,8 +13147,8 @@
     <w:rsid w:val="00727E50"/>
     <w:rsid w:val="00735A99"/>
     <w:rsid w:val="008C5DFD"/>
+    <w:rsid w:val="009A473C"/>
     <w:rsid w:val="00A523F1"/>
-    <w:rsid w:val="00E62773"/>
     <w:rsid w:val="00ED6613"/>
     <w:rsid w:val="00FD5BE4"/>
   </w:rsids>
@@ -11472,7 +13175,7 @@
 </file>
 
 <file path=word/glossary/styles.xml><?xml version="1.0" encoding="utf-8"?>
-<w:styles xmlns:mc="http://schemas.openxmlformats.org/markup-compatibility/2006" xmlns:r="http://schemas.openxmlformats.org/officeDocument/2006/relationships" xmlns:w="http://schemas.openxmlformats.org/wordprocessingml/2006/main" xmlns:w14="http://schemas.microsoft.com/office/word/2010/wordml" xmlns:w15="http://schemas.microsoft.com/office/word/2012/wordml" xmlns:w16se="http://schemas.microsoft.com/office/word/2015/wordml/symex" mc:Ignorable="w14 w15 w16se">
+<w:styles xmlns:mc="http://schemas.openxmlformats.org/markup-compatibility/2006" xmlns:r="http://schemas.openxmlformats.org/officeDocument/2006/relationships" xmlns:w="http://schemas.openxmlformats.org/wordprocessingml/2006/main" xmlns:w14="http://schemas.microsoft.com/office/word/2010/wordml" xmlns:w15="http://schemas.microsoft.com/office/word/2012/wordml" mc:Ignorable="w14 w15">
   <w:docDefaults>
     <w:rPrDefault>
       <w:rPr>
@@ -11484,7 +13187,7 @@
     </w:rPrDefault>
     <w:pPrDefault/>
   </w:docDefaults>
-  <w:latentStyles w:defLockedState="0" w:defUIPriority="99" w:defSemiHidden="0" w:defUnhideWhenUsed="0" w:defQFormat="0" w:count="371">
+  <w:latentStyles w:defLockedState="0" w:defUIPriority="99" w:defSemiHidden="0" w:defUnhideWhenUsed="0" w:defQFormat="0" w:count="380">
     <w:lsdException w:name="Normal" w:uiPriority="0" w:qFormat="1"/>
     <w:lsdException w:name="heading 1" w:uiPriority="9" w:qFormat="1"/>
     <w:lsdException w:name="heading 2" w:semiHidden="1" w:uiPriority="9" w:unhideWhenUsed="1" w:qFormat="1"/>
@@ -11995,8 +13698,9 @@
 </file>
 
 <file path=word/glossary/webSettings.xml><?xml version="1.0" encoding="utf-8"?>
-<w:webSettings xmlns:mc="http://schemas.openxmlformats.org/markup-compatibility/2006" xmlns:r="http://schemas.openxmlformats.org/officeDocument/2006/relationships" xmlns:w="http://schemas.openxmlformats.org/wordprocessingml/2006/main" xmlns:w14="http://schemas.microsoft.com/office/word/2010/wordml" xmlns:w15="http://schemas.microsoft.com/office/word/2012/wordml" xmlns:w16se="http://schemas.microsoft.com/office/word/2015/wordml/symex" mc:Ignorable="w14 w15 w16se">
+<w:webSettings xmlns:mc="http://schemas.openxmlformats.org/markup-compatibility/2006" xmlns:r="http://schemas.openxmlformats.org/officeDocument/2006/relationships" xmlns:w="http://schemas.openxmlformats.org/wordprocessingml/2006/main" xmlns:w14="http://schemas.microsoft.com/office/word/2010/wordml" xmlns:w15="http://schemas.microsoft.com/office/word/2012/wordml" mc:Ignorable="w14 w15">
   <w:allowPNG/>
+  <w:doNotSaveAsSingleFile/>
 </w:webSettings>
 </file>
 
@@ -12324,8 +14028,20 @@
 <b:Sources xmlns:b="http://schemas.openxmlformats.org/officeDocument/2006/bibliography" xmlns="http://schemas.openxmlformats.org/officeDocument/2006/bibliography" SelectedStyle="/CHICAGO.XSL" StyleName="Chicago"/>
 </file>
 
+<file path=customXml/item2.xml><?xml version="1.0" encoding="utf-8"?>
+<b:Sources xmlns:b="http://schemas.openxmlformats.org/officeDocument/2006/bibliography" xmlns="http://schemas.openxmlformats.org/officeDocument/2006/bibliography" SelectedStyle="/CHICAGO.XSL" StyleName="Chicago"/>
+</file>
+
 <file path=customXml/itemProps1.xml><?xml version="1.0" encoding="utf-8"?>
-<ds:datastoreItem xmlns:ds="http://schemas.openxmlformats.org/officeDocument/2006/customXml" ds:itemID="{9A1060B1-C93D-4DA7-B59E-DC5FE30ED626}">
+<ds:datastoreItem xmlns:ds="http://schemas.openxmlformats.org/officeDocument/2006/customXml" ds:itemID="{82294646-378F-5040-B4F9-3D2B3B9B022E}">
+  <ds:schemaRefs>
+    <ds:schemaRef ds:uri="http://schemas.openxmlformats.org/officeDocument/2006/bibliography"/>
+  </ds:schemaRefs>
+</ds:datastoreItem>
+</file>
+
+<file path=customXml/itemProps2.xml><?xml version="1.0" encoding="utf-8"?>
+<ds:datastoreItem xmlns:ds="http://schemas.openxmlformats.org/officeDocument/2006/customXml" ds:itemID="{57680BAF-3B9A-8046-963F-7E6F8C7C92FE}">
   <ds:schemaRefs>
     <ds:schemaRef ds:uri="http://schemas.openxmlformats.org/officeDocument/2006/bibliography"/>
   </ds:schemaRefs>

</xml_diff>

<commit_message>
Added screenshots to S2 report
</commit_message>
<xml_diff>
--- a/documentation/Sprints/Sprint 2 Report.docx
+++ b/documentation/Sprints/Sprint 2 Report.docx
@@ -7583,8 +7583,6 @@
         </w:rPr>
         <w:t>proved extremely useful thus</w:t>
       </w:r>
-      <w:bookmarkStart w:id="67" w:name="_GoBack"/>
-      <w:bookmarkEnd w:id="67"/>
       <w:r>
         <w:rPr>
           <w:rFonts w:asciiTheme="majorHAnsi" w:hAnsiTheme="majorHAnsi" w:cs="Times"/>
@@ -7662,7 +7660,7 @@
         </w:rPr>
         <w:t xml:space="preserve"> this sprint </w:t>
       </w:r>
-      <w:ins w:id="68" w:author="Jordan Chou" w:date="2016-04-10T17:28:00Z">
+      <w:ins w:id="67" w:author="Jordan Chou" w:date="2016-04-10T17:28:00Z">
         <w:r>
           <w:rPr>
             <w:rFonts w:asciiTheme="majorHAnsi" w:hAnsiTheme="majorHAnsi" w:cs="Times"/>
@@ -7676,7 +7674,7 @@
           <w:t>.</w:t>
         </w:r>
       </w:ins>
-      <w:del w:id="69" w:author="Jordan Chou" w:date="2016-04-10T17:28:00Z">
+      <w:del w:id="68" w:author="Jordan Chou" w:date="2016-04-10T17:28:00Z">
         <w:r>
           <w:rPr>
             <w:rFonts w:asciiTheme="majorHAnsi" w:hAnsiTheme="majorHAnsi" w:cs="Times"/>
@@ -7690,7 +7688,7 @@
         </w:rPr>
         <w:t xml:space="preserve"> We aimed to </w:t>
       </w:r>
-      <w:ins w:id="70" w:author="Jordan Chou" w:date="2016-04-10T17:28:00Z">
+      <w:ins w:id="69" w:author="Jordan Chou" w:date="2016-04-10T17:28:00Z">
         <w:r>
           <w:rPr>
             <w:rFonts w:asciiTheme="majorHAnsi" w:hAnsiTheme="majorHAnsi" w:cs="Times"/>
@@ -7698,7 +7696,7 @@
           <w:t>deliver</w:t>
         </w:r>
       </w:ins>
-      <w:del w:id="71" w:author="Jordan Chou" w:date="2016-04-10T17:28:00Z">
+      <w:del w:id="70" w:author="Jordan Chou" w:date="2016-04-10T17:28:00Z">
         <w:r>
           <w:rPr>
             <w:rFonts w:asciiTheme="majorHAnsi" w:hAnsiTheme="majorHAnsi" w:cs="Times"/>
@@ -7736,7 +7734,7 @@
         </w:rPr>
         <w:t xml:space="preserve"> </w:t>
       </w:r>
-      <w:ins w:id="72" w:author="Jordan Chou" w:date="2016-04-10T17:28:00Z">
+      <w:ins w:id="71" w:author="Jordan Chou" w:date="2016-04-10T17:28:00Z">
         <w:r>
           <w:rPr>
             <w:rFonts w:asciiTheme="majorHAnsi" w:hAnsiTheme="majorHAnsi" w:cs="Times"/>
@@ -7750,7 +7748,7 @@
           <w:t>.</w:t>
         </w:r>
       </w:ins>
-      <w:del w:id="73" w:author="Jordan Chou" w:date="2016-04-10T17:28:00Z">
+      <w:del w:id="72" w:author="Jordan Chou" w:date="2016-04-10T17:28:00Z">
         <w:r>
           <w:rPr>
             <w:rFonts w:asciiTheme="majorHAnsi" w:hAnsiTheme="majorHAnsi" w:cs="Times"/>
@@ -7782,7 +7780,7 @@
         </w:rPr>
         <w:t xml:space="preserve"> factors and the </w:t>
       </w:r>
-      <w:del w:id="74" w:author="Jordan Chou" w:date="2016-04-10T17:28:00Z">
+      <w:del w:id="73" w:author="Jordan Chou" w:date="2016-04-10T17:28:00Z">
         <w:r>
           <w:rPr>
             <w:rFonts w:asciiTheme="majorHAnsi" w:hAnsiTheme="majorHAnsi" w:cs="Times"/>
@@ -7802,7 +7800,7 @@
         </w:rPr>
         <w:t xml:space="preserve"> of team members has resulted in </w:t>
       </w:r>
-      <w:ins w:id="75" w:author="Jordan Chou" w:date="2016-04-10T17:28:00Z">
+      <w:ins w:id="74" w:author="Jordan Chou" w:date="2016-04-10T17:28:00Z">
         <w:r>
           <w:rPr>
             <w:rFonts w:asciiTheme="majorHAnsi" w:hAnsiTheme="majorHAnsi" w:cs="Times"/>
@@ -7810,7 +7808,7 @@
           <w:t>lesser contributions to the project and the results, or lack thereof, reflect this.</w:t>
         </w:r>
       </w:ins>
-      <w:del w:id="76" w:author="Jordan Chou" w:date="2016-04-10T17:28:00Z">
+      <w:del w:id="75" w:author="Jordan Chou" w:date="2016-04-10T17:28:00Z">
         <w:r>
           <w:rPr>
             <w:rFonts w:asciiTheme="majorHAnsi" w:hAnsiTheme="majorHAnsi" w:cs="Times"/>
@@ -7854,7 +7852,7 @@
         </w:rPr>
         <w:t xml:space="preserve"> Despite the Sprint being 50% longer than the last, we completed 50% less user stories</w:t>
       </w:r>
-      <w:del w:id="77" w:author="Jordan Chou" w:date="2016-04-10T17:28:00Z">
+      <w:del w:id="76" w:author="Jordan Chou" w:date="2016-04-10T17:28:00Z">
         <w:r>
           <w:rPr>
             <w:rFonts w:asciiTheme="majorHAnsi" w:hAnsiTheme="majorHAnsi" w:cs="Times"/>
@@ -7886,7 +7884,7 @@
         </w:rPr>
         <w:t>, even if overall communication was slight</w:t>
       </w:r>
-      <w:ins w:id="78" w:author="Jordan Chou" w:date="2016-04-10T17:28:00Z">
+      <w:ins w:id="77" w:author="Jordan Chou" w:date="2016-04-10T17:28:00Z">
         <w:r>
           <w:rPr>
             <w:rFonts w:asciiTheme="majorHAnsi" w:hAnsiTheme="majorHAnsi" w:cs="Times"/>
@@ -8398,6 +8396,37 @@
           <w:bCs/>
         </w:rPr>
       </w:pPr>
+      <w:bookmarkStart w:id="78" w:name="_GoBack"/>
+      <w:bookmarkEnd w:id="78"/>
+    </w:p>
+    <w:p>
+      <w:pPr>
+        <w:widowControl w:val="0"/>
+        <w:autoSpaceDE w:val="0"/>
+        <w:autoSpaceDN w:val="0"/>
+        <w:adjustRightInd w:val="0"/>
+        <w:spacing w:after="240" w:line="520" w:lineRule="atLeast"/>
+        <w:rPr>
+          <w:rFonts w:ascii="Calibri" w:hAnsi="Calibri" w:cs="Calibri"/>
+          <w:b/>
+          <w:bCs/>
+          <w:color w:val="284677"/>
+          <w:sz w:val="48"/>
+          <w:szCs w:val="48"/>
+        </w:rPr>
+      </w:pPr>
+      <w:r>
+        <w:rPr>
+          <w:rFonts w:ascii="Calibri" w:hAnsi="Calibri" w:cs="Calibri"/>
+          <w:b/>
+          <w:bCs/>
+          <w:color w:val="284677"/>
+          <w:sz w:val="48"/>
+          <w:szCs w:val="48"/>
+        </w:rPr>
+        <w:lastRenderedPageBreak/>
+        <w:t>Appendix B: Screenshots of Functionality</w:t>
+      </w:r>
     </w:p>
     <w:p>
       <w:pPr>
@@ -8411,6 +8440,359 @@
           <w:bCs/>
         </w:rPr>
       </w:pPr>
+      <w:r>
+        <w:rPr>
+          <w:rFonts w:asciiTheme="majorHAnsi" w:hAnsiTheme="majorHAnsi" w:cs="Calibri"/>
+          <w:bCs/>
+          <w:noProof/>
+          <w:lang w:eastAsia="ja-JP"/>
+        </w:rPr>
+        <mc:AlternateContent>
+          <mc:Choice Requires="wpg">
+            <w:drawing>
+              <wp:anchor distT="0" distB="0" distL="114300" distR="114300" simplePos="0" relativeHeight="251664384" behindDoc="0" locked="0" layoutInCell="1" allowOverlap="1" wp14:anchorId="0D4FBFA6" wp14:editId="56FCF4F0">
+                <wp:simplePos x="0" y="0"/>
+                <wp:positionH relativeFrom="column">
+                  <wp:posOffset>51010</wp:posOffset>
+                </wp:positionH>
+                <wp:positionV relativeFrom="paragraph">
+                  <wp:posOffset>164019</wp:posOffset>
+                </wp:positionV>
+                <wp:extent cx="5486400" cy="5858583"/>
+                <wp:effectExtent l="0" t="0" r="0" b="8890"/>
+                <wp:wrapThrough wrapText="bothSides">
+                  <wp:wrapPolygon edited="0">
+                    <wp:start x="2000" y="0"/>
+                    <wp:lineTo x="2000" y="12174"/>
+                    <wp:lineTo x="9900" y="13485"/>
+                    <wp:lineTo x="10800" y="13485"/>
+                    <wp:lineTo x="0" y="14235"/>
+                    <wp:lineTo x="0" y="21071"/>
+                    <wp:lineTo x="6700" y="21539"/>
+                    <wp:lineTo x="14400" y="21539"/>
+                    <wp:lineTo x="21500" y="21071"/>
+                    <wp:lineTo x="21500" y="14235"/>
+                    <wp:lineTo x="10800" y="13485"/>
+                    <wp:lineTo x="11600" y="13485"/>
+                    <wp:lineTo x="19100" y="12174"/>
+                    <wp:lineTo x="19100" y="0"/>
+                    <wp:lineTo x="2000" y="0"/>
+                  </wp:wrapPolygon>
+                </wp:wrapThrough>
+                <wp:docPr id="10" name="Group 10"/>
+                <wp:cNvGraphicFramePr/>
+                <a:graphic xmlns:a="http://schemas.openxmlformats.org/drawingml/2006/main">
+                  <a:graphicData uri="http://schemas.microsoft.com/office/word/2010/wordprocessingGroup">
+                    <wpg:wgp>
+                      <wpg:cNvGrpSpPr/>
+                      <wpg:grpSpPr>
+                        <a:xfrm>
+                          <a:off x="0" y="0"/>
+                          <a:ext cx="5486400" cy="5858583"/>
+                          <a:chOff x="0" y="0"/>
+                          <a:chExt cx="5486400" cy="5858583"/>
+                        </a:xfrm>
+                      </wpg:grpSpPr>
+                      <pic:pic xmlns:pic="http://schemas.openxmlformats.org/drawingml/2006/picture">
+                        <pic:nvPicPr>
+                          <pic:cNvPr id="1" name="Picture 1"/>
+                          <pic:cNvPicPr>
+                            <a:picLocks noChangeAspect="1"/>
+                          </pic:cNvPicPr>
+                        </pic:nvPicPr>
+                        <pic:blipFill>
+                          <a:blip r:embed="rId12">
+                            <a:extLst>
+                              <a:ext uri="{28A0092B-C50C-407E-A947-70E740481C1C}">
+                                <a14:useLocalDpi xmlns:a14="http://schemas.microsoft.com/office/drawing/2010/main" val="0"/>
+                              </a:ext>
+                            </a:extLst>
+                          </a:blip>
+                          <a:stretch>
+                            <a:fillRect/>
+                          </a:stretch>
+                        </pic:blipFill>
+                        <pic:spPr>
+                          <a:xfrm>
+                            <a:off x="551663" y="0"/>
+                            <a:ext cx="4279265" cy="3313430"/>
+                          </a:xfrm>
+                          <a:prstGeom prst="rect">
+                            <a:avLst/>
+                          </a:prstGeom>
+                        </pic:spPr>
+                      </pic:pic>
+                      <pic:pic xmlns:pic="http://schemas.openxmlformats.org/drawingml/2006/picture">
+                        <pic:nvPicPr>
+                          <pic:cNvPr id="2" name="Picture 2"/>
+                          <pic:cNvPicPr>
+                            <a:picLocks noChangeAspect="1"/>
+                          </pic:cNvPicPr>
+                        </pic:nvPicPr>
+                        <pic:blipFill>
+                          <a:blip r:embed="rId13">
+                            <a:extLst>
+                              <a:ext uri="{28A0092B-C50C-407E-A947-70E740481C1C}">
+                                <a14:useLocalDpi xmlns:a14="http://schemas.microsoft.com/office/drawing/2010/main" val="0"/>
+                              </a:ext>
+                            </a:extLst>
+                          </a:blip>
+                          <a:stretch>
+                            <a:fillRect/>
+                          </a:stretch>
+                        </pic:blipFill>
+                        <pic:spPr>
+                          <a:xfrm>
+                            <a:off x="0" y="3884311"/>
+                            <a:ext cx="5486400" cy="1834515"/>
+                          </a:xfrm>
+                          <a:prstGeom prst="rect">
+                            <a:avLst/>
+                          </a:prstGeom>
+                        </pic:spPr>
+                      </pic:pic>
+                      <wps:wsp>
+                        <wps:cNvPr id="8" name="Text Box 8"/>
+                        <wps:cNvSpPr txBox="1"/>
+                        <wps:spPr>
+                          <a:xfrm>
+                            <a:off x="1609646" y="3317534"/>
+                            <a:ext cx="2169795" cy="228600"/>
+                          </a:xfrm>
+                          <a:prstGeom prst="rect">
+                            <a:avLst/>
+                          </a:prstGeom>
+                          <a:noFill/>
+                          <a:ln>
+                            <a:noFill/>
+                          </a:ln>
+                          <a:effectLst/>
+                        </wps:spPr>
+                        <wps:style>
+                          <a:lnRef idx="0">
+                            <a:schemeClr val="accent1"/>
+                          </a:lnRef>
+                          <a:fillRef idx="0">
+                            <a:schemeClr val="accent1"/>
+                          </a:fillRef>
+                          <a:effectRef idx="0">
+                            <a:schemeClr val="accent1"/>
+                          </a:effectRef>
+                          <a:fontRef idx="minor">
+                            <a:schemeClr val="dk1"/>
+                          </a:fontRef>
+                        </wps:style>
+                        <wps:txbx>
+                          <w:txbxContent>
+                            <w:p>
+                              <w:pPr>
+                                <w:rPr>
+                                  <w:rFonts w:asciiTheme="majorHAnsi" w:hAnsiTheme="majorHAnsi"/>
+                                  <w:sz w:val="16"/>
+                                  <w:lang w:val="en-AU"/>
+                                </w:rPr>
+                              </w:pPr>
+                              <w:r>
+                                <w:rPr>
+                                  <w:rFonts w:asciiTheme="majorHAnsi" w:hAnsiTheme="majorHAnsi"/>
+                                  <w:sz w:val="16"/>
+                                  <w:lang w:val="en-AU"/>
+                                </w:rPr>
+                                <w:t>Figure 1: Administration - Submission Overview</w:t>
+                              </w:r>
+                            </w:p>
+                          </w:txbxContent>
+                        </wps:txbx>
+                        <wps:bodyPr rot="0" spcFirstLastPara="0" vertOverflow="overflow" horzOverflow="overflow" vert="horz" wrap="square" lIns="91440" tIns="45720" rIns="91440" bIns="45720" numCol="1" spcCol="0" rtlCol="0" fromWordArt="0" anchor="t" anchorCtr="0" forceAA="0" compatLnSpc="1">
+                          <a:prstTxWarp prst="textNoShape">
+                            <a:avLst/>
+                          </a:prstTxWarp>
+                          <a:noAutofit/>
+                        </wps:bodyPr>
+                      </wps:wsp>
+                      <wps:wsp>
+                        <wps:cNvPr id="9" name="Text Box 9"/>
+                        <wps:cNvSpPr txBox="1"/>
+                        <wps:spPr>
+                          <a:xfrm>
+                            <a:off x="1662545" y="5629983"/>
+                            <a:ext cx="2060575" cy="228600"/>
+                          </a:xfrm>
+                          <a:prstGeom prst="rect">
+                            <a:avLst/>
+                          </a:prstGeom>
+                          <a:noFill/>
+                          <a:ln>
+                            <a:noFill/>
+                          </a:ln>
+                          <a:effectLst/>
+                        </wps:spPr>
+                        <wps:style>
+                          <a:lnRef idx="0">
+                            <a:schemeClr val="accent1"/>
+                          </a:lnRef>
+                          <a:fillRef idx="0">
+                            <a:schemeClr val="accent1"/>
+                          </a:fillRef>
+                          <a:effectRef idx="0">
+                            <a:schemeClr val="accent1"/>
+                          </a:effectRef>
+                          <a:fontRef idx="minor">
+                            <a:schemeClr val="dk1"/>
+                          </a:fontRef>
+                        </wps:style>
+                        <wps:txbx>
+                          <w:txbxContent>
+                            <w:p>
+                              <w:pPr>
+                                <w:rPr>
+                                  <w:rFonts w:asciiTheme="majorHAnsi" w:hAnsiTheme="majorHAnsi"/>
+                                  <w:sz w:val="16"/>
+                                  <w:lang w:val="en-AU"/>
+                                </w:rPr>
+                              </w:pPr>
+                              <w:r>
+                                <w:rPr>
+                                  <w:rFonts w:asciiTheme="majorHAnsi" w:hAnsiTheme="majorHAnsi"/>
+                                  <w:sz w:val="16"/>
+                                  <w:lang w:val="en-AU"/>
+                                </w:rPr>
+                                <w:t>Figure 2</w:t>
+                              </w:r>
+                              <w:r>
+                                <w:rPr>
+                                  <w:rFonts w:asciiTheme="majorHAnsi" w:hAnsiTheme="majorHAnsi"/>
+                                  <w:sz w:val="16"/>
+                                  <w:lang w:val="en-AU"/>
+                                </w:rPr>
+                                <w:t>: Admi</w:t>
+                              </w:r>
+                              <w:r>
+                                <w:rPr>
+                                  <w:rFonts w:asciiTheme="majorHAnsi" w:hAnsiTheme="majorHAnsi"/>
+                                  <w:sz w:val="16"/>
+                                  <w:lang w:val="en-AU"/>
+                                </w:rPr>
+                                <w:t>nistration - Submission Listing</w:t>
+                              </w:r>
+                            </w:p>
+                          </w:txbxContent>
+                        </wps:txbx>
+                        <wps:bodyPr rot="0" spcFirstLastPara="0" vertOverflow="overflow" horzOverflow="overflow" vert="horz" wrap="square" lIns="91440" tIns="45720" rIns="91440" bIns="45720" numCol="1" spcCol="0" rtlCol="0" fromWordArt="0" anchor="t" anchorCtr="0" forceAA="0" compatLnSpc="1">
+                          <a:prstTxWarp prst="textNoShape">
+                            <a:avLst/>
+                          </a:prstTxWarp>
+                          <a:noAutofit/>
+                        </wps:bodyPr>
+                      </wps:wsp>
+                    </wpg:wgp>
+                  </a:graphicData>
+                </a:graphic>
+              </wp:anchor>
+            </w:drawing>
+          </mc:Choice>
+          <mc:Fallback>
+            <w:pict>
+              <v:group w14:anchorId="0D4FBFA6" id="Group_x0020_10" o:spid="_x0000_s1026" style="position:absolute;margin-left:4pt;margin-top:12.9pt;width:6in;height:461.3pt;z-index:251664384" coordsize="5486400,5858583" o:gfxdata="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">
+                <v:shapetype id="_x0000_t75" coordsize="21600,21600" o:spt="75" o:preferrelative="t" path="m@4@5l@4@11@9@11@9@5xe" filled="f" stroked="f">
+                  <v:stroke joinstyle="miter"/>
+                  <v:formulas>
+                    <v:f eqn="if lineDrawn pixelLineWidth 0"/>
+                    <v:f eqn="sum @0 1 0"/>
+                    <v:f eqn="sum 0 0 @1"/>
+                    <v:f eqn="prod @2 1 2"/>
+                    <v:f eqn="prod @3 21600 pixelWidth"/>
+                    <v:f eqn="prod @3 21600 pixelHeight"/>
+                    <v:f eqn="sum @0 0 1"/>
+                    <v:f eqn="prod @6 1 2"/>
+                    <v:f eqn="prod @7 21600 pixelWidth"/>
+                    <v:f eqn="sum @8 21600 0"/>
+                    <v:f eqn="prod @7 21600 pixelHeight"/>
+                    <v:f eqn="sum @10 21600 0"/>
+                  </v:formulas>
+                  <v:path o:extrusionok="f" gradientshapeok="t" o:connecttype="rect"/>
+                  <o:lock v:ext="edit" aspectratio="t"/>
+                </v:shapetype>
+                <v:shape id="Picture_x0020_1" o:spid="_x0000_s1027" type="#_x0000_t75" style="position:absolute;left:551663;width:4279265;height:3313430;visibility:visible;mso-wrap-style:square" o:gfxdata="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">
+                  <v:imagedata r:id="rId14" o:title=""/>
+                  <v:path arrowok="t"/>
+                </v:shape>
+                <v:shape id="Picture_x0020_2" o:spid="_x0000_s1028" type="#_x0000_t75" style="position:absolute;top:3884311;width:5486400;height:1834515;visibility:visible;mso-wrap-style:square" o:gfxdata="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">
+                  <v:imagedata r:id="rId15" o:title=""/>
+                  <v:path arrowok="t"/>
+                </v:shape>
+                <v:shapetype id="_x0000_t202" coordsize="21600,21600" o:spt="202" path="m0,0l0,21600,21600,21600,21600,0xe">
+                  <v:stroke joinstyle="miter"/>
+                  <v:path gradientshapeok="t" o:connecttype="rect"/>
+                </v:shapetype>
+                <v:shape id="Text_x0020_Box_x0020_8" o:spid="_x0000_s1029" type="#_x0000_t202" style="position:absolute;left:1609646;top:3317534;width:2169795;height:228600;visibility:visible;mso-wrap-style:square;v-text-anchor:top" o:gfxdata="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" filled="f" stroked="f">
+                  <v:textbox>
+                    <w:txbxContent>
+                      <w:p>
+                        <w:pPr>
+                          <w:rPr>
+                            <w:rFonts w:asciiTheme="majorHAnsi" w:hAnsiTheme="majorHAnsi"/>
+                            <w:sz w:val="16"/>
+                            <w:lang w:val="en-AU"/>
+                          </w:rPr>
+                        </w:pPr>
+                        <w:r>
+                          <w:rPr>
+                            <w:rFonts w:asciiTheme="majorHAnsi" w:hAnsiTheme="majorHAnsi"/>
+                            <w:sz w:val="16"/>
+                            <w:lang w:val="en-AU"/>
+                          </w:rPr>
+                          <w:t>Figure 1: Administration - Submission Overview</w:t>
+                        </w:r>
+                      </w:p>
+                    </w:txbxContent>
+                  </v:textbox>
+                </v:shape>
+                <v:shape id="Text_x0020_Box_x0020_9" o:spid="_x0000_s1030" type="#_x0000_t202" style="position:absolute;left:1662545;top:5629983;width:2060575;height:228600;visibility:visible;mso-wrap-style:square;v-text-anchor:top" o:gfxdata="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" filled="f" stroked="f">
+                  <v:textbox>
+                    <w:txbxContent>
+                      <w:p>
+                        <w:pPr>
+                          <w:rPr>
+                            <w:rFonts w:asciiTheme="majorHAnsi" w:hAnsiTheme="majorHAnsi"/>
+                            <w:sz w:val="16"/>
+                            <w:lang w:val="en-AU"/>
+                          </w:rPr>
+                        </w:pPr>
+                        <w:r>
+                          <w:rPr>
+                            <w:rFonts w:asciiTheme="majorHAnsi" w:hAnsiTheme="majorHAnsi"/>
+                            <w:sz w:val="16"/>
+                            <w:lang w:val="en-AU"/>
+                          </w:rPr>
+                          <w:t>Figure 2</w:t>
+                        </w:r>
+                        <w:r>
+                          <w:rPr>
+                            <w:rFonts w:asciiTheme="majorHAnsi" w:hAnsiTheme="majorHAnsi"/>
+                            <w:sz w:val="16"/>
+                            <w:lang w:val="en-AU"/>
+                          </w:rPr>
+                          <w:t>: Admi</w:t>
+                        </w:r>
+                        <w:r>
+                          <w:rPr>
+                            <w:rFonts w:asciiTheme="majorHAnsi" w:hAnsiTheme="majorHAnsi"/>
+                            <w:sz w:val="16"/>
+                            <w:lang w:val="en-AU"/>
+                          </w:rPr>
+                          <w:t>nistration - Submission Listing</w:t>
+                        </w:r>
+                      </w:p>
+                    </w:txbxContent>
+                  </v:textbox>
+                </v:shape>
+                <w10:wrap type="through"/>
+              </v:group>
+            </w:pict>
+          </mc:Fallback>
+        </mc:AlternateContent>
+      </w:r>
     </w:p>
     <w:p>
       <w:pPr>
@@ -8431,27 +8813,12 @@
         <w:autoSpaceDE w:val="0"/>
         <w:autoSpaceDN w:val="0"/>
         <w:adjustRightInd w:val="0"/>
-        <w:spacing w:after="240" w:line="520" w:lineRule="atLeast"/>
-        <w:rPr>
-          <w:rFonts w:ascii="Calibri" w:hAnsi="Calibri" w:cs="Calibri"/>
-          <w:b/>
-          <w:bCs/>
-          <w:color w:val="284677"/>
-          <w:sz w:val="48"/>
-          <w:szCs w:val="48"/>
-        </w:rPr>
-      </w:pPr>
-      <w:r>
-        <w:rPr>
-          <w:rFonts w:ascii="Calibri" w:hAnsi="Calibri" w:cs="Calibri"/>
-          <w:b/>
-          <w:bCs/>
-          <w:color w:val="284677"/>
-          <w:sz w:val="48"/>
-          <w:szCs w:val="48"/>
-        </w:rPr>
-        <w:t>Appendix B: Screenshots of Functionality</w:t>
-      </w:r>
+        <w:spacing w:line="320" w:lineRule="atLeast"/>
+        <w:rPr>
+          <w:rFonts w:asciiTheme="majorHAnsi" w:hAnsiTheme="majorHAnsi" w:cs="Calibri"/>
+          <w:bCs/>
+        </w:rPr>
+      </w:pPr>
     </w:p>
     <w:p>
       <w:pPr>
@@ -8609,11 +8976,789 @@
         </w:rPr>
       </w:pPr>
     </w:p>
+    <w:p>
+      <w:pPr>
+        <w:widowControl w:val="0"/>
+        <w:autoSpaceDE w:val="0"/>
+        <w:autoSpaceDN w:val="0"/>
+        <w:adjustRightInd w:val="0"/>
+        <w:spacing w:line="320" w:lineRule="atLeast"/>
+        <w:rPr>
+          <w:rFonts w:asciiTheme="majorHAnsi" w:hAnsiTheme="majorHAnsi" w:cs="Calibri"/>
+          <w:bCs/>
+        </w:rPr>
+      </w:pPr>
+    </w:p>
+    <w:p>
+      <w:pPr>
+        <w:widowControl w:val="0"/>
+        <w:autoSpaceDE w:val="0"/>
+        <w:autoSpaceDN w:val="0"/>
+        <w:adjustRightInd w:val="0"/>
+        <w:spacing w:line="320" w:lineRule="atLeast"/>
+        <w:rPr>
+          <w:rFonts w:asciiTheme="majorHAnsi" w:hAnsiTheme="majorHAnsi" w:cs="Calibri"/>
+          <w:bCs/>
+        </w:rPr>
+      </w:pPr>
+    </w:p>
+    <w:p>
+      <w:pPr>
+        <w:widowControl w:val="0"/>
+        <w:autoSpaceDE w:val="0"/>
+        <w:autoSpaceDN w:val="0"/>
+        <w:adjustRightInd w:val="0"/>
+        <w:spacing w:line="320" w:lineRule="atLeast"/>
+        <w:rPr>
+          <w:rFonts w:asciiTheme="majorHAnsi" w:hAnsiTheme="majorHAnsi" w:cs="Calibri"/>
+          <w:bCs/>
+        </w:rPr>
+      </w:pPr>
+    </w:p>
+    <w:p>
+      <w:pPr>
+        <w:widowControl w:val="0"/>
+        <w:autoSpaceDE w:val="0"/>
+        <w:autoSpaceDN w:val="0"/>
+        <w:adjustRightInd w:val="0"/>
+        <w:spacing w:line="320" w:lineRule="atLeast"/>
+        <w:rPr>
+          <w:rFonts w:asciiTheme="majorHAnsi" w:hAnsiTheme="majorHAnsi" w:cs="Calibri"/>
+          <w:bCs/>
+        </w:rPr>
+      </w:pPr>
+    </w:p>
+    <w:p>
+      <w:pPr>
+        <w:widowControl w:val="0"/>
+        <w:autoSpaceDE w:val="0"/>
+        <w:autoSpaceDN w:val="0"/>
+        <w:adjustRightInd w:val="0"/>
+        <w:spacing w:line="320" w:lineRule="atLeast"/>
+        <w:rPr>
+          <w:rFonts w:asciiTheme="majorHAnsi" w:hAnsiTheme="majorHAnsi" w:cs="Calibri"/>
+          <w:bCs/>
+        </w:rPr>
+      </w:pPr>
+    </w:p>
+    <w:p>
+      <w:pPr>
+        <w:widowControl w:val="0"/>
+        <w:autoSpaceDE w:val="0"/>
+        <w:autoSpaceDN w:val="0"/>
+        <w:adjustRightInd w:val="0"/>
+        <w:spacing w:line="320" w:lineRule="atLeast"/>
+        <w:rPr>
+          <w:rFonts w:asciiTheme="majorHAnsi" w:hAnsiTheme="majorHAnsi" w:cs="Calibri"/>
+          <w:bCs/>
+        </w:rPr>
+      </w:pPr>
+    </w:p>
+    <w:p>
+      <w:pPr>
+        <w:widowControl w:val="0"/>
+        <w:autoSpaceDE w:val="0"/>
+        <w:autoSpaceDN w:val="0"/>
+        <w:adjustRightInd w:val="0"/>
+        <w:spacing w:line="320" w:lineRule="atLeast"/>
+        <w:rPr>
+          <w:rFonts w:asciiTheme="majorHAnsi" w:hAnsiTheme="majorHAnsi" w:cs="Calibri"/>
+          <w:bCs/>
+        </w:rPr>
+      </w:pPr>
+    </w:p>
+    <w:p>
+      <w:pPr>
+        <w:widowControl w:val="0"/>
+        <w:autoSpaceDE w:val="0"/>
+        <w:autoSpaceDN w:val="0"/>
+        <w:adjustRightInd w:val="0"/>
+        <w:spacing w:line="320" w:lineRule="atLeast"/>
+        <w:rPr>
+          <w:rFonts w:asciiTheme="majorHAnsi" w:hAnsiTheme="majorHAnsi" w:cs="Calibri"/>
+          <w:bCs/>
+        </w:rPr>
+      </w:pPr>
+    </w:p>
+    <w:p>
+      <w:pPr>
+        <w:widowControl w:val="0"/>
+        <w:autoSpaceDE w:val="0"/>
+        <w:autoSpaceDN w:val="0"/>
+        <w:adjustRightInd w:val="0"/>
+        <w:spacing w:line="320" w:lineRule="atLeast"/>
+        <w:rPr>
+          <w:rFonts w:asciiTheme="majorHAnsi" w:hAnsiTheme="majorHAnsi" w:cs="Calibri"/>
+          <w:bCs/>
+        </w:rPr>
+      </w:pPr>
+    </w:p>
+    <w:p>
+      <w:pPr>
+        <w:widowControl w:val="0"/>
+        <w:autoSpaceDE w:val="0"/>
+        <w:autoSpaceDN w:val="0"/>
+        <w:adjustRightInd w:val="0"/>
+        <w:spacing w:line="320" w:lineRule="atLeast"/>
+        <w:rPr>
+          <w:rFonts w:asciiTheme="majorHAnsi" w:hAnsiTheme="majorHAnsi" w:cs="Calibri"/>
+          <w:bCs/>
+        </w:rPr>
+      </w:pPr>
+    </w:p>
+    <w:p>
+      <w:pPr>
+        <w:widowControl w:val="0"/>
+        <w:autoSpaceDE w:val="0"/>
+        <w:autoSpaceDN w:val="0"/>
+        <w:adjustRightInd w:val="0"/>
+        <w:spacing w:line="320" w:lineRule="atLeast"/>
+        <w:rPr>
+          <w:rFonts w:asciiTheme="majorHAnsi" w:hAnsiTheme="majorHAnsi" w:cs="Calibri"/>
+          <w:bCs/>
+        </w:rPr>
+      </w:pPr>
+      <w:r>
+        <w:rPr>
+          <w:rFonts w:asciiTheme="majorHAnsi" w:hAnsiTheme="majorHAnsi" w:cs="Calibri"/>
+          <w:bCs/>
+          <w:noProof/>
+          <w:lang w:eastAsia="ja-JP"/>
+        </w:rPr>
+        <w:lastRenderedPageBreak/>
+        <mc:AlternateContent>
+          <mc:Choice Requires="wpg">
+            <w:drawing>
+              <wp:anchor distT="0" distB="0" distL="114300" distR="114300" simplePos="0" relativeHeight="251674624" behindDoc="0" locked="0" layoutInCell="1" allowOverlap="1" wp14:anchorId="16CCCB2B" wp14:editId="4E228586">
+                <wp:simplePos x="0" y="0"/>
+                <wp:positionH relativeFrom="column">
+                  <wp:posOffset>-2263</wp:posOffset>
+                </wp:positionH>
+                <wp:positionV relativeFrom="paragraph">
+                  <wp:posOffset>0</wp:posOffset>
+                </wp:positionV>
+                <wp:extent cx="5498465" cy="8059848"/>
+                <wp:effectExtent l="0" t="0" r="0" b="0"/>
+                <wp:wrapThrough wrapText="bothSides">
+                  <wp:wrapPolygon edited="0">
+                    <wp:start x="0" y="0"/>
+                    <wp:lineTo x="0" y="4561"/>
+                    <wp:lineTo x="10776" y="5446"/>
+                    <wp:lineTo x="0" y="5446"/>
+                    <wp:lineTo x="0" y="10075"/>
+                    <wp:lineTo x="10776" y="10892"/>
+                    <wp:lineTo x="0" y="10960"/>
+                    <wp:lineTo x="0" y="15589"/>
+                    <wp:lineTo x="10776" y="16338"/>
+                    <wp:lineTo x="0" y="16474"/>
+                    <wp:lineTo x="0" y="21103"/>
+                    <wp:lineTo x="7982" y="21512"/>
+                    <wp:lineTo x="13470" y="21512"/>
+                    <wp:lineTo x="21453" y="21103"/>
+                    <wp:lineTo x="21453" y="16474"/>
+                    <wp:lineTo x="10776" y="16338"/>
+                    <wp:lineTo x="21453" y="15589"/>
+                    <wp:lineTo x="21453" y="10960"/>
+                    <wp:lineTo x="10776" y="10892"/>
+                    <wp:lineTo x="21453" y="10075"/>
+                    <wp:lineTo x="21453" y="5446"/>
+                    <wp:lineTo x="10776" y="5446"/>
+                    <wp:lineTo x="21453" y="4561"/>
+                    <wp:lineTo x="21453" y="0"/>
+                    <wp:lineTo x="0" y="0"/>
+                  </wp:wrapPolygon>
+                </wp:wrapThrough>
+                <wp:docPr id="17" name="Group 17"/>
+                <wp:cNvGraphicFramePr/>
+                <a:graphic xmlns:a="http://schemas.openxmlformats.org/drawingml/2006/main">
+                  <a:graphicData uri="http://schemas.microsoft.com/office/word/2010/wordprocessingGroup">
+                    <wpg:wgp>
+                      <wpg:cNvGrpSpPr/>
+                      <wpg:grpSpPr>
+                        <a:xfrm>
+                          <a:off x="0" y="0"/>
+                          <a:ext cx="5498465" cy="8059848"/>
+                          <a:chOff x="0" y="0"/>
+                          <a:chExt cx="5498465" cy="8059848"/>
+                        </a:xfrm>
+                      </wpg:grpSpPr>
+                      <pic:pic xmlns:pic="http://schemas.openxmlformats.org/drawingml/2006/picture">
+                        <pic:nvPicPr>
+                          <pic:cNvPr id="3" name="Picture 3"/>
+                          <pic:cNvPicPr>
+                            <a:picLocks/>
+                          </pic:cNvPicPr>
+                        </pic:nvPicPr>
+                        <pic:blipFill>
+                          <a:blip r:embed="rId16">
+                            <a:extLst>
+                              <a:ext uri="{28A0092B-C50C-407E-A947-70E740481C1C}">
+                                <a14:useLocalDpi xmlns:a14="http://schemas.microsoft.com/office/drawing/2010/main" val="0"/>
+                              </a:ext>
+                            </a:extLst>
+                          </a:blip>
+                          <a:stretch>
+                            <a:fillRect/>
+                          </a:stretch>
+                        </pic:blipFill>
+                        <pic:spPr>
+                          <a:xfrm>
+                            <a:off x="0" y="0"/>
+                            <a:ext cx="5485765" cy="1709420"/>
+                          </a:xfrm>
+                          <a:prstGeom prst="rect">
+                            <a:avLst/>
+                          </a:prstGeom>
+                        </pic:spPr>
+                      </pic:pic>
+                      <pic:pic xmlns:pic="http://schemas.openxmlformats.org/drawingml/2006/picture">
+                        <pic:nvPicPr>
+                          <pic:cNvPr id="4" name="Picture 4"/>
+                          <pic:cNvPicPr>
+                            <a:picLocks/>
+                          </pic:cNvPicPr>
+                        </pic:nvPicPr>
+                        <pic:blipFill>
+                          <a:blip r:embed="rId17">
+                            <a:extLst>
+                              <a:ext uri="{28A0092B-C50C-407E-A947-70E740481C1C}">
+                                <a14:useLocalDpi xmlns:a14="http://schemas.microsoft.com/office/drawing/2010/main" val="0"/>
+                              </a:ext>
+                            </a:extLst>
+                          </a:blip>
+                          <a:stretch>
+                            <a:fillRect/>
+                          </a:stretch>
+                        </pic:blipFill>
+                        <pic:spPr>
+                          <a:xfrm>
+                            <a:off x="0" y="2055137"/>
+                            <a:ext cx="5486400" cy="1709420"/>
+                          </a:xfrm>
+                          <a:prstGeom prst="rect">
+                            <a:avLst/>
+                          </a:prstGeom>
+                        </pic:spPr>
+                      </pic:pic>
+                      <pic:pic xmlns:pic="http://schemas.openxmlformats.org/drawingml/2006/picture">
+                        <pic:nvPicPr>
+                          <pic:cNvPr id="5" name="Picture 5"/>
+                          <pic:cNvPicPr>
+                            <a:picLocks noChangeAspect="1"/>
+                          </pic:cNvPicPr>
+                        </pic:nvPicPr>
+                        <pic:blipFill>
+                          <a:blip r:embed="rId18">
+                            <a:extLst>
+                              <a:ext uri="{28A0092B-C50C-407E-A947-70E740481C1C}">
+                                <a14:useLocalDpi xmlns:a14="http://schemas.microsoft.com/office/drawing/2010/main" val="0"/>
+                              </a:ext>
+                            </a:extLst>
+                          </a:blip>
+                          <a:stretch>
+                            <a:fillRect/>
+                          </a:stretch>
+                        </pic:blipFill>
+                        <pic:spPr>
+                          <a:xfrm>
+                            <a:off x="0" y="4110273"/>
+                            <a:ext cx="5498465" cy="1709420"/>
+                          </a:xfrm>
+                          <a:prstGeom prst="rect">
+                            <a:avLst/>
+                          </a:prstGeom>
+                        </pic:spPr>
+                      </pic:pic>
+                      <pic:pic xmlns:pic="http://schemas.openxmlformats.org/drawingml/2006/picture">
+                        <pic:nvPicPr>
+                          <pic:cNvPr id="7" name="Picture 7"/>
+                          <pic:cNvPicPr>
+                            <a:picLocks noChangeAspect="1"/>
+                          </pic:cNvPicPr>
+                        </pic:nvPicPr>
+                        <pic:blipFill>
+                          <a:blip r:embed="rId19">
+                            <a:extLst>
+                              <a:ext uri="{28A0092B-C50C-407E-A947-70E740481C1C}">
+                                <a14:useLocalDpi xmlns:a14="http://schemas.microsoft.com/office/drawing/2010/main" val="0"/>
+                              </a:ext>
+                            </a:extLst>
+                          </a:blip>
+                          <a:stretch>
+                            <a:fillRect/>
+                          </a:stretch>
+                        </pic:blipFill>
+                        <pic:spPr>
+                          <a:xfrm>
+                            <a:off x="0" y="6174463"/>
+                            <a:ext cx="5486400" cy="1711960"/>
+                          </a:xfrm>
+                          <a:prstGeom prst="rect">
+                            <a:avLst/>
+                          </a:prstGeom>
+                        </pic:spPr>
+                      </pic:pic>
+                      <wps:wsp>
+                        <wps:cNvPr id="11" name="Text Box 11"/>
+                        <wps:cNvSpPr txBox="1"/>
+                        <wps:spPr>
+                          <a:xfrm>
+                            <a:off x="2172831" y="1720158"/>
+                            <a:ext cx="1139825" cy="228600"/>
+                          </a:xfrm>
+                          <a:prstGeom prst="rect">
+                            <a:avLst/>
+                          </a:prstGeom>
+                          <a:noFill/>
+                          <a:ln>
+                            <a:noFill/>
+                          </a:ln>
+                          <a:effectLst/>
+                        </wps:spPr>
+                        <wps:style>
+                          <a:lnRef idx="0">
+                            <a:schemeClr val="accent1"/>
+                          </a:lnRef>
+                          <a:fillRef idx="0">
+                            <a:schemeClr val="accent1"/>
+                          </a:fillRef>
+                          <a:effectRef idx="0">
+                            <a:schemeClr val="accent1"/>
+                          </a:effectRef>
+                          <a:fontRef idx="minor">
+                            <a:schemeClr val="dk1"/>
+                          </a:fontRef>
+                        </wps:style>
+                        <wps:txbx>
+                          <w:txbxContent>
+                            <w:p>
+                              <w:pPr>
+                                <w:jc w:val="center"/>
+                                <w:rPr>
+                                  <w:rFonts w:asciiTheme="majorHAnsi" w:hAnsiTheme="majorHAnsi"/>
+                                  <w:sz w:val="16"/>
+                                  <w:lang w:val="en-AU"/>
+                                </w:rPr>
+                              </w:pPr>
+                              <w:r>
+                                <w:rPr>
+                                  <w:rFonts w:asciiTheme="majorHAnsi" w:hAnsiTheme="majorHAnsi"/>
+                                  <w:sz w:val="16"/>
+                                  <w:lang w:val="en-AU"/>
+                                </w:rPr>
+                                <w:t>Figure 3</w:t>
+                              </w:r>
+                              <w:r>
+                                <w:rPr>
+                                  <w:rFonts w:asciiTheme="majorHAnsi" w:hAnsiTheme="majorHAnsi"/>
+                                  <w:sz w:val="16"/>
+                                  <w:lang w:val="en-AU"/>
+                                </w:rPr>
+                                <w:t xml:space="preserve">: </w:t>
+                              </w:r>
+                              <w:r>
+                                <w:rPr>
+                                  <w:rFonts w:asciiTheme="majorHAnsi" w:hAnsiTheme="majorHAnsi"/>
+                                  <w:sz w:val="16"/>
+                                  <w:lang w:val="en-AU"/>
+                                </w:rPr>
+                                <w:t>Home Page</w:t>
+                              </w:r>
+                            </w:p>
+                            <w:p>
+                              <w:pPr>
+                                <w:jc w:val="center"/>
+                                <w:rPr>
+                                  <w:rFonts w:asciiTheme="majorHAnsi" w:hAnsiTheme="majorHAnsi"/>
+                                  <w:sz w:val="16"/>
+                                  <w:lang w:val="en-AU"/>
+                                </w:rPr>
+                              </w:pPr>
+                            </w:p>
+                          </w:txbxContent>
+                        </wps:txbx>
+                        <wps:bodyPr rot="0" spcFirstLastPara="0" vertOverflow="overflow" horzOverflow="overflow" vert="horz" wrap="square" lIns="91440" tIns="45720" rIns="91440" bIns="45720" numCol="1" spcCol="0" rtlCol="0" fromWordArt="0" anchor="t" anchorCtr="0" forceAA="0" compatLnSpc="1">
+                          <a:prstTxWarp prst="textNoShape">
+                            <a:avLst/>
+                          </a:prstTxWarp>
+                          <a:noAutofit/>
+                        </wps:bodyPr>
+                      </wps:wsp>
+                      <wps:wsp>
+                        <wps:cNvPr id="12" name="Text Box 12"/>
+                        <wps:cNvSpPr txBox="1"/>
+                        <wps:spPr>
+                          <a:xfrm>
+                            <a:off x="2172831" y="3775295"/>
+                            <a:ext cx="1143000" cy="228600"/>
+                          </a:xfrm>
+                          <a:prstGeom prst="rect">
+                            <a:avLst/>
+                          </a:prstGeom>
+                          <a:noFill/>
+                          <a:ln>
+                            <a:noFill/>
+                          </a:ln>
+                          <a:effectLst/>
+                        </wps:spPr>
+                        <wps:style>
+                          <a:lnRef idx="0">
+                            <a:schemeClr val="accent1"/>
+                          </a:lnRef>
+                          <a:fillRef idx="0">
+                            <a:schemeClr val="accent1"/>
+                          </a:fillRef>
+                          <a:effectRef idx="0">
+                            <a:schemeClr val="accent1"/>
+                          </a:effectRef>
+                          <a:fontRef idx="minor">
+                            <a:schemeClr val="dk1"/>
+                          </a:fontRef>
+                        </wps:style>
+                        <wps:txbx>
+                          <w:txbxContent>
+                            <w:p>
+                              <w:pPr>
+                                <w:jc w:val="center"/>
+                                <w:rPr>
+                                  <w:rFonts w:asciiTheme="majorHAnsi" w:hAnsiTheme="majorHAnsi"/>
+                                  <w:sz w:val="16"/>
+                                  <w:lang w:val="en-AU"/>
+                                </w:rPr>
+                              </w:pPr>
+                              <w:r>
+                                <w:rPr>
+                                  <w:rFonts w:asciiTheme="majorHAnsi" w:hAnsiTheme="majorHAnsi"/>
+                                  <w:sz w:val="16"/>
+                                  <w:lang w:val="en-AU"/>
+                                </w:rPr>
+                                <w:t>Figure 4: User Profile</w:t>
+                              </w:r>
+                            </w:p>
+                            <w:p>
+                              <w:pPr>
+                                <w:jc w:val="center"/>
+                                <w:rPr>
+                                  <w:rFonts w:asciiTheme="majorHAnsi" w:hAnsiTheme="majorHAnsi"/>
+                                  <w:sz w:val="16"/>
+                                  <w:lang w:val="en-AU"/>
+                                </w:rPr>
+                              </w:pPr>
+                            </w:p>
+                          </w:txbxContent>
+                        </wps:txbx>
+                        <wps:bodyPr rot="0" spcFirstLastPara="0" vertOverflow="overflow" horzOverflow="overflow" vert="horz" wrap="square" lIns="91440" tIns="45720" rIns="91440" bIns="45720" numCol="1" spcCol="0" rtlCol="0" fromWordArt="0" anchor="t" anchorCtr="0" forceAA="0" compatLnSpc="1">
+                          <a:prstTxWarp prst="textNoShape">
+                            <a:avLst/>
+                          </a:prstTxWarp>
+                          <a:noAutofit/>
+                        </wps:bodyPr>
+                      </wps:wsp>
+                      <wps:wsp>
+                        <wps:cNvPr id="13" name="Text Box 13"/>
+                        <wps:cNvSpPr txBox="1"/>
+                        <wps:spPr>
+                          <a:xfrm>
+                            <a:off x="2000815" y="5830432"/>
+                            <a:ext cx="1483995" cy="228600"/>
+                          </a:xfrm>
+                          <a:prstGeom prst="rect">
+                            <a:avLst/>
+                          </a:prstGeom>
+                          <a:noFill/>
+                          <a:ln>
+                            <a:noFill/>
+                          </a:ln>
+                          <a:effectLst/>
+                        </wps:spPr>
+                        <wps:style>
+                          <a:lnRef idx="0">
+                            <a:schemeClr val="accent1"/>
+                          </a:lnRef>
+                          <a:fillRef idx="0">
+                            <a:schemeClr val="accent1"/>
+                          </a:fillRef>
+                          <a:effectRef idx="0">
+                            <a:schemeClr val="accent1"/>
+                          </a:effectRef>
+                          <a:fontRef idx="minor">
+                            <a:schemeClr val="dk1"/>
+                          </a:fontRef>
+                        </wps:style>
+                        <wps:txbx>
+                          <w:txbxContent>
+                            <w:p>
+                              <w:pPr>
+                                <w:jc w:val="center"/>
+                                <w:rPr>
+                                  <w:rFonts w:asciiTheme="majorHAnsi" w:hAnsiTheme="majorHAnsi"/>
+                                  <w:sz w:val="16"/>
+                                  <w:lang w:val="en-AU"/>
+                                </w:rPr>
+                              </w:pPr>
+                              <w:r>
+                                <w:rPr>
+                                  <w:rFonts w:asciiTheme="majorHAnsi" w:hAnsiTheme="majorHAnsi"/>
+                                  <w:sz w:val="16"/>
+                                  <w:lang w:val="en-AU"/>
+                                </w:rPr>
+                                <w:t>F</w:t>
+                              </w:r>
+                              <w:r>
+                                <w:rPr>
+                                  <w:rFonts w:asciiTheme="majorHAnsi" w:hAnsiTheme="majorHAnsi"/>
+                                  <w:sz w:val="16"/>
+                                  <w:lang w:val="en-AU"/>
+                                </w:rPr>
+                                <w:t>igure 5: Post Submission Form</w:t>
+                              </w:r>
+                            </w:p>
+                          </w:txbxContent>
+                        </wps:txbx>
+                        <wps:bodyPr rot="0" spcFirstLastPara="0" vertOverflow="overflow" horzOverflow="overflow" vert="horz" wrap="square" lIns="91440" tIns="45720" rIns="91440" bIns="45720" numCol="1" spcCol="0" rtlCol="0" fromWordArt="0" anchor="t" anchorCtr="0" forceAA="0" compatLnSpc="1">
+                          <a:prstTxWarp prst="textNoShape">
+                            <a:avLst/>
+                          </a:prstTxWarp>
+                          <a:noAutofit/>
+                        </wps:bodyPr>
+                      </wps:wsp>
+                      <wps:wsp>
+                        <wps:cNvPr id="16" name="Text Box 16"/>
+                        <wps:cNvSpPr txBox="1"/>
+                        <wps:spPr>
+                          <a:xfrm>
+                            <a:off x="2000815" y="7831248"/>
+                            <a:ext cx="1485265" cy="228600"/>
+                          </a:xfrm>
+                          <a:prstGeom prst="rect">
+                            <a:avLst/>
+                          </a:prstGeom>
+                          <a:noFill/>
+                          <a:ln>
+                            <a:noFill/>
+                          </a:ln>
+                          <a:effectLst/>
+                        </wps:spPr>
+                        <wps:style>
+                          <a:lnRef idx="0">
+                            <a:schemeClr val="accent1"/>
+                          </a:lnRef>
+                          <a:fillRef idx="0">
+                            <a:schemeClr val="accent1"/>
+                          </a:fillRef>
+                          <a:effectRef idx="0">
+                            <a:schemeClr val="accent1"/>
+                          </a:effectRef>
+                          <a:fontRef idx="minor">
+                            <a:schemeClr val="dk1"/>
+                          </a:fontRef>
+                        </wps:style>
+                        <wps:txbx>
+                          <w:txbxContent>
+                            <w:p>
+                              <w:pPr>
+                                <w:rPr>
+                                  <w:rFonts w:asciiTheme="majorHAnsi" w:hAnsiTheme="majorHAnsi"/>
+                                  <w:sz w:val="16"/>
+                                  <w:lang w:val="en-AU"/>
+                                </w:rPr>
+                              </w:pPr>
+                              <w:r>
+                                <w:rPr>
+                                  <w:rFonts w:asciiTheme="majorHAnsi" w:hAnsiTheme="majorHAnsi"/>
+                                  <w:sz w:val="16"/>
+                                  <w:lang w:val="en-AU"/>
+                                </w:rPr>
+                                <w:t>Figure 6: View Submission List</w:t>
+                              </w:r>
+                            </w:p>
+                          </w:txbxContent>
+                        </wps:txbx>
+                        <wps:bodyPr rot="0" spcFirstLastPara="0" vertOverflow="overflow" horzOverflow="overflow" vert="horz" wrap="square" lIns="91440" tIns="45720" rIns="91440" bIns="45720" numCol="1" spcCol="0" rtlCol="0" fromWordArt="0" anchor="t" anchorCtr="0" forceAA="0" compatLnSpc="1">
+                          <a:prstTxWarp prst="textNoShape">
+                            <a:avLst/>
+                          </a:prstTxWarp>
+                          <a:noAutofit/>
+                        </wps:bodyPr>
+                      </wps:wsp>
+                    </wpg:wgp>
+                  </a:graphicData>
+                </a:graphic>
+              </wp:anchor>
+            </w:drawing>
+          </mc:Choice>
+          <mc:Fallback>
+            <w:pict>
+              <v:group w14:anchorId="16CCCB2B" id="Group_x0020_17" o:spid="_x0000_s1031" style="position:absolute;margin-left:-.2pt;margin-top:0;width:432.95pt;height:634.65pt;z-index:251674624" coordsize="5498465,8059848" o:gfxdata="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">
+                <v:shape id="Picture_x0020_3" o:spid="_x0000_s1032" type="#_x0000_t75" style="position:absolute;width:5485765;height:1709420;visibility:visible;mso-wrap-style:square" o:gfxdata="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">
+                  <v:imagedata r:id="rId20" o:title=""/>
+                  <v:path arrowok="t"/>
+                  <o:lock v:ext="edit" aspectratio="f"/>
+                </v:shape>
+                <v:shape id="Picture_x0020_4" o:spid="_x0000_s1033" type="#_x0000_t75" style="position:absolute;top:2055137;width:5486400;height:1709420;visibility:visible;mso-wrap-style:square" o:gfxdata="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">
+                  <v:imagedata r:id="rId21" o:title=""/>
+                  <v:path arrowok="t"/>
+                  <o:lock v:ext="edit" aspectratio="f"/>
+                </v:shape>
+                <v:shape id="Picture_x0020_5" o:spid="_x0000_s1034" type="#_x0000_t75" style="position:absolute;top:4110273;width:5498465;height:1709420;visibility:visible;mso-wrap-style:square" o:gfxdata="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">
+                  <v:imagedata r:id="rId22" o:title=""/>
+                  <v:path arrowok="t"/>
+                </v:shape>
+                <v:shape id="Picture_x0020_7" o:spid="_x0000_s1035" type="#_x0000_t75" style="position:absolute;top:6174463;width:5486400;height:1711960;visibility:visible;mso-wrap-style:square" o:gfxdata="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">
+                  <v:imagedata r:id="rId23" o:title=""/>
+                  <v:path arrowok="t"/>
+                </v:shape>
+                <v:shape id="Text_x0020_Box_x0020_11" o:spid="_x0000_s1036" type="#_x0000_t202" style="position:absolute;left:2172831;top:1720158;width:1139825;height:228600;visibility:visible;mso-wrap-style:square;v-text-anchor:top" o:gfxdata="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" filled="f" stroked="f">
+                  <v:textbox>
+                    <w:txbxContent>
+                      <w:p>
+                        <w:pPr>
+                          <w:jc w:val="center"/>
+                          <w:rPr>
+                            <w:rFonts w:asciiTheme="majorHAnsi" w:hAnsiTheme="majorHAnsi"/>
+                            <w:sz w:val="16"/>
+                            <w:lang w:val="en-AU"/>
+                          </w:rPr>
+                        </w:pPr>
+                        <w:r>
+                          <w:rPr>
+                            <w:rFonts w:asciiTheme="majorHAnsi" w:hAnsiTheme="majorHAnsi"/>
+                            <w:sz w:val="16"/>
+                            <w:lang w:val="en-AU"/>
+                          </w:rPr>
+                          <w:t>Figure 3</w:t>
+                        </w:r>
+                        <w:r>
+                          <w:rPr>
+                            <w:rFonts w:asciiTheme="majorHAnsi" w:hAnsiTheme="majorHAnsi"/>
+                            <w:sz w:val="16"/>
+                            <w:lang w:val="en-AU"/>
+                          </w:rPr>
+                          <w:t xml:space="preserve">: </w:t>
+                        </w:r>
+                        <w:r>
+                          <w:rPr>
+                            <w:rFonts w:asciiTheme="majorHAnsi" w:hAnsiTheme="majorHAnsi"/>
+                            <w:sz w:val="16"/>
+                            <w:lang w:val="en-AU"/>
+                          </w:rPr>
+                          <w:t>Home Page</w:t>
+                        </w:r>
+                      </w:p>
+                      <w:p>
+                        <w:pPr>
+                          <w:jc w:val="center"/>
+                          <w:rPr>
+                            <w:rFonts w:asciiTheme="majorHAnsi" w:hAnsiTheme="majorHAnsi"/>
+                            <w:sz w:val="16"/>
+                            <w:lang w:val="en-AU"/>
+                          </w:rPr>
+                        </w:pPr>
+                      </w:p>
+                    </w:txbxContent>
+                  </v:textbox>
+                </v:shape>
+                <v:shape id="Text_x0020_Box_x0020_12" o:spid="_x0000_s1037" type="#_x0000_t202" style="position:absolute;left:2172831;top:3775295;width:1143000;height:228600;visibility:visible;mso-wrap-style:square;v-text-anchor:top" o:gfxdata="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" filled="f" stroked="f">
+                  <v:textbox>
+                    <w:txbxContent>
+                      <w:p>
+                        <w:pPr>
+                          <w:jc w:val="center"/>
+                          <w:rPr>
+                            <w:rFonts w:asciiTheme="majorHAnsi" w:hAnsiTheme="majorHAnsi"/>
+                            <w:sz w:val="16"/>
+                            <w:lang w:val="en-AU"/>
+                          </w:rPr>
+                        </w:pPr>
+                        <w:r>
+                          <w:rPr>
+                            <w:rFonts w:asciiTheme="majorHAnsi" w:hAnsiTheme="majorHAnsi"/>
+                            <w:sz w:val="16"/>
+                            <w:lang w:val="en-AU"/>
+                          </w:rPr>
+                          <w:t>Figure 4: User Profile</w:t>
+                        </w:r>
+                      </w:p>
+                      <w:p>
+                        <w:pPr>
+                          <w:jc w:val="center"/>
+                          <w:rPr>
+                            <w:rFonts w:asciiTheme="majorHAnsi" w:hAnsiTheme="majorHAnsi"/>
+                            <w:sz w:val="16"/>
+                            <w:lang w:val="en-AU"/>
+                          </w:rPr>
+                        </w:pPr>
+                      </w:p>
+                    </w:txbxContent>
+                  </v:textbox>
+                </v:shape>
+                <v:shape id="Text_x0020_Box_x0020_13" o:spid="_x0000_s1038" type="#_x0000_t202" style="position:absolute;left:2000815;top:5830432;width:1483995;height:228600;visibility:visible;mso-wrap-style:square;v-text-anchor:top" o:gfxdata="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" filled="f" stroked="f">
+                  <v:textbox>
+                    <w:txbxContent>
+                      <w:p>
+                        <w:pPr>
+                          <w:jc w:val="center"/>
+                          <w:rPr>
+                            <w:rFonts w:asciiTheme="majorHAnsi" w:hAnsiTheme="majorHAnsi"/>
+                            <w:sz w:val="16"/>
+                            <w:lang w:val="en-AU"/>
+                          </w:rPr>
+                        </w:pPr>
+                        <w:r>
+                          <w:rPr>
+                            <w:rFonts w:asciiTheme="majorHAnsi" w:hAnsiTheme="majorHAnsi"/>
+                            <w:sz w:val="16"/>
+                            <w:lang w:val="en-AU"/>
+                          </w:rPr>
+                          <w:t>F</w:t>
+                        </w:r>
+                        <w:r>
+                          <w:rPr>
+                            <w:rFonts w:asciiTheme="majorHAnsi" w:hAnsiTheme="majorHAnsi"/>
+                            <w:sz w:val="16"/>
+                            <w:lang w:val="en-AU"/>
+                          </w:rPr>
+                          <w:t>igure 5: Post Submission Form</w:t>
+                        </w:r>
+                      </w:p>
+                    </w:txbxContent>
+                  </v:textbox>
+                </v:shape>
+                <v:shape id="Text_x0020_Box_x0020_16" o:spid="_x0000_s1039" type="#_x0000_t202" style="position:absolute;left:2000815;top:7831248;width:1485265;height:228600;visibility:visible;mso-wrap-style:square;v-text-anchor:top" o:gfxdata="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" filled="f" stroked="f">
+                  <v:textbox>
+                    <w:txbxContent>
+                      <w:p>
+                        <w:pPr>
+                          <w:rPr>
+                            <w:rFonts w:asciiTheme="majorHAnsi" w:hAnsiTheme="majorHAnsi"/>
+                            <w:sz w:val="16"/>
+                            <w:lang w:val="en-AU"/>
+                          </w:rPr>
+                        </w:pPr>
+                        <w:r>
+                          <w:rPr>
+                            <w:rFonts w:asciiTheme="majorHAnsi" w:hAnsiTheme="majorHAnsi"/>
+                            <w:sz w:val="16"/>
+                            <w:lang w:val="en-AU"/>
+                          </w:rPr>
+                          <w:t>Figure 6: View Submission List</w:t>
+                        </w:r>
+                      </w:p>
+                    </w:txbxContent>
+                  </v:textbox>
+                </v:shape>
+                <w10:wrap type="through"/>
+              </v:group>
+            </w:pict>
+          </mc:Fallback>
+        </mc:AlternateContent>
+      </w:r>
+    </w:p>
     <w:sectPr>
-      <w:headerReference w:type="even" r:id="rId12"/>
-      <w:headerReference w:type="default" r:id="rId13"/>
-      <w:footerReference w:type="even" r:id="rId14"/>
-      <w:footerReference w:type="default" r:id="rId15"/>
+      <w:headerReference w:type="even" r:id="rId24"/>
+      <w:headerReference w:type="default" r:id="rId25"/>
+      <w:footerReference w:type="even" r:id="rId26"/>
+      <w:footerReference w:type="default" r:id="rId27"/>
       <w:pgSz w:w="12240" w:h="15840"/>
       <w:pgMar w:top="1440" w:right="1800" w:bottom="1440" w:left="1800" w:header="720" w:footer="720" w:gutter="0"/>
       <w:cols w:space="720"/>
@@ -8887,7 +10032,7 @@
               <w:noProof/>
               <w:color w:val="4F81BD" w:themeColor="accent1"/>
             </w:rPr>
-            <w:t>10</w:t>
+            <w:t>13</w:t>
           </w:r>
           <w:r>
             <w:rPr>
@@ -9156,14 +10301,14 @@
                       </a:ln>
                       <a:extLst>
                         <a:ext uri="{909E8E84-426E-40dd-AFC4-6F175D3DCCD1}">
-                          <a14:hiddenFill xmlns:cx="http://schemas.microsoft.com/office/drawing/2014/chartex" xmlns:cx1="http://schemas.microsoft.com/office/drawing/2015/9/8/chartex" xmlns:w16se="http://schemas.microsoft.com/office/word/2015/wordml/symex" xmlns="" xmlns:o="urn:schemas-microsoft-com:office:office" xmlns:v="urn:schemas-microsoft-com:vml" xmlns:w10="urn:schemas-microsoft-com:office:word" xmlns:w="http://schemas.openxmlformats.org/wordprocessingml/2006/main" xmlns:a14="http://schemas.microsoft.com/office/drawing/2010/main">
+                          <a14:hiddenFill xmlns:a14="http://schemas.microsoft.com/office/drawing/2010/main" xmlns:w="http://schemas.openxmlformats.org/wordprocessingml/2006/main" xmlns:w10="urn:schemas-microsoft-com:office:word" xmlns:v="urn:schemas-microsoft-com:vml" xmlns:o="urn:schemas-microsoft-com:office:office" xmlns="" xmlns:w16se="http://schemas.microsoft.com/office/word/2015/wordml/symex" xmlns:cx1="http://schemas.microsoft.com/office/drawing/2015/9/8/chartex" xmlns:cx="http://schemas.microsoft.com/office/drawing/2014/chartex">
                             <a:solidFill>
                               <a:srgbClr val="FFFFFF"/>
                             </a:solidFill>
                           </a14:hiddenFill>
                         </a:ext>
                         <a:ext uri="{91240B29-F687-4f45-9708-019B960494DF}">
-                          <a14:hiddenLine xmlns:cx="http://schemas.microsoft.com/office/drawing/2014/chartex" xmlns:cx1="http://schemas.microsoft.com/office/drawing/2015/9/8/chartex" xmlns:w16se="http://schemas.microsoft.com/office/word/2015/wordml/symex" xmlns="" xmlns:o="urn:schemas-microsoft-com:office:office" xmlns:v="urn:schemas-microsoft-com:vml" xmlns:w10="urn:schemas-microsoft-com:office:word" xmlns:w="http://schemas.openxmlformats.org/wordprocessingml/2006/main" xmlns:a14="http://schemas.microsoft.com/office/drawing/2010/main" w="9525">
+                          <a14:hiddenLine xmlns:a14="http://schemas.microsoft.com/office/drawing/2010/main" xmlns:w="http://schemas.openxmlformats.org/wordprocessingml/2006/main" xmlns:w10="urn:schemas-microsoft-com:office:word" xmlns:v="urn:schemas-microsoft-com:vml" xmlns:o="urn:schemas-microsoft-com:office:office" xmlns="" xmlns:w16se="http://schemas.microsoft.com/office/word/2015/wordml/symex" xmlns:cx1="http://schemas.microsoft.com/office/drawing/2015/9/8/chartex" xmlns:cx="http://schemas.microsoft.com/office/drawing/2014/chartex" w="9525">
                             <a:solidFill>
                               <a:srgbClr val="000000"/>
                             </a:solidFill>
@@ -9236,7 +10381,7 @@
               <v:stroke joinstyle="miter"/>
               <v:path gradientshapeok="t" o:connecttype="rect"/>
             </v:shapetype>
-            <v:shape id="Text_x0020_Box_x0020_15" o:spid="_x0000_s1026" type="#_x0000_t202" style="position:absolute;margin-left:71.2pt;margin-top:29.4pt;width:31.5pt;height:22.55pt;z-index:251658752;visibility:visible;mso-wrap-style:square;mso-width-percent:0;mso-height-percent:0;mso-wrap-distance-left:9pt;mso-wrap-distance-top:0;mso-wrap-distance-right:9pt;mso-wrap-distance-bottom:0;mso-position-horizontal:absolute;mso-position-horizontal-relative:page;mso-position-vertical:absolute;mso-position-vertical-relative:page;mso-width-percent:0;mso-height-percent:0;mso-width-relative:page;mso-height-relative:page;v-text-anchor:top" o:gfxdata="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" filled="f" stroked="f">
+            <v:shape id="Text_x0020_Box_x0020_15" o:spid="_x0000_s1040" type="#_x0000_t202" style="position:absolute;margin-left:71.2pt;margin-top:29.4pt;width:31.5pt;height:22.55pt;z-index:251658752;visibility:visible;mso-wrap-style:square;mso-width-percent:0;mso-height-percent:0;mso-wrap-distance-left:9pt;mso-wrap-distance-top:0;mso-wrap-distance-right:9pt;mso-wrap-distance-bottom:0;mso-position-horizontal:absolute;mso-position-horizontal-relative:page;mso-position-vertical:absolute;mso-position-vertical-relative:page;mso-width-percent:0;mso-height-percent:0;mso-width-relative:page;mso-height-relative:page;v-text-anchor:top" o:gfxdata="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" filled="f" stroked="f">
               <v:textbox>
                 <w:txbxContent>
                   <w:p>
@@ -13150,6 +14295,7 @@
     <w:rsid w:val="009A473C"/>
     <w:rsid w:val="00A523F1"/>
     <w:rsid w:val="00ED6613"/>
+    <w:rsid w:val="00F32291"/>
     <w:rsid w:val="00FD5BE4"/>
   </w:rsids>
   <m:mathPr>
@@ -14033,7 +15179,7 @@
 </file>
 
 <file path=customXml/itemProps1.xml><?xml version="1.0" encoding="utf-8"?>
-<ds:datastoreItem xmlns:ds="http://schemas.openxmlformats.org/officeDocument/2006/customXml" ds:itemID="{82294646-378F-5040-B4F9-3D2B3B9B022E}">
+<ds:datastoreItem xmlns:ds="http://schemas.openxmlformats.org/officeDocument/2006/customXml" ds:itemID="{91D67E24-CC33-DB46-AE34-2D7E714C2859}">
   <ds:schemaRefs>
     <ds:schemaRef ds:uri="http://schemas.openxmlformats.org/officeDocument/2006/bibliography"/>
   </ds:schemaRefs>
@@ -14041,7 +15187,7 @@
 </file>
 
 <file path=customXml/itemProps2.xml><?xml version="1.0" encoding="utf-8"?>
-<ds:datastoreItem xmlns:ds="http://schemas.openxmlformats.org/officeDocument/2006/customXml" ds:itemID="{57680BAF-3B9A-8046-963F-7E6F8C7C92FE}">
+<ds:datastoreItem xmlns:ds="http://schemas.openxmlformats.org/officeDocument/2006/customXml" ds:itemID="{5B237017-4F15-D745-B844-E79A22070F2B}">
   <ds:schemaRefs>
     <ds:schemaRef ds:uri="http://schemas.openxmlformats.org/officeDocument/2006/bibliography"/>
   </ds:schemaRefs>

</xml_diff>

<commit_message>
sprint 3 report updated stories
</commit_message>
<xml_diff>
--- a/documentation/Sprints/Sprint 2 Report.docx
+++ b/documentation/Sprints/Sprint 2 Report.docx
@@ -661,8 +661,6 @@
         </w:rPr>
         <w:sectPr>
           <w:headerReference w:type="even" r:id="rId9"/>
-          <w:headerReference w:type="default" r:id="rId10"/>
-          <w:footerReference w:type="default" r:id="rId11"/>
           <w:pgSz w:w="12240" w:h="15840"/>
           <w:pgMar w:top="1440" w:right="1800" w:bottom="1440" w:left="1800" w:header="720" w:footer="720" w:gutter="0"/>
           <w:cols w:space="720"/>
@@ -4619,7 +4617,7 @@
               <w:rPr>
                 <w:rFonts w:asciiTheme="majorHAnsi" w:hAnsiTheme="majorHAnsi"/>
               </w:rPr>
-              <w:t>-</w:t>
+              <w:t>Assisted Jordan with user profile</w:t>
             </w:r>
           </w:p>
         </w:tc>
@@ -4947,6 +4945,12 @@
               <w:rPr>
                 <w:rFonts w:asciiTheme="majorHAnsi" w:hAnsiTheme="majorHAnsi"/>
               </w:rPr>
+              <w:t>.</w:t>
+            </w:r>
+            <w:r>
+              <w:rPr>
+                <w:rFonts w:asciiTheme="majorHAnsi" w:hAnsiTheme="majorHAnsi"/>
+              </w:rPr>
               <w:t xml:space="preserve"> </w:t>
             </w:r>
           </w:p>
@@ -4964,37 +4968,21 @@
           <w:rFonts w:ascii="Calibri" w:hAnsi="Calibri" w:cs="Calibri"/>
           <w:b/>
           <w:bCs/>
+          <w:color w:val="17365D" w:themeColor="text2" w:themeShade="BF"/>
+          <w:sz w:val="32"/>
+          <w:szCs w:val="32"/>
+        </w:rPr>
+      </w:pPr>
+      <w:r>
+        <w:rPr>
+          <w:rFonts w:ascii="Calibri" w:hAnsi="Calibri" w:cs="Calibri"/>
+          <w:b/>
+          <w:bCs/>
           <w:color w:val="3F6CAF"/>
           <w:sz w:val="32"/>
           <w:szCs w:val="32"/>
         </w:rPr>
-      </w:pPr>
-    </w:p>
-    <w:p>
-      <w:pPr>
-        <w:widowControl w:val="0"/>
-        <w:autoSpaceDE w:val="0"/>
-        <w:autoSpaceDN w:val="0"/>
-        <w:adjustRightInd w:val="0"/>
-        <w:spacing w:after="240" w:line="420" w:lineRule="atLeast"/>
-        <w:rPr>
-          <w:rFonts w:ascii="Calibri" w:hAnsi="Calibri" w:cs="Calibri"/>
-          <w:b/>
-          <w:bCs/>
-          <w:color w:val="17365D" w:themeColor="text2" w:themeShade="BF"/>
-          <w:sz w:val="32"/>
-          <w:szCs w:val="32"/>
-        </w:rPr>
-      </w:pPr>
-      <w:r>
-        <w:rPr>
-          <w:rFonts w:ascii="Calibri" w:hAnsi="Calibri" w:cs="Calibri"/>
-          <w:b/>
-          <w:bCs/>
-          <w:color w:val="3F6CAF"/>
-          <w:sz w:val="32"/>
-          <w:szCs w:val="32"/>
-        </w:rPr>
+        <w:lastRenderedPageBreak/>
         <w:t>Meeting #3</w:t>
       </w:r>
       <w:r>
@@ -5393,7 +5381,19 @@
               <w:rPr>
                 <w:rFonts w:asciiTheme="majorHAnsi" w:hAnsiTheme="majorHAnsi"/>
               </w:rPr>
-              <w:t>-</w:t>
+              <w:t>Password reset will be pushed back to next sprint</w:t>
+            </w:r>
+            <w:r>
+              <w:rPr>
+                <w:rFonts w:asciiTheme="majorHAnsi" w:hAnsiTheme="majorHAnsi"/>
+              </w:rPr>
+              <w:t xml:space="preserve">. Still struggling will how to </w:t>
+            </w:r>
+            <w:r>
+              <w:rPr>
+                <w:rFonts w:asciiTheme="majorHAnsi" w:hAnsiTheme="majorHAnsi"/>
+              </w:rPr>
+              <w:t>implement.</w:t>
             </w:r>
           </w:p>
         </w:tc>
@@ -5556,6 +5556,12 @@
               </w:rPr>
               <w:t>(5)</w:t>
             </w:r>
+            <w:r>
+              <w:rPr>
+                <w:rFonts w:asciiTheme="majorHAnsi" w:hAnsiTheme="majorHAnsi"/>
+              </w:rPr>
+              <w:t xml:space="preserve"> (7)</w:t>
+            </w:r>
           </w:p>
         </w:tc>
         <w:tc>
@@ -5580,7 +5586,13 @@
               <w:rPr>
                 <w:rFonts w:asciiTheme="majorHAnsi" w:hAnsiTheme="majorHAnsi"/>
               </w:rPr>
-              <w:t>(6) (7) (8) (9)</w:t>
+              <w:t xml:space="preserve">(6) </w:t>
+            </w:r>
+            <w:r>
+              <w:rPr>
+                <w:rFonts w:asciiTheme="majorHAnsi" w:hAnsiTheme="majorHAnsi"/>
+              </w:rPr>
+              <w:t>(8) (9)</w:t>
             </w:r>
           </w:p>
         </w:tc>
@@ -5755,6 +5767,25 @@
         <w:adjustRightInd w:val="0"/>
         <w:spacing w:after="240" w:line="520" w:lineRule="atLeast"/>
         <w:rPr>
+          <w:rFonts w:ascii="Calibri" w:hAnsi="Calibri" w:cs="Calibri"/>
+          <w:b/>
+          <w:bCs/>
+          <w:color w:val="284677"/>
+          <w:sz w:val="48"/>
+          <w:szCs w:val="48"/>
+        </w:rPr>
+      </w:pPr>
+      <w:bookmarkStart w:id="41" w:name="_GoBack"/>
+      <w:bookmarkEnd w:id="41"/>
+    </w:p>
+    <w:p>
+      <w:pPr>
+        <w:widowControl w:val="0"/>
+        <w:autoSpaceDE w:val="0"/>
+        <w:autoSpaceDN w:val="0"/>
+        <w:adjustRightInd w:val="0"/>
+        <w:spacing w:after="240" w:line="520" w:lineRule="atLeast"/>
+        <w:rPr>
           <w:rFonts w:ascii="Times" w:hAnsi="Times" w:cs="Times"/>
           <w:sz w:val="48"/>
           <w:szCs w:val="48"/>
@@ -7079,7 +7110,7 @@
         </w:rPr>
         <w:t xml:space="preserve"> multiple areas during sprint 2. Despite a steep learning curve familiarizing ourselves with the Django framework, the team has produced robust work of </w:t>
       </w:r>
-      <w:ins w:id="41" w:author="Jordan Chou" w:date="2016-04-10T17:28:00Z">
+      <w:ins w:id="42" w:author="Jordan Chou" w:date="2016-04-10T17:28:00Z">
         <w:r>
           <w:rPr>
             <w:rFonts w:asciiTheme="majorHAnsi" w:hAnsiTheme="majorHAnsi" w:cs="Symbol"/>
@@ -7088,7 +7119,7 @@
           <w:t>good</w:t>
         </w:r>
       </w:ins>
-      <w:del w:id="42" w:author="Jordan Chou" w:date="2016-04-10T17:28:00Z">
+      <w:del w:id="43" w:author="Jordan Chou" w:date="2016-04-10T17:28:00Z">
         <w:r>
           <w:rPr>
             <w:rFonts w:asciiTheme="majorHAnsi" w:hAnsiTheme="majorHAnsi" w:cs="Symbol"/>
@@ -7132,7 +7163,7 @@
         </w:rPr>
         <w:t xml:space="preserve"> Sprint 1. While not all user stories were finalized</w:t>
       </w:r>
-      <w:ins w:id="43" w:author="Jordan Chou" w:date="2016-04-10T17:28:00Z">
+      <w:ins w:id="44" w:author="Jordan Chou" w:date="2016-04-10T17:28:00Z">
         <w:r>
           <w:rPr>
             <w:rFonts w:asciiTheme="majorHAnsi" w:hAnsiTheme="majorHAnsi" w:cs="Symbol"/>
@@ -7155,7 +7186,7 @@
         </w:rPr>
         <w:t xml:space="preserve"> Given the time restrictions of </w:t>
       </w:r>
-      <w:ins w:id="44" w:author="Jordan Chou" w:date="2016-04-10T17:28:00Z">
+      <w:ins w:id="45" w:author="Jordan Chou" w:date="2016-04-10T17:28:00Z">
         <w:r>
           <w:rPr>
             <w:rFonts w:asciiTheme="majorHAnsi" w:hAnsiTheme="majorHAnsi" w:cs="Symbol"/>
@@ -7164,7 +7195,7 @@
           <w:t>team members</w:t>
         </w:r>
       </w:ins>
-      <w:del w:id="45" w:author="Jordan Chou" w:date="2016-04-10T17:28:00Z">
+      <w:del w:id="46" w:author="Jordan Chou" w:date="2016-04-10T17:28:00Z">
         <w:r>
           <w:rPr>
             <w:rFonts w:asciiTheme="majorHAnsi" w:hAnsiTheme="majorHAnsi" w:cs="Symbol"/>
@@ -7187,7 +7218,7 @@
         </w:rPr>
         <w:t xml:space="preserve"> during the sprint, it is </w:t>
       </w:r>
-      <w:ins w:id="46" w:author="Jordan Chou" w:date="2016-04-10T17:28:00Z">
+      <w:ins w:id="47" w:author="Jordan Chou" w:date="2016-04-10T17:28:00Z">
         <w:r>
           <w:rPr>
             <w:rFonts w:asciiTheme="majorHAnsi" w:hAnsiTheme="majorHAnsi" w:cs="Symbol"/>
@@ -7196,7 +7227,7 @@
           <w:t>commendable that</w:t>
         </w:r>
       </w:ins>
-      <w:del w:id="47" w:author="Jordan Chou" w:date="2016-04-10T17:28:00Z">
+      <w:del w:id="48" w:author="Jordan Chou" w:date="2016-04-10T17:28:00Z">
         <w:r>
           <w:rPr>
             <w:rFonts w:asciiTheme="majorHAnsi" w:hAnsiTheme="majorHAnsi" w:cs="Symbol"/>
@@ -7212,7 +7243,7 @@
         </w:rPr>
         <w:t xml:space="preserve"> we </w:t>
       </w:r>
-      <w:del w:id="48" w:author="Jordan Chou" w:date="2016-04-10T17:28:00Z">
+      <w:del w:id="49" w:author="Jordan Chou" w:date="2016-04-10T17:28:00Z">
         <w:r>
           <w:rPr>
             <w:rFonts w:asciiTheme="majorHAnsi" w:hAnsiTheme="majorHAnsi" w:cs="Symbol"/>
@@ -7228,7 +7259,7 @@
         </w:rPr>
         <w:t xml:space="preserve">managed to complete the </w:t>
       </w:r>
-      <w:ins w:id="49" w:author="Jordan Chou" w:date="2016-04-10T17:28:00Z">
+      <w:ins w:id="50" w:author="Jordan Chou" w:date="2016-04-10T17:28:00Z">
         <w:r>
           <w:rPr>
             <w:rFonts w:asciiTheme="majorHAnsi" w:hAnsiTheme="majorHAnsi" w:cs="Symbol"/>
@@ -7237,7 +7268,7 @@
           <w:t>amount of work</w:t>
         </w:r>
       </w:ins>
-      <w:del w:id="50" w:author="Jordan Chou" w:date="2016-04-10T17:28:00Z">
+      <w:del w:id="51" w:author="Jordan Chou" w:date="2016-04-10T17:28:00Z">
         <w:r>
           <w:rPr>
             <w:rFonts w:asciiTheme="majorHAnsi" w:hAnsiTheme="majorHAnsi" w:cs="Symbol"/>
@@ -7317,7 +7348,7 @@
         </w:rPr>
         <w:t xml:space="preserve">and have been </w:t>
       </w:r>
-      <w:ins w:id="51" w:author="Jordan Chou" w:date="2016-04-10T17:28:00Z">
+      <w:ins w:id="52" w:author="Jordan Chou" w:date="2016-04-10T17:28:00Z">
         <w:r>
           <w:rPr>
             <w:rFonts w:asciiTheme="majorHAnsi" w:hAnsiTheme="majorHAnsi" w:cs="Times"/>
@@ -7325,7 +7356,7 @@
           <w:t>greatly</w:t>
         </w:r>
       </w:ins>
-      <w:del w:id="52" w:author="Jordan Chou" w:date="2016-04-10T17:28:00Z">
+      <w:del w:id="53" w:author="Jordan Chou" w:date="2016-04-10T17:28:00Z">
         <w:r>
           <w:rPr>
             <w:rFonts w:asciiTheme="majorHAnsi" w:hAnsiTheme="majorHAnsi" w:cs="Times"/>
@@ -7339,7 +7370,7 @@
         </w:rPr>
         <w:t xml:space="preserve"> beneficial. </w:t>
       </w:r>
-      <w:ins w:id="53" w:author="Jordan Chou" w:date="2016-04-10T17:28:00Z">
+      <w:ins w:id="54" w:author="Jordan Chou" w:date="2016-04-10T17:28:00Z">
         <w:r>
           <w:rPr>
             <w:rFonts w:asciiTheme="majorHAnsi" w:hAnsiTheme="majorHAnsi" w:cs="Times"/>
@@ -7353,7 +7384,7 @@
           <w:t>rogress</w:t>
         </w:r>
       </w:ins>
-      <w:del w:id="54" w:author="Jordan Chou" w:date="2016-04-10T17:28:00Z">
+      <w:del w:id="55" w:author="Jordan Chou" w:date="2016-04-10T17:28:00Z">
         <w:r>
           <w:rPr>
             <w:rFonts w:asciiTheme="majorHAnsi" w:hAnsiTheme="majorHAnsi" w:cs="Times"/>
@@ -7367,7 +7398,7 @@
         </w:rPr>
         <w:t xml:space="preserve"> was evident </w:t>
       </w:r>
-      <w:ins w:id="55" w:author="Jordan Chou" w:date="2016-04-10T17:28:00Z">
+      <w:ins w:id="56" w:author="Jordan Chou" w:date="2016-04-10T17:28:00Z">
         <w:r>
           <w:rPr>
             <w:rFonts w:asciiTheme="majorHAnsi" w:hAnsiTheme="majorHAnsi" w:cs="Times"/>
@@ -7375,7 +7406,7 @@
           <w:t>towards</w:t>
         </w:r>
       </w:ins>
-      <w:del w:id="56" w:author="Jordan Chou" w:date="2016-04-10T17:28:00Z">
+      <w:del w:id="57" w:author="Jordan Chou" w:date="2016-04-10T17:28:00Z">
         <w:r>
           <w:rPr>
             <w:rFonts w:asciiTheme="majorHAnsi" w:hAnsiTheme="majorHAnsi" w:cs="Times"/>
@@ -7407,7 +7438,7 @@
         </w:rPr>
         <w:t xml:space="preserve">menting features so that we </w:t>
       </w:r>
-      <w:ins w:id="57" w:author="Jordan Chou" w:date="2016-04-10T17:28:00Z">
+      <w:ins w:id="58" w:author="Jordan Chou" w:date="2016-04-10T17:28:00Z">
         <w:r>
           <w:rPr>
             <w:rFonts w:asciiTheme="majorHAnsi" w:hAnsiTheme="majorHAnsi" w:cs="Times"/>
@@ -7445,7 +7476,7 @@
         </w:rPr>
         <w:t xml:space="preserve"> We began utilizing Facebook as a </w:t>
       </w:r>
-      <w:ins w:id="58" w:author="Jordan Chou" w:date="2016-04-10T17:28:00Z">
+      <w:ins w:id="59" w:author="Jordan Chou" w:date="2016-04-10T17:28:00Z">
         <w:r>
           <w:rPr>
             <w:rFonts w:asciiTheme="majorHAnsi" w:hAnsiTheme="majorHAnsi" w:cs="Times"/>
@@ -7453,7 +7484,7 @@
           <w:t>u</w:t>
         </w:r>
       </w:ins>
-      <w:del w:id="59" w:author="Jordan Chou" w:date="2016-04-10T17:28:00Z">
+      <w:del w:id="60" w:author="Jordan Chou" w:date="2016-04-10T17:28:00Z">
         <w:r>
           <w:rPr>
             <w:rFonts w:asciiTheme="majorHAnsi" w:hAnsiTheme="majorHAnsi" w:cs="Times"/>
@@ -7467,7 +7498,7 @@
         </w:rPr>
         <w:t>s</w:t>
       </w:r>
-      <w:del w:id="60" w:author="Jordan Chou" w:date="2016-04-10T17:28:00Z">
+      <w:del w:id="61" w:author="Jordan Chou" w:date="2016-04-10T17:28:00Z">
         <w:r>
           <w:rPr>
             <w:rFonts w:asciiTheme="majorHAnsi" w:hAnsiTheme="majorHAnsi" w:cs="Times"/>
@@ -7499,7 +7530,7 @@
         </w:rPr>
         <w:t xml:space="preserve"> and </w:t>
       </w:r>
-      <w:ins w:id="61" w:author="Jordan Chou" w:date="2016-04-10T17:28:00Z">
+      <w:ins w:id="62" w:author="Jordan Chou" w:date="2016-04-10T17:28:00Z">
         <w:r>
           <w:rPr>
             <w:rFonts w:asciiTheme="majorHAnsi" w:hAnsiTheme="majorHAnsi" w:cs="Times"/>
@@ -7507,7 +7538,7 @@
           <w:t>will</w:t>
         </w:r>
       </w:ins>
-      <w:del w:id="62" w:author="Jordan Chou" w:date="2016-04-10T17:28:00Z">
+      <w:del w:id="63" w:author="Jordan Chou" w:date="2016-04-10T17:28:00Z">
         <w:r>
           <w:rPr>
             <w:rFonts w:asciiTheme="majorHAnsi" w:hAnsiTheme="majorHAnsi" w:cs="Times"/>
@@ -7521,7 +7552,7 @@
         </w:rPr>
         <w:t xml:space="preserve"> continue </w:t>
       </w:r>
-      <w:ins w:id="63" w:author="Jordan Chou" w:date="2016-04-10T17:28:00Z">
+      <w:ins w:id="64" w:author="Jordan Chou" w:date="2016-04-10T17:28:00Z">
         <w:r>
           <w:rPr>
             <w:rFonts w:asciiTheme="majorHAnsi" w:hAnsiTheme="majorHAnsi" w:cs="Times"/>
@@ -7529,7 +7560,7 @@
           <w:t>to do so</w:t>
         </w:r>
       </w:ins>
-      <w:del w:id="64" w:author="Jordan Chou" w:date="2016-04-10T17:28:00Z">
+      <w:del w:id="65" w:author="Jordan Chou" w:date="2016-04-10T17:28:00Z">
         <w:r>
           <w:rPr>
             <w:rFonts w:asciiTheme="majorHAnsi" w:hAnsiTheme="majorHAnsi" w:cs="Times"/>
@@ -7543,7 +7574,7 @@
         </w:rPr>
         <w:t xml:space="preserve"> in </w:t>
       </w:r>
-      <w:del w:id="65" w:author="Jordan Chou" w:date="2016-04-10T17:28:00Z">
+      <w:del w:id="66" w:author="Jordan Chou" w:date="2016-04-10T17:28:00Z">
         <w:r>
           <w:rPr>
             <w:rFonts w:asciiTheme="majorHAnsi" w:hAnsiTheme="majorHAnsi" w:cs="Times"/>
@@ -7557,7 +7588,7 @@
         </w:rPr>
         <w:t>future</w:t>
       </w:r>
-      <w:ins w:id="66" w:author="Jordan Chou" w:date="2016-04-10T17:28:00Z">
+      <w:ins w:id="67" w:author="Jordan Chou" w:date="2016-04-10T17:28:00Z">
         <w:r>
           <w:rPr>
             <w:rFonts w:asciiTheme="majorHAnsi" w:hAnsiTheme="majorHAnsi" w:cs="Times"/>
@@ -7660,7 +7691,7 @@
         </w:rPr>
         <w:t xml:space="preserve"> this sprint </w:t>
       </w:r>
-      <w:ins w:id="67" w:author="Jordan Chou" w:date="2016-04-10T17:28:00Z">
+      <w:ins w:id="68" w:author="Jordan Chou" w:date="2016-04-10T17:28:00Z">
         <w:r>
           <w:rPr>
             <w:rFonts w:asciiTheme="majorHAnsi" w:hAnsiTheme="majorHAnsi" w:cs="Times"/>
@@ -7674,7 +7705,7 @@
           <w:t>.</w:t>
         </w:r>
       </w:ins>
-      <w:del w:id="68" w:author="Jordan Chou" w:date="2016-04-10T17:28:00Z">
+      <w:del w:id="69" w:author="Jordan Chou" w:date="2016-04-10T17:28:00Z">
         <w:r>
           <w:rPr>
             <w:rFonts w:asciiTheme="majorHAnsi" w:hAnsiTheme="majorHAnsi" w:cs="Times"/>
@@ -7688,7 +7719,7 @@
         </w:rPr>
         <w:t xml:space="preserve"> We aimed to </w:t>
       </w:r>
-      <w:ins w:id="69" w:author="Jordan Chou" w:date="2016-04-10T17:28:00Z">
+      <w:ins w:id="70" w:author="Jordan Chou" w:date="2016-04-10T17:28:00Z">
         <w:r>
           <w:rPr>
             <w:rFonts w:asciiTheme="majorHAnsi" w:hAnsiTheme="majorHAnsi" w:cs="Times"/>
@@ -7696,7 +7727,7 @@
           <w:t>deliver</w:t>
         </w:r>
       </w:ins>
-      <w:del w:id="70" w:author="Jordan Chou" w:date="2016-04-10T17:28:00Z">
+      <w:del w:id="71" w:author="Jordan Chou" w:date="2016-04-10T17:28:00Z">
         <w:r>
           <w:rPr>
             <w:rFonts w:asciiTheme="majorHAnsi" w:hAnsiTheme="majorHAnsi" w:cs="Times"/>
@@ -7734,7 +7765,7 @@
         </w:rPr>
         <w:t xml:space="preserve"> </w:t>
       </w:r>
-      <w:ins w:id="71" w:author="Jordan Chou" w:date="2016-04-10T17:28:00Z">
+      <w:ins w:id="72" w:author="Jordan Chou" w:date="2016-04-10T17:28:00Z">
         <w:r>
           <w:rPr>
             <w:rFonts w:asciiTheme="majorHAnsi" w:hAnsiTheme="majorHAnsi" w:cs="Times"/>
@@ -7748,7 +7779,7 @@
           <w:t>.</w:t>
         </w:r>
       </w:ins>
-      <w:del w:id="72" w:author="Jordan Chou" w:date="2016-04-10T17:28:00Z">
+      <w:del w:id="73" w:author="Jordan Chou" w:date="2016-04-10T17:28:00Z">
         <w:r>
           <w:rPr>
             <w:rFonts w:asciiTheme="majorHAnsi" w:hAnsiTheme="majorHAnsi" w:cs="Times"/>
@@ -7780,7 +7811,7 @@
         </w:rPr>
         <w:t xml:space="preserve"> factors and the </w:t>
       </w:r>
-      <w:del w:id="73" w:author="Jordan Chou" w:date="2016-04-10T17:28:00Z">
+      <w:del w:id="74" w:author="Jordan Chou" w:date="2016-04-10T17:28:00Z">
         <w:r>
           <w:rPr>
             <w:rFonts w:asciiTheme="majorHAnsi" w:hAnsiTheme="majorHAnsi" w:cs="Times"/>
@@ -7800,7 +7831,7 @@
         </w:rPr>
         <w:t xml:space="preserve"> of team members has resulted in </w:t>
       </w:r>
-      <w:ins w:id="74" w:author="Jordan Chou" w:date="2016-04-10T17:28:00Z">
+      <w:ins w:id="75" w:author="Jordan Chou" w:date="2016-04-10T17:28:00Z">
         <w:r>
           <w:rPr>
             <w:rFonts w:asciiTheme="majorHAnsi" w:hAnsiTheme="majorHAnsi" w:cs="Times"/>
@@ -7808,7 +7839,7 @@
           <w:t>lesser contributions to the project and the results, or lack thereof, reflect this.</w:t>
         </w:r>
       </w:ins>
-      <w:del w:id="75" w:author="Jordan Chou" w:date="2016-04-10T17:28:00Z">
+      <w:del w:id="76" w:author="Jordan Chou" w:date="2016-04-10T17:28:00Z">
         <w:r>
           <w:rPr>
             <w:rFonts w:asciiTheme="majorHAnsi" w:hAnsiTheme="majorHAnsi" w:cs="Times"/>
@@ -7852,7 +7883,7 @@
         </w:rPr>
         <w:t xml:space="preserve"> Despite the Sprint being 50% longer than the last, we completed 50% less user stories</w:t>
       </w:r>
-      <w:del w:id="76" w:author="Jordan Chou" w:date="2016-04-10T17:28:00Z">
+      <w:del w:id="77" w:author="Jordan Chou" w:date="2016-04-10T17:28:00Z">
         <w:r>
           <w:rPr>
             <w:rFonts w:asciiTheme="majorHAnsi" w:hAnsiTheme="majorHAnsi" w:cs="Times"/>
@@ -7884,7 +7915,7 @@
         </w:rPr>
         <w:t>, even if overall communication was slight</w:t>
       </w:r>
-      <w:ins w:id="77" w:author="Jordan Chou" w:date="2016-04-10T17:28:00Z">
+      <w:ins w:id="78" w:author="Jordan Chou" w:date="2016-04-10T17:28:00Z">
         <w:r>
           <w:rPr>
             <w:rFonts w:asciiTheme="majorHAnsi" w:hAnsiTheme="majorHAnsi" w:cs="Times"/>
@@ -7978,7 +8009,28 @@
           <w:rFonts w:asciiTheme="majorHAnsi" w:hAnsiTheme="majorHAnsi" w:cs="Calibri"/>
           <w:bCs/>
         </w:rPr>
-        <w:t xml:space="preserve"> When a team member is struggling to complete a user story, we want to start allocating another member to that story to assist and provide a new perspective to help completion.</w:t>
+        <w:t xml:space="preserve"> When a team member is struggling to complete a user story, we want to start allocating another member to that story to assist and provide a new</w:t>
+      </w:r>
+      <w:r>
+        <w:rPr>
+          <w:rFonts w:asciiTheme="majorHAnsi" w:hAnsiTheme="majorHAnsi" w:cs="Calibri"/>
+          <w:bCs/>
+        </w:rPr>
+        <w:t xml:space="preserve"> perspective to help completion. We also aim to hold short</w:t>
+      </w:r>
+      <w:r>
+        <w:rPr>
+          <w:rFonts w:asciiTheme="majorHAnsi" w:hAnsiTheme="majorHAnsi" w:cs="Calibri"/>
+          <w:bCs/>
+        </w:rPr>
+        <w:t xml:space="preserve"> and</w:t>
+      </w:r>
+      <w:r>
+        <w:rPr>
+          <w:rFonts w:asciiTheme="majorHAnsi" w:hAnsiTheme="majorHAnsi" w:cs="Calibri"/>
+          <w:bCs/>
+        </w:rPr>
+        <w:t xml:space="preserve"> informal online meetings at least once a week, in addition to our standard weekly progress meetings.</w:t>
       </w:r>
     </w:p>
     <w:p>
@@ -8396,8 +8448,6 @@
           <w:bCs/>
         </w:rPr>
       </w:pPr>
-      <w:bookmarkStart w:id="78" w:name="_GoBack"/>
-      <w:bookmarkEnd w:id="78"/>
     </w:p>
     <w:p>
       <w:pPr>
@@ -8501,7 +8551,7 @@
                           </pic:cNvPicPr>
                         </pic:nvPicPr>
                         <pic:blipFill>
-                          <a:blip r:embed="rId12">
+                          <a:blip r:embed="rId10">
                             <a:extLst>
                               <a:ext uri="{28A0092B-C50C-407E-A947-70E740481C1C}">
                                 <a14:useLocalDpi xmlns:a14="http://schemas.microsoft.com/office/drawing/2010/main" val="0"/>
@@ -8530,7 +8580,7 @@
                           </pic:cNvPicPr>
                         </pic:nvPicPr>
                         <pic:blipFill>
-                          <a:blip r:embed="rId13">
+                          <a:blip r:embed="rId11">
                             <a:extLst>
                               <a:ext uri="{28A0092B-C50C-407E-A947-70E740481C1C}">
                                 <a14:useLocalDpi xmlns:a14="http://schemas.microsoft.com/office/drawing/2010/main" val="0"/>
@@ -8657,23 +8707,7 @@
                                   <w:sz w:val="16"/>
                                   <w:lang w:val="en-AU"/>
                                 </w:rPr>
-                                <w:t>Figure 2</w:t>
-                              </w:r>
-                              <w:r>
-                                <w:rPr>
-                                  <w:rFonts w:asciiTheme="majorHAnsi" w:hAnsiTheme="majorHAnsi"/>
-                                  <w:sz w:val="16"/>
-                                  <w:lang w:val="en-AU"/>
-                                </w:rPr>
-                                <w:t>: Admi</w:t>
-                              </w:r>
-                              <w:r>
-                                <w:rPr>
-                                  <w:rFonts w:asciiTheme="majorHAnsi" w:hAnsiTheme="majorHAnsi"/>
-                                  <w:sz w:val="16"/>
-                                  <w:lang w:val="en-AU"/>
-                                </w:rPr>
-                                <w:t>nistration - Submission Listing</w:t>
+                                <w:t>Figure 2: Administration - Submission Listing</w:t>
                               </w:r>
                             </w:p>
                           </w:txbxContent>
@@ -9346,23 +9380,7 @@
                                   <w:sz w:val="16"/>
                                   <w:lang w:val="en-AU"/>
                                 </w:rPr>
-                                <w:t>Figure 3</w:t>
-                              </w:r>
-                              <w:r>
-                                <w:rPr>
-                                  <w:rFonts w:asciiTheme="majorHAnsi" w:hAnsiTheme="majorHAnsi"/>
-                                  <w:sz w:val="16"/>
-                                  <w:lang w:val="en-AU"/>
-                                </w:rPr>
-                                <w:t xml:space="preserve">: </w:t>
-                              </w:r>
-                              <w:r>
-                                <w:rPr>
-                                  <w:rFonts w:asciiTheme="majorHAnsi" w:hAnsiTheme="majorHAnsi"/>
-                                  <w:sz w:val="16"/>
-                                  <w:lang w:val="en-AU"/>
-                                </w:rPr>
-                                <w:t>Home Page</w:t>
+                                <w:t>Figure 3: Home Page</w:t>
                               </w:r>
                             </w:p>
                             <w:p>
@@ -9502,15 +9520,7 @@
                                   <w:sz w:val="16"/>
                                   <w:lang w:val="en-AU"/>
                                 </w:rPr>
-                                <w:t>F</w:t>
-                              </w:r>
-                              <w:r>
-                                <w:rPr>
-                                  <w:rFonts w:asciiTheme="majorHAnsi" w:hAnsiTheme="majorHAnsi"/>
-                                  <w:sz w:val="16"/>
-                                  <w:lang w:val="en-AU"/>
-                                </w:rPr>
-                                <w:t>igure 5: Post Submission Form</w:t>
+                                <w:t>Figure 5: Post Submission Form</w:t>
                               </w:r>
                             </w:p>
                           </w:txbxContent>
@@ -9793,16 +9803,6 @@
 
 <file path=word/footer1.xml><?xml version="1.0" encoding="utf-8"?>
 <w:ftr xmlns:wpc="http://schemas.microsoft.com/office/word/2010/wordprocessingCanvas" xmlns:mo="http://schemas.microsoft.com/office/mac/office/2008/main" xmlns:mc="http://schemas.openxmlformats.org/markup-compatibility/2006" xmlns:mv="urn:schemas-microsoft-com:mac:vml" xmlns:o="urn:schemas-microsoft-com:office:office" xmlns:r="http://schemas.openxmlformats.org/officeDocument/2006/relationships" xmlns:m="http://schemas.openxmlformats.org/officeDocument/2006/math" xmlns:v="urn:schemas-microsoft-com:vml" xmlns:wp14="http://schemas.microsoft.com/office/word/2010/wordprocessingDrawing" xmlns:wp="http://schemas.openxmlformats.org/drawingml/2006/wordprocessingDrawing" xmlns:w10="urn:schemas-microsoft-com:office:word" xmlns:w="http://schemas.openxmlformats.org/wordprocessingml/2006/main" xmlns:w14="http://schemas.microsoft.com/office/word/2010/wordml" xmlns:w15="http://schemas.microsoft.com/office/word/2012/wordml" xmlns:wpg="http://schemas.microsoft.com/office/word/2010/wordprocessingGroup" xmlns:wpi="http://schemas.microsoft.com/office/word/2010/wordprocessingInk" xmlns:wne="http://schemas.microsoft.com/office/word/2006/wordml" xmlns:wps="http://schemas.microsoft.com/office/word/2010/wordprocessingShape" mc:Ignorable="w14 w15 wp14">
-  <w:p>
-    <w:pPr>
-      <w:pStyle w:val="Footer"/>
-    </w:pPr>
-  </w:p>
-</w:ftr>
-</file>
-
-<file path=word/footer2.xml><?xml version="1.0" encoding="utf-8"?>
-<w:ftr xmlns:wpc="http://schemas.microsoft.com/office/word/2010/wordprocessingCanvas" xmlns:mo="http://schemas.microsoft.com/office/mac/office/2008/main" xmlns:mc="http://schemas.openxmlformats.org/markup-compatibility/2006" xmlns:mv="urn:schemas-microsoft-com:mac:vml" xmlns:o="urn:schemas-microsoft-com:office:office" xmlns:r="http://schemas.openxmlformats.org/officeDocument/2006/relationships" xmlns:m="http://schemas.openxmlformats.org/officeDocument/2006/math" xmlns:v="urn:schemas-microsoft-com:vml" xmlns:wp14="http://schemas.microsoft.com/office/word/2010/wordprocessingDrawing" xmlns:wp="http://schemas.openxmlformats.org/drawingml/2006/wordprocessingDrawing" xmlns:w10="urn:schemas-microsoft-com:office:word" xmlns:w="http://schemas.openxmlformats.org/wordprocessingml/2006/main" xmlns:w14="http://schemas.microsoft.com/office/word/2010/wordml" xmlns:w15="http://schemas.microsoft.com/office/word/2012/wordml" xmlns:wpg="http://schemas.microsoft.com/office/word/2010/wordprocessingGroup" xmlns:wpi="http://schemas.microsoft.com/office/word/2010/wordprocessingInk" xmlns:wne="http://schemas.microsoft.com/office/word/2006/wordml" xmlns:wps="http://schemas.microsoft.com/office/word/2010/wordprocessingShape" mc:Ignorable="w14 w15 wp14">
   <w:tbl>
     <w:tblPr>
       <w:tblW w:w="5000" w:type="pct"/>
@@ -9932,11 +9932,11 @@
 </w:ftr>
 </file>
 
-<file path=word/footer3.xml><?xml version="1.0" encoding="utf-8"?>
+<file path=word/footer2.xml><?xml version="1.0" encoding="utf-8"?>
 <w:ftr xmlns:wpc="http://schemas.microsoft.com/office/word/2010/wordprocessingCanvas" xmlns:mo="http://schemas.microsoft.com/office/mac/office/2008/main" xmlns:mc="http://schemas.openxmlformats.org/markup-compatibility/2006" xmlns:mv="urn:schemas-microsoft-com:mac:vml" xmlns:o="urn:schemas-microsoft-com:office:office" xmlns:r="http://schemas.openxmlformats.org/officeDocument/2006/relationships" xmlns:m="http://schemas.openxmlformats.org/officeDocument/2006/math" xmlns:v="urn:schemas-microsoft-com:vml" xmlns:wp14="http://schemas.microsoft.com/office/word/2010/wordprocessingDrawing" xmlns:wp="http://schemas.openxmlformats.org/drawingml/2006/wordprocessingDrawing" xmlns:w10="urn:schemas-microsoft-com:office:word" xmlns:w="http://schemas.openxmlformats.org/wordprocessingml/2006/main" xmlns:w14="http://schemas.microsoft.com/office/word/2010/wordml" xmlns:w15="http://schemas.microsoft.com/office/word/2012/wordml" xmlns:wpg="http://schemas.microsoft.com/office/word/2010/wordprocessingGroup" xmlns:wpi="http://schemas.microsoft.com/office/word/2010/wordprocessingInk" xmlns:wne="http://schemas.microsoft.com/office/word/2006/wordml" xmlns:wps="http://schemas.microsoft.com/office/word/2010/wordprocessingShape" mc:Ignorable="w14 w15 wp14">
   <w:tbl>
     <w:tblPr>
-      <w:tblW w:w="5000" w:type="pct"/>
+      <w:tblW w:w="5089" w:type="pct"/>
       <w:tblCellMar>
         <w:top w:w="58" w:type="dxa"/>
         <w:left w:w="115" w:type="dxa"/>
@@ -9946,13 +9946,13 @@
       <w:tblLook w:val="04A0" w:firstRow="1" w:lastRow="0" w:firstColumn="1" w:lastColumn="0" w:noHBand="0" w:noVBand="1"/>
     </w:tblPr>
     <w:tblGrid>
-      <w:gridCol w:w="8211"/>
-      <w:gridCol w:w="429"/>
+      <w:gridCol w:w="8212"/>
+      <w:gridCol w:w="582"/>
     </w:tblGrid>
     <w:tr>
       <w:tc>
         <w:tcPr>
-          <w:tcW w:w="4752" w:type="pct"/>
+          <w:tcW w:w="4669" w:type="pct"/>
           <w:tcBorders>
             <w:right w:val="single" w:sz="18" w:space="0" w:color="4F81BD" w:themeColor="accent1"/>
           </w:tcBorders>
@@ -9987,7 +9987,7 @@
       </w:tc>
       <w:tc>
         <w:tcPr>
-          <w:tcW w:w="248" w:type="pct"/>
+          <w:tcW w:w="331" w:type="pct"/>
           <w:tcBorders>
             <w:left w:val="single" w:sz="18" w:space="0" w:color="4F81BD" w:themeColor="accent1"/>
           </w:tcBorders>
@@ -10032,7 +10032,7 @@
               <w:noProof/>
               <w:color w:val="4F81BD" w:themeColor="accent1"/>
             </w:rPr>
-            <w:t>13</w:t>
+            <w:t>12</w:t>
           </w:r>
           <w:r>
             <w:rPr>
@@ -10154,16 +10154,6 @@
 </file>
 
 <file path=word/header2.xml><?xml version="1.0" encoding="utf-8"?>
-<w:hdr xmlns:wpc="http://schemas.microsoft.com/office/word/2010/wordprocessingCanvas" xmlns:mo="http://schemas.microsoft.com/office/mac/office/2008/main" xmlns:mc="http://schemas.openxmlformats.org/markup-compatibility/2006" xmlns:mv="urn:schemas-microsoft-com:mac:vml" xmlns:o="urn:schemas-microsoft-com:office:office" xmlns:r="http://schemas.openxmlformats.org/officeDocument/2006/relationships" xmlns:m="http://schemas.openxmlformats.org/officeDocument/2006/math" xmlns:v="urn:schemas-microsoft-com:vml" xmlns:wp14="http://schemas.microsoft.com/office/word/2010/wordprocessingDrawing" xmlns:wp="http://schemas.openxmlformats.org/drawingml/2006/wordprocessingDrawing" xmlns:w10="urn:schemas-microsoft-com:office:word" xmlns:w="http://schemas.openxmlformats.org/wordprocessingml/2006/main" xmlns:w14="http://schemas.microsoft.com/office/word/2010/wordml" xmlns:w15="http://schemas.microsoft.com/office/word/2012/wordml" xmlns:wpg="http://schemas.microsoft.com/office/word/2010/wordprocessingGroup" xmlns:wpi="http://schemas.microsoft.com/office/word/2010/wordprocessingInk" xmlns:wne="http://schemas.microsoft.com/office/word/2006/wordml" xmlns:wps="http://schemas.microsoft.com/office/word/2010/wordprocessingShape" mc:Ignorable="w14 w15 wp14">
-  <w:p>
-    <w:pPr>
-      <w:pStyle w:val="Header"/>
-    </w:pPr>
-  </w:p>
-</w:hdr>
-</file>
-
-<file path=word/header3.xml><?xml version="1.0" encoding="utf-8"?>
 <w:hdr xmlns:wpc="http://schemas.microsoft.com/office/word/2010/wordprocessingCanvas" xmlns:mo="http://schemas.microsoft.com/office/mac/office/2008/main" xmlns:mc="http://schemas.openxmlformats.org/markup-compatibility/2006" xmlns:mv="urn:schemas-microsoft-com:mac:vml" xmlns:o="urn:schemas-microsoft-com:office:office" xmlns:r="http://schemas.openxmlformats.org/officeDocument/2006/relationships" xmlns:m="http://schemas.openxmlformats.org/officeDocument/2006/math" xmlns:v="urn:schemas-microsoft-com:vml" xmlns:wp14="http://schemas.microsoft.com/office/word/2010/wordprocessingDrawing" xmlns:wp="http://schemas.openxmlformats.org/drawingml/2006/wordprocessingDrawing" xmlns:w10="urn:schemas-microsoft-com:office:word" xmlns:w="http://schemas.openxmlformats.org/wordprocessingml/2006/main" xmlns:w14="http://schemas.microsoft.com/office/word/2010/wordml" xmlns:w15="http://schemas.microsoft.com/office/word/2012/wordml" xmlns:wpg="http://schemas.microsoft.com/office/word/2010/wordprocessingGroup" xmlns:wpi="http://schemas.microsoft.com/office/word/2010/wordprocessingInk" xmlns:wne="http://schemas.microsoft.com/office/word/2006/wordml" xmlns:wps="http://schemas.microsoft.com/office/word/2010/wordprocessingShape" mc:Ignorable="w14 w15 wp14">
   <w:tbl>
     <w:tblPr>
@@ -10301,14 +10291,14 @@
                       </a:ln>
                       <a:extLst>
                         <a:ext uri="{909E8E84-426E-40dd-AFC4-6F175D3DCCD1}">
-                          <a14:hiddenFill xmlns:a14="http://schemas.microsoft.com/office/drawing/2010/main" xmlns:w="http://schemas.openxmlformats.org/wordprocessingml/2006/main" xmlns:w10="urn:schemas-microsoft-com:office:word" xmlns:v="urn:schemas-microsoft-com:vml" xmlns:o="urn:schemas-microsoft-com:office:office" xmlns="" xmlns:w16se="http://schemas.microsoft.com/office/word/2015/wordml/symex" xmlns:cx1="http://schemas.microsoft.com/office/drawing/2015/9/8/chartex" xmlns:cx="http://schemas.microsoft.com/office/drawing/2014/chartex">
+                          <a14:hiddenFill xmlns:cx="http://schemas.microsoft.com/office/drawing/2014/chartex" xmlns:cx1="http://schemas.microsoft.com/office/drawing/2015/9/8/chartex" xmlns:w16se="http://schemas.microsoft.com/office/word/2015/wordml/symex" xmlns="" xmlns:o="urn:schemas-microsoft-com:office:office" xmlns:v="urn:schemas-microsoft-com:vml" xmlns:w10="urn:schemas-microsoft-com:office:word" xmlns:w="http://schemas.openxmlformats.org/wordprocessingml/2006/main" xmlns:a14="http://schemas.microsoft.com/office/drawing/2010/main">
                             <a:solidFill>
                               <a:srgbClr val="FFFFFF"/>
                             </a:solidFill>
                           </a14:hiddenFill>
                         </a:ext>
                         <a:ext uri="{91240B29-F687-4f45-9708-019B960494DF}">
-                          <a14:hiddenLine xmlns:a14="http://schemas.microsoft.com/office/drawing/2010/main" xmlns:w="http://schemas.openxmlformats.org/wordprocessingml/2006/main" xmlns:w10="urn:schemas-microsoft-com:office:word" xmlns:v="urn:schemas-microsoft-com:vml" xmlns:o="urn:schemas-microsoft-com:office:office" xmlns="" xmlns:w16se="http://schemas.microsoft.com/office/word/2015/wordml/symex" xmlns:cx1="http://schemas.microsoft.com/office/drawing/2015/9/8/chartex" xmlns:cx="http://schemas.microsoft.com/office/drawing/2014/chartex" w="9525">
+                          <a14:hiddenLine xmlns:cx="http://schemas.microsoft.com/office/drawing/2014/chartex" xmlns:cx1="http://schemas.microsoft.com/office/drawing/2015/9/8/chartex" xmlns:w16se="http://schemas.microsoft.com/office/word/2015/wordml/symex" xmlns="" xmlns:o="urn:schemas-microsoft-com:office:office" xmlns:v="urn:schemas-microsoft-com:vml" xmlns:w10="urn:schemas-microsoft-com:office:word" xmlns:w="http://schemas.openxmlformats.org/wordprocessingml/2006/main" xmlns:a14="http://schemas.microsoft.com/office/drawing/2010/main" w="9525">
                             <a:solidFill>
                               <a:srgbClr val="000000"/>
                             </a:solidFill>
@@ -10433,7 +10423,7 @@
 </w:hdr>
 </file>
 
-<file path=word/header4.xml><?xml version="1.0" encoding="utf-8"?>
+<file path=word/header3.xml><?xml version="1.0" encoding="utf-8"?>
 <w:hdr xmlns:wpc="http://schemas.microsoft.com/office/word/2010/wordprocessingCanvas" xmlns:mo="http://schemas.microsoft.com/office/mac/office/2008/main" xmlns:mc="http://schemas.openxmlformats.org/markup-compatibility/2006" xmlns:mv="urn:schemas-microsoft-com:mac:vml" xmlns:o="urn:schemas-microsoft-com:office:office" xmlns:r="http://schemas.openxmlformats.org/officeDocument/2006/relationships" xmlns:m="http://schemas.openxmlformats.org/officeDocument/2006/math" xmlns:v="urn:schemas-microsoft-com:vml" xmlns:wp14="http://schemas.microsoft.com/office/word/2010/wordprocessingDrawing" xmlns:wp="http://schemas.openxmlformats.org/drawingml/2006/wordprocessingDrawing" xmlns:w10="urn:schemas-microsoft-com:office:word" xmlns:w="http://schemas.openxmlformats.org/wordprocessingml/2006/main" xmlns:w14="http://schemas.microsoft.com/office/word/2010/wordml" xmlns:w15="http://schemas.microsoft.com/office/word/2012/wordml" xmlns:wpg="http://schemas.microsoft.com/office/word/2010/wordprocessingGroup" xmlns:wpi="http://schemas.microsoft.com/office/word/2010/wordprocessingInk" xmlns:wne="http://schemas.microsoft.com/office/word/2006/wordml" xmlns:wps="http://schemas.microsoft.com/office/word/2010/wordprocessingShape" mc:Ignorable="w14 w15 wp14">
   <w:tbl>
     <w:tblPr>
@@ -14294,6 +14284,7 @@
     <w:rsid w:val="008C5DFD"/>
     <w:rsid w:val="009A473C"/>
     <w:rsid w:val="00A523F1"/>
+    <w:rsid w:val="00C72184"/>
     <w:rsid w:val="00ED6613"/>
     <w:rsid w:val="00F32291"/>
     <w:rsid w:val="00FD5BE4"/>
@@ -15179,7 +15170,7 @@
 </file>
 
 <file path=customXml/itemProps1.xml><?xml version="1.0" encoding="utf-8"?>
-<ds:datastoreItem xmlns:ds="http://schemas.openxmlformats.org/officeDocument/2006/customXml" ds:itemID="{91D67E24-CC33-DB46-AE34-2D7E714C2859}">
+<ds:datastoreItem xmlns:ds="http://schemas.openxmlformats.org/officeDocument/2006/customXml" ds:itemID="{2977FB83-F162-5844-A2CB-034CCC2105F7}">
   <ds:schemaRefs>
     <ds:schemaRef ds:uri="http://schemas.openxmlformats.org/officeDocument/2006/bibliography"/>
   </ds:schemaRefs>
@@ -15187,7 +15178,7 @@
 </file>
 
 <file path=customXml/itemProps2.xml><?xml version="1.0" encoding="utf-8"?>
-<ds:datastoreItem xmlns:ds="http://schemas.openxmlformats.org/officeDocument/2006/customXml" ds:itemID="{5B237017-4F15-D745-B844-E79A22070F2B}">
+<ds:datastoreItem xmlns:ds="http://schemas.openxmlformats.org/officeDocument/2006/customXml" ds:itemID="{C5C3190B-D1E8-CD4C-A96E-5A5CCE1806A2}">
   <ds:schemaRefs>
     <ds:schemaRef ds:uri="http://schemas.openxmlformats.org/officeDocument/2006/bibliography"/>
   </ds:schemaRefs>

</xml_diff>

<commit_message>
cheers git, just cheers u cunt
</commit_message>
<xml_diff>
--- a/documentation/Sprints/Sprint 2 Report.docx
+++ b/documentation/Sprints/Sprint 2 Report.docx
@@ -5775,8 +5775,6 @@
           <w:szCs w:val="48"/>
         </w:rPr>
       </w:pPr>
-      <w:bookmarkStart w:id="41" w:name="_GoBack"/>
-      <w:bookmarkEnd w:id="41"/>
     </w:p>
     <w:p>
       <w:pPr>
@@ -6346,6 +6344,249 @@
           <w:rFonts w:asciiTheme="majorHAnsi" w:hAnsiTheme="majorHAnsi"/>
         </w:rPr>
       </w:pPr>
+      <w:r>
+        <w:rPr>
+          <w:rFonts w:asciiTheme="majorHAnsi" w:hAnsiTheme="majorHAnsi"/>
+          <w:noProof/>
+          <w:lang w:eastAsia="ja-JP"/>
+        </w:rPr>
+        <w:lastRenderedPageBreak/>
+        <mc:AlternateContent>
+          <mc:Choice Requires="wpg">
+            <w:drawing>
+              <wp:anchor distT="0" distB="0" distL="114300" distR="114300" simplePos="0" relativeHeight="251675648" behindDoc="0" locked="0" layoutInCell="1" allowOverlap="1" wp14:anchorId="757A9734" wp14:editId="17A02C9C">
+                <wp:simplePos x="0" y="0"/>
+                <wp:positionH relativeFrom="column">
+                  <wp:posOffset>7374</wp:posOffset>
+                </wp:positionH>
+                <wp:positionV relativeFrom="paragraph">
+                  <wp:posOffset>235974</wp:posOffset>
+                </wp:positionV>
+                <wp:extent cx="5486400" cy="7542653"/>
+                <wp:effectExtent l="0" t="0" r="0" b="1270"/>
+                <wp:wrapThrough wrapText="bothSides">
+                  <wp:wrapPolygon edited="0">
+                    <wp:start x="0" y="0"/>
+                    <wp:lineTo x="0" y="20585"/>
+                    <wp:lineTo x="4800" y="20949"/>
+                    <wp:lineTo x="4800" y="21531"/>
+                    <wp:lineTo x="16600" y="21531"/>
+                    <wp:lineTo x="16600" y="20949"/>
+                    <wp:lineTo x="21500" y="20585"/>
+                    <wp:lineTo x="21500" y="0"/>
+                    <wp:lineTo x="0" y="0"/>
+                  </wp:wrapPolygon>
+                </wp:wrapThrough>
+                <wp:docPr id="20" name="Group 20"/>
+                <wp:cNvGraphicFramePr/>
+                <a:graphic xmlns:a="http://schemas.openxmlformats.org/drawingml/2006/main">
+                  <a:graphicData uri="http://schemas.microsoft.com/office/word/2010/wordprocessingGroup">
+                    <wpg:wgp>
+                      <wpg:cNvGrpSpPr/>
+                      <wpg:grpSpPr>
+                        <a:xfrm>
+                          <a:off x="0" y="0"/>
+                          <a:ext cx="5486400" cy="7542653"/>
+                          <a:chOff x="0" y="0"/>
+                          <a:chExt cx="5486400" cy="7542653"/>
+                        </a:xfrm>
+                      </wpg:grpSpPr>
+                      <wpg:grpSp>
+                        <wpg:cNvPr id="18" name="Group 18"/>
+                        <wpg:cNvGrpSpPr/>
+                        <wpg:grpSpPr>
+                          <a:xfrm>
+                            <a:off x="0" y="0"/>
+                            <a:ext cx="5486400" cy="7195820"/>
+                            <a:chOff x="0" y="0"/>
+                            <a:chExt cx="5486400" cy="5987804"/>
+                          </a:xfrm>
+                        </wpg:grpSpPr>
+                        <pic:pic xmlns:pic="http://schemas.openxmlformats.org/drawingml/2006/picture">
+                          <pic:nvPicPr>
+                            <pic:cNvPr id="6" name="Picture 6"/>
+                            <pic:cNvPicPr>
+                              <a:picLocks noChangeAspect="1"/>
+                            </pic:cNvPicPr>
+                          </pic:nvPicPr>
+                          <pic:blipFill>
+                            <a:blip r:embed="rId10">
+                              <a:extLst>
+                                <a:ext uri="{28A0092B-C50C-407E-A947-70E740481C1C}">
+                                  <a14:useLocalDpi xmlns:a14="http://schemas.microsoft.com/office/drawing/2010/main" val="0"/>
+                                </a:ext>
+                              </a:extLst>
+                            </a:blip>
+                            <a:stretch>
+                              <a:fillRect/>
+                            </a:stretch>
+                          </pic:blipFill>
+                          <pic:spPr>
+                            <a:xfrm>
+                              <a:off x="0" y="2979174"/>
+                              <a:ext cx="5486400" cy="3008630"/>
+                            </a:xfrm>
+                            <a:prstGeom prst="rect">
+                              <a:avLst/>
+                            </a:prstGeom>
+                          </pic:spPr>
+                        </pic:pic>
+                        <pic:pic xmlns:pic="http://schemas.openxmlformats.org/drawingml/2006/picture">
+                          <pic:nvPicPr>
+                            <pic:cNvPr id="15" name="Picture 15"/>
+                            <pic:cNvPicPr>
+                              <a:picLocks noChangeAspect="1"/>
+                            </pic:cNvPicPr>
+                          </pic:nvPicPr>
+                          <pic:blipFill>
+                            <a:blip r:embed="rId11">
+                              <a:extLst>
+                                <a:ext uri="{28A0092B-C50C-407E-A947-70E740481C1C}">
+                                  <a14:useLocalDpi xmlns:a14="http://schemas.microsoft.com/office/drawing/2010/main" val="0"/>
+                                </a:ext>
+                              </a:extLst>
+                            </a:blip>
+                            <a:stretch>
+                              <a:fillRect/>
+                            </a:stretch>
+                          </pic:blipFill>
+                          <pic:spPr>
+                            <a:xfrm>
+                              <a:off x="0" y="0"/>
+                              <a:ext cx="5486400" cy="3002280"/>
+                            </a:xfrm>
+                            <a:prstGeom prst="rect">
+                              <a:avLst/>
+                            </a:prstGeom>
+                          </pic:spPr>
+                        </pic:pic>
+                      </wpg:grpSp>
+                      <wps:wsp>
+                        <wps:cNvPr id="19" name="Text Box 19"/>
+                        <wps:cNvSpPr txBox="1"/>
+                        <wps:spPr>
+                          <a:xfrm>
+                            <a:off x="1179871" y="7197213"/>
+                            <a:ext cx="3093085" cy="345440"/>
+                          </a:xfrm>
+                          <a:prstGeom prst="rect">
+                            <a:avLst/>
+                          </a:prstGeom>
+                          <a:noFill/>
+                          <a:ln>
+                            <a:noFill/>
+                          </a:ln>
+                          <a:effectLst/>
+                        </wps:spPr>
+                        <wps:style>
+                          <a:lnRef idx="0">
+                            <a:schemeClr val="accent1"/>
+                          </a:lnRef>
+                          <a:fillRef idx="0">
+                            <a:schemeClr val="accent1"/>
+                          </a:fillRef>
+                          <a:effectRef idx="0">
+                            <a:schemeClr val="accent1"/>
+                          </a:effectRef>
+                          <a:fontRef idx="minor">
+                            <a:schemeClr val="dk1"/>
+                          </a:fontRef>
+                        </wps:style>
+                        <wps:txbx>
+                          <w:txbxContent>
+                            <w:p>
+                              <w:pPr>
+                                <w:rPr>
+                                  <w:rFonts w:asciiTheme="majorHAnsi" w:hAnsiTheme="majorHAnsi"/>
+                                  <w:lang w:val="en-AU"/>
+                                </w:rPr>
+                              </w:pPr>
+                              <w:r>
+                                <w:rPr>
+                                  <w:rFonts w:asciiTheme="majorHAnsi" w:hAnsiTheme="majorHAnsi"/>
+                                  <w:lang w:val="en-AU"/>
+                                </w:rPr>
+                                <w:t>Figure 1: Iteration Burnup - Points and Stories</w:t>
+                              </w:r>
+                            </w:p>
+                          </w:txbxContent>
+                        </wps:txbx>
+                        <wps:bodyPr rot="0" spcFirstLastPara="0" vertOverflow="overflow" horzOverflow="overflow" vert="horz" wrap="square" lIns="91440" tIns="45720" rIns="91440" bIns="45720" numCol="1" spcCol="0" rtlCol="0" fromWordArt="0" anchor="t" anchorCtr="0" forceAA="0" compatLnSpc="1">
+                          <a:prstTxWarp prst="textNoShape">
+                            <a:avLst/>
+                          </a:prstTxWarp>
+                          <a:noAutofit/>
+                        </wps:bodyPr>
+                      </wps:wsp>
+                    </wpg:wgp>
+                  </a:graphicData>
+                </a:graphic>
+              </wp:anchor>
+            </w:drawing>
+          </mc:Choice>
+          <mc:Fallback>
+            <w:pict>
+              <v:group w14:anchorId="757A9734" id="Group_x0020_20" o:spid="_x0000_s1026" style="position:absolute;margin-left:.6pt;margin-top:18.6pt;width:6in;height:593.9pt;z-index:251675648" coordsize="5486400,7542653" o:gfxdata="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">
+                <v:group id="Group_x0020_18" o:spid="_x0000_s1027" style="position:absolute;width:5486400;height:7195820" coordsize="5486400,5987804" o:gfxdata="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">
+                  <v:shapetype id="_x0000_t75" coordsize="21600,21600" o:spt="75" o:preferrelative="t" path="m@4@5l@4@11@9@11@9@5xe" filled="f" stroked="f">
+                    <v:stroke joinstyle="miter"/>
+                    <v:formulas>
+                      <v:f eqn="if lineDrawn pixelLineWidth 0"/>
+                      <v:f eqn="sum @0 1 0"/>
+                      <v:f eqn="sum 0 0 @1"/>
+                      <v:f eqn="prod @2 1 2"/>
+                      <v:f eqn="prod @3 21600 pixelWidth"/>
+                      <v:f eqn="prod @3 21600 pixelHeight"/>
+                      <v:f eqn="sum @0 0 1"/>
+                      <v:f eqn="prod @6 1 2"/>
+                      <v:f eqn="prod @7 21600 pixelWidth"/>
+                      <v:f eqn="sum @8 21600 0"/>
+                      <v:f eqn="prod @7 21600 pixelHeight"/>
+                      <v:f eqn="sum @10 21600 0"/>
+                    </v:formulas>
+                    <v:path o:extrusionok="f" gradientshapeok="t" o:connecttype="rect"/>
+                    <o:lock v:ext="edit" aspectratio="t"/>
+                  </v:shapetype>
+                  <v:shape id="Picture_x0020_6" o:spid="_x0000_s1028" type="#_x0000_t75" style="position:absolute;top:2979174;width:5486400;height:3008630;visibility:visible;mso-wrap-style:square" o:gfxdata="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">
+                    <v:imagedata r:id="rId12" o:title=""/>
+                    <v:path arrowok="t"/>
+                  </v:shape>
+                  <v:shape id="Picture_x0020_15" o:spid="_x0000_s1029" type="#_x0000_t75" style="position:absolute;width:5486400;height:3002280;visibility:visible;mso-wrap-style:square" o:gfxdata="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">
+                    <v:imagedata r:id="rId13" o:title=""/>
+                    <v:path arrowok="t"/>
+                  </v:shape>
+                </v:group>
+                <v:shapetype id="_x0000_t202" coordsize="21600,21600" o:spt="202" path="m0,0l0,21600,21600,21600,21600,0xe">
+                  <v:stroke joinstyle="miter"/>
+                  <v:path gradientshapeok="t" o:connecttype="rect"/>
+                </v:shapetype>
+                <v:shape id="Text_x0020_Box_x0020_19" o:spid="_x0000_s1030" type="#_x0000_t202" style="position:absolute;left:1179871;top:7197213;width:3093085;height:345440;visibility:visible;mso-wrap-style:square;v-text-anchor:top" o:gfxdata="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" filled="f" stroked="f">
+                  <v:textbox>
+                    <w:txbxContent>
+                      <w:p>
+                        <w:pPr>
+                          <w:rPr>
+                            <w:rFonts w:asciiTheme="majorHAnsi" w:hAnsiTheme="majorHAnsi"/>
+                            <w:lang w:val="en-AU"/>
+                          </w:rPr>
+                        </w:pPr>
+                        <w:r>
+                          <w:rPr>
+                            <w:rFonts w:asciiTheme="majorHAnsi" w:hAnsiTheme="majorHAnsi"/>
+                            <w:lang w:val="en-AU"/>
+                          </w:rPr>
+                          <w:t>Figure 1: Iteration Burnup - Points and Stories</w:t>
+                        </w:r>
+                      </w:p>
+                    </w:txbxContent>
+                  </v:textbox>
+                </v:shape>
+                <w10:wrap type="through"/>
+              </v:group>
+            </w:pict>
+          </mc:Fallback>
+        </mc:AlternateContent>
+      </w:r>
     </w:p>
     <w:p>
       <w:pPr>
@@ -6369,6 +6610,318 @@
           <w:szCs w:val="32"/>
         </w:rPr>
       </w:pPr>
+      <w:r>
+        <w:rPr>
+          <w:rFonts w:asciiTheme="majorHAnsi" w:hAnsiTheme="majorHAnsi"/>
+          <w:noProof/>
+          <w:sz w:val="32"/>
+          <w:szCs w:val="32"/>
+          <w:lang w:eastAsia="ja-JP"/>
+        </w:rPr>
+        <w:lastRenderedPageBreak/>
+        <mc:AlternateContent>
+          <mc:Choice Requires="wpg">
+            <w:drawing>
+              <wp:anchor distT="0" distB="0" distL="114300" distR="114300" simplePos="0" relativeHeight="251691008" behindDoc="0" locked="0" layoutInCell="1" allowOverlap="1" wp14:anchorId="56A73E23" wp14:editId="648267A6">
+                <wp:simplePos x="0" y="0"/>
+                <wp:positionH relativeFrom="column">
+                  <wp:posOffset>51619</wp:posOffset>
+                </wp:positionH>
+                <wp:positionV relativeFrom="paragraph">
+                  <wp:posOffset>0</wp:posOffset>
+                </wp:positionV>
+                <wp:extent cx="5486400" cy="7634605"/>
+                <wp:effectExtent l="0" t="0" r="0" b="10795"/>
+                <wp:wrapThrough wrapText="bothSides">
+                  <wp:wrapPolygon edited="0">
+                    <wp:start x="0" y="0"/>
+                    <wp:lineTo x="0" y="12648"/>
+                    <wp:lineTo x="7200" y="12648"/>
+                    <wp:lineTo x="7200" y="13510"/>
+                    <wp:lineTo x="10800" y="13798"/>
+                    <wp:lineTo x="0" y="13798"/>
+                    <wp:lineTo x="0" y="20768"/>
+                    <wp:lineTo x="6800" y="21559"/>
+                    <wp:lineTo x="14700" y="21559"/>
+                    <wp:lineTo x="21500" y="20768"/>
+                    <wp:lineTo x="21500" y="13798"/>
+                    <wp:lineTo x="10800" y="13798"/>
+                    <wp:lineTo x="14300" y="13438"/>
+                    <wp:lineTo x="14300" y="12648"/>
+                    <wp:lineTo x="21500" y="12648"/>
+                    <wp:lineTo x="21500" y="0"/>
+                    <wp:lineTo x="0" y="0"/>
+                  </wp:wrapPolygon>
+                </wp:wrapThrough>
+                <wp:docPr id="31" name="Group 31"/>
+                <wp:cNvGraphicFramePr/>
+                <a:graphic xmlns:a="http://schemas.openxmlformats.org/drawingml/2006/main">
+                  <a:graphicData uri="http://schemas.microsoft.com/office/word/2010/wordprocessingGroup">
+                    <wpg:wgp>
+                      <wpg:cNvGrpSpPr/>
+                      <wpg:grpSpPr>
+                        <a:xfrm>
+                          <a:off x="0" y="0"/>
+                          <a:ext cx="5486400" cy="7634605"/>
+                          <a:chOff x="0" y="0"/>
+                          <a:chExt cx="5486400" cy="7634605"/>
+                        </a:xfrm>
+                      </wpg:grpSpPr>
+                      <pic:pic xmlns:pic="http://schemas.openxmlformats.org/drawingml/2006/picture">
+                        <pic:nvPicPr>
+                          <pic:cNvPr id="21" name="Picture 21"/>
+                          <pic:cNvPicPr>
+                            <a:picLocks noChangeAspect="1"/>
+                          </pic:cNvPicPr>
+                        </pic:nvPicPr>
+                        <pic:blipFill>
+                          <a:blip r:embed="rId14">
+                            <a:extLst>
+                              <a:ext uri="{28A0092B-C50C-407E-A947-70E740481C1C}">
+                                <a14:useLocalDpi xmlns:a14="http://schemas.microsoft.com/office/drawing/2010/main" val="0"/>
+                              </a:ext>
+                            </a:extLst>
+                          </a:blip>
+                          <a:stretch>
+                            <a:fillRect/>
+                          </a:stretch>
+                        </pic:blipFill>
+                        <pic:spPr>
+                          <a:xfrm>
+                            <a:off x="0" y="0"/>
+                            <a:ext cx="5486400" cy="4460240"/>
+                          </a:xfrm>
+                          <a:prstGeom prst="rect">
+                            <a:avLst/>
+                          </a:prstGeom>
+                        </pic:spPr>
+                      </pic:pic>
+                      <pic:pic xmlns:pic="http://schemas.openxmlformats.org/drawingml/2006/picture">
+                        <pic:nvPicPr>
+                          <pic:cNvPr id="23" name="Picture 23"/>
+                          <pic:cNvPicPr>
+                            <a:picLocks noChangeAspect="1"/>
+                          </pic:cNvPicPr>
+                        </pic:nvPicPr>
+                        <pic:blipFill>
+                          <a:blip r:embed="rId15">
+                            <a:extLst>
+                              <a:ext uri="{28A0092B-C50C-407E-A947-70E740481C1C}">
+                                <a14:useLocalDpi xmlns:a14="http://schemas.microsoft.com/office/drawing/2010/main" val="0"/>
+                              </a:ext>
+                            </a:extLst>
+                          </a:blip>
+                          <a:stretch>
+                            <a:fillRect/>
+                          </a:stretch>
+                        </pic:blipFill>
+                        <pic:spPr>
+                          <a:xfrm>
+                            <a:off x="0" y="4911213"/>
+                            <a:ext cx="5486400" cy="2430145"/>
+                          </a:xfrm>
+                          <a:prstGeom prst="rect">
+                            <a:avLst/>
+                          </a:prstGeom>
+                        </pic:spPr>
+                      </pic:pic>
+                      <wps:wsp>
+                        <wps:cNvPr id="29" name="Text Box 29"/>
+                        <wps:cNvSpPr txBox="1"/>
+                        <wps:spPr>
+                          <a:xfrm>
+                            <a:off x="1769807" y="4454013"/>
+                            <a:ext cx="1953895" cy="342900"/>
+                          </a:xfrm>
+                          <a:prstGeom prst="rect">
+                            <a:avLst/>
+                          </a:prstGeom>
+                          <a:noFill/>
+                          <a:ln>
+                            <a:noFill/>
+                          </a:ln>
+                          <a:effectLst/>
+                        </wps:spPr>
+                        <wps:style>
+                          <a:lnRef idx="0">
+                            <a:schemeClr val="accent1"/>
+                          </a:lnRef>
+                          <a:fillRef idx="0">
+                            <a:schemeClr val="accent1"/>
+                          </a:fillRef>
+                          <a:effectRef idx="0">
+                            <a:schemeClr val="accent1"/>
+                          </a:effectRef>
+                          <a:fontRef idx="minor">
+                            <a:schemeClr val="dk1"/>
+                          </a:fontRef>
+                        </wps:style>
+                        <wps:txbx>
+                          <w:txbxContent>
+                            <w:p>
+                              <w:pPr>
+                                <w:rPr>
+                                  <w:rFonts w:asciiTheme="majorHAnsi" w:hAnsiTheme="majorHAnsi"/>
+                                  <w:lang w:val="en-AU"/>
+                                </w:rPr>
+                              </w:pPr>
+                              <w:r>
+                                <w:rPr>
+                                  <w:rFonts w:asciiTheme="majorHAnsi" w:hAnsiTheme="majorHAnsi"/>
+                                  <w:lang w:val="en-AU"/>
+                                </w:rPr>
+                                <w:t xml:space="preserve">Figure </w:t>
+                              </w:r>
+                              <w:bookmarkStart w:id="41" w:name="_GoBack"/>
+                              <w:bookmarkEnd w:id="41"/>
+                              <w:r>
+                                <w:rPr>
+                                  <w:rFonts w:asciiTheme="majorHAnsi" w:hAnsiTheme="majorHAnsi"/>
+                                  <w:lang w:val="en-AU"/>
+                                </w:rPr>
+                                <w:t>2: Points Accepted</w:t>
+                              </w:r>
+                            </w:p>
+                          </w:txbxContent>
+                        </wps:txbx>
+                        <wps:bodyPr rot="0" spcFirstLastPara="0" vertOverflow="overflow" horzOverflow="overflow" vert="horz" wrap="square" lIns="91440" tIns="45720" rIns="91440" bIns="45720" numCol="1" spcCol="0" rtlCol="0" fromWordArt="0" anchor="t" anchorCtr="0" forceAA="0" compatLnSpc="1">
+                          <a:prstTxWarp prst="textNoShape">
+                            <a:avLst/>
+                          </a:prstTxWarp>
+                          <a:noAutofit/>
+                        </wps:bodyPr>
+                      </wps:wsp>
+                      <wps:wsp>
+                        <wps:cNvPr id="30" name="Text Box 30"/>
+                        <wps:cNvSpPr txBox="1"/>
+                        <wps:spPr>
+                          <a:xfrm>
+                            <a:off x="1696065" y="7315200"/>
+                            <a:ext cx="2101215" cy="319405"/>
+                          </a:xfrm>
+                          <a:prstGeom prst="rect">
+                            <a:avLst/>
+                          </a:prstGeom>
+                          <a:noFill/>
+                          <a:ln>
+                            <a:noFill/>
+                          </a:ln>
+                          <a:effectLst/>
+                        </wps:spPr>
+                        <wps:style>
+                          <a:lnRef idx="0">
+                            <a:schemeClr val="accent1"/>
+                          </a:lnRef>
+                          <a:fillRef idx="0">
+                            <a:schemeClr val="accent1"/>
+                          </a:fillRef>
+                          <a:effectRef idx="0">
+                            <a:schemeClr val="accent1"/>
+                          </a:effectRef>
+                          <a:fontRef idx="minor">
+                            <a:schemeClr val="dk1"/>
+                          </a:fontRef>
+                        </wps:style>
+                        <wps:txbx>
+                          <w:txbxContent>
+                            <w:p>
+                              <w:pPr>
+                                <w:rPr>
+                                  <w:rFonts w:asciiTheme="majorHAnsi" w:hAnsiTheme="majorHAnsi"/>
+                                  <w:lang w:val="en-AU"/>
+                                </w:rPr>
+                              </w:pPr>
+                              <w:r>
+                                <w:rPr>
+                                  <w:rFonts w:asciiTheme="majorHAnsi" w:hAnsiTheme="majorHAnsi"/>
+                                  <w:lang w:val="en-AU"/>
+                                </w:rPr>
+                                <w:t>Figure 3: Accepted Story Types</w:t>
+                              </w:r>
+                            </w:p>
+                          </w:txbxContent>
+                        </wps:txbx>
+                        <wps:bodyPr rot="0" spcFirstLastPara="0" vertOverflow="overflow" horzOverflow="overflow" vert="horz" wrap="square" lIns="91440" tIns="45720" rIns="91440" bIns="45720" numCol="1" spcCol="0" rtlCol="0" fromWordArt="0" anchor="t" anchorCtr="0" forceAA="0" compatLnSpc="1">
+                          <a:prstTxWarp prst="textNoShape">
+                            <a:avLst/>
+                          </a:prstTxWarp>
+                          <a:noAutofit/>
+                        </wps:bodyPr>
+                      </wps:wsp>
+                    </wpg:wgp>
+                  </a:graphicData>
+                </a:graphic>
+              </wp:anchor>
+            </w:drawing>
+          </mc:Choice>
+          <mc:Fallback>
+            <w:pict>
+              <v:group w14:anchorId="56A73E23" id="Group_x0020_31" o:spid="_x0000_s1031" style="position:absolute;margin-left:4.05pt;margin-top:0;width:6in;height:601.15pt;z-index:251691008" coordsize="5486400,7634605" o:gfxdata="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">
+                <v:shape id="Picture_x0020_21" o:spid="_x0000_s1032" type="#_x0000_t75" style="position:absolute;width:5486400;height:4460240;visibility:visible;mso-wrap-style:square" o:gfxdata="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">
+                  <v:imagedata r:id="rId16" o:title=""/>
+                  <v:path arrowok="t"/>
+                </v:shape>
+                <v:shape id="Picture_x0020_23" o:spid="_x0000_s1033" type="#_x0000_t75" style="position:absolute;top:4911213;width:5486400;height:2430145;visibility:visible;mso-wrap-style:square" o:gfxdata="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">
+                  <v:imagedata r:id="rId17" o:title=""/>
+                  <v:path arrowok="t"/>
+                </v:shape>
+                <v:shape id="Text_x0020_Box_x0020_29" o:spid="_x0000_s1034" type="#_x0000_t202" style="position:absolute;left:1769807;top:4454013;width:1953895;height:342900;visibility:visible;mso-wrap-style:square;v-text-anchor:top" o:gfxdata="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" filled="f" stroked="f">
+                  <v:textbox>
+                    <w:txbxContent>
+                      <w:p>
+                        <w:pPr>
+                          <w:rPr>
+                            <w:rFonts w:asciiTheme="majorHAnsi" w:hAnsiTheme="majorHAnsi"/>
+                            <w:lang w:val="en-AU"/>
+                          </w:rPr>
+                        </w:pPr>
+                        <w:r>
+                          <w:rPr>
+                            <w:rFonts w:asciiTheme="majorHAnsi" w:hAnsiTheme="majorHAnsi"/>
+                            <w:lang w:val="en-AU"/>
+                          </w:rPr>
+                          <w:t xml:space="preserve">Figure </w:t>
+                        </w:r>
+                        <w:bookmarkStart w:id="42" w:name="_GoBack"/>
+                        <w:bookmarkEnd w:id="42"/>
+                        <w:r>
+                          <w:rPr>
+                            <w:rFonts w:asciiTheme="majorHAnsi" w:hAnsiTheme="majorHAnsi"/>
+                            <w:lang w:val="en-AU"/>
+                          </w:rPr>
+                          <w:t>2: Points Accepted</w:t>
+                        </w:r>
+                      </w:p>
+                    </w:txbxContent>
+                  </v:textbox>
+                </v:shape>
+                <v:shape id="Text_x0020_Box_x0020_30" o:spid="_x0000_s1035" type="#_x0000_t202" style="position:absolute;left:1696065;top:7315200;width:2101215;height:319405;visibility:visible;mso-wrap-style:square;v-text-anchor:top" o:gfxdata="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" filled="f" stroked="f">
+                  <v:textbox>
+                    <w:txbxContent>
+                      <w:p>
+                        <w:pPr>
+                          <w:rPr>
+                            <w:rFonts w:asciiTheme="majorHAnsi" w:hAnsiTheme="majorHAnsi"/>
+                            <w:lang w:val="en-AU"/>
+                          </w:rPr>
+                        </w:pPr>
+                        <w:r>
+                          <w:rPr>
+                            <w:rFonts w:asciiTheme="majorHAnsi" w:hAnsiTheme="majorHAnsi"/>
+                            <w:lang w:val="en-AU"/>
+                          </w:rPr>
+                          <w:t>Figure 3: Accepted Story Types</w:t>
+                        </w:r>
+                      </w:p>
+                    </w:txbxContent>
+                  </v:textbox>
+                </v:shape>
+                <w10:wrap type="through"/>
+              </v:group>
+            </w:pict>
+          </mc:Fallback>
+        </mc:AlternateContent>
+      </w:r>
     </w:p>
     <w:p>
       <w:pPr>
@@ -6387,6 +6940,325 @@
           <w:szCs w:val="32"/>
         </w:rPr>
       </w:pPr>
+      <w:r>
+        <w:rPr>
+          <w:rFonts w:asciiTheme="majorHAnsi" w:hAnsiTheme="majorHAnsi"/>
+          <w:noProof/>
+          <w:sz w:val="32"/>
+          <w:szCs w:val="32"/>
+          <w:lang w:eastAsia="ja-JP"/>
+        </w:rPr>
+        <w:lastRenderedPageBreak/>
+        <mc:AlternateContent>
+          <mc:Choice Requires="wpg">
+            <w:drawing>
+              <wp:anchor distT="0" distB="0" distL="114300" distR="114300" simplePos="0" relativeHeight="251685888" behindDoc="0" locked="0" layoutInCell="1" allowOverlap="1" wp14:anchorId="7049A1BA" wp14:editId="75E070EA">
+                <wp:simplePos x="0" y="0"/>
+                <wp:positionH relativeFrom="column">
+                  <wp:posOffset>-184355</wp:posOffset>
+                </wp:positionH>
+                <wp:positionV relativeFrom="paragraph">
+                  <wp:posOffset>339213</wp:posOffset>
+                </wp:positionV>
+                <wp:extent cx="5838825" cy="7325114"/>
+                <wp:effectExtent l="0" t="0" r="3175" b="0"/>
+                <wp:wrapThrough wrapText="bothSides">
+                  <wp:wrapPolygon edited="0">
+                    <wp:start x="0" y="0"/>
+                    <wp:lineTo x="0" y="10411"/>
+                    <wp:lineTo x="10806" y="10786"/>
+                    <wp:lineTo x="0" y="11086"/>
+                    <wp:lineTo x="0" y="20973"/>
+                    <wp:lineTo x="6953" y="21497"/>
+                    <wp:lineTo x="14658" y="21497"/>
+                    <wp:lineTo x="21518" y="20973"/>
+                    <wp:lineTo x="21518" y="11086"/>
+                    <wp:lineTo x="10806" y="10786"/>
+                    <wp:lineTo x="21518" y="10411"/>
+                    <wp:lineTo x="21518" y="0"/>
+                    <wp:lineTo x="0" y="0"/>
+                  </wp:wrapPolygon>
+                </wp:wrapThrough>
+                <wp:docPr id="28" name="Group 28"/>
+                <wp:cNvGraphicFramePr/>
+                <a:graphic xmlns:a="http://schemas.openxmlformats.org/drawingml/2006/main">
+                  <a:graphicData uri="http://schemas.microsoft.com/office/word/2010/wordprocessingGroup">
+                    <wpg:wgp>
+                      <wpg:cNvGrpSpPr/>
+                      <wpg:grpSpPr>
+                        <a:xfrm>
+                          <a:off x="0" y="0"/>
+                          <a:ext cx="5838825" cy="7325114"/>
+                          <a:chOff x="0" y="0"/>
+                          <a:chExt cx="5838825" cy="7325114"/>
+                        </a:xfrm>
+                      </wpg:grpSpPr>
+                      <pic:pic xmlns:pic="http://schemas.openxmlformats.org/drawingml/2006/picture">
+                        <pic:nvPicPr>
+                          <pic:cNvPr id="24" name="Picture 24"/>
+                          <pic:cNvPicPr>
+                            <a:picLocks/>
+                          </pic:cNvPicPr>
+                        </pic:nvPicPr>
+                        <pic:blipFill>
+                          <a:blip r:embed="rId18">
+                            <a:extLst>
+                              <a:ext uri="{28A0092B-C50C-407E-A947-70E740481C1C}">
+                                <a14:useLocalDpi xmlns:a14="http://schemas.microsoft.com/office/drawing/2010/main" val="0"/>
+                              </a:ext>
+                            </a:extLst>
+                          </a:blip>
+                          <a:stretch>
+                            <a:fillRect/>
+                          </a:stretch>
+                        </pic:blipFill>
+                        <pic:spPr>
+                          <a:xfrm>
+                            <a:off x="0" y="0"/>
+                            <a:ext cx="5838825" cy="3313430"/>
+                          </a:xfrm>
+                          <a:prstGeom prst="rect">
+                            <a:avLst/>
+                          </a:prstGeom>
+                        </pic:spPr>
+                      </pic:pic>
+                      <pic:pic xmlns:pic="http://schemas.openxmlformats.org/drawingml/2006/picture">
+                        <pic:nvPicPr>
+                          <pic:cNvPr id="25" name="Picture 25"/>
+                          <pic:cNvPicPr>
+                            <a:picLocks noChangeAspect="1"/>
+                          </pic:cNvPicPr>
+                        </pic:nvPicPr>
+                        <pic:blipFill>
+                          <a:blip r:embed="rId19">
+                            <a:extLst>
+                              <a:ext uri="{28A0092B-C50C-407E-A947-70E740481C1C}">
+                                <a14:useLocalDpi xmlns:a14="http://schemas.microsoft.com/office/drawing/2010/main" val="0"/>
+                              </a:ext>
+                            </a:extLst>
+                          </a:blip>
+                          <a:stretch>
+                            <a:fillRect/>
+                          </a:stretch>
+                        </pic:blipFill>
+                        <pic:spPr>
+                          <a:xfrm>
+                            <a:off x="0" y="3790335"/>
+                            <a:ext cx="5838190" cy="3311525"/>
+                          </a:xfrm>
+                          <a:prstGeom prst="rect">
+                            <a:avLst/>
+                          </a:prstGeom>
+                        </pic:spPr>
+                      </pic:pic>
+                      <wps:wsp>
+                        <wps:cNvPr id="26" name="Text Box 26"/>
+                        <wps:cNvSpPr txBox="1"/>
+                        <wps:spPr>
+                          <a:xfrm>
+                            <a:off x="2064774" y="3318387"/>
+                            <a:ext cx="1717675" cy="342900"/>
+                          </a:xfrm>
+                          <a:prstGeom prst="rect">
+                            <a:avLst/>
+                          </a:prstGeom>
+                          <a:noFill/>
+                          <a:ln>
+                            <a:noFill/>
+                          </a:ln>
+                          <a:effectLst/>
+                        </wps:spPr>
+                        <wps:style>
+                          <a:lnRef idx="0">
+                            <a:schemeClr val="accent1"/>
+                          </a:lnRef>
+                          <a:fillRef idx="0">
+                            <a:schemeClr val="accent1"/>
+                          </a:fillRef>
+                          <a:effectRef idx="0">
+                            <a:schemeClr val="accent1"/>
+                          </a:effectRef>
+                          <a:fontRef idx="minor">
+                            <a:schemeClr val="dk1"/>
+                          </a:fontRef>
+                        </wps:style>
+                        <wps:txbx>
+                          <w:txbxContent>
+                            <w:p>
+                              <w:pPr>
+                                <w:rPr>
+                                  <w:rFonts w:asciiTheme="majorHAnsi" w:hAnsiTheme="majorHAnsi"/>
+                                  <w:lang w:val="en-AU"/>
+                                </w:rPr>
+                              </w:pPr>
+                              <w:r>
+                                <w:rPr>
+                                  <w:rFonts w:asciiTheme="majorHAnsi" w:hAnsiTheme="majorHAnsi"/>
+                                  <w:lang w:val="en-AU"/>
+                                </w:rPr>
+                                <w:t>Figure 4: Overall Burnup</w:t>
+                              </w:r>
+                            </w:p>
+                          </w:txbxContent>
+                        </wps:txbx>
+                        <wps:bodyPr rot="0" spcFirstLastPara="0" vertOverflow="overflow" horzOverflow="overflow" vert="horz" wrap="square" lIns="91440" tIns="45720" rIns="91440" bIns="45720" numCol="1" spcCol="0" rtlCol="0" fromWordArt="0" anchor="t" anchorCtr="0" forceAA="0" compatLnSpc="1">
+                          <a:prstTxWarp prst="textNoShape">
+                            <a:avLst/>
+                          </a:prstTxWarp>
+                          <a:noAutofit/>
+                        </wps:bodyPr>
+                      </wps:wsp>
+                      <wps:wsp>
+                        <wps:cNvPr id="27" name="Text Box 27"/>
+                        <wps:cNvSpPr txBox="1"/>
+                        <wps:spPr>
+                          <a:xfrm>
+                            <a:off x="1843549" y="7093974"/>
+                            <a:ext cx="2178685" cy="231140"/>
+                          </a:xfrm>
+                          <a:prstGeom prst="rect">
+                            <a:avLst/>
+                          </a:prstGeom>
+                          <a:noFill/>
+                          <a:ln>
+                            <a:noFill/>
+                          </a:ln>
+                          <a:effectLst/>
+                        </wps:spPr>
+                        <wps:style>
+                          <a:lnRef idx="0">
+                            <a:schemeClr val="accent1"/>
+                          </a:lnRef>
+                          <a:fillRef idx="0">
+                            <a:schemeClr val="accent1"/>
+                          </a:fillRef>
+                          <a:effectRef idx="0">
+                            <a:schemeClr val="accent1"/>
+                          </a:effectRef>
+                          <a:fontRef idx="minor">
+                            <a:schemeClr val="dk1"/>
+                          </a:fontRef>
+                        </wps:style>
+                        <wps:txbx>
+                          <w:txbxContent>
+                            <w:p>
+                              <w:pPr>
+                                <w:rPr>
+                                  <w:rFonts w:asciiTheme="majorHAnsi" w:hAnsiTheme="majorHAnsi"/>
+                                  <w:lang w:val="en-AU"/>
+                                </w:rPr>
+                              </w:pPr>
+                              <w:r>
+                                <w:rPr>
+                                  <w:rFonts w:asciiTheme="majorHAnsi" w:hAnsiTheme="majorHAnsi"/>
+                                  <w:lang w:val="en-AU"/>
+                                </w:rPr>
+                                <w:t>Figure 5</w:t>
+                              </w:r>
+                              <w:r>
+                                <w:rPr>
+                                  <w:rFonts w:asciiTheme="majorHAnsi" w:hAnsiTheme="majorHAnsi"/>
+                                  <w:lang w:val="en-AU"/>
+                                </w:rPr>
+                                <w:t xml:space="preserve">: </w:t>
+                              </w:r>
+                              <w:r>
+                                <w:rPr>
+                                  <w:rFonts w:asciiTheme="majorHAnsi" w:hAnsiTheme="majorHAnsi"/>
+                                  <w:lang w:val="en-AU"/>
+                                </w:rPr>
+                                <w:t>Cumulative Flow Chart</w:t>
+                              </w:r>
+                            </w:p>
+                          </w:txbxContent>
+                        </wps:txbx>
+                        <wps:bodyPr rot="0" spcFirstLastPara="0" vertOverflow="overflow" horzOverflow="overflow" vert="horz" wrap="square" lIns="91440" tIns="45720" rIns="91440" bIns="45720" numCol="1" spcCol="0" rtlCol="0" fromWordArt="0" anchor="t" anchorCtr="0" forceAA="0" compatLnSpc="1">
+                          <a:prstTxWarp prst="textNoShape">
+                            <a:avLst/>
+                          </a:prstTxWarp>
+                          <a:noAutofit/>
+                        </wps:bodyPr>
+                      </wps:wsp>
+                    </wpg:wgp>
+                  </a:graphicData>
+                </a:graphic>
+              </wp:anchor>
+            </w:drawing>
+          </mc:Choice>
+          <mc:Fallback>
+            <w:pict>
+              <v:group w14:anchorId="7049A1BA" id="Group_x0020_28" o:spid="_x0000_s1036" style="position:absolute;margin-left:-14.5pt;margin-top:26.7pt;width:459.75pt;height:576.8pt;z-index:251685888" coordsize="5838825,7325114" o:gfxdata="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">
+                <v:shape id="Picture_x0020_24" o:spid="_x0000_s1037" type="#_x0000_t75" style="position:absolute;width:5838825;height:3313430;visibility:visible;mso-wrap-style:square" o:gfxdata="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">
+                  <v:imagedata r:id="rId20" o:title=""/>
+                  <v:path arrowok="t"/>
+                  <o:lock v:ext="edit" aspectratio="f"/>
+                </v:shape>
+                <v:shape id="Picture_x0020_25" o:spid="_x0000_s1038" type="#_x0000_t75" style="position:absolute;top:3790335;width:5838190;height:3311525;visibility:visible;mso-wrap-style:square" o:gfxdata="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">
+                  <v:imagedata r:id="rId21" o:title=""/>
+                  <v:path arrowok="t"/>
+                </v:shape>
+                <v:shape id="Text_x0020_Box_x0020_26" o:spid="_x0000_s1039" type="#_x0000_t202" style="position:absolute;left:2064774;top:3318387;width:1717675;height:342900;visibility:visible;mso-wrap-style:square;v-text-anchor:top" o:gfxdata="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" filled="f" stroked="f">
+                  <v:textbox>
+                    <w:txbxContent>
+                      <w:p>
+                        <w:pPr>
+                          <w:rPr>
+                            <w:rFonts w:asciiTheme="majorHAnsi" w:hAnsiTheme="majorHAnsi"/>
+                            <w:lang w:val="en-AU"/>
+                          </w:rPr>
+                        </w:pPr>
+                        <w:r>
+                          <w:rPr>
+                            <w:rFonts w:asciiTheme="majorHAnsi" w:hAnsiTheme="majorHAnsi"/>
+                            <w:lang w:val="en-AU"/>
+                          </w:rPr>
+                          <w:t>Figure 4: Overall Burnup</w:t>
+                        </w:r>
+                      </w:p>
+                    </w:txbxContent>
+                  </v:textbox>
+                </v:shape>
+                <v:shape id="Text_x0020_Box_x0020_27" o:spid="_x0000_s1040" type="#_x0000_t202" style="position:absolute;left:1843549;top:7093974;width:2178685;height:231140;visibility:visible;mso-wrap-style:square;v-text-anchor:top" o:gfxdata="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" filled="f" stroked="f">
+                  <v:textbox>
+                    <w:txbxContent>
+                      <w:p>
+                        <w:pPr>
+                          <w:rPr>
+                            <w:rFonts w:asciiTheme="majorHAnsi" w:hAnsiTheme="majorHAnsi"/>
+                            <w:lang w:val="en-AU"/>
+                          </w:rPr>
+                        </w:pPr>
+                        <w:r>
+                          <w:rPr>
+                            <w:rFonts w:asciiTheme="majorHAnsi" w:hAnsiTheme="majorHAnsi"/>
+                            <w:lang w:val="en-AU"/>
+                          </w:rPr>
+                          <w:t>Figure 5</w:t>
+                        </w:r>
+                        <w:r>
+                          <w:rPr>
+                            <w:rFonts w:asciiTheme="majorHAnsi" w:hAnsiTheme="majorHAnsi"/>
+                            <w:lang w:val="en-AU"/>
+                          </w:rPr>
+                          <w:t xml:space="preserve">: </w:t>
+                        </w:r>
+                        <w:r>
+                          <w:rPr>
+                            <w:rFonts w:asciiTheme="majorHAnsi" w:hAnsiTheme="majorHAnsi"/>
+                            <w:lang w:val="en-AU"/>
+                          </w:rPr>
+                          <w:t>Cumulative Flow Chart</w:t>
+                        </w:r>
+                      </w:p>
+                    </w:txbxContent>
+                  </v:textbox>
+                </v:shape>
+                <w10:wrap type="through"/>
+              </v:group>
+            </w:pict>
+          </mc:Fallback>
+        </mc:AlternateContent>
+      </w:r>
     </w:p>
     <w:p>
       <w:pPr>
@@ -6394,474 +7266,6 @@
           <w:rFonts w:asciiTheme="majorHAnsi" w:hAnsiTheme="majorHAnsi"/>
           <w:sz w:val="32"/>
           <w:szCs w:val="32"/>
-        </w:rPr>
-      </w:pPr>
-    </w:p>
-    <w:p>
-      <w:pPr>
-        <w:rPr>
-          <w:rFonts w:asciiTheme="majorHAnsi" w:hAnsiTheme="majorHAnsi"/>
-          <w:sz w:val="32"/>
-          <w:szCs w:val="32"/>
-        </w:rPr>
-      </w:pPr>
-    </w:p>
-    <w:p>
-      <w:pPr>
-        <w:widowControl w:val="0"/>
-        <w:autoSpaceDE w:val="0"/>
-        <w:autoSpaceDN w:val="0"/>
-        <w:adjustRightInd w:val="0"/>
-        <w:spacing w:after="240" w:line="520" w:lineRule="atLeast"/>
-        <w:rPr>
-          <w:rFonts w:ascii="Calibri" w:hAnsi="Calibri" w:cs="Calibri"/>
-          <w:b/>
-          <w:bCs/>
-          <w:color w:val="284677"/>
-          <w:sz w:val="48"/>
-          <w:szCs w:val="48"/>
-        </w:rPr>
-      </w:pPr>
-    </w:p>
-    <w:p>
-      <w:pPr>
-        <w:widowControl w:val="0"/>
-        <w:autoSpaceDE w:val="0"/>
-        <w:autoSpaceDN w:val="0"/>
-        <w:adjustRightInd w:val="0"/>
-        <w:spacing w:after="240" w:line="520" w:lineRule="atLeast"/>
-        <w:rPr>
-          <w:rFonts w:ascii="Calibri" w:hAnsi="Calibri" w:cs="Calibri"/>
-          <w:b/>
-          <w:bCs/>
-          <w:color w:val="284677"/>
-          <w:sz w:val="48"/>
-          <w:szCs w:val="48"/>
-        </w:rPr>
-      </w:pPr>
-    </w:p>
-    <w:p>
-      <w:pPr>
-        <w:widowControl w:val="0"/>
-        <w:autoSpaceDE w:val="0"/>
-        <w:autoSpaceDN w:val="0"/>
-        <w:adjustRightInd w:val="0"/>
-        <w:spacing w:after="240" w:line="520" w:lineRule="atLeast"/>
-        <w:rPr>
-          <w:rFonts w:ascii="Calibri" w:hAnsi="Calibri" w:cs="Calibri"/>
-          <w:b/>
-          <w:bCs/>
-          <w:color w:val="284677"/>
-          <w:sz w:val="48"/>
-          <w:szCs w:val="48"/>
-        </w:rPr>
-      </w:pPr>
-    </w:p>
-    <w:p>
-      <w:pPr>
-        <w:widowControl w:val="0"/>
-        <w:autoSpaceDE w:val="0"/>
-        <w:autoSpaceDN w:val="0"/>
-        <w:adjustRightInd w:val="0"/>
-        <w:spacing w:after="240" w:line="520" w:lineRule="atLeast"/>
-        <w:rPr>
-          <w:rFonts w:ascii="Calibri" w:hAnsi="Calibri" w:cs="Calibri"/>
-          <w:b/>
-          <w:bCs/>
-          <w:color w:val="284677"/>
-          <w:sz w:val="48"/>
-          <w:szCs w:val="48"/>
-        </w:rPr>
-      </w:pPr>
-    </w:p>
-    <w:p>
-      <w:pPr>
-        <w:widowControl w:val="0"/>
-        <w:autoSpaceDE w:val="0"/>
-        <w:autoSpaceDN w:val="0"/>
-        <w:adjustRightInd w:val="0"/>
-        <w:spacing w:after="240" w:line="520" w:lineRule="atLeast"/>
-        <w:rPr>
-          <w:rFonts w:ascii="Calibri" w:hAnsi="Calibri" w:cs="Calibri"/>
-          <w:b/>
-          <w:bCs/>
-          <w:color w:val="284677"/>
-          <w:sz w:val="48"/>
-          <w:szCs w:val="48"/>
-        </w:rPr>
-      </w:pPr>
-    </w:p>
-    <w:p>
-      <w:pPr>
-        <w:widowControl w:val="0"/>
-        <w:autoSpaceDE w:val="0"/>
-        <w:autoSpaceDN w:val="0"/>
-        <w:adjustRightInd w:val="0"/>
-        <w:spacing w:after="240" w:line="520" w:lineRule="atLeast"/>
-        <w:rPr>
-          <w:rFonts w:ascii="Calibri" w:hAnsi="Calibri" w:cs="Calibri"/>
-          <w:b/>
-          <w:bCs/>
-          <w:color w:val="284677"/>
-          <w:sz w:val="48"/>
-          <w:szCs w:val="48"/>
-        </w:rPr>
-      </w:pPr>
-    </w:p>
-    <w:p>
-      <w:pPr>
-        <w:widowControl w:val="0"/>
-        <w:autoSpaceDE w:val="0"/>
-        <w:autoSpaceDN w:val="0"/>
-        <w:adjustRightInd w:val="0"/>
-        <w:spacing w:after="240" w:line="520" w:lineRule="atLeast"/>
-        <w:rPr>
-          <w:rFonts w:ascii="Calibri" w:hAnsi="Calibri" w:cs="Calibri"/>
-          <w:b/>
-          <w:bCs/>
-          <w:color w:val="284677"/>
-          <w:sz w:val="48"/>
-          <w:szCs w:val="48"/>
-        </w:rPr>
-      </w:pPr>
-    </w:p>
-    <w:p>
-      <w:pPr>
-        <w:widowControl w:val="0"/>
-        <w:autoSpaceDE w:val="0"/>
-        <w:autoSpaceDN w:val="0"/>
-        <w:adjustRightInd w:val="0"/>
-        <w:spacing w:after="240" w:line="520" w:lineRule="atLeast"/>
-        <w:rPr>
-          <w:rFonts w:ascii="Calibri" w:hAnsi="Calibri" w:cs="Calibri"/>
-          <w:b/>
-          <w:bCs/>
-          <w:color w:val="284677"/>
-          <w:sz w:val="48"/>
-          <w:szCs w:val="48"/>
-        </w:rPr>
-      </w:pPr>
-    </w:p>
-    <w:p>
-      <w:pPr>
-        <w:widowControl w:val="0"/>
-        <w:autoSpaceDE w:val="0"/>
-        <w:autoSpaceDN w:val="0"/>
-        <w:adjustRightInd w:val="0"/>
-        <w:spacing w:after="240" w:line="520" w:lineRule="atLeast"/>
-        <w:rPr>
-          <w:rFonts w:ascii="Calibri" w:hAnsi="Calibri" w:cs="Calibri"/>
-          <w:b/>
-          <w:bCs/>
-          <w:color w:val="284677"/>
-          <w:sz w:val="48"/>
-          <w:szCs w:val="48"/>
-        </w:rPr>
-      </w:pPr>
-    </w:p>
-    <w:p>
-      <w:pPr>
-        <w:widowControl w:val="0"/>
-        <w:autoSpaceDE w:val="0"/>
-        <w:autoSpaceDN w:val="0"/>
-        <w:adjustRightInd w:val="0"/>
-        <w:spacing w:after="240" w:line="520" w:lineRule="atLeast"/>
-        <w:rPr>
-          <w:rFonts w:ascii="Calibri" w:hAnsi="Calibri" w:cs="Calibri"/>
-          <w:b/>
-          <w:bCs/>
-          <w:color w:val="284677"/>
-          <w:sz w:val="48"/>
-          <w:szCs w:val="48"/>
-        </w:rPr>
-      </w:pPr>
-    </w:p>
-    <w:p>
-      <w:pPr>
-        <w:widowControl w:val="0"/>
-        <w:autoSpaceDE w:val="0"/>
-        <w:autoSpaceDN w:val="0"/>
-        <w:adjustRightInd w:val="0"/>
-        <w:spacing w:after="240" w:line="520" w:lineRule="atLeast"/>
-        <w:rPr>
-          <w:rFonts w:ascii="Calibri" w:hAnsi="Calibri" w:cs="Calibri"/>
-          <w:b/>
-          <w:bCs/>
-          <w:color w:val="284677"/>
-          <w:sz w:val="48"/>
-          <w:szCs w:val="48"/>
-        </w:rPr>
-      </w:pPr>
-    </w:p>
-    <w:p>
-      <w:pPr>
-        <w:widowControl w:val="0"/>
-        <w:autoSpaceDE w:val="0"/>
-        <w:autoSpaceDN w:val="0"/>
-        <w:adjustRightInd w:val="0"/>
-        <w:spacing w:after="240" w:line="520" w:lineRule="atLeast"/>
-        <w:rPr>
-          <w:rFonts w:ascii="Calibri" w:hAnsi="Calibri" w:cs="Calibri"/>
-          <w:b/>
-          <w:bCs/>
-          <w:color w:val="284677"/>
-          <w:sz w:val="48"/>
-          <w:szCs w:val="48"/>
-        </w:rPr>
-      </w:pPr>
-    </w:p>
-    <w:p>
-      <w:pPr>
-        <w:widowControl w:val="0"/>
-        <w:autoSpaceDE w:val="0"/>
-        <w:autoSpaceDN w:val="0"/>
-        <w:adjustRightInd w:val="0"/>
-        <w:spacing w:after="240" w:line="520" w:lineRule="atLeast"/>
-        <w:rPr>
-          <w:rFonts w:ascii="Calibri" w:hAnsi="Calibri" w:cs="Calibri"/>
-          <w:b/>
-          <w:bCs/>
-          <w:color w:val="284677"/>
-          <w:sz w:val="48"/>
-          <w:szCs w:val="48"/>
-        </w:rPr>
-      </w:pPr>
-    </w:p>
-    <w:p>
-      <w:pPr>
-        <w:widowControl w:val="0"/>
-        <w:autoSpaceDE w:val="0"/>
-        <w:autoSpaceDN w:val="0"/>
-        <w:adjustRightInd w:val="0"/>
-        <w:spacing w:after="240" w:line="520" w:lineRule="atLeast"/>
-        <w:rPr>
-          <w:rFonts w:ascii="Calibri" w:hAnsi="Calibri" w:cs="Calibri"/>
-          <w:b/>
-          <w:bCs/>
-          <w:color w:val="284677"/>
-          <w:sz w:val="48"/>
-          <w:szCs w:val="48"/>
-        </w:rPr>
-      </w:pPr>
-    </w:p>
-    <w:p>
-      <w:pPr>
-        <w:widowControl w:val="0"/>
-        <w:autoSpaceDE w:val="0"/>
-        <w:autoSpaceDN w:val="0"/>
-        <w:adjustRightInd w:val="0"/>
-        <w:spacing w:after="240" w:line="520" w:lineRule="atLeast"/>
-        <w:rPr>
-          <w:rFonts w:ascii="Calibri" w:hAnsi="Calibri" w:cs="Calibri"/>
-          <w:b/>
-          <w:bCs/>
-          <w:color w:val="284677"/>
-          <w:sz w:val="48"/>
-          <w:szCs w:val="48"/>
-        </w:rPr>
-      </w:pPr>
-    </w:p>
-    <w:p>
-      <w:pPr>
-        <w:widowControl w:val="0"/>
-        <w:autoSpaceDE w:val="0"/>
-        <w:autoSpaceDN w:val="0"/>
-        <w:adjustRightInd w:val="0"/>
-        <w:spacing w:after="240" w:line="520" w:lineRule="atLeast"/>
-        <w:rPr>
-          <w:rFonts w:ascii="Calibri" w:hAnsi="Calibri" w:cs="Calibri"/>
-          <w:b/>
-          <w:bCs/>
-          <w:color w:val="284677"/>
-          <w:sz w:val="48"/>
-          <w:szCs w:val="48"/>
-        </w:rPr>
-      </w:pPr>
-    </w:p>
-    <w:p>
-      <w:pPr>
-        <w:widowControl w:val="0"/>
-        <w:autoSpaceDE w:val="0"/>
-        <w:autoSpaceDN w:val="0"/>
-        <w:adjustRightInd w:val="0"/>
-        <w:spacing w:after="240" w:line="520" w:lineRule="atLeast"/>
-        <w:rPr>
-          <w:rFonts w:ascii="Calibri" w:hAnsi="Calibri" w:cs="Calibri"/>
-          <w:b/>
-          <w:bCs/>
-          <w:color w:val="284677"/>
-          <w:sz w:val="48"/>
-          <w:szCs w:val="48"/>
-        </w:rPr>
-      </w:pPr>
-    </w:p>
-    <w:p>
-      <w:pPr>
-        <w:widowControl w:val="0"/>
-        <w:autoSpaceDE w:val="0"/>
-        <w:autoSpaceDN w:val="0"/>
-        <w:adjustRightInd w:val="0"/>
-        <w:spacing w:after="240" w:line="520" w:lineRule="atLeast"/>
-        <w:rPr>
-          <w:rFonts w:ascii="Calibri" w:hAnsi="Calibri" w:cs="Calibri"/>
-          <w:b/>
-          <w:bCs/>
-          <w:color w:val="284677"/>
-          <w:sz w:val="48"/>
-          <w:szCs w:val="48"/>
-        </w:rPr>
-      </w:pPr>
-    </w:p>
-    <w:p>
-      <w:pPr>
-        <w:widowControl w:val="0"/>
-        <w:autoSpaceDE w:val="0"/>
-        <w:autoSpaceDN w:val="0"/>
-        <w:adjustRightInd w:val="0"/>
-        <w:spacing w:after="240" w:line="520" w:lineRule="atLeast"/>
-        <w:rPr>
-          <w:rFonts w:ascii="Calibri" w:hAnsi="Calibri" w:cs="Calibri"/>
-          <w:b/>
-          <w:bCs/>
-          <w:color w:val="284677"/>
-          <w:sz w:val="48"/>
-          <w:szCs w:val="48"/>
-        </w:rPr>
-      </w:pPr>
-    </w:p>
-    <w:p>
-      <w:pPr>
-        <w:widowControl w:val="0"/>
-        <w:autoSpaceDE w:val="0"/>
-        <w:autoSpaceDN w:val="0"/>
-        <w:adjustRightInd w:val="0"/>
-        <w:spacing w:after="240" w:line="520" w:lineRule="atLeast"/>
-        <w:rPr>
-          <w:rFonts w:ascii="Calibri" w:hAnsi="Calibri" w:cs="Calibri"/>
-          <w:b/>
-          <w:bCs/>
-          <w:color w:val="284677"/>
-          <w:sz w:val="48"/>
-          <w:szCs w:val="48"/>
-        </w:rPr>
-      </w:pPr>
-    </w:p>
-    <w:p>
-      <w:pPr>
-        <w:widowControl w:val="0"/>
-        <w:autoSpaceDE w:val="0"/>
-        <w:autoSpaceDN w:val="0"/>
-        <w:adjustRightInd w:val="0"/>
-        <w:spacing w:after="240" w:line="520" w:lineRule="atLeast"/>
-        <w:rPr>
-          <w:rFonts w:ascii="Calibri" w:hAnsi="Calibri" w:cs="Calibri"/>
-          <w:b/>
-          <w:bCs/>
-          <w:color w:val="284677"/>
-          <w:sz w:val="48"/>
-          <w:szCs w:val="48"/>
-        </w:rPr>
-      </w:pPr>
-    </w:p>
-    <w:p>
-      <w:pPr>
-        <w:widowControl w:val="0"/>
-        <w:autoSpaceDE w:val="0"/>
-        <w:autoSpaceDN w:val="0"/>
-        <w:adjustRightInd w:val="0"/>
-        <w:spacing w:after="240" w:line="520" w:lineRule="atLeast"/>
-        <w:rPr>
-          <w:rFonts w:ascii="Calibri" w:hAnsi="Calibri" w:cs="Calibri"/>
-          <w:b/>
-          <w:bCs/>
-          <w:color w:val="284677"/>
-          <w:sz w:val="48"/>
-          <w:szCs w:val="48"/>
-        </w:rPr>
-      </w:pPr>
-    </w:p>
-    <w:p>
-      <w:pPr>
-        <w:widowControl w:val="0"/>
-        <w:autoSpaceDE w:val="0"/>
-        <w:autoSpaceDN w:val="0"/>
-        <w:adjustRightInd w:val="0"/>
-        <w:spacing w:after="240" w:line="520" w:lineRule="atLeast"/>
-        <w:rPr>
-          <w:rFonts w:ascii="Calibri" w:hAnsi="Calibri" w:cs="Calibri"/>
-          <w:b/>
-          <w:bCs/>
-          <w:color w:val="284677"/>
-          <w:sz w:val="48"/>
-          <w:szCs w:val="48"/>
-        </w:rPr>
-      </w:pPr>
-    </w:p>
-    <w:p>
-      <w:pPr>
-        <w:widowControl w:val="0"/>
-        <w:autoSpaceDE w:val="0"/>
-        <w:autoSpaceDN w:val="0"/>
-        <w:adjustRightInd w:val="0"/>
-        <w:spacing w:after="240" w:line="520" w:lineRule="atLeast"/>
-        <w:rPr>
-          <w:rFonts w:ascii="Calibri" w:hAnsi="Calibri" w:cs="Calibri"/>
-          <w:b/>
-          <w:bCs/>
-          <w:color w:val="284677"/>
-          <w:sz w:val="48"/>
-          <w:szCs w:val="48"/>
-        </w:rPr>
-      </w:pPr>
-    </w:p>
-    <w:p>
-      <w:pPr>
-        <w:widowControl w:val="0"/>
-        <w:autoSpaceDE w:val="0"/>
-        <w:autoSpaceDN w:val="0"/>
-        <w:adjustRightInd w:val="0"/>
-        <w:spacing w:after="240" w:line="520" w:lineRule="atLeast"/>
-        <w:rPr>
-          <w:rFonts w:ascii="Calibri" w:hAnsi="Calibri" w:cs="Calibri"/>
-          <w:b/>
-          <w:bCs/>
-          <w:color w:val="284677"/>
-          <w:sz w:val="48"/>
-          <w:szCs w:val="48"/>
-        </w:rPr>
-      </w:pPr>
-    </w:p>
-    <w:p>
-      <w:pPr>
-        <w:widowControl w:val="0"/>
-        <w:autoSpaceDE w:val="0"/>
-        <w:autoSpaceDN w:val="0"/>
-        <w:adjustRightInd w:val="0"/>
-        <w:spacing w:after="240" w:line="520" w:lineRule="atLeast"/>
-        <w:rPr>
-          <w:rFonts w:ascii="Calibri" w:hAnsi="Calibri" w:cs="Calibri"/>
-          <w:b/>
-          <w:bCs/>
-          <w:color w:val="284677"/>
-          <w:sz w:val="48"/>
-          <w:szCs w:val="48"/>
-        </w:rPr>
-      </w:pPr>
-    </w:p>
-    <w:p>
-      <w:pPr>
-        <w:widowControl w:val="0"/>
-        <w:autoSpaceDE w:val="0"/>
-        <w:autoSpaceDN w:val="0"/>
-        <w:adjustRightInd w:val="0"/>
-        <w:spacing w:after="240" w:line="520" w:lineRule="atLeast"/>
-        <w:rPr>
-          <w:rFonts w:ascii="Calibri" w:hAnsi="Calibri" w:cs="Calibri"/>
-          <w:b/>
-          <w:bCs/>
-          <w:color w:val="284677"/>
-          <w:sz w:val="48"/>
-          <w:szCs w:val="48"/>
         </w:rPr>
       </w:pPr>
     </w:p>
@@ -7110,7 +7514,7 @@
         </w:rPr>
         <w:t xml:space="preserve"> multiple areas during sprint 2. Despite a steep learning curve familiarizing ourselves with the Django framework, the team has produced robust work of </w:t>
       </w:r>
-      <w:ins w:id="42" w:author="Jordan Chou" w:date="2016-04-10T17:28:00Z">
+      <w:ins w:id="43" w:author="Jordan Chou" w:date="2016-04-10T17:28:00Z">
         <w:r>
           <w:rPr>
             <w:rFonts w:asciiTheme="majorHAnsi" w:hAnsiTheme="majorHAnsi" w:cs="Symbol"/>
@@ -7119,7 +7523,7 @@
           <w:t>good</w:t>
         </w:r>
       </w:ins>
-      <w:del w:id="43" w:author="Jordan Chou" w:date="2016-04-10T17:28:00Z">
+      <w:del w:id="44" w:author="Jordan Chou" w:date="2016-04-10T17:28:00Z">
         <w:r>
           <w:rPr>
             <w:rFonts w:asciiTheme="majorHAnsi" w:hAnsiTheme="majorHAnsi" w:cs="Symbol"/>
@@ -7163,7 +7567,7 @@
         </w:rPr>
         <w:t xml:space="preserve"> Sprint 1. While not all user stories were finalized</w:t>
       </w:r>
-      <w:ins w:id="44" w:author="Jordan Chou" w:date="2016-04-10T17:28:00Z">
+      <w:ins w:id="45" w:author="Jordan Chou" w:date="2016-04-10T17:28:00Z">
         <w:r>
           <w:rPr>
             <w:rFonts w:asciiTheme="majorHAnsi" w:hAnsiTheme="majorHAnsi" w:cs="Symbol"/>
@@ -7186,7 +7590,7 @@
         </w:rPr>
         <w:t xml:space="preserve"> Given the time restrictions of </w:t>
       </w:r>
-      <w:ins w:id="45" w:author="Jordan Chou" w:date="2016-04-10T17:28:00Z">
+      <w:ins w:id="46" w:author="Jordan Chou" w:date="2016-04-10T17:28:00Z">
         <w:r>
           <w:rPr>
             <w:rFonts w:asciiTheme="majorHAnsi" w:hAnsiTheme="majorHAnsi" w:cs="Symbol"/>
@@ -7195,7 +7599,7 @@
           <w:t>team members</w:t>
         </w:r>
       </w:ins>
-      <w:del w:id="46" w:author="Jordan Chou" w:date="2016-04-10T17:28:00Z">
+      <w:del w:id="47" w:author="Jordan Chou" w:date="2016-04-10T17:28:00Z">
         <w:r>
           <w:rPr>
             <w:rFonts w:asciiTheme="majorHAnsi" w:hAnsiTheme="majorHAnsi" w:cs="Symbol"/>
@@ -7218,7 +7622,7 @@
         </w:rPr>
         <w:t xml:space="preserve"> during the sprint, it is </w:t>
       </w:r>
-      <w:ins w:id="47" w:author="Jordan Chou" w:date="2016-04-10T17:28:00Z">
+      <w:ins w:id="48" w:author="Jordan Chou" w:date="2016-04-10T17:28:00Z">
         <w:r>
           <w:rPr>
             <w:rFonts w:asciiTheme="majorHAnsi" w:hAnsiTheme="majorHAnsi" w:cs="Symbol"/>
@@ -7227,7 +7631,7 @@
           <w:t>commendable that</w:t>
         </w:r>
       </w:ins>
-      <w:del w:id="48" w:author="Jordan Chou" w:date="2016-04-10T17:28:00Z">
+      <w:del w:id="49" w:author="Jordan Chou" w:date="2016-04-10T17:28:00Z">
         <w:r>
           <w:rPr>
             <w:rFonts w:asciiTheme="majorHAnsi" w:hAnsiTheme="majorHAnsi" w:cs="Symbol"/>
@@ -7243,7 +7647,7 @@
         </w:rPr>
         <w:t xml:space="preserve"> we </w:t>
       </w:r>
-      <w:del w:id="49" w:author="Jordan Chou" w:date="2016-04-10T17:28:00Z">
+      <w:del w:id="50" w:author="Jordan Chou" w:date="2016-04-10T17:28:00Z">
         <w:r>
           <w:rPr>
             <w:rFonts w:asciiTheme="majorHAnsi" w:hAnsiTheme="majorHAnsi" w:cs="Symbol"/>
@@ -7259,7 +7663,7 @@
         </w:rPr>
         <w:t xml:space="preserve">managed to complete the </w:t>
       </w:r>
-      <w:ins w:id="50" w:author="Jordan Chou" w:date="2016-04-10T17:28:00Z">
+      <w:ins w:id="51" w:author="Jordan Chou" w:date="2016-04-10T17:28:00Z">
         <w:r>
           <w:rPr>
             <w:rFonts w:asciiTheme="majorHAnsi" w:hAnsiTheme="majorHAnsi" w:cs="Symbol"/>
@@ -7268,7 +7672,7 @@
           <w:t>amount of work</w:t>
         </w:r>
       </w:ins>
-      <w:del w:id="51" w:author="Jordan Chou" w:date="2016-04-10T17:28:00Z">
+      <w:del w:id="52" w:author="Jordan Chou" w:date="2016-04-10T17:28:00Z">
         <w:r>
           <w:rPr>
             <w:rFonts w:asciiTheme="majorHAnsi" w:hAnsiTheme="majorHAnsi" w:cs="Symbol"/>
@@ -7348,7 +7752,7 @@
         </w:rPr>
         <w:t xml:space="preserve">and have been </w:t>
       </w:r>
-      <w:ins w:id="52" w:author="Jordan Chou" w:date="2016-04-10T17:28:00Z">
+      <w:ins w:id="53" w:author="Jordan Chou" w:date="2016-04-10T17:28:00Z">
         <w:r>
           <w:rPr>
             <w:rFonts w:asciiTheme="majorHAnsi" w:hAnsiTheme="majorHAnsi" w:cs="Times"/>
@@ -7356,7 +7760,7 @@
           <w:t>greatly</w:t>
         </w:r>
       </w:ins>
-      <w:del w:id="53" w:author="Jordan Chou" w:date="2016-04-10T17:28:00Z">
+      <w:del w:id="54" w:author="Jordan Chou" w:date="2016-04-10T17:28:00Z">
         <w:r>
           <w:rPr>
             <w:rFonts w:asciiTheme="majorHAnsi" w:hAnsiTheme="majorHAnsi" w:cs="Times"/>
@@ -7370,7 +7774,7 @@
         </w:rPr>
         <w:t xml:space="preserve"> beneficial. </w:t>
       </w:r>
-      <w:ins w:id="54" w:author="Jordan Chou" w:date="2016-04-10T17:28:00Z">
+      <w:ins w:id="55" w:author="Jordan Chou" w:date="2016-04-10T17:28:00Z">
         <w:r>
           <w:rPr>
             <w:rFonts w:asciiTheme="majorHAnsi" w:hAnsiTheme="majorHAnsi" w:cs="Times"/>
@@ -7384,7 +7788,7 @@
           <w:t>rogress</w:t>
         </w:r>
       </w:ins>
-      <w:del w:id="55" w:author="Jordan Chou" w:date="2016-04-10T17:28:00Z">
+      <w:del w:id="56" w:author="Jordan Chou" w:date="2016-04-10T17:28:00Z">
         <w:r>
           <w:rPr>
             <w:rFonts w:asciiTheme="majorHAnsi" w:hAnsiTheme="majorHAnsi" w:cs="Times"/>
@@ -7398,7 +7802,7 @@
         </w:rPr>
         <w:t xml:space="preserve"> was evident </w:t>
       </w:r>
-      <w:ins w:id="56" w:author="Jordan Chou" w:date="2016-04-10T17:28:00Z">
+      <w:ins w:id="57" w:author="Jordan Chou" w:date="2016-04-10T17:28:00Z">
         <w:r>
           <w:rPr>
             <w:rFonts w:asciiTheme="majorHAnsi" w:hAnsiTheme="majorHAnsi" w:cs="Times"/>
@@ -7406,7 +7810,7 @@
           <w:t>towards</w:t>
         </w:r>
       </w:ins>
-      <w:del w:id="57" w:author="Jordan Chou" w:date="2016-04-10T17:28:00Z">
+      <w:del w:id="58" w:author="Jordan Chou" w:date="2016-04-10T17:28:00Z">
         <w:r>
           <w:rPr>
             <w:rFonts w:asciiTheme="majorHAnsi" w:hAnsiTheme="majorHAnsi" w:cs="Times"/>
@@ -7438,7 +7842,7 @@
         </w:rPr>
         <w:t xml:space="preserve">menting features so that we </w:t>
       </w:r>
-      <w:ins w:id="58" w:author="Jordan Chou" w:date="2016-04-10T17:28:00Z">
+      <w:ins w:id="59" w:author="Jordan Chou" w:date="2016-04-10T17:28:00Z">
         <w:r>
           <w:rPr>
             <w:rFonts w:asciiTheme="majorHAnsi" w:hAnsiTheme="majorHAnsi" w:cs="Times"/>
@@ -7476,7 +7880,7 @@
         </w:rPr>
         <w:t xml:space="preserve"> We began utilizing Facebook as a </w:t>
       </w:r>
-      <w:ins w:id="59" w:author="Jordan Chou" w:date="2016-04-10T17:28:00Z">
+      <w:ins w:id="60" w:author="Jordan Chou" w:date="2016-04-10T17:28:00Z">
         <w:r>
           <w:rPr>
             <w:rFonts w:asciiTheme="majorHAnsi" w:hAnsiTheme="majorHAnsi" w:cs="Times"/>
@@ -7484,7 +7888,7 @@
           <w:t>u</w:t>
         </w:r>
       </w:ins>
-      <w:del w:id="60" w:author="Jordan Chou" w:date="2016-04-10T17:28:00Z">
+      <w:del w:id="61" w:author="Jordan Chou" w:date="2016-04-10T17:28:00Z">
         <w:r>
           <w:rPr>
             <w:rFonts w:asciiTheme="majorHAnsi" w:hAnsiTheme="majorHAnsi" w:cs="Times"/>
@@ -7498,7 +7902,7 @@
         </w:rPr>
         <w:t>s</w:t>
       </w:r>
-      <w:del w:id="61" w:author="Jordan Chou" w:date="2016-04-10T17:28:00Z">
+      <w:del w:id="62" w:author="Jordan Chou" w:date="2016-04-10T17:28:00Z">
         <w:r>
           <w:rPr>
             <w:rFonts w:asciiTheme="majorHAnsi" w:hAnsiTheme="majorHAnsi" w:cs="Times"/>
@@ -7530,7 +7934,7 @@
         </w:rPr>
         <w:t xml:space="preserve"> and </w:t>
       </w:r>
-      <w:ins w:id="62" w:author="Jordan Chou" w:date="2016-04-10T17:28:00Z">
+      <w:ins w:id="63" w:author="Jordan Chou" w:date="2016-04-10T17:28:00Z">
         <w:r>
           <w:rPr>
             <w:rFonts w:asciiTheme="majorHAnsi" w:hAnsiTheme="majorHAnsi" w:cs="Times"/>
@@ -7538,7 +7942,7 @@
           <w:t>will</w:t>
         </w:r>
       </w:ins>
-      <w:del w:id="63" w:author="Jordan Chou" w:date="2016-04-10T17:28:00Z">
+      <w:del w:id="64" w:author="Jordan Chou" w:date="2016-04-10T17:28:00Z">
         <w:r>
           <w:rPr>
             <w:rFonts w:asciiTheme="majorHAnsi" w:hAnsiTheme="majorHAnsi" w:cs="Times"/>
@@ -7552,7 +7956,7 @@
         </w:rPr>
         <w:t xml:space="preserve"> continue </w:t>
       </w:r>
-      <w:ins w:id="64" w:author="Jordan Chou" w:date="2016-04-10T17:28:00Z">
+      <w:ins w:id="65" w:author="Jordan Chou" w:date="2016-04-10T17:28:00Z">
         <w:r>
           <w:rPr>
             <w:rFonts w:asciiTheme="majorHAnsi" w:hAnsiTheme="majorHAnsi" w:cs="Times"/>
@@ -7560,7 +7964,7 @@
           <w:t>to do so</w:t>
         </w:r>
       </w:ins>
-      <w:del w:id="65" w:author="Jordan Chou" w:date="2016-04-10T17:28:00Z">
+      <w:del w:id="66" w:author="Jordan Chou" w:date="2016-04-10T17:28:00Z">
         <w:r>
           <w:rPr>
             <w:rFonts w:asciiTheme="majorHAnsi" w:hAnsiTheme="majorHAnsi" w:cs="Times"/>
@@ -7574,7 +7978,7 @@
         </w:rPr>
         <w:t xml:space="preserve"> in </w:t>
       </w:r>
-      <w:del w:id="66" w:author="Jordan Chou" w:date="2016-04-10T17:28:00Z">
+      <w:del w:id="67" w:author="Jordan Chou" w:date="2016-04-10T17:28:00Z">
         <w:r>
           <w:rPr>
             <w:rFonts w:asciiTheme="majorHAnsi" w:hAnsiTheme="majorHAnsi" w:cs="Times"/>
@@ -7588,7 +7992,7 @@
         </w:rPr>
         <w:t>future</w:t>
       </w:r>
-      <w:ins w:id="67" w:author="Jordan Chou" w:date="2016-04-10T17:28:00Z">
+      <w:ins w:id="68" w:author="Jordan Chou" w:date="2016-04-10T17:28:00Z">
         <w:r>
           <w:rPr>
             <w:rFonts w:asciiTheme="majorHAnsi" w:hAnsiTheme="majorHAnsi" w:cs="Times"/>
@@ -7691,7 +8095,7 @@
         </w:rPr>
         <w:t xml:space="preserve"> this sprint </w:t>
       </w:r>
-      <w:ins w:id="68" w:author="Jordan Chou" w:date="2016-04-10T17:28:00Z">
+      <w:ins w:id="69" w:author="Jordan Chou" w:date="2016-04-10T17:28:00Z">
         <w:r>
           <w:rPr>
             <w:rFonts w:asciiTheme="majorHAnsi" w:hAnsiTheme="majorHAnsi" w:cs="Times"/>
@@ -7705,7 +8109,7 @@
           <w:t>.</w:t>
         </w:r>
       </w:ins>
-      <w:del w:id="69" w:author="Jordan Chou" w:date="2016-04-10T17:28:00Z">
+      <w:del w:id="70" w:author="Jordan Chou" w:date="2016-04-10T17:28:00Z">
         <w:r>
           <w:rPr>
             <w:rFonts w:asciiTheme="majorHAnsi" w:hAnsiTheme="majorHAnsi" w:cs="Times"/>
@@ -7719,7 +8123,7 @@
         </w:rPr>
         <w:t xml:space="preserve"> We aimed to </w:t>
       </w:r>
-      <w:ins w:id="70" w:author="Jordan Chou" w:date="2016-04-10T17:28:00Z">
+      <w:ins w:id="71" w:author="Jordan Chou" w:date="2016-04-10T17:28:00Z">
         <w:r>
           <w:rPr>
             <w:rFonts w:asciiTheme="majorHAnsi" w:hAnsiTheme="majorHAnsi" w:cs="Times"/>
@@ -7727,7 +8131,7 @@
           <w:t>deliver</w:t>
         </w:r>
       </w:ins>
-      <w:del w:id="71" w:author="Jordan Chou" w:date="2016-04-10T17:28:00Z">
+      <w:del w:id="72" w:author="Jordan Chou" w:date="2016-04-10T17:28:00Z">
         <w:r>
           <w:rPr>
             <w:rFonts w:asciiTheme="majorHAnsi" w:hAnsiTheme="majorHAnsi" w:cs="Times"/>
@@ -7765,7 +8169,7 @@
         </w:rPr>
         <w:t xml:space="preserve"> </w:t>
       </w:r>
-      <w:ins w:id="72" w:author="Jordan Chou" w:date="2016-04-10T17:28:00Z">
+      <w:ins w:id="73" w:author="Jordan Chou" w:date="2016-04-10T17:28:00Z">
         <w:r>
           <w:rPr>
             <w:rFonts w:asciiTheme="majorHAnsi" w:hAnsiTheme="majorHAnsi" w:cs="Times"/>
@@ -7779,7 +8183,7 @@
           <w:t>.</w:t>
         </w:r>
       </w:ins>
-      <w:del w:id="73" w:author="Jordan Chou" w:date="2016-04-10T17:28:00Z">
+      <w:del w:id="74" w:author="Jordan Chou" w:date="2016-04-10T17:28:00Z">
         <w:r>
           <w:rPr>
             <w:rFonts w:asciiTheme="majorHAnsi" w:hAnsiTheme="majorHAnsi" w:cs="Times"/>
@@ -7811,7 +8215,7 @@
         </w:rPr>
         <w:t xml:space="preserve"> factors and the </w:t>
       </w:r>
-      <w:del w:id="74" w:author="Jordan Chou" w:date="2016-04-10T17:28:00Z">
+      <w:del w:id="75" w:author="Jordan Chou" w:date="2016-04-10T17:28:00Z">
         <w:r>
           <w:rPr>
             <w:rFonts w:asciiTheme="majorHAnsi" w:hAnsiTheme="majorHAnsi" w:cs="Times"/>
@@ -7831,7 +8235,7 @@
         </w:rPr>
         <w:t xml:space="preserve"> of team members has resulted in </w:t>
       </w:r>
-      <w:ins w:id="75" w:author="Jordan Chou" w:date="2016-04-10T17:28:00Z">
+      <w:ins w:id="76" w:author="Jordan Chou" w:date="2016-04-10T17:28:00Z">
         <w:r>
           <w:rPr>
             <w:rFonts w:asciiTheme="majorHAnsi" w:hAnsiTheme="majorHAnsi" w:cs="Times"/>
@@ -7839,7 +8243,7 @@
           <w:t>lesser contributions to the project and the results, or lack thereof, reflect this.</w:t>
         </w:r>
       </w:ins>
-      <w:del w:id="76" w:author="Jordan Chou" w:date="2016-04-10T17:28:00Z">
+      <w:del w:id="77" w:author="Jordan Chou" w:date="2016-04-10T17:28:00Z">
         <w:r>
           <w:rPr>
             <w:rFonts w:asciiTheme="majorHAnsi" w:hAnsiTheme="majorHAnsi" w:cs="Times"/>
@@ -7883,7 +8287,7 @@
         </w:rPr>
         <w:t xml:space="preserve"> Despite the Sprint being 50% longer than the last, we completed 50% less user stories</w:t>
       </w:r>
-      <w:del w:id="77" w:author="Jordan Chou" w:date="2016-04-10T17:28:00Z">
+      <w:del w:id="78" w:author="Jordan Chou" w:date="2016-04-10T17:28:00Z">
         <w:r>
           <w:rPr>
             <w:rFonts w:asciiTheme="majorHAnsi" w:hAnsiTheme="majorHAnsi" w:cs="Times"/>
@@ -7915,7 +8319,7 @@
         </w:rPr>
         <w:t>, even if overall communication was slight</w:t>
       </w:r>
-      <w:ins w:id="78" w:author="Jordan Chou" w:date="2016-04-10T17:28:00Z">
+      <w:ins w:id="79" w:author="Jordan Chou" w:date="2016-04-10T17:28:00Z">
         <w:r>
           <w:rPr>
             <w:rFonts w:asciiTheme="majorHAnsi" w:hAnsiTheme="majorHAnsi" w:cs="Times"/>
@@ -8500,7 +8904,7 @@
         <mc:AlternateContent>
           <mc:Choice Requires="wpg">
             <w:drawing>
-              <wp:anchor distT="0" distB="0" distL="114300" distR="114300" simplePos="0" relativeHeight="251664384" behindDoc="0" locked="0" layoutInCell="1" allowOverlap="1" wp14:anchorId="0D4FBFA6" wp14:editId="56FCF4F0">
+              <wp:anchor distT="0" distB="0" distL="114300" distR="114300" simplePos="0" relativeHeight="251660288" behindDoc="0" locked="0" layoutInCell="1" allowOverlap="1" wp14:anchorId="0D4FBFA6" wp14:editId="09CDFE50">
                 <wp:simplePos x="0" y="0"/>
                 <wp:positionH relativeFrom="column">
                   <wp:posOffset>51010</wp:posOffset>
@@ -8551,7 +8955,7 @@
                           </pic:cNvPicPr>
                         </pic:nvPicPr>
                         <pic:blipFill>
-                          <a:blip r:embed="rId10">
+                          <a:blip r:embed="rId22">
                             <a:extLst>
                               <a:ext uri="{28A0092B-C50C-407E-A947-70E740481C1C}">
                                 <a14:useLocalDpi xmlns:a14="http://schemas.microsoft.com/office/drawing/2010/main" val="0"/>
@@ -8580,7 +8984,7 @@
                           </pic:cNvPicPr>
                         </pic:nvPicPr>
                         <pic:blipFill>
-                          <a:blip r:embed="rId11">
+                          <a:blip r:embed="rId23">
                             <a:extLst>
                               <a:ext uri="{28A0092B-C50C-407E-A947-70E740481C1C}">
                                 <a14:useLocalDpi xmlns:a14="http://schemas.microsoft.com/office/drawing/2010/main" val="0"/>
@@ -8648,7 +9052,15 @@
                                   <w:sz w:val="16"/>
                                   <w:lang w:val="en-AU"/>
                                 </w:rPr>
-                                <w:t>Figure 1: Administration - Submission Overview</w:t>
+                                <w:t>Figure 6</w:t>
+                              </w:r>
+                              <w:r>
+                                <w:rPr>
+                                  <w:rFonts w:asciiTheme="majorHAnsi" w:hAnsiTheme="majorHAnsi"/>
+                                  <w:sz w:val="16"/>
+                                  <w:lang w:val="en-AU"/>
+                                </w:rPr>
+                                <w:t>: Administration - Submission Overview</w:t>
                               </w:r>
                             </w:p>
                           </w:txbxContent>
@@ -8707,7 +9119,23 @@
                                   <w:sz w:val="16"/>
                                   <w:lang w:val="en-AU"/>
                                 </w:rPr>
-                                <w:t>Figure 2: Administration - Submission Listing</w:t>
+                                <w:t>F</w:t>
+                              </w:r>
+                              <w:r>
+                                <w:rPr>
+                                  <w:rFonts w:asciiTheme="majorHAnsi" w:hAnsiTheme="majorHAnsi"/>
+                                  <w:sz w:val="16"/>
+                                  <w:lang w:val="en-AU"/>
+                                </w:rPr>
+                                <w:t>igure 7</w:t>
+                              </w:r>
+                              <w:r>
+                                <w:rPr>
+                                  <w:rFonts w:asciiTheme="majorHAnsi" w:hAnsiTheme="majorHAnsi"/>
+                                  <w:sz w:val="16"/>
+                                  <w:lang w:val="en-AU"/>
+                                </w:rPr>
+                                <w:t>: Administration - Submission Listing</w:t>
                               </w:r>
                             </w:p>
                           </w:txbxContent>
@@ -8727,39 +9155,16 @@
           </mc:Choice>
           <mc:Fallback>
             <w:pict>
-              <v:group w14:anchorId="0D4FBFA6" id="Group_x0020_10" o:spid="_x0000_s1026" style="position:absolute;margin-left:4pt;margin-top:12.9pt;width:6in;height:461.3pt;z-index:251664384" coordsize="5486400,5858583" o:gfxdata="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">
-                <v:shapetype id="_x0000_t75" coordsize="21600,21600" o:spt="75" o:preferrelative="t" path="m@4@5l@4@11@9@11@9@5xe" filled="f" stroked="f">
-                  <v:stroke joinstyle="miter"/>
-                  <v:formulas>
-                    <v:f eqn="if lineDrawn pixelLineWidth 0"/>
-                    <v:f eqn="sum @0 1 0"/>
-                    <v:f eqn="sum 0 0 @1"/>
-                    <v:f eqn="prod @2 1 2"/>
-                    <v:f eqn="prod @3 21600 pixelWidth"/>
-                    <v:f eqn="prod @3 21600 pixelHeight"/>
-                    <v:f eqn="sum @0 0 1"/>
-                    <v:f eqn="prod @6 1 2"/>
-                    <v:f eqn="prod @7 21600 pixelWidth"/>
-                    <v:f eqn="sum @8 21600 0"/>
-                    <v:f eqn="prod @7 21600 pixelHeight"/>
-                    <v:f eqn="sum @10 21600 0"/>
-                  </v:formulas>
-                  <v:path o:extrusionok="f" gradientshapeok="t" o:connecttype="rect"/>
-                  <o:lock v:ext="edit" aspectratio="t"/>
-                </v:shapetype>
-                <v:shape id="Picture_x0020_1" o:spid="_x0000_s1027" type="#_x0000_t75" style="position:absolute;left:551663;width:4279265;height:3313430;visibility:visible;mso-wrap-style:square" o:gfxdata="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">
-                  <v:imagedata r:id="rId14" o:title=""/>
+              <v:group w14:anchorId="0D4FBFA6" id="Group_x0020_10" o:spid="_x0000_s1041" style="position:absolute;margin-left:4pt;margin-top:12.9pt;width:6in;height:461.3pt;z-index:251660288" coordsize="5486400,5858583" o:gfxdata="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">
+                <v:shape id="Picture_x0020_1" o:spid="_x0000_s1042" type="#_x0000_t75" style="position:absolute;left:551663;width:4279265;height:3313430;visibility:visible;mso-wrap-style:square" o:gfxdata="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">
+                  <v:imagedata r:id="rId24" o:title=""/>
                   <v:path arrowok="t"/>
                 </v:shape>
-                <v:shape id="Picture_x0020_2" o:spid="_x0000_s1028" type="#_x0000_t75" style="position:absolute;top:3884311;width:5486400;height:1834515;visibility:visible;mso-wrap-style:square" o:gfxdata="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">
-                  <v:imagedata r:id="rId15" o:title=""/>
+                <v:shape id="Picture_x0020_2" o:spid="_x0000_s1043" type="#_x0000_t75" style="position:absolute;top:3884311;width:5486400;height:1834515;visibility:visible;mso-wrap-style:square" o:gfxdata="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">
+                  <v:imagedata r:id="rId25" o:title=""/>
                   <v:path arrowok="t"/>
                 </v:shape>
-                <v:shapetype id="_x0000_t202" coordsize="21600,21600" o:spt="202" path="m0,0l0,21600,21600,21600,21600,0xe">
-                  <v:stroke joinstyle="miter"/>
-                  <v:path gradientshapeok="t" o:connecttype="rect"/>
-                </v:shapetype>
-                <v:shape id="Text_x0020_Box_x0020_8" o:spid="_x0000_s1029" type="#_x0000_t202" style="position:absolute;left:1609646;top:3317534;width:2169795;height:228600;visibility:visible;mso-wrap-style:square;v-text-anchor:top" o:gfxdata="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" filled="f" stroked="f">
+                <v:shape id="Text_x0020_Box_x0020_8" o:spid="_x0000_s1044" type="#_x0000_t202" style="position:absolute;left:1609646;top:3317534;width:2169795;height:228600;visibility:visible;mso-wrap-style:square;v-text-anchor:top" o:gfxdata="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" filled="f" stroked="f">
                   <v:textbox>
                     <w:txbxContent>
                       <w:p>
@@ -8776,13 +9181,21 @@
                             <w:sz w:val="16"/>
                             <w:lang w:val="en-AU"/>
                           </w:rPr>
-                          <w:t>Figure 1: Administration - Submission Overview</w:t>
+                          <w:t>Figure 6</w:t>
+                        </w:r>
+                        <w:r>
+                          <w:rPr>
+                            <w:rFonts w:asciiTheme="majorHAnsi" w:hAnsiTheme="majorHAnsi"/>
+                            <w:sz w:val="16"/>
+                            <w:lang w:val="en-AU"/>
+                          </w:rPr>
+                          <w:t>: Administration - Submission Overview</w:t>
                         </w:r>
                       </w:p>
                     </w:txbxContent>
                   </v:textbox>
                 </v:shape>
-                <v:shape id="Text_x0020_Box_x0020_9" o:spid="_x0000_s1030" type="#_x0000_t202" style="position:absolute;left:1662545;top:5629983;width:2060575;height:228600;visibility:visible;mso-wrap-style:square;v-text-anchor:top" o:gfxdata="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" filled="f" stroked="f">
+                <v:shape id="Text_x0020_Box_x0020_9" o:spid="_x0000_s1045" type="#_x0000_t202" style="position:absolute;left:1662545;top:5629983;width:2060575;height:228600;visibility:visible;mso-wrap-style:square;v-text-anchor:top" o:gfxdata="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" filled="f" stroked="f">
                   <v:textbox>
                     <w:txbxContent>
                       <w:p>
@@ -8799,7 +9212,7 @@
                             <w:sz w:val="16"/>
                             <w:lang w:val="en-AU"/>
                           </w:rPr>
-                          <w:t>Figure 2</w:t>
+                          <w:t>F</w:t>
                         </w:r>
                         <w:r>
                           <w:rPr>
@@ -8807,7 +9220,7 @@
                             <w:sz w:val="16"/>
                             <w:lang w:val="en-AU"/>
                           </w:rPr>
-                          <w:t>: Admi</w:t>
+                          <w:t>igure 7</w:t>
                         </w:r>
                         <w:r>
                           <w:rPr>
@@ -8815,7 +9228,7 @@
                             <w:sz w:val="16"/>
                             <w:lang w:val="en-AU"/>
                           </w:rPr>
-                          <w:t>nistration - Submission Listing</w:t>
+                          <w:t>: Administration - Submission Listing</w:t>
                         </w:r>
                       </w:p>
                     </w:txbxContent>
@@ -9163,15 +9576,15 @@
         <mc:AlternateContent>
           <mc:Choice Requires="wpg">
             <w:drawing>
-              <wp:anchor distT="0" distB="0" distL="114300" distR="114300" simplePos="0" relativeHeight="251674624" behindDoc="0" locked="0" layoutInCell="1" allowOverlap="1" wp14:anchorId="16CCCB2B" wp14:editId="4E228586">
+              <wp:anchor distT="0" distB="0" distL="114300" distR="114300" simplePos="0" relativeHeight="251670528" behindDoc="0" locked="0" layoutInCell="1" allowOverlap="1" wp14:anchorId="16CCCB2B" wp14:editId="347E06EC">
                 <wp:simplePos x="0" y="0"/>
                 <wp:positionH relativeFrom="column">
-                  <wp:posOffset>-2263</wp:posOffset>
+                  <wp:posOffset>1905</wp:posOffset>
                 </wp:positionH>
                 <wp:positionV relativeFrom="paragraph">
                   <wp:posOffset>0</wp:posOffset>
                 </wp:positionV>
-                <wp:extent cx="5498465" cy="8059848"/>
+                <wp:extent cx="5498465" cy="8059420"/>
                 <wp:effectExtent l="0" t="0" r="0" b="0"/>
                 <wp:wrapThrough wrapText="bothSides">
                   <wp:wrapPolygon edited="0">
@@ -9211,7 +9624,7 @@
                       <wpg:grpSpPr>
                         <a:xfrm>
                           <a:off x="0" y="0"/>
-                          <a:ext cx="5498465" cy="8059848"/>
+                          <a:ext cx="5498465" cy="8059420"/>
                           <a:chOff x="0" y="0"/>
                           <a:chExt cx="5498465" cy="8059848"/>
                         </a:xfrm>
@@ -9224,7 +9637,7 @@
                           </pic:cNvPicPr>
                         </pic:nvPicPr>
                         <pic:blipFill>
-                          <a:blip r:embed="rId16">
+                          <a:blip r:embed="rId26">
                             <a:extLst>
                               <a:ext uri="{28A0092B-C50C-407E-A947-70E740481C1C}">
                                 <a14:useLocalDpi xmlns:a14="http://schemas.microsoft.com/office/drawing/2010/main" val="0"/>
@@ -9253,7 +9666,7 @@
                           </pic:cNvPicPr>
                         </pic:nvPicPr>
                         <pic:blipFill>
-                          <a:blip r:embed="rId17">
+                          <a:blip r:embed="rId27">
                             <a:extLst>
                               <a:ext uri="{28A0092B-C50C-407E-A947-70E740481C1C}">
                                 <a14:useLocalDpi xmlns:a14="http://schemas.microsoft.com/office/drawing/2010/main" val="0"/>
@@ -9282,7 +9695,7 @@
                           </pic:cNvPicPr>
                         </pic:nvPicPr>
                         <pic:blipFill>
-                          <a:blip r:embed="rId18">
+                          <a:blip r:embed="rId28">
                             <a:extLst>
                               <a:ext uri="{28A0092B-C50C-407E-A947-70E740481C1C}">
                                 <a14:useLocalDpi xmlns:a14="http://schemas.microsoft.com/office/drawing/2010/main" val="0"/>
@@ -9311,7 +9724,7 @@
                           </pic:cNvPicPr>
                         </pic:nvPicPr>
                         <pic:blipFill>
-                          <a:blip r:embed="rId19">
+                          <a:blip r:embed="rId29">
                             <a:extLst>
                               <a:ext uri="{28A0092B-C50C-407E-A947-70E740481C1C}">
                                 <a14:useLocalDpi xmlns:a14="http://schemas.microsoft.com/office/drawing/2010/main" val="0"/>
@@ -9380,7 +9793,23 @@
                                   <w:sz w:val="16"/>
                                   <w:lang w:val="en-AU"/>
                                 </w:rPr>
-                                <w:t>Figure 3: Home Page</w:t>
+                                <w:t>F</w:t>
+                              </w:r>
+                              <w:r>
+                                <w:rPr>
+                                  <w:rFonts w:asciiTheme="majorHAnsi" w:hAnsiTheme="majorHAnsi"/>
+                                  <w:sz w:val="16"/>
+                                  <w:lang w:val="en-AU"/>
+                                </w:rPr>
+                                <w:t>igure 8</w:t>
+                              </w:r>
+                              <w:r>
+                                <w:rPr>
+                                  <w:rFonts w:asciiTheme="majorHAnsi" w:hAnsiTheme="majorHAnsi"/>
+                                  <w:sz w:val="16"/>
+                                  <w:lang w:val="en-AU"/>
+                                </w:rPr>
+                                <w:t>: Home Page</w:t>
                               </w:r>
                             </w:p>
                             <w:p>
@@ -9407,7 +9836,7 @@
                         <wps:cNvSpPr txBox="1"/>
                         <wps:spPr>
                           <a:xfrm>
-                            <a:off x="2172831" y="3775295"/>
+                            <a:off x="2223135" y="3775295"/>
                             <a:ext cx="1143000" cy="228600"/>
                           </a:xfrm>
                           <a:prstGeom prst="rect">
@@ -9450,7 +9879,23 @@
                                   <w:sz w:val="16"/>
                                   <w:lang w:val="en-AU"/>
                                 </w:rPr>
-                                <w:t>Figure 4: User Profile</w:t>
+                                <w:t>F</w:t>
+                              </w:r>
+                              <w:r>
+                                <w:rPr>
+                                  <w:rFonts w:asciiTheme="majorHAnsi" w:hAnsiTheme="majorHAnsi"/>
+                                  <w:sz w:val="16"/>
+                                  <w:lang w:val="en-AU"/>
+                                </w:rPr>
+                                <w:t>igure 9</w:t>
+                              </w:r>
+                              <w:r>
+                                <w:rPr>
+                                  <w:rFonts w:asciiTheme="majorHAnsi" w:hAnsiTheme="majorHAnsi"/>
+                                  <w:sz w:val="16"/>
+                                  <w:lang w:val="en-AU"/>
+                                </w:rPr>
+                                <w:t>: User Profile</w:t>
                               </w:r>
                             </w:p>
                             <w:p>
@@ -9477,7 +9922,7 @@
                         <wps:cNvSpPr txBox="1"/>
                         <wps:spPr>
                           <a:xfrm>
-                            <a:off x="2000815" y="5830432"/>
+                            <a:off x="1994535" y="5830432"/>
                             <a:ext cx="1483995" cy="228600"/>
                           </a:xfrm>
                           <a:prstGeom prst="rect">
@@ -9520,7 +9965,23 @@
                                   <w:sz w:val="16"/>
                                   <w:lang w:val="en-AU"/>
                                 </w:rPr>
-                                <w:t>Figure 5: Post Submission Form</w:t>
+                                <w:t>F</w:t>
+                              </w:r>
+                              <w:r>
+                                <w:rPr>
+                                  <w:rFonts w:asciiTheme="majorHAnsi" w:hAnsiTheme="majorHAnsi"/>
+                                  <w:sz w:val="16"/>
+                                  <w:lang w:val="en-AU"/>
+                                </w:rPr>
+                                <w:t>igure 10</w:t>
+                              </w:r>
+                              <w:r>
+                                <w:rPr>
+                                  <w:rFonts w:asciiTheme="majorHAnsi" w:hAnsiTheme="majorHAnsi"/>
+                                  <w:sz w:val="16"/>
+                                  <w:lang w:val="en-AU"/>
+                                </w:rPr>
+                                <w:t>: Post Submission Form</w:t>
                               </w:r>
                             </w:p>
                           </w:txbxContent>
@@ -9579,7 +10040,23 @@
                                   <w:sz w:val="16"/>
                                   <w:lang w:val="en-AU"/>
                                 </w:rPr>
-                                <w:t>Figure 6: View Submission List</w:t>
+                                <w:t>F</w:t>
+                              </w:r>
+                              <w:r>
+                                <w:rPr>
+                                  <w:rFonts w:asciiTheme="majorHAnsi" w:hAnsiTheme="majorHAnsi"/>
+                                  <w:sz w:val="16"/>
+                                  <w:lang w:val="en-AU"/>
+                                </w:rPr>
+                                <w:t>igure 11</w:t>
+                              </w:r>
+                              <w:r>
+                                <w:rPr>
+                                  <w:rFonts w:asciiTheme="majorHAnsi" w:hAnsiTheme="majorHAnsi"/>
+                                  <w:sz w:val="16"/>
+                                  <w:lang w:val="en-AU"/>
+                                </w:rPr>
+                                <w:t>: View Submission List</w:t>
                               </w:r>
                             </w:p>
                           </w:txbxContent>
@@ -9599,110 +10076,26 @@
           </mc:Choice>
           <mc:Fallback>
             <w:pict>
-              <v:group w14:anchorId="16CCCB2B" id="Group_x0020_17" o:spid="_x0000_s1031" style="position:absolute;margin-left:-.2pt;margin-top:0;width:432.95pt;height:634.65pt;z-index:251674624" coordsize="5498465,8059848" o:gfxdata="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